<commit_message>
Correção dos erros ao criar a tabela "sintoma" e ao definir a coluna "sinid" (tabela "sintoma") como Primary Key; criação de sequence e set default para a coluna "cidid" da tabela "cidade"; criação de script de insert com inserts já existentes; criação de inserts para as tabelas "sintoma", "unidade_federativa" e "cidade".
</commit_message>
<xml_diff>
--- a/Relatório/Relatório Pancora.docx
+++ b/Relatório/Relatório Pancora.docx
@@ -529,7 +529,6 @@
           <w:rFonts w:ascii="Times New Roman" w:hAnsi="Times New Roman" w:cs="Times New Roman"/>
           <w:sz w:val="20"/>
           <w:szCs w:val="20"/>
-          <w:u w:val="single"/>
         </w:rPr>
         <w:t>obtenção</w:t>
       </w:r>
@@ -623,25 +622,7 @@
           <w:sz w:val="24"/>
           <w:szCs w:val="24"/>
         </w:rPr>
-        <w:t xml:space="preserve">Orientador: Prof. </w:t>
-      </w:r>
-      <w:proofErr w:type="spellStart"/>
-      <w:r>
-        <w:rPr>
-          <w:rFonts w:ascii="Times New Roman" w:hAnsi="Times New Roman" w:cs="Times New Roman"/>
-          <w:sz w:val="24"/>
-          <w:szCs w:val="24"/>
-        </w:rPr>
-        <w:t>Roberson</w:t>
-      </w:r>
-      <w:proofErr w:type="spellEnd"/>
-      <w:r>
-        <w:rPr>
-          <w:rFonts w:ascii="Times New Roman" w:hAnsi="Times New Roman" w:cs="Times New Roman"/>
-          <w:sz w:val="24"/>
-          <w:szCs w:val="24"/>
-        </w:rPr>
-        <w:t xml:space="preserve"> </w:t>
+        <w:t xml:space="preserve">Orientador: Prof. Roberson </w:t>
       </w:r>
       <w:r>
         <w:rPr>
@@ -810,16 +791,14 @@
         </w:rPr>
         <w:t xml:space="preserve">150 </w:t>
       </w:r>
-      <w:proofErr w:type="gramStart"/>
-      <w:r>
-        <w:rPr>
-          <w:rFonts w:ascii="Times New Roman" w:hAnsi="Times New Roman" w:cs="Times New Roman"/>
-          <w:sz w:val="24"/>
-          <w:szCs w:val="24"/>
-        </w:rPr>
-        <w:t>à</w:t>
-      </w:r>
-      <w:proofErr w:type="gramEnd"/>
+      <w:r>
+        <w:rPr>
+          <w:rFonts w:ascii="Times New Roman" w:hAnsi="Times New Roman" w:cs="Times New Roman"/>
+          <w:sz w:val="24"/>
+          <w:szCs w:val="24"/>
+        </w:rPr>
+        <w:t>a</w:t>
+      </w:r>
       <w:r>
         <w:rPr>
           <w:rFonts w:ascii="Times New Roman" w:hAnsi="Times New Roman" w:cs="Times New Roman"/>
@@ -852,16 +831,14 @@
         </w:rPr>
         <w:t xml:space="preserve"> abaixo, separadas por ponto final (3 </w:t>
       </w:r>
-      <w:proofErr w:type="gramStart"/>
-      <w:r>
-        <w:rPr>
-          <w:rFonts w:ascii="Times New Roman" w:hAnsi="Times New Roman" w:cs="Times New Roman"/>
-          <w:sz w:val="24"/>
-          <w:szCs w:val="24"/>
-        </w:rPr>
-        <w:t>à</w:t>
-      </w:r>
-      <w:proofErr w:type="gramEnd"/>
+      <w:r>
+        <w:rPr>
+          <w:rFonts w:ascii="Times New Roman" w:hAnsi="Times New Roman" w:cs="Times New Roman"/>
+          <w:sz w:val="24"/>
+          <w:szCs w:val="24"/>
+        </w:rPr>
+        <w:t>a</w:t>
+      </w:r>
       <w:r>
         <w:rPr>
           <w:rFonts w:ascii="Times New Roman" w:hAnsi="Times New Roman" w:cs="Times New Roman"/>
@@ -988,25 +965,7 @@
           <w:sz w:val="24"/>
           <w:szCs w:val="24"/>
         </w:rPr>
-        <w:t xml:space="preserve">a) os títulos de elementos </w:t>
-      </w:r>
-      <w:proofErr w:type="spellStart"/>
-      <w:r>
-        <w:rPr>
-          <w:rFonts w:ascii="Times New Roman" w:hAnsi="Times New Roman" w:cs="Times New Roman"/>
-          <w:sz w:val="24"/>
-          <w:szCs w:val="24"/>
-        </w:rPr>
-        <w:t>pré</w:t>
-      </w:r>
-      <w:proofErr w:type="spellEnd"/>
-      <w:r>
-        <w:rPr>
-          <w:rFonts w:ascii="Times New Roman" w:hAnsi="Times New Roman" w:cs="Times New Roman"/>
-          <w:sz w:val="24"/>
-          <w:szCs w:val="24"/>
-        </w:rPr>
-        <w:t>-textuais (capa, folha de rosto, folha de</w:t>
+        <w:t>a) os títulos de elementos pré-textuais (capa, folha de rosto, folha de</w:t>
       </w:r>
       <w:r>
         <w:rPr>
@@ -2217,6 +2176,7 @@
         <w:docPartUnique/>
       </w:docPartObj>
     </w:sdtPr>
+    <w:sdtEndPr/>
     <w:sdtContent>
       <w:p>
         <w:pPr>

</xml_diff>

<commit_message>
Ajustes no relatório, parte de desenvolvimento.
</commit_message>
<xml_diff>
--- a/Relatório/Relatório Pancora.docx
+++ b/Relatório/Relatório Pancora.docx
@@ -1,6 +1,6 @@
 
 <file path=word/document.xml><?xml version="1.0" encoding="utf-8"?>
-<w:document xmlns:wpc="http://schemas.microsoft.com/office/word/2010/wordprocessingCanvas" xmlns:cx="http://schemas.microsoft.com/office/drawing/2014/chartex" xmlns:mc="http://schemas.openxmlformats.org/markup-compatibility/2006" xmlns:o="urn:schemas-microsoft-com:office:office" xmlns:r="http://schemas.openxmlformats.org/officeDocument/2006/relationships" xmlns:m="http://schemas.openxmlformats.org/officeDocument/2006/math" xmlns:v="urn:schemas-microsoft-com:vml" xmlns:wp14="http://schemas.microsoft.com/office/word/2010/wordprocessingDrawing" xmlns:wp="http://schemas.openxmlformats.org/drawingml/2006/wordprocessingDrawing" xmlns:w10="urn:schemas-microsoft-com:office:word" xmlns:w="http://schemas.openxmlformats.org/wordprocessingml/2006/main" xmlns:w14="http://schemas.microsoft.com/office/word/2010/wordml" xmlns:w15="http://schemas.microsoft.com/office/word/2012/wordml" xmlns:w16se="http://schemas.microsoft.com/office/word/2015/wordml/symex" xmlns:wpg="http://schemas.microsoft.com/office/word/2010/wordprocessingGroup" xmlns:wpi="http://schemas.microsoft.com/office/word/2010/wordprocessingInk" xmlns:wne="http://schemas.microsoft.com/office/word/2006/wordml" xmlns:wps="http://schemas.microsoft.com/office/word/2010/wordprocessingShape" mc:Ignorable="w14 w15 w16se wp14">
+<w:document xmlns:wpc="http://schemas.microsoft.com/office/word/2010/wordprocessingCanvas" xmlns:cx="http://schemas.microsoft.com/office/drawing/2014/chartex" xmlns:cx1="http://schemas.microsoft.com/office/drawing/2015/9/8/chartex" xmlns:cx2="http://schemas.microsoft.com/office/drawing/2015/10/21/chartex" xmlns:cx3="http://schemas.microsoft.com/office/drawing/2016/5/9/chartex" xmlns:cx4="http://schemas.microsoft.com/office/drawing/2016/5/10/chartex" xmlns:cx5="http://schemas.microsoft.com/office/drawing/2016/5/11/chartex" xmlns:cx6="http://schemas.microsoft.com/office/drawing/2016/5/12/chartex" xmlns:cx7="http://schemas.microsoft.com/office/drawing/2016/5/13/chartex" xmlns:cx8="http://schemas.microsoft.com/office/drawing/2016/5/14/chartex" xmlns:mc="http://schemas.openxmlformats.org/markup-compatibility/2006" xmlns:aink="http://schemas.microsoft.com/office/drawing/2016/ink" xmlns:am3d="http://schemas.microsoft.com/office/drawing/2017/model3d" xmlns:o="urn:schemas-microsoft-com:office:office" xmlns:r="http://schemas.openxmlformats.org/officeDocument/2006/relationships" xmlns:m="http://schemas.openxmlformats.org/officeDocument/2006/math" xmlns:v="urn:schemas-microsoft-com:vml" xmlns:wp14="http://schemas.microsoft.com/office/word/2010/wordprocessingDrawing" xmlns:wp="http://schemas.openxmlformats.org/drawingml/2006/wordprocessingDrawing" xmlns:w10="urn:schemas-microsoft-com:office:word" xmlns:w="http://schemas.openxmlformats.org/wordprocessingml/2006/main" xmlns:w14="http://schemas.microsoft.com/office/word/2010/wordml" xmlns:w15="http://schemas.microsoft.com/office/word/2012/wordml" xmlns:w16cex="http://schemas.microsoft.com/office/word/2018/wordml/cex" xmlns:w16cid="http://schemas.microsoft.com/office/word/2016/wordml/cid" xmlns:w16="http://schemas.microsoft.com/office/word/2018/wordml" xmlns:w16sdtdh="http://schemas.microsoft.com/office/word/2020/wordml/sdtdatahash" xmlns:w16se="http://schemas.microsoft.com/office/word/2015/wordml/symex" xmlns:wpg="http://schemas.microsoft.com/office/word/2010/wordprocessingGroup" xmlns:wpi="http://schemas.microsoft.com/office/word/2010/wordprocessingInk" xmlns:wne="http://schemas.microsoft.com/office/word/2006/wordml" xmlns:wps="http://schemas.microsoft.com/office/word/2010/wordprocessingShape" mc:Ignorable="w14 w15 w16se w16cid w16 w16cex w16sdtdh wp14">
   <w:body>
     <w:p>
       <w:pPr>
@@ -910,8 +910,6 @@
         <w:lastRenderedPageBreak/>
         <w:t>LISTA DE ILUSTRAÇÕES</w:t>
       </w:r>
-      <w:bookmarkStart w:id="0" w:name="_GoBack"/>
-      <w:bookmarkEnd w:id="0"/>
     </w:p>
     <w:p>
       <w:pPr>
@@ -1311,22 +1309,21 @@
     <w:p>
       <w:pPr>
         <w:spacing w:line="360" w:lineRule="auto"/>
+        <w:ind w:firstLine="708"/>
         <w:jc w:val="both"/>
         <w:rPr>
           <w:rFonts w:ascii="Times New Roman" w:hAnsi="Times New Roman" w:cs="Times New Roman"/>
           <w:bCs/>
           <w:sz w:val="24"/>
           <w:szCs w:val="24"/>
-          <w:highlight w:val="yellow"/>
-        </w:rPr>
-      </w:pPr>
-      <w:r>
-        <w:rPr>
-          <w:rFonts w:ascii="Times New Roman" w:hAnsi="Times New Roman" w:cs="Times New Roman"/>
-          <w:bCs/>
-          <w:sz w:val="24"/>
-          <w:szCs w:val="24"/>
-          <w:highlight w:val="yellow"/>
+        </w:rPr>
+      </w:pPr>
+      <w:r>
+        <w:rPr>
+          <w:rFonts w:ascii="Times New Roman" w:hAnsi="Times New Roman" w:cs="Times New Roman"/>
+          <w:bCs/>
+          <w:sz w:val="24"/>
+          <w:szCs w:val="24"/>
         </w:rPr>
         <w:t xml:space="preserve">Com o avanço da pandemia do novo Corona Vírus, a população vem sofrendo </w:t>
       </w:r>
@@ -1336,7 +1333,6 @@
           <w:bCs/>
           <w:sz w:val="24"/>
           <w:szCs w:val="24"/>
-          <w:highlight w:val="yellow"/>
         </w:rPr>
         <w:t>mudanças evidentes na forma de</w:t>
       </w:r>
@@ -1346,24 +1342,104 @@
           <w:bCs/>
           <w:sz w:val="24"/>
           <w:szCs w:val="24"/>
-          <w:highlight w:val="yellow"/>
-        </w:rPr>
-        <w:t xml:space="preserve"> viver. A necessidade de nos manter em casa, e em segurança, evitando assim o contá</w:t>
-      </w:r>
-      <w:r>
-        <w:rPr>
-          <w:rFonts w:ascii="Times New Roman" w:hAnsi="Times New Roman" w:cs="Times New Roman"/>
-          <w:bCs/>
-          <w:sz w:val="24"/>
-          <w:szCs w:val="24"/>
-          <w:highlight w:val="yellow"/>
-        </w:rPr>
-        <w:t>gio, possibilitou um grande avanço no setor tecnológico e também a aceitação de novas formas de trabalho como home office, que antes não era bem aceito perante a maioria.</w:t>
-      </w:r>
-    </w:p>
-    <w:p>
-      <w:pPr>
-        <w:spacing w:line="360" w:lineRule="auto"/>
+        </w:rPr>
+        <w:t xml:space="preserve"> viver. A necessidade de nos manter em casa</w:t>
+      </w:r>
+      <w:r>
+        <w:rPr>
+          <w:rFonts w:ascii="Times New Roman" w:hAnsi="Times New Roman" w:cs="Times New Roman"/>
+          <w:bCs/>
+          <w:sz w:val="24"/>
+          <w:szCs w:val="24"/>
+        </w:rPr>
+        <w:t xml:space="preserve"> </w:t>
+      </w:r>
+      <w:r>
+        <w:rPr>
+          <w:rFonts w:ascii="Times New Roman" w:hAnsi="Times New Roman" w:cs="Times New Roman"/>
+          <w:bCs/>
+          <w:sz w:val="24"/>
+          <w:szCs w:val="24"/>
+        </w:rPr>
+        <w:t>e em segurança, evitando assim o contá</w:t>
+      </w:r>
+      <w:r>
+        <w:rPr>
+          <w:rFonts w:ascii="Times New Roman" w:hAnsi="Times New Roman" w:cs="Times New Roman"/>
+          <w:bCs/>
+          <w:sz w:val="24"/>
+          <w:szCs w:val="24"/>
+        </w:rPr>
+        <w:t xml:space="preserve">gio, possibilitou um grande avanço no setor tecnológico e também </w:t>
+      </w:r>
+      <w:r>
+        <w:rPr>
+          <w:rFonts w:ascii="Times New Roman" w:hAnsi="Times New Roman" w:cs="Times New Roman"/>
+          <w:bCs/>
+          <w:sz w:val="24"/>
+          <w:szCs w:val="24"/>
+        </w:rPr>
+        <w:t>um</w:t>
+      </w:r>
+      <w:r>
+        <w:rPr>
+          <w:rFonts w:ascii="Times New Roman" w:hAnsi="Times New Roman" w:cs="Times New Roman"/>
+          <w:bCs/>
+          <w:sz w:val="24"/>
+          <w:szCs w:val="24"/>
+        </w:rPr>
+        <w:t xml:space="preserve">a </w:t>
+      </w:r>
+      <w:r>
+        <w:rPr>
+          <w:rFonts w:ascii="Times New Roman" w:hAnsi="Times New Roman" w:cs="Times New Roman"/>
+          <w:bCs/>
+          <w:sz w:val="24"/>
+          <w:szCs w:val="24"/>
+        </w:rPr>
+        <w:t xml:space="preserve">maior </w:t>
+      </w:r>
+      <w:r>
+        <w:rPr>
+          <w:rFonts w:ascii="Times New Roman" w:hAnsi="Times New Roman" w:cs="Times New Roman"/>
+          <w:bCs/>
+          <w:sz w:val="24"/>
+          <w:szCs w:val="24"/>
+        </w:rPr>
+        <w:t xml:space="preserve">aceitação </w:t>
+      </w:r>
+      <w:r>
+        <w:rPr>
+          <w:rFonts w:ascii="Times New Roman" w:hAnsi="Times New Roman" w:cs="Times New Roman"/>
+          <w:bCs/>
+          <w:sz w:val="24"/>
+          <w:szCs w:val="24"/>
+        </w:rPr>
+        <w:t>nas</w:t>
+      </w:r>
+      <w:r>
+        <w:rPr>
+          <w:rFonts w:ascii="Times New Roman" w:hAnsi="Times New Roman" w:cs="Times New Roman"/>
+          <w:bCs/>
+          <w:sz w:val="24"/>
+          <w:szCs w:val="24"/>
+        </w:rPr>
+        <w:t xml:space="preserve"> novas formas de trabalho como home office</w:t>
+      </w:r>
+      <w:r>
+        <w:rPr>
+          <w:rFonts w:ascii="Times New Roman" w:hAnsi="Times New Roman" w:cs="Times New Roman"/>
+          <w:bCs/>
+          <w:sz w:val="24"/>
+          <w:szCs w:val="24"/>
+        </w:rPr>
+        <w:t>.</w:t>
+      </w:r>
+    </w:p>
+    <w:p>
+      <w:pPr>
+        <w:spacing w:line="360" w:lineRule="auto"/>
+        <w:ind w:firstLine="708"/>
         <w:jc w:val="both"/>
         <w:rPr>
           <w:rFonts w:ascii="Times New Roman" w:hAnsi="Times New Roman" w:cs="Times New Roman"/>
@@ -1378,9 +1454,35 @@
           <w:bCs/>
           <w:sz w:val="24"/>
           <w:szCs w:val="24"/>
-          <w:highlight w:val="yellow"/>
-        </w:rPr>
-        <w:t xml:space="preserve">Em meio a todo esse cenário foi proposto a nós dentro da disciplina de Banco de Dados I, o desenvolvimento de modelo conceitual e banco de dados para o monitoramento de casos da </w:t>
+        </w:rPr>
+        <w:t xml:space="preserve">Em meio a todo esse cenário foi proposto a nós dentro da disciplina de Banco de Dados I, o desenvolvimento de modelo </w:t>
+      </w:r>
+      <w:r>
+        <w:rPr>
+          <w:rFonts w:ascii="Times New Roman" w:hAnsi="Times New Roman" w:cs="Times New Roman"/>
+          <w:bCs/>
+          <w:sz w:val="24"/>
+          <w:szCs w:val="24"/>
+        </w:rPr>
+        <w:t>relacional</w:t>
+      </w:r>
+      <w:r>
+        <w:rPr>
+          <w:rFonts w:ascii="Times New Roman" w:hAnsi="Times New Roman" w:cs="Times New Roman"/>
+          <w:bCs/>
+          <w:sz w:val="24"/>
+          <w:szCs w:val="24"/>
+        </w:rPr>
+        <w:t xml:space="preserve"> e banco de dados para o monitoramento de casos da Covid, com o intuito de aplicar os conhecimentos adquiridos em aul</w:t>
+      </w:r>
+      <w:r>
+        <w:rPr>
+          <w:rFonts w:ascii="Times New Roman" w:hAnsi="Times New Roman" w:cs="Times New Roman"/>
+          <w:bCs/>
+          <w:sz w:val="24"/>
+          <w:szCs w:val="24"/>
+        </w:rPr>
+        <w:t xml:space="preserve">as ministradas pelo </w:t>
       </w:r>
       <w:proofErr w:type="spellStart"/>
       <w:r>
@@ -1389,9 +1491,8 @@
           <w:bCs/>
           <w:sz w:val="24"/>
           <w:szCs w:val="24"/>
-          <w:highlight w:val="yellow"/>
-        </w:rPr>
-        <w:t>Covid</w:t>
+        </w:rPr>
+        <w:t>Profº</w:t>
       </w:r>
       <w:proofErr w:type="spellEnd"/>
       <w:r>
@@ -1400,68 +1501,69 @@
           <w:bCs/>
           <w:sz w:val="24"/>
           <w:szCs w:val="24"/>
-          <w:highlight w:val="yellow"/>
-        </w:rPr>
-        <w:t>, com o intuito de aplicar os conhecimentos adquiridos em aula.</w:t>
-      </w:r>
-    </w:p>
-    <w:p>
-      <w:pPr>
-        <w:spacing w:line="360" w:lineRule="auto"/>
-        <w:jc w:val="both"/>
-        <w:rPr>
-          <w:rFonts w:ascii="Times New Roman" w:hAnsi="Times New Roman" w:cs="Times New Roman"/>
-          <w:bCs/>
-          <w:sz w:val="24"/>
-          <w:szCs w:val="24"/>
-        </w:rPr>
-      </w:pPr>
-    </w:p>
-    <w:p>
-      <w:pPr>
-        <w:spacing w:line="360" w:lineRule="auto"/>
-        <w:jc w:val="both"/>
-        <w:rPr>
-          <w:rFonts w:ascii="Times New Roman" w:hAnsi="Times New Roman" w:cs="Times New Roman"/>
-          <w:bCs/>
-          <w:sz w:val="24"/>
-          <w:szCs w:val="24"/>
-        </w:rPr>
-      </w:pPr>
-    </w:p>
-    <w:p>
-      <w:pPr>
-        <w:spacing w:line="360" w:lineRule="auto"/>
-        <w:jc w:val="both"/>
-        <w:rPr>
-          <w:rFonts w:ascii="Times New Roman" w:hAnsi="Times New Roman" w:cs="Times New Roman"/>
-          <w:sz w:val="24"/>
-          <w:szCs w:val="24"/>
-        </w:rPr>
-      </w:pPr>
-      <w:r>
-        <w:rPr>
-          <w:rFonts w:ascii="Times New Roman" w:hAnsi="Times New Roman" w:cs="Times New Roman"/>
-          <w:sz w:val="24"/>
-          <w:szCs w:val="24"/>
-        </w:rPr>
-        <w:t xml:space="preserve">Deve expor </w:t>
-      </w:r>
-      <w:r>
-        <w:rPr>
-          <w:rFonts w:ascii="Times New Roman" w:hAnsi="Times New Roman" w:cs="Times New Roman"/>
-          <w:sz w:val="24"/>
-          <w:szCs w:val="24"/>
-        </w:rPr>
-        <w:t>o objeto da pesquisa, o porquê, para quê e como foi realizada</w:t>
-      </w:r>
-      <w:r>
-        <w:rPr>
-          <w:rFonts w:ascii="Times New Roman" w:hAnsi="Times New Roman" w:cs="Times New Roman"/>
-          <w:sz w:val="24"/>
-          <w:szCs w:val="24"/>
-        </w:rPr>
-        <w:t>, seguindo a seguinte estrutura:</w:t>
+        </w:rPr>
+        <w:t xml:space="preserve"> </w:t>
+      </w:r>
+      <w:proofErr w:type="spellStart"/>
+      <w:r>
+        <w:rPr>
+          <w:rFonts w:ascii="Times New Roman" w:hAnsi="Times New Roman" w:cs="Times New Roman"/>
+          <w:bCs/>
+          <w:sz w:val="24"/>
+          <w:szCs w:val="24"/>
+        </w:rPr>
+        <w:t>Roberson</w:t>
+      </w:r>
+      <w:proofErr w:type="spellEnd"/>
+      <w:r>
+        <w:rPr>
+          <w:rFonts w:ascii="Times New Roman" w:hAnsi="Times New Roman" w:cs="Times New Roman"/>
+          <w:bCs/>
+          <w:sz w:val="24"/>
+          <w:szCs w:val="24"/>
+        </w:rPr>
+        <w:t xml:space="preserve"> Junior Fernandes Alves</w:t>
+      </w:r>
+      <w:r>
+        <w:rPr>
+          <w:rFonts w:ascii="Times New Roman" w:hAnsi="Times New Roman" w:cs="Times New Roman"/>
+          <w:bCs/>
+          <w:sz w:val="24"/>
+          <w:szCs w:val="24"/>
+        </w:rPr>
+        <w:t>.</w:t>
+      </w:r>
+      <w:r>
+        <w:rPr>
+          <w:rFonts w:ascii="Times New Roman" w:hAnsi="Times New Roman" w:cs="Times New Roman"/>
+          <w:b/>
+          <w:bCs/>
+          <w:sz w:val="24"/>
+          <w:szCs w:val="24"/>
+        </w:rPr>
+        <w:br w:type="page"/>
+      </w:r>
+    </w:p>
+    <w:p>
+      <w:pPr>
+        <w:spacing w:line="360" w:lineRule="auto"/>
+        <w:jc w:val="center"/>
+        <w:rPr>
+          <w:rFonts w:ascii="Times New Roman" w:hAnsi="Times New Roman" w:cs="Times New Roman"/>
+          <w:sz w:val="24"/>
+          <w:szCs w:val="24"/>
+        </w:rPr>
+      </w:pPr>
+      <w:r>
+        <w:rPr>
+          <w:rFonts w:ascii="Times New Roman" w:hAnsi="Times New Roman" w:cs="Times New Roman"/>
+          <w:b/>
+          <w:bCs/>
+          <w:sz w:val="24"/>
+          <w:szCs w:val="24"/>
+        </w:rPr>
+        <w:lastRenderedPageBreak/>
+        <w:t>DESENVOLVIMENTO</w:t>
       </w:r>
       <w:r>
         <w:rPr>
@@ -1477,394 +1579,484 @@
         <w:pStyle w:val="PargrafodaLista"/>
         <w:numPr>
           <w:ilvl w:val="0"/>
-          <w:numId w:val="1"/>
+          <w:numId w:val="2"/>
         </w:numPr>
-        <w:spacing w:line="360" w:lineRule="auto"/>
-        <w:jc w:val="both"/>
-        <w:rPr>
-          <w:rFonts w:ascii="Times New Roman" w:hAnsi="Times New Roman" w:cs="Times New Roman"/>
-          <w:sz w:val="24"/>
-          <w:szCs w:val="24"/>
-        </w:rPr>
-      </w:pPr>
-      <w:r>
-        <w:rPr>
-          <w:rFonts w:ascii="Times New Roman" w:hAnsi="Times New Roman" w:cs="Times New Roman"/>
-          <w:sz w:val="24"/>
-          <w:szCs w:val="24"/>
-        </w:rPr>
-        <w:t>Contextualização de uma ideia geral do tema do estudo</w:t>
-      </w:r>
+        <w:rPr>
+          <w:rFonts w:ascii="Times New Roman" w:hAnsi="Times New Roman" w:cs="Times New Roman"/>
+          <w:sz w:val="24"/>
+          <w:szCs w:val="24"/>
+        </w:rPr>
+      </w:pPr>
+      <w:r>
+        <w:rPr>
+          <w:rFonts w:ascii="Times New Roman" w:hAnsi="Times New Roman" w:cs="Times New Roman"/>
+          <w:sz w:val="24"/>
+          <w:szCs w:val="24"/>
+        </w:rPr>
+        <w:t>Modelo Relacional:</w:t>
+      </w:r>
+    </w:p>
+    <w:p>
+      <w:pPr>
+        <w:pStyle w:val="PargrafodaLista"/>
+        <w:rPr>
+          <w:rFonts w:ascii="Times New Roman" w:hAnsi="Times New Roman" w:cs="Times New Roman"/>
+          <w:sz w:val="24"/>
+          <w:szCs w:val="24"/>
+        </w:rPr>
+      </w:pPr>
+      <w:r>
+        <w:rPr>
+          <w:rFonts w:ascii="Times New Roman" w:hAnsi="Times New Roman" w:cs="Times New Roman"/>
+          <w:sz w:val="24"/>
+          <w:szCs w:val="24"/>
+        </w:rPr>
+        <w:t xml:space="preserve">Iniciamos nosso desenvolvimento pela parte da criação do modelo relacional, utilizamos a plataforma Visual </w:t>
+      </w:r>
+      <w:proofErr w:type="spellStart"/>
+      <w:r>
+        <w:rPr>
+          <w:rFonts w:ascii="Times New Roman" w:hAnsi="Times New Roman" w:cs="Times New Roman"/>
+          <w:sz w:val="24"/>
+          <w:szCs w:val="24"/>
+        </w:rPr>
+        <w:t>Paradigm</w:t>
+      </w:r>
+      <w:proofErr w:type="spellEnd"/>
+      <w:r>
+        <w:rPr>
+          <w:rFonts w:ascii="Times New Roman" w:hAnsi="Times New Roman" w:cs="Times New Roman"/>
+          <w:sz w:val="24"/>
+          <w:szCs w:val="24"/>
+        </w:rPr>
+        <w:t xml:space="preserve"> para a elaboração do mesmo. Priorizamos incrementar as informações repassadas pelo </w:t>
+      </w:r>
+      <w:proofErr w:type="spellStart"/>
+      <w:r>
+        <w:rPr>
+          <w:rFonts w:ascii="Times New Roman" w:hAnsi="Times New Roman" w:cs="Times New Roman"/>
+          <w:sz w:val="24"/>
+          <w:szCs w:val="24"/>
+        </w:rPr>
+        <w:t>Profº</w:t>
+      </w:r>
+      <w:proofErr w:type="spellEnd"/>
+      <w:r>
+        <w:rPr>
+          <w:rFonts w:ascii="Times New Roman" w:hAnsi="Times New Roman" w:cs="Times New Roman"/>
+          <w:sz w:val="24"/>
+          <w:szCs w:val="24"/>
+        </w:rPr>
+        <w:t xml:space="preserve">. </w:t>
+      </w:r>
+      <w:proofErr w:type="spellStart"/>
+      <w:r>
+        <w:rPr>
+          <w:rFonts w:ascii="Times New Roman" w:hAnsi="Times New Roman" w:cs="Times New Roman"/>
+          <w:sz w:val="24"/>
+          <w:szCs w:val="24"/>
+        </w:rPr>
+        <w:t>Roberson</w:t>
+      </w:r>
+      <w:proofErr w:type="spellEnd"/>
+      <w:r>
+        <w:rPr>
+          <w:rFonts w:ascii="Times New Roman" w:hAnsi="Times New Roman" w:cs="Times New Roman"/>
+          <w:sz w:val="24"/>
+          <w:szCs w:val="24"/>
+        </w:rPr>
+        <w:t xml:space="preserve"> J. F. Alves, das quais eram: dados gerais de pessoas, dados gerais de empresas, informações geográficas, controlador de acesso por usuários... também utilizamos informações fornecidas pelos órgãos de saúde nacional e pela OMS (Organização Mundial da Saúde). </w:t>
+      </w:r>
+    </w:p>
+    <w:p>
+      <w:pPr>
+        <w:pStyle w:val="PargrafodaLista"/>
+        <w:rPr>
+          <w:rFonts w:ascii="Times New Roman" w:hAnsi="Times New Roman" w:cs="Times New Roman"/>
+          <w:sz w:val="24"/>
+          <w:szCs w:val="24"/>
+        </w:rPr>
+      </w:pPr>
+      <w:r>
+        <w:rPr>
+          <w:rFonts w:ascii="Times New Roman" w:hAnsi="Times New Roman" w:cs="Times New Roman"/>
+          <w:sz w:val="24"/>
+          <w:szCs w:val="24"/>
+        </w:rPr>
+        <w:t>Na imagem anexada, nosso Modelo Relacional:</w:t>
+      </w:r>
+    </w:p>
+    <w:p>
+      <w:pPr>
+        <w:pStyle w:val="PargrafodaLista"/>
+        <w:rPr>
+          <w:rFonts w:ascii="Times New Roman" w:hAnsi="Times New Roman" w:cs="Times New Roman"/>
+          <w:sz w:val="24"/>
+          <w:szCs w:val="24"/>
+        </w:rPr>
+      </w:pPr>
+    </w:p>
+    <w:p>
+      <w:pPr>
+        <w:pStyle w:val="PargrafodaLista"/>
+        <w:rPr>
+          <w:rFonts w:ascii="Times New Roman" w:hAnsi="Times New Roman" w:cs="Times New Roman"/>
+          <w:sz w:val="24"/>
+          <w:szCs w:val="24"/>
+        </w:rPr>
+      </w:pPr>
+      <w:r>
+        <w:rPr>
+          <w:noProof/>
+        </w:rPr>
+        <w:drawing>
+          <wp:inline distT="0" distB="0" distL="0" distR="0" wp14:anchorId="65115ACB" wp14:editId="5D728035">
+            <wp:extent cx="5760085" cy="2888615"/>
+            <wp:effectExtent l="0" t="0" r="0" b="6985"/>
+            <wp:docPr id="1" name="Imagem 1"/>
+            <wp:cNvGraphicFramePr>
+              <a:graphicFrameLocks xmlns:a="http://schemas.openxmlformats.org/drawingml/2006/main" noChangeAspect="1"/>
+            </wp:cNvGraphicFramePr>
+            <a:graphic xmlns:a="http://schemas.openxmlformats.org/drawingml/2006/main">
+              <a:graphicData uri="http://schemas.openxmlformats.org/drawingml/2006/picture">
+                <pic:pic xmlns:pic="http://schemas.openxmlformats.org/drawingml/2006/picture">
+                  <pic:nvPicPr>
+                    <pic:cNvPr id="1" name=""/>
+                    <pic:cNvPicPr/>
+                  </pic:nvPicPr>
+                  <pic:blipFill>
+                    <a:blip r:embed="rId7"/>
+                    <a:stretch>
+                      <a:fillRect/>
+                    </a:stretch>
+                  </pic:blipFill>
+                  <pic:spPr>
+                    <a:xfrm>
+                      <a:off x="0" y="0"/>
+                      <a:ext cx="5760085" cy="2888615"/>
+                    </a:xfrm>
+                    <a:prstGeom prst="rect">
+                      <a:avLst/>
+                    </a:prstGeom>
+                  </pic:spPr>
+                </pic:pic>
+              </a:graphicData>
+            </a:graphic>
+          </wp:inline>
+        </w:drawing>
+      </w:r>
+    </w:p>
+    <w:p>
+      <w:pPr>
+        <w:pStyle w:val="PargrafodaLista"/>
+        <w:rPr>
+          <w:rFonts w:ascii="Times New Roman" w:hAnsi="Times New Roman" w:cs="Times New Roman"/>
+          <w:sz w:val="20"/>
+          <w:szCs w:val="20"/>
+        </w:rPr>
+      </w:pPr>
+      <w:r>
+        <w:rPr>
+          <w:rFonts w:ascii="Times New Roman" w:hAnsi="Times New Roman" w:cs="Times New Roman"/>
+          <w:sz w:val="20"/>
+          <w:szCs w:val="20"/>
+        </w:rPr>
+        <w:t>Fonte: Os autores.</w:t>
+      </w:r>
+    </w:p>
+    <w:p>
+      <w:pPr>
+        <w:pStyle w:val="PargrafodaLista"/>
+        <w:rPr>
+          <w:rFonts w:ascii="Times New Roman" w:hAnsi="Times New Roman" w:cs="Times New Roman"/>
+          <w:sz w:val="24"/>
+          <w:szCs w:val="24"/>
+        </w:rPr>
+      </w:pPr>
+    </w:p>
+    <w:p>
+      <w:pPr>
+        <w:pStyle w:val="PargrafodaLista"/>
+        <w:ind w:firstLine="696"/>
+        <w:rPr>
+          <w:rFonts w:ascii="Times New Roman" w:hAnsi="Times New Roman" w:cs="Times New Roman"/>
+          <w:sz w:val="24"/>
+          <w:szCs w:val="24"/>
+        </w:rPr>
+      </w:pPr>
+      <w:r>
+        <w:rPr>
+          <w:rFonts w:ascii="Times New Roman" w:hAnsi="Times New Roman" w:cs="Times New Roman"/>
+          <w:sz w:val="24"/>
+          <w:szCs w:val="24"/>
+        </w:rPr>
+        <w:t xml:space="preserve">Utilizamos a nomenclatura da abreviação pelas 3 primeiras letras de cada palavra, para um melhor entendimento geramos um dicionário de dados. </w:t>
+      </w:r>
+    </w:p>
+    <w:p>
+      <w:pPr>
+        <w:pStyle w:val="PargrafodaLista"/>
+        <w:ind w:firstLine="696"/>
+        <w:rPr>
+          <w:rFonts w:ascii="Times New Roman" w:hAnsi="Times New Roman" w:cs="Times New Roman"/>
+          <w:sz w:val="24"/>
+          <w:szCs w:val="24"/>
+        </w:rPr>
+      </w:pPr>
+    </w:p>
+    <w:p>
+      <w:pPr>
+        <w:pStyle w:val="PargrafodaLista"/>
+        <w:ind w:firstLine="696"/>
+        <w:rPr>
+          <w:rFonts w:ascii="Times New Roman" w:hAnsi="Times New Roman" w:cs="Times New Roman"/>
+          <w:b/>
+          <w:bCs/>
+          <w:sz w:val="24"/>
+          <w:szCs w:val="24"/>
+        </w:rPr>
+      </w:pPr>
+      <w:r>
+        <w:rPr>
+          <w:rFonts w:ascii="Times New Roman" w:hAnsi="Times New Roman" w:cs="Times New Roman"/>
+          <w:b/>
+          <w:bCs/>
+          <w:sz w:val="24"/>
+          <w:szCs w:val="24"/>
+        </w:rPr>
+        <w:t>--imagens dicionário</w:t>
+      </w:r>
+      <w:r>
+        <w:rPr>
+          <w:rFonts w:ascii="Times New Roman" w:hAnsi="Times New Roman" w:cs="Times New Roman"/>
+          <w:b/>
+          <w:bCs/>
+          <w:sz w:val="24"/>
+          <w:szCs w:val="24"/>
+        </w:rPr>
+        <w:t xml:space="preserve"> anexar</w:t>
+      </w:r>
+    </w:p>
+    <w:p>
+      <w:pPr>
+        <w:pStyle w:val="PargrafodaLista"/>
+        <w:ind w:firstLine="696"/>
+        <w:rPr>
+          <w:rFonts w:ascii="Times New Roman" w:hAnsi="Times New Roman" w:cs="Times New Roman"/>
+          <w:sz w:val="24"/>
+          <w:szCs w:val="24"/>
+        </w:rPr>
+      </w:pPr>
     </w:p>
     <w:p>
       <w:pPr>
         <w:pStyle w:val="PargrafodaLista"/>
         <w:numPr>
           <w:ilvl w:val="0"/>
-          <w:numId w:val="1"/>
+          <w:numId w:val="2"/>
         </w:numPr>
-        <w:spacing w:line="360" w:lineRule="auto"/>
-        <w:jc w:val="both"/>
-        <w:rPr>
-          <w:rFonts w:ascii="Times New Roman" w:hAnsi="Times New Roman" w:cs="Times New Roman"/>
-          <w:sz w:val="24"/>
-          <w:szCs w:val="24"/>
-        </w:rPr>
-      </w:pPr>
-      <w:r>
-        <w:rPr>
-          <w:rFonts w:ascii="Times New Roman" w:hAnsi="Times New Roman" w:cs="Times New Roman"/>
-          <w:sz w:val="24"/>
-          <w:szCs w:val="24"/>
-        </w:rPr>
-        <w:t>Objetivos do trabalho</w:t>
+        <w:rPr>
+          <w:rFonts w:ascii="Times New Roman" w:hAnsi="Times New Roman" w:cs="Times New Roman"/>
+          <w:sz w:val="24"/>
+          <w:szCs w:val="24"/>
+        </w:rPr>
+      </w:pPr>
+      <w:r>
+        <w:rPr>
+          <w:rFonts w:ascii="Times New Roman" w:hAnsi="Times New Roman" w:cs="Times New Roman"/>
+          <w:sz w:val="24"/>
+          <w:szCs w:val="24"/>
+        </w:rPr>
+        <w:t>Banco de Dados:</w:t>
       </w:r>
     </w:p>
     <w:p>
       <w:pPr>
         <w:pStyle w:val="PargrafodaLista"/>
-        <w:numPr>
-          <w:ilvl w:val="0"/>
-          <w:numId w:val="1"/>
-        </w:numPr>
-        <w:spacing w:line="360" w:lineRule="auto"/>
-        <w:jc w:val="both"/>
-        <w:rPr>
-          <w:rFonts w:ascii="Times New Roman" w:hAnsi="Times New Roman" w:cs="Times New Roman"/>
-          <w:sz w:val="24"/>
-          <w:szCs w:val="24"/>
-        </w:rPr>
-      </w:pPr>
-      <w:r>
-        <w:rPr>
-          <w:rFonts w:ascii="Times New Roman" w:hAnsi="Times New Roman" w:cs="Times New Roman"/>
-          <w:sz w:val="24"/>
-          <w:szCs w:val="24"/>
-        </w:rPr>
-        <w:t>Justificativa para a sua elaboração e dos métodos utilizados.</w:t>
+        <w:ind w:firstLine="696"/>
+        <w:rPr>
+          <w:rFonts w:ascii="Times New Roman" w:hAnsi="Times New Roman" w:cs="Times New Roman"/>
+          <w:sz w:val="24"/>
+          <w:szCs w:val="24"/>
+          <w:shd w:val="clear" w:color="auto" w:fill="FFFFFF"/>
+        </w:rPr>
+      </w:pPr>
+      <w:r>
+        <w:rPr>
+          <w:rFonts w:ascii="Times New Roman" w:hAnsi="Times New Roman" w:cs="Times New Roman"/>
+          <w:sz w:val="24"/>
+          <w:szCs w:val="24"/>
+        </w:rPr>
+        <w:t xml:space="preserve">Após a finalização do modelo relacional, demos início a criação do banco de dados. </w:t>
+      </w:r>
+      <w:r>
+        <w:rPr>
+          <w:rFonts w:ascii="Times New Roman" w:hAnsi="Times New Roman" w:cs="Times New Roman"/>
+          <w:sz w:val="24"/>
+          <w:szCs w:val="24"/>
+        </w:rPr>
+        <w:t xml:space="preserve">Utilizamos a plataforma </w:t>
+      </w:r>
+      <w:proofErr w:type="spellStart"/>
+      <w:r>
+        <w:rPr>
+          <w:rFonts w:ascii="Times New Roman" w:hAnsi="Times New Roman" w:cs="Times New Roman"/>
+          <w:sz w:val="24"/>
+          <w:szCs w:val="24"/>
+        </w:rPr>
+        <w:t>Dbeaver</w:t>
+      </w:r>
+      <w:proofErr w:type="spellEnd"/>
+      <w:r>
+        <w:rPr>
+          <w:rFonts w:ascii="Times New Roman" w:hAnsi="Times New Roman" w:cs="Times New Roman"/>
+          <w:sz w:val="24"/>
+          <w:szCs w:val="24"/>
+        </w:rPr>
+        <w:t xml:space="preserve"> e a linguagem SQL (</w:t>
+      </w:r>
+      <w:proofErr w:type="spellStart"/>
+      <w:r>
+        <w:rPr>
+          <w:rFonts w:ascii="Times New Roman" w:hAnsi="Times New Roman" w:cs="Times New Roman"/>
+          <w:sz w:val="24"/>
+          <w:szCs w:val="24"/>
+          <w:shd w:val="clear" w:color="auto" w:fill="FFFFFF"/>
+        </w:rPr>
+        <w:t>Structured</w:t>
+      </w:r>
+      <w:proofErr w:type="spellEnd"/>
+      <w:r>
+        <w:rPr>
+          <w:rFonts w:ascii="Times New Roman" w:hAnsi="Times New Roman" w:cs="Times New Roman"/>
+          <w:sz w:val="24"/>
+          <w:szCs w:val="24"/>
+          <w:shd w:val="clear" w:color="auto" w:fill="FFFFFF"/>
+        </w:rPr>
+        <w:t xml:space="preserve"> Query </w:t>
+      </w:r>
+      <w:proofErr w:type="spellStart"/>
+      <w:r>
+        <w:rPr>
+          <w:rFonts w:ascii="Times New Roman" w:hAnsi="Times New Roman" w:cs="Times New Roman"/>
+          <w:sz w:val="24"/>
+          <w:szCs w:val="24"/>
+          <w:shd w:val="clear" w:color="auto" w:fill="FFFFFF"/>
+        </w:rPr>
+        <w:t>Language</w:t>
+      </w:r>
+      <w:proofErr w:type="spellEnd"/>
+      <w:r>
+        <w:rPr>
+          <w:rFonts w:ascii="Times New Roman" w:hAnsi="Times New Roman" w:cs="Times New Roman"/>
+          <w:sz w:val="24"/>
+          <w:szCs w:val="24"/>
+          <w:shd w:val="clear" w:color="auto" w:fill="FFFFFF"/>
+        </w:rPr>
+        <w:t>, ou Linguagem de Consulta Estruturada</w:t>
+      </w:r>
+      <w:r>
+        <w:rPr>
+          <w:rFonts w:ascii="Times New Roman" w:hAnsi="Times New Roman" w:cs="Times New Roman"/>
+          <w:sz w:val="24"/>
+          <w:szCs w:val="24"/>
+          <w:shd w:val="clear" w:color="auto" w:fill="FFFFFF"/>
+        </w:rPr>
+        <w:t>) e o sistema de gerenciamento de banco de dados foi com o PostgreSQL.</w:t>
       </w:r>
     </w:p>
     <w:p>
       <w:pPr>
         <w:pStyle w:val="PargrafodaLista"/>
-        <w:numPr>
-          <w:ilvl w:val="0"/>
-          <w:numId w:val="1"/>
-        </w:numPr>
-        <w:spacing w:line="360" w:lineRule="auto"/>
-        <w:jc w:val="both"/>
-        <w:rPr>
-          <w:rFonts w:ascii="Times New Roman" w:hAnsi="Times New Roman" w:cs="Times New Roman"/>
-          <w:sz w:val="24"/>
-          <w:szCs w:val="24"/>
-        </w:rPr>
-      </w:pPr>
-      <w:r>
-        <w:rPr>
-          <w:rFonts w:ascii="Times New Roman" w:hAnsi="Times New Roman" w:cs="Times New Roman"/>
-          <w:sz w:val="24"/>
-          <w:szCs w:val="24"/>
-        </w:rPr>
-        <w:t>Mencionar, em síntese, a estrutura interna de organização do texto</w:t>
-      </w:r>
-      <w:r>
-        <w:rPr>
-          <w:rFonts w:ascii="Times New Roman" w:hAnsi="Times New Roman" w:cs="Times New Roman"/>
-          <w:sz w:val="24"/>
-          <w:szCs w:val="24"/>
-        </w:rPr>
-        <w:t>, com indicação das principais seções e seus conteúdos.</w:t>
-      </w:r>
-    </w:p>
-    <w:p>
-      <w:pPr>
-        <w:rPr>
-          <w:rFonts w:ascii="Times New Roman" w:hAnsi="Times New Roman" w:cs="Times New Roman"/>
-          <w:b/>
-          <w:bCs/>
-          <w:sz w:val="24"/>
-          <w:szCs w:val="24"/>
-        </w:rPr>
-      </w:pPr>
-      <w:r>
-        <w:rPr>
-          <w:rFonts w:ascii="Times New Roman" w:hAnsi="Times New Roman" w:cs="Times New Roman"/>
-          <w:b/>
-          <w:bCs/>
-          <w:sz w:val="24"/>
-          <w:szCs w:val="24"/>
-        </w:rPr>
-        <w:br w:type="page"/>
-      </w:r>
-    </w:p>
-    <w:p>
-      <w:pPr>
-        <w:spacing w:line="360" w:lineRule="auto"/>
-        <w:jc w:val="center"/>
-        <w:rPr>
-          <w:rFonts w:ascii="Times New Roman" w:hAnsi="Times New Roman" w:cs="Times New Roman"/>
-          <w:sz w:val="24"/>
-          <w:szCs w:val="24"/>
-        </w:rPr>
-      </w:pPr>
-      <w:r>
-        <w:rPr>
-          <w:rFonts w:ascii="Times New Roman" w:hAnsi="Times New Roman" w:cs="Times New Roman"/>
-          <w:b/>
-          <w:bCs/>
-          <w:sz w:val="24"/>
-          <w:szCs w:val="24"/>
-        </w:rPr>
-        <w:lastRenderedPageBreak/>
-        <w:t>DESENVOLVIMENTO</w:t>
-      </w:r>
-      <w:r>
-        <w:rPr>
-          <w:rFonts w:ascii="Times New Roman" w:hAnsi="Times New Roman" w:cs="Times New Roman"/>
-          <w:sz w:val="24"/>
-          <w:szCs w:val="24"/>
-        </w:rPr>
-        <w:t xml:space="preserve"> (Substituir pelo título principal)</w:t>
-      </w:r>
-    </w:p>
-    <w:p>
-      <w:pPr>
-        <w:spacing w:line="360" w:lineRule="auto"/>
-        <w:jc w:val="both"/>
-        <w:rPr>
-          <w:rFonts w:ascii="Times New Roman" w:hAnsi="Times New Roman" w:cs="Times New Roman"/>
-          <w:sz w:val="24"/>
-          <w:szCs w:val="24"/>
-        </w:rPr>
-      </w:pPr>
-      <w:r>
-        <w:rPr>
-          <w:rFonts w:ascii="Times New Roman" w:hAnsi="Times New Roman" w:cs="Times New Roman"/>
-          <w:sz w:val="24"/>
-          <w:szCs w:val="24"/>
-        </w:rPr>
-        <w:t xml:space="preserve">Organizar </w:t>
-      </w:r>
-      <w:r>
-        <w:rPr>
-          <w:rFonts w:ascii="Times New Roman" w:hAnsi="Times New Roman" w:cs="Times New Roman"/>
-          <w:sz w:val="24"/>
-          <w:szCs w:val="24"/>
-        </w:rPr>
-        <w:t>o conteúdo do relatório em seções de:</w:t>
-      </w:r>
-    </w:p>
-    <w:p>
-      <w:pPr>
-        <w:spacing w:line="360" w:lineRule="auto"/>
-        <w:jc w:val="both"/>
-        <w:rPr>
-          <w:rFonts w:ascii="Times New Roman" w:hAnsi="Times New Roman" w:cs="Times New Roman"/>
-          <w:sz w:val="24"/>
-          <w:szCs w:val="24"/>
-        </w:rPr>
-      </w:pPr>
-      <w:r>
-        <w:rPr>
-          <w:rFonts w:ascii="Times New Roman" w:hAnsi="Times New Roman" w:cs="Times New Roman"/>
-          <w:sz w:val="24"/>
-          <w:szCs w:val="24"/>
-        </w:rPr>
-        <w:t>a) Referencial teórico: deve ser a primeira parte do desenvolvimento. Aqui,</w:t>
-      </w:r>
-      <w:r>
-        <w:rPr>
-          <w:rFonts w:ascii="Times New Roman" w:hAnsi="Times New Roman" w:cs="Times New Roman"/>
-          <w:sz w:val="24"/>
-          <w:szCs w:val="24"/>
-        </w:rPr>
-        <w:t xml:space="preserve"> </w:t>
-      </w:r>
-      <w:r>
-        <w:rPr>
-          <w:rFonts w:ascii="Times New Roman" w:hAnsi="Times New Roman" w:cs="Times New Roman"/>
-          <w:sz w:val="24"/>
-          <w:szCs w:val="24"/>
-        </w:rPr>
-        <w:t>fundamenta-se o trabalho com concepções, teorias e ideias de outros</w:t>
-      </w:r>
-      <w:r>
-        <w:rPr>
-          <w:rFonts w:ascii="Times New Roman" w:hAnsi="Times New Roman" w:cs="Times New Roman"/>
-          <w:sz w:val="24"/>
-          <w:szCs w:val="24"/>
-        </w:rPr>
-        <w:t xml:space="preserve"> </w:t>
-      </w:r>
-      <w:r>
-        <w:rPr>
-          <w:rFonts w:ascii="Times New Roman" w:hAnsi="Times New Roman" w:cs="Times New Roman"/>
-          <w:sz w:val="24"/>
-          <w:szCs w:val="24"/>
-        </w:rPr>
-        <w:t>autores que sustentem a discussão do objeto de pesquisa e dos dados</w:t>
-      </w:r>
-      <w:r>
-        <w:rPr>
-          <w:rFonts w:ascii="Times New Roman" w:hAnsi="Times New Roman" w:cs="Times New Roman"/>
-          <w:sz w:val="24"/>
-          <w:szCs w:val="24"/>
-        </w:rPr>
-        <w:t xml:space="preserve"> </w:t>
-      </w:r>
-      <w:r>
-        <w:rPr>
-          <w:rFonts w:ascii="Times New Roman" w:hAnsi="Times New Roman" w:cs="Times New Roman"/>
-          <w:sz w:val="24"/>
-          <w:szCs w:val="24"/>
-        </w:rPr>
-        <w:t xml:space="preserve">coletados. Brasileiro (2013, p. 164) diz que “[...] é o momento do diálogo </w:t>
-      </w:r>
-      <w:proofErr w:type="gramStart"/>
-      <w:r>
-        <w:rPr>
-          <w:rFonts w:ascii="Times New Roman" w:hAnsi="Times New Roman" w:cs="Times New Roman"/>
-          <w:sz w:val="24"/>
-          <w:szCs w:val="24"/>
-        </w:rPr>
-        <w:t>teórico.”</w:t>
-      </w:r>
-      <w:proofErr w:type="gramEnd"/>
-      <w:r>
-        <w:rPr>
-          <w:rFonts w:ascii="Times New Roman" w:hAnsi="Times New Roman" w:cs="Times New Roman"/>
-          <w:sz w:val="24"/>
-          <w:szCs w:val="24"/>
-        </w:rPr>
-        <w:t>;</w:t>
-      </w:r>
-    </w:p>
-    <w:p>
-      <w:pPr>
-        <w:spacing w:line="360" w:lineRule="auto"/>
-        <w:jc w:val="both"/>
-        <w:rPr>
-          <w:rFonts w:ascii="Times New Roman" w:hAnsi="Times New Roman" w:cs="Times New Roman"/>
-          <w:sz w:val="24"/>
-          <w:szCs w:val="24"/>
-        </w:rPr>
-      </w:pPr>
-      <w:r>
-        <w:rPr>
-          <w:rFonts w:ascii="Times New Roman" w:hAnsi="Times New Roman" w:cs="Times New Roman"/>
-          <w:sz w:val="24"/>
-          <w:szCs w:val="24"/>
-        </w:rPr>
-        <w:t>b) Procedimentos metodológicos: nesta seção, aprofunda-se na cientificidade</w:t>
-      </w:r>
-      <w:r>
-        <w:rPr>
-          <w:rFonts w:ascii="Times New Roman" w:hAnsi="Times New Roman" w:cs="Times New Roman"/>
-          <w:sz w:val="24"/>
-          <w:szCs w:val="24"/>
-        </w:rPr>
-        <w:t xml:space="preserve"> </w:t>
-      </w:r>
-      <w:r>
-        <w:rPr>
-          <w:rFonts w:ascii="Times New Roman" w:hAnsi="Times New Roman" w:cs="Times New Roman"/>
-          <w:sz w:val="24"/>
-          <w:szCs w:val="24"/>
-        </w:rPr>
-        <w:t>do trabalho ao expor os métodos utilizados na pesquisa e os processos</w:t>
-      </w:r>
-      <w:r>
-        <w:rPr>
-          <w:rFonts w:ascii="Times New Roman" w:hAnsi="Times New Roman" w:cs="Times New Roman"/>
-          <w:sz w:val="24"/>
-          <w:szCs w:val="24"/>
-        </w:rPr>
-        <w:t xml:space="preserve"> </w:t>
-      </w:r>
-      <w:r>
-        <w:rPr>
-          <w:rFonts w:ascii="Times New Roman" w:hAnsi="Times New Roman" w:cs="Times New Roman"/>
-          <w:sz w:val="24"/>
-          <w:szCs w:val="24"/>
-        </w:rPr>
-        <w:t>percorridos para realizá-la;</w:t>
-      </w:r>
-    </w:p>
-    <w:p>
-      <w:pPr>
-        <w:spacing w:line="360" w:lineRule="auto"/>
-        <w:jc w:val="both"/>
-        <w:rPr>
-          <w:rFonts w:ascii="Times New Roman" w:hAnsi="Times New Roman" w:cs="Times New Roman"/>
-          <w:sz w:val="24"/>
-          <w:szCs w:val="24"/>
-        </w:rPr>
-      </w:pPr>
-      <w:r>
-        <w:rPr>
-          <w:rFonts w:ascii="Times New Roman" w:hAnsi="Times New Roman" w:cs="Times New Roman"/>
-          <w:sz w:val="24"/>
-          <w:szCs w:val="24"/>
-        </w:rPr>
-        <w:t>c) Apresentação e análise de dados: nesta terceira seção do desenvolvimento</w:t>
-      </w:r>
-      <w:r>
-        <w:rPr>
-          <w:rFonts w:ascii="Times New Roman" w:hAnsi="Times New Roman" w:cs="Times New Roman"/>
-          <w:sz w:val="24"/>
-          <w:szCs w:val="24"/>
-        </w:rPr>
-        <w:t xml:space="preserve"> </w:t>
-      </w:r>
-      <w:r>
-        <w:rPr>
-          <w:rFonts w:ascii="Times New Roman" w:hAnsi="Times New Roman" w:cs="Times New Roman"/>
-          <w:sz w:val="24"/>
-          <w:szCs w:val="24"/>
-        </w:rPr>
-        <w:t>apresentam-se as informações e dados coletados durante a pesquisa, com</w:t>
-      </w:r>
-      <w:r>
-        <w:rPr>
-          <w:rFonts w:ascii="Times New Roman" w:hAnsi="Times New Roman" w:cs="Times New Roman"/>
-          <w:sz w:val="24"/>
-          <w:szCs w:val="24"/>
-        </w:rPr>
-        <w:t xml:space="preserve"> </w:t>
-      </w:r>
-      <w:r>
-        <w:rPr>
-          <w:rFonts w:ascii="Times New Roman" w:hAnsi="Times New Roman" w:cs="Times New Roman"/>
-          <w:sz w:val="24"/>
-          <w:szCs w:val="24"/>
-        </w:rPr>
-        <w:t>suas devidas interpretações. Espera-se, ainda, uma breve análise e discussão</w:t>
-      </w:r>
-      <w:r>
-        <w:rPr>
-          <w:rFonts w:ascii="Times New Roman" w:hAnsi="Times New Roman" w:cs="Times New Roman"/>
-          <w:sz w:val="24"/>
-          <w:szCs w:val="24"/>
-        </w:rPr>
-        <w:t xml:space="preserve"> </w:t>
-      </w:r>
-      <w:r>
-        <w:rPr>
-          <w:rFonts w:ascii="Times New Roman" w:hAnsi="Times New Roman" w:cs="Times New Roman"/>
-          <w:sz w:val="24"/>
-          <w:szCs w:val="24"/>
-        </w:rPr>
-        <w:t>dos fatos coletados com as teorias comentadas anteriormente no trabalho.</w:t>
-      </w:r>
-    </w:p>
-    <w:p>
-      <w:pPr>
-        <w:rPr>
-          <w:rFonts w:ascii="Times New Roman" w:hAnsi="Times New Roman" w:cs="Times New Roman"/>
-          <w:sz w:val="24"/>
-          <w:szCs w:val="24"/>
-        </w:rPr>
-      </w:pPr>
+        <w:ind w:firstLine="696"/>
+        <w:rPr>
+          <w:rFonts w:ascii="Times New Roman" w:hAnsi="Times New Roman" w:cs="Times New Roman"/>
+          <w:sz w:val="24"/>
+          <w:szCs w:val="24"/>
+          <w:shd w:val="clear" w:color="auto" w:fill="FFFFFF"/>
+        </w:rPr>
+      </w:pPr>
+      <w:r>
+        <w:rPr>
+          <w:rFonts w:ascii="Times New Roman" w:hAnsi="Times New Roman" w:cs="Times New Roman"/>
+          <w:sz w:val="24"/>
+          <w:szCs w:val="24"/>
+          <w:shd w:val="clear" w:color="auto" w:fill="FFFFFF"/>
+        </w:rPr>
+        <w:t xml:space="preserve">Começamos com a criação das tabelas, realizamos a inserção dos dados e logo após construímos os </w:t>
+      </w:r>
+      <w:proofErr w:type="spellStart"/>
+      <w:r>
+        <w:rPr>
+          <w:rFonts w:ascii="Times New Roman" w:hAnsi="Times New Roman" w:cs="Times New Roman"/>
+          <w:sz w:val="24"/>
+          <w:szCs w:val="24"/>
+          <w:shd w:val="clear" w:color="auto" w:fill="FFFFFF"/>
+        </w:rPr>
+        <w:t>selects</w:t>
+      </w:r>
+      <w:proofErr w:type="spellEnd"/>
+      <w:r>
+        <w:rPr>
+          <w:rFonts w:ascii="Times New Roman" w:hAnsi="Times New Roman" w:cs="Times New Roman"/>
+          <w:sz w:val="24"/>
+          <w:szCs w:val="24"/>
+          <w:shd w:val="clear" w:color="auto" w:fill="FFFFFF"/>
+        </w:rPr>
+        <w:t xml:space="preserve">. Com o tempo fomos alimentando essa base e fazendo os ajustes conforme necessário. </w:t>
+      </w:r>
+    </w:p>
+    <w:p>
+      <w:pPr>
+        <w:pStyle w:val="PargrafodaLista"/>
+        <w:ind w:firstLine="696"/>
+        <w:rPr>
+          <w:rFonts w:ascii="Times New Roman" w:hAnsi="Times New Roman" w:cs="Times New Roman"/>
+          <w:sz w:val="24"/>
+          <w:szCs w:val="24"/>
+          <w:shd w:val="clear" w:color="auto" w:fill="FFFFFF"/>
+        </w:rPr>
+      </w:pPr>
+    </w:p>
+    <w:p>
+      <w:pPr>
+        <w:pStyle w:val="PargrafodaLista"/>
+        <w:ind w:firstLine="696"/>
+        <w:rPr>
+          <w:rFonts w:ascii="Times New Roman" w:hAnsi="Times New Roman" w:cs="Times New Roman"/>
+          <w:sz w:val="24"/>
+          <w:szCs w:val="24"/>
+          <w:shd w:val="clear" w:color="auto" w:fill="FFFFFF"/>
+        </w:rPr>
+      </w:pPr>
+    </w:p>
+    <w:p>
+      <w:pPr>
+        <w:pStyle w:val="PargrafodaLista"/>
+        <w:rPr>
+          <w:rFonts w:ascii="Times New Roman" w:hAnsi="Times New Roman" w:cs="Times New Roman"/>
+          <w:sz w:val="24"/>
+          <w:szCs w:val="24"/>
+        </w:rPr>
+      </w:pPr>
+    </w:p>
+    <w:p>
+      <w:pPr>
+        <w:pStyle w:val="PargrafodaLista"/>
+        <w:rPr>
+          <w:rFonts w:ascii="Times New Roman" w:hAnsi="Times New Roman" w:cs="Times New Roman"/>
+          <w:sz w:val="24"/>
+          <w:szCs w:val="24"/>
+        </w:rPr>
+      </w:pPr>
+      <w:r>
+        <w:rPr>
+          <w:rFonts w:ascii="Times New Roman" w:hAnsi="Times New Roman" w:cs="Times New Roman"/>
+          <w:sz w:val="24"/>
+          <w:szCs w:val="24"/>
+        </w:rPr>
+        <w:tab/>
+      </w:r>
     </w:p>
     <w:p>
       <w:pPr>
@@ -2144,25 +2336,7 @@
           <w:sz w:val="24"/>
           <w:szCs w:val="24"/>
         </w:rPr>
-        <w:t xml:space="preserve">alfabeticamente usando como guia o último sobrenome </w:t>
-      </w:r>
-      <w:proofErr w:type="gramStart"/>
-      <w:r>
-        <w:rPr>
-          <w:rFonts w:ascii="Times New Roman" w:hAnsi="Times New Roman" w:cs="Times New Roman"/>
-          <w:sz w:val="24"/>
-          <w:szCs w:val="24"/>
-        </w:rPr>
-        <w:t>do(</w:t>
-      </w:r>
-      <w:proofErr w:type="gramEnd"/>
-      <w:r>
-        <w:rPr>
-          <w:rFonts w:ascii="Times New Roman" w:hAnsi="Times New Roman" w:cs="Times New Roman"/>
-          <w:sz w:val="24"/>
-          <w:szCs w:val="24"/>
-        </w:rPr>
-        <w:t>s) autor(es) com todas</w:t>
+        <w:t>alfabeticamente usando como guia o último sobrenome do(s) autor(es) com todas</w:t>
       </w:r>
       <w:r>
         <w:rPr>
@@ -2216,8 +2390,8 @@
       </w:r>
     </w:p>
     <w:sectPr>
-      <w:headerReference w:type="default" r:id="rId7"/>
-      <w:footerReference w:type="default" r:id="rId8"/>
+      <w:headerReference w:type="default" r:id="rId8"/>
+      <w:footerReference w:type="default" r:id="rId9"/>
       <w:pgSz w:w="11906" w:h="16838"/>
       <w:pgMar w:top="1701" w:right="1134" w:bottom="1134" w:left="1701" w:header="1134" w:footer="0" w:gutter="0"/>
       <w:pgNumType w:start="5"/>
@@ -2229,7 +2403,7 @@
 </file>
 
 <file path=word/endnotes.xml><?xml version="1.0" encoding="utf-8"?>
-<w:endnotes xmlns:wpc="http://schemas.microsoft.com/office/word/2010/wordprocessingCanvas" xmlns:cx="http://schemas.microsoft.com/office/drawing/2014/chartex" xmlns:mc="http://schemas.openxmlformats.org/markup-compatibility/2006" xmlns:o="urn:schemas-microsoft-com:office:office" xmlns:r="http://schemas.openxmlformats.org/officeDocument/2006/relationships" xmlns:m="http://schemas.openxmlformats.org/officeDocument/2006/math" xmlns:v="urn:schemas-microsoft-com:vml" xmlns:wp14="http://schemas.microsoft.com/office/word/2010/wordprocessingDrawing" xmlns:wp="http://schemas.openxmlformats.org/drawingml/2006/wordprocessingDrawing" xmlns:w10="urn:schemas-microsoft-com:office:word" xmlns:w="http://schemas.openxmlformats.org/wordprocessingml/2006/main" xmlns:w14="http://schemas.microsoft.com/office/word/2010/wordml" xmlns:w15="http://schemas.microsoft.com/office/word/2012/wordml" xmlns:w16se="http://schemas.microsoft.com/office/word/2015/wordml/symex" xmlns:wpg="http://schemas.microsoft.com/office/word/2010/wordprocessingGroup" xmlns:wpi="http://schemas.microsoft.com/office/word/2010/wordprocessingInk" xmlns:wne="http://schemas.microsoft.com/office/word/2006/wordml" xmlns:wps="http://schemas.microsoft.com/office/word/2010/wordprocessingShape" mc:Ignorable="w14 w15 w16se wp14">
+<w:endnotes xmlns:wpc="http://schemas.microsoft.com/office/word/2010/wordprocessingCanvas" xmlns:cx="http://schemas.microsoft.com/office/drawing/2014/chartex" xmlns:cx1="http://schemas.microsoft.com/office/drawing/2015/9/8/chartex" xmlns:cx2="http://schemas.microsoft.com/office/drawing/2015/10/21/chartex" xmlns:cx3="http://schemas.microsoft.com/office/drawing/2016/5/9/chartex" xmlns:cx4="http://schemas.microsoft.com/office/drawing/2016/5/10/chartex" xmlns:cx5="http://schemas.microsoft.com/office/drawing/2016/5/11/chartex" xmlns:cx6="http://schemas.microsoft.com/office/drawing/2016/5/12/chartex" xmlns:cx7="http://schemas.microsoft.com/office/drawing/2016/5/13/chartex" xmlns:cx8="http://schemas.microsoft.com/office/drawing/2016/5/14/chartex" xmlns:mc="http://schemas.openxmlformats.org/markup-compatibility/2006" xmlns:aink="http://schemas.microsoft.com/office/drawing/2016/ink" xmlns:am3d="http://schemas.microsoft.com/office/drawing/2017/model3d" xmlns:o="urn:schemas-microsoft-com:office:office" xmlns:r="http://schemas.openxmlformats.org/officeDocument/2006/relationships" xmlns:m="http://schemas.openxmlformats.org/officeDocument/2006/math" xmlns:v="urn:schemas-microsoft-com:vml" xmlns:wp14="http://schemas.microsoft.com/office/word/2010/wordprocessingDrawing" xmlns:wp="http://schemas.openxmlformats.org/drawingml/2006/wordprocessingDrawing" xmlns:w10="urn:schemas-microsoft-com:office:word" xmlns:w="http://schemas.openxmlformats.org/wordprocessingml/2006/main" xmlns:w14="http://schemas.microsoft.com/office/word/2010/wordml" xmlns:w15="http://schemas.microsoft.com/office/word/2012/wordml" xmlns:w16cex="http://schemas.microsoft.com/office/word/2018/wordml/cex" xmlns:w16cid="http://schemas.microsoft.com/office/word/2016/wordml/cid" xmlns:w16="http://schemas.microsoft.com/office/word/2018/wordml" xmlns:w16sdtdh="http://schemas.microsoft.com/office/word/2020/wordml/sdtdatahash" xmlns:w16se="http://schemas.microsoft.com/office/word/2015/wordml/symex" xmlns:wpg="http://schemas.microsoft.com/office/word/2010/wordprocessingGroup" xmlns:wpi="http://schemas.microsoft.com/office/word/2010/wordprocessingInk" xmlns:wne="http://schemas.microsoft.com/office/word/2006/wordml" xmlns:wps="http://schemas.microsoft.com/office/word/2010/wordprocessingShape" mc:Ignorable="w14 w15 w16se w16cid w16 w16cex w16sdtdh wp14">
   <w:endnote w:type="separator" w:id="-1">
     <w:p>
       <w:pPr>
@@ -2261,7 +2435,7 @@
 </file>
 
 <file path=word/footer1.xml><?xml version="1.0" encoding="utf-8"?>
-<w:ftr xmlns:wpc="http://schemas.microsoft.com/office/word/2010/wordprocessingCanvas" xmlns:cx="http://schemas.microsoft.com/office/drawing/2014/chartex" xmlns:mc="http://schemas.openxmlformats.org/markup-compatibility/2006" xmlns:o="urn:schemas-microsoft-com:office:office" xmlns:r="http://schemas.openxmlformats.org/officeDocument/2006/relationships" xmlns:m="http://schemas.openxmlformats.org/officeDocument/2006/math" xmlns:v="urn:schemas-microsoft-com:vml" xmlns:wp14="http://schemas.microsoft.com/office/word/2010/wordprocessingDrawing" xmlns:wp="http://schemas.openxmlformats.org/drawingml/2006/wordprocessingDrawing" xmlns:w10="urn:schemas-microsoft-com:office:word" xmlns:w="http://schemas.openxmlformats.org/wordprocessingml/2006/main" xmlns:w14="http://schemas.microsoft.com/office/word/2010/wordml" xmlns:w15="http://schemas.microsoft.com/office/word/2012/wordml" xmlns:w16se="http://schemas.microsoft.com/office/word/2015/wordml/symex" xmlns:wpg="http://schemas.microsoft.com/office/word/2010/wordprocessingGroup" xmlns:wpi="http://schemas.microsoft.com/office/word/2010/wordprocessingInk" xmlns:wne="http://schemas.microsoft.com/office/word/2006/wordml" xmlns:wps="http://schemas.microsoft.com/office/word/2010/wordprocessingShape" mc:Ignorable="w14 w15 w16se wp14">
+<w:ftr xmlns:wpc="http://schemas.microsoft.com/office/word/2010/wordprocessingCanvas" xmlns:cx="http://schemas.microsoft.com/office/drawing/2014/chartex" xmlns:cx1="http://schemas.microsoft.com/office/drawing/2015/9/8/chartex" xmlns:cx2="http://schemas.microsoft.com/office/drawing/2015/10/21/chartex" xmlns:cx3="http://schemas.microsoft.com/office/drawing/2016/5/9/chartex" xmlns:cx4="http://schemas.microsoft.com/office/drawing/2016/5/10/chartex" xmlns:cx5="http://schemas.microsoft.com/office/drawing/2016/5/11/chartex" xmlns:cx6="http://schemas.microsoft.com/office/drawing/2016/5/12/chartex" xmlns:cx7="http://schemas.microsoft.com/office/drawing/2016/5/13/chartex" xmlns:cx8="http://schemas.microsoft.com/office/drawing/2016/5/14/chartex" xmlns:mc="http://schemas.openxmlformats.org/markup-compatibility/2006" xmlns:aink="http://schemas.microsoft.com/office/drawing/2016/ink" xmlns:am3d="http://schemas.microsoft.com/office/drawing/2017/model3d" xmlns:o="urn:schemas-microsoft-com:office:office" xmlns:r="http://schemas.openxmlformats.org/officeDocument/2006/relationships" xmlns:m="http://schemas.openxmlformats.org/officeDocument/2006/math" xmlns:v="urn:schemas-microsoft-com:vml" xmlns:wp14="http://schemas.microsoft.com/office/word/2010/wordprocessingDrawing" xmlns:wp="http://schemas.openxmlformats.org/drawingml/2006/wordprocessingDrawing" xmlns:w10="urn:schemas-microsoft-com:office:word" xmlns:w="http://schemas.openxmlformats.org/wordprocessingml/2006/main" xmlns:w14="http://schemas.microsoft.com/office/word/2010/wordml" xmlns:w15="http://schemas.microsoft.com/office/word/2012/wordml" xmlns:w16cex="http://schemas.microsoft.com/office/word/2018/wordml/cex" xmlns:w16cid="http://schemas.microsoft.com/office/word/2016/wordml/cid" xmlns:w16="http://schemas.microsoft.com/office/word/2018/wordml" xmlns:w16sdtdh="http://schemas.microsoft.com/office/word/2020/wordml/sdtdatahash" xmlns:w16se="http://schemas.microsoft.com/office/word/2015/wordml/symex" xmlns:wpg="http://schemas.microsoft.com/office/word/2010/wordprocessingGroup" xmlns:wpi="http://schemas.microsoft.com/office/word/2010/wordprocessingInk" xmlns:wne="http://schemas.microsoft.com/office/word/2006/wordml" xmlns:wps="http://schemas.microsoft.com/office/word/2010/wordprocessingShape" mc:Ignorable="w14 w15 w16se w16cid w16 w16cex w16sdtdh wp14">
   <w:tbl>
     <w:tblPr>
       <w:tblW w:w="0" w:type="auto"/>
@@ -2319,7 +2493,7 @@
 </file>
 
 <file path=word/footnotes.xml><?xml version="1.0" encoding="utf-8"?>
-<w:footnotes xmlns:wpc="http://schemas.microsoft.com/office/word/2010/wordprocessingCanvas" xmlns:cx="http://schemas.microsoft.com/office/drawing/2014/chartex" xmlns:mc="http://schemas.openxmlformats.org/markup-compatibility/2006" xmlns:o="urn:schemas-microsoft-com:office:office" xmlns:r="http://schemas.openxmlformats.org/officeDocument/2006/relationships" xmlns:m="http://schemas.openxmlformats.org/officeDocument/2006/math" xmlns:v="urn:schemas-microsoft-com:vml" xmlns:wp14="http://schemas.microsoft.com/office/word/2010/wordprocessingDrawing" xmlns:wp="http://schemas.openxmlformats.org/drawingml/2006/wordprocessingDrawing" xmlns:w10="urn:schemas-microsoft-com:office:word" xmlns:w="http://schemas.openxmlformats.org/wordprocessingml/2006/main" xmlns:w14="http://schemas.microsoft.com/office/word/2010/wordml" xmlns:w15="http://schemas.microsoft.com/office/word/2012/wordml" xmlns:w16se="http://schemas.microsoft.com/office/word/2015/wordml/symex" xmlns:wpg="http://schemas.microsoft.com/office/word/2010/wordprocessingGroup" xmlns:wpi="http://schemas.microsoft.com/office/word/2010/wordprocessingInk" xmlns:wne="http://schemas.microsoft.com/office/word/2006/wordml" xmlns:wps="http://schemas.microsoft.com/office/word/2010/wordprocessingShape" mc:Ignorable="w14 w15 w16se wp14">
+<w:footnotes xmlns:wpc="http://schemas.microsoft.com/office/word/2010/wordprocessingCanvas" xmlns:cx="http://schemas.microsoft.com/office/drawing/2014/chartex" xmlns:cx1="http://schemas.microsoft.com/office/drawing/2015/9/8/chartex" xmlns:cx2="http://schemas.microsoft.com/office/drawing/2015/10/21/chartex" xmlns:cx3="http://schemas.microsoft.com/office/drawing/2016/5/9/chartex" xmlns:cx4="http://schemas.microsoft.com/office/drawing/2016/5/10/chartex" xmlns:cx5="http://schemas.microsoft.com/office/drawing/2016/5/11/chartex" xmlns:cx6="http://schemas.microsoft.com/office/drawing/2016/5/12/chartex" xmlns:cx7="http://schemas.microsoft.com/office/drawing/2016/5/13/chartex" xmlns:cx8="http://schemas.microsoft.com/office/drawing/2016/5/14/chartex" xmlns:mc="http://schemas.openxmlformats.org/markup-compatibility/2006" xmlns:aink="http://schemas.microsoft.com/office/drawing/2016/ink" xmlns:am3d="http://schemas.microsoft.com/office/drawing/2017/model3d" xmlns:o="urn:schemas-microsoft-com:office:office" xmlns:r="http://schemas.openxmlformats.org/officeDocument/2006/relationships" xmlns:m="http://schemas.openxmlformats.org/officeDocument/2006/math" xmlns:v="urn:schemas-microsoft-com:vml" xmlns:wp14="http://schemas.microsoft.com/office/word/2010/wordprocessingDrawing" xmlns:wp="http://schemas.openxmlformats.org/drawingml/2006/wordprocessingDrawing" xmlns:w10="urn:schemas-microsoft-com:office:word" xmlns:w="http://schemas.openxmlformats.org/wordprocessingml/2006/main" xmlns:w14="http://schemas.microsoft.com/office/word/2010/wordml" xmlns:w15="http://schemas.microsoft.com/office/word/2012/wordml" xmlns:w16cex="http://schemas.microsoft.com/office/word/2018/wordml/cex" xmlns:w16cid="http://schemas.microsoft.com/office/word/2016/wordml/cid" xmlns:w16="http://schemas.microsoft.com/office/word/2018/wordml" xmlns:w16sdtdh="http://schemas.microsoft.com/office/word/2020/wordml/sdtdatahash" xmlns:w16se="http://schemas.microsoft.com/office/word/2015/wordml/symex" xmlns:wpg="http://schemas.microsoft.com/office/word/2010/wordprocessingGroup" xmlns:wpi="http://schemas.microsoft.com/office/word/2010/wordprocessingInk" xmlns:wne="http://schemas.microsoft.com/office/word/2006/wordml" xmlns:wps="http://schemas.microsoft.com/office/word/2010/wordprocessingShape" mc:Ignorable="w14 w15 w16se w16cid w16 w16cex w16sdtdh wp14">
   <w:footnote w:type="separator" w:id="-1">
     <w:p>
       <w:pPr>
@@ -2351,7 +2525,7 @@
 </file>
 
 <file path=word/header1.xml><?xml version="1.0" encoding="utf-8"?>
-<w:hdr xmlns:wpc="http://schemas.microsoft.com/office/word/2010/wordprocessingCanvas" xmlns:cx="http://schemas.microsoft.com/office/drawing/2014/chartex" xmlns:mc="http://schemas.openxmlformats.org/markup-compatibility/2006" xmlns:o="urn:schemas-microsoft-com:office:office" xmlns:r="http://schemas.openxmlformats.org/officeDocument/2006/relationships" xmlns:m="http://schemas.openxmlformats.org/officeDocument/2006/math" xmlns:v="urn:schemas-microsoft-com:vml" xmlns:wp14="http://schemas.microsoft.com/office/word/2010/wordprocessingDrawing" xmlns:wp="http://schemas.openxmlformats.org/drawingml/2006/wordprocessingDrawing" xmlns:w10="urn:schemas-microsoft-com:office:word" xmlns:w="http://schemas.openxmlformats.org/wordprocessingml/2006/main" xmlns:w14="http://schemas.microsoft.com/office/word/2010/wordml" xmlns:w15="http://schemas.microsoft.com/office/word/2012/wordml" xmlns:w16se="http://schemas.microsoft.com/office/word/2015/wordml/symex" xmlns:wpg="http://schemas.microsoft.com/office/word/2010/wordprocessingGroup" xmlns:wpi="http://schemas.microsoft.com/office/word/2010/wordprocessingInk" xmlns:wne="http://schemas.microsoft.com/office/word/2006/wordml" xmlns:wps="http://schemas.microsoft.com/office/word/2010/wordprocessingShape" mc:Ignorable="w14 w15 w16se wp14">
+<w:hdr xmlns:wpc="http://schemas.microsoft.com/office/word/2010/wordprocessingCanvas" xmlns:cx="http://schemas.microsoft.com/office/drawing/2014/chartex" xmlns:cx1="http://schemas.microsoft.com/office/drawing/2015/9/8/chartex" xmlns:cx2="http://schemas.microsoft.com/office/drawing/2015/10/21/chartex" xmlns:cx3="http://schemas.microsoft.com/office/drawing/2016/5/9/chartex" xmlns:cx4="http://schemas.microsoft.com/office/drawing/2016/5/10/chartex" xmlns:cx5="http://schemas.microsoft.com/office/drawing/2016/5/11/chartex" xmlns:cx6="http://schemas.microsoft.com/office/drawing/2016/5/12/chartex" xmlns:cx7="http://schemas.microsoft.com/office/drawing/2016/5/13/chartex" xmlns:cx8="http://schemas.microsoft.com/office/drawing/2016/5/14/chartex" xmlns:mc="http://schemas.openxmlformats.org/markup-compatibility/2006" xmlns:aink="http://schemas.microsoft.com/office/drawing/2016/ink" xmlns:am3d="http://schemas.microsoft.com/office/drawing/2017/model3d" xmlns:o="urn:schemas-microsoft-com:office:office" xmlns:r="http://schemas.openxmlformats.org/officeDocument/2006/relationships" xmlns:m="http://schemas.openxmlformats.org/officeDocument/2006/math" xmlns:v="urn:schemas-microsoft-com:vml" xmlns:wp14="http://schemas.microsoft.com/office/word/2010/wordprocessingDrawing" xmlns:wp="http://schemas.openxmlformats.org/drawingml/2006/wordprocessingDrawing" xmlns:w10="urn:schemas-microsoft-com:office:word" xmlns:w="http://schemas.openxmlformats.org/wordprocessingml/2006/main" xmlns:w14="http://schemas.microsoft.com/office/word/2010/wordml" xmlns:w15="http://schemas.microsoft.com/office/word/2012/wordml" xmlns:w16cex="http://schemas.microsoft.com/office/word/2018/wordml/cex" xmlns:w16cid="http://schemas.microsoft.com/office/word/2016/wordml/cid" xmlns:w16="http://schemas.microsoft.com/office/word/2018/wordml" xmlns:w16sdtdh="http://schemas.microsoft.com/office/word/2020/wordml/sdtdatahash" xmlns:w16se="http://schemas.microsoft.com/office/word/2015/wordml/symex" xmlns:wpg="http://schemas.microsoft.com/office/word/2010/wordprocessingGroup" xmlns:wpi="http://schemas.microsoft.com/office/word/2010/wordprocessingInk" xmlns:wne="http://schemas.microsoft.com/office/word/2006/wordml" xmlns:wps="http://schemas.microsoft.com/office/word/2010/wordprocessingShape" mc:Ignorable="w14 w15 w16se w16cid w16 w16cex w16sdtdh wp14">
   <w:sdt>
     <w:sdtPr>
       <w:id w:val="-1947153238"/>
@@ -2397,7 +2571,7 @@
 </file>
 
 <file path=word/numbering.xml><?xml version="1.0" encoding="utf-8"?>
-<w:numbering xmlns:wpc="http://schemas.microsoft.com/office/word/2010/wordprocessingCanvas" xmlns:cx="http://schemas.microsoft.com/office/drawing/2014/chartex" xmlns:mc="http://schemas.openxmlformats.org/markup-compatibility/2006" xmlns:o="urn:schemas-microsoft-com:office:office" xmlns:r="http://schemas.openxmlformats.org/officeDocument/2006/relationships" xmlns:m="http://schemas.openxmlformats.org/officeDocument/2006/math" xmlns:v="urn:schemas-microsoft-com:vml" xmlns:wp14="http://schemas.microsoft.com/office/word/2010/wordprocessingDrawing" xmlns:wp="http://schemas.openxmlformats.org/drawingml/2006/wordprocessingDrawing" xmlns:w10="urn:schemas-microsoft-com:office:word" xmlns:w="http://schemas.openxmlformats.org/wordprocessingml/2006/main" xmlns:w14="http://schemas.microsoft.com/office/word/2010/wordml" xmlns:w15="http://schemas.microsoft.com/office/word/2012/wordml" xmlns:w16se="http://schemas.microsoft.com/office/word/2015/wordml/symex" xmlns:wpg="http://schemas.microsoft.com/office/word/2010/wordprocessingGroup" xmlns:wpi="http://schemas.microsoft.com/office/word/2010/wordprocessingInk" xmlns:wne="http://schemas.microsoft.com/office/word/2006/wordml" xmlns:wps="http://schemas.microsoft.com/office/word/2010/wordprocessingShape" mc:Ignorable="w14 w15 w16se wp14">
+<w:numbering xmlns:wpc="http://schemas.microsoft.com/office/word/2010/wordprocessingCanvas" xmlns:cx="http://schemas.microsoft.com/office/drawing/2014/chartex" xmlns:cx1="http://schemas.microsoft.com/office/drawing/2015/9/8/chartex" xmlns:cx2="http://schemas.microsoft.com/office/drawing/2015/10/21/chartex" xmlns:cx3="http://schemas.microsoft.com/office/drawing/2016/5/9/chartex" xmlns:cx4="http://schemas.microsoft.com/office/drawing/2016/5/10/chartex" xmlns:cx5="http://schemas.microsoft.com/office/drawing/2016/5/11/chartex" xmlns:cx6="http://schemas.microsoft.com/office/drawing/2016/5/12/chartex" xmlns:cx7="http://schemas.microsoft.com/office/drawing/2016/5/13/chartex" xmlns:cx8="http://schemas.microsoft.com/office/drawing/2016/5/14/chartex" xmlns:mc="http://schemas.openxmlformats.org/markup-compatibility/2006" xmlns:aink="http://schemas.microsoft.com/office/drawing/2016/ink" xmlns:am3d="http://schemas.microsoft.com/office/drawing/2017/model3d" xmlns:o="urn:schemas-microsoft-com:office:office" xmlns:r="http://schemas.openxmlformats.org/officeDocument/2006/relationships" xmlns:m="http://schemas.openxmlformats.org/officeDocument/2006/math" xmlns:v="urn:schemas-microsoft-com:vml" xmlns:wp14="http://schemas.microsoft.com/office/word/2010/wordprocessingDrawing" xmlns:wp="http://schemas.openxmlformats.org/drawingml/2006/wordprocessingDrawing" xmlns:w10="urn:schemas-microsoft-com:office:word" xmlns:w="http://schemas.openxmlformats.org/wordprocessingml/2006/main" xmlns:w14="http://schemas.microsoft.com/office/word/2010/wordml" xmlns:w15="http://schemas.microsoft.com/office/word/2012/wordml" xmlns:w16cex="http://schemas.microsoft.com/office/word/2018/wordml/cex" xmlns:w16cid="http://schemas.microsoft.com/office/word/2016/wordml/cid" xmlns:w16="http://schemas.microsoft.com/office/word/2018/wordml" xmlns:w16sdtdh="http://schemas.microsoft.com/office/word/2020/wordml/sdtdatahash" xmlns:w16se="http://schemas.microsoft.com/office/word/2015/wordml/symex" xmlns:wpg="http://schemas.microsoft.com/office/word/2010/wordprocessingGroup" xmlns:wpi="http://schemas.microsoft.com/office/word/2010/wordprocessingInk" xmlns:wne="http://schemas.microsoft.com/office/word/2006/wordml" xmlns:wps="http://schemas.microsoft.com/office/word/2010/wordprocessingShape" mc:Ignorable="w14 w15 w16se w16cid w16 w16cex w16sdtdh wp14">
   <w:abstractNum w:abstractNumId="0" w15:restartNumberingAfterBreak="0">
     <w:nsid w:val="6DAF2AA9"/>
     <w:multiLevelType w:val="hybridMultilevel"/>
@@ -2484,14 +2658,106 @@
       </w:pPr>
     </w:lvl>
   </w:abstractNum>
+  <w:abstractNum w:abstractNumId="1" w15:restartNumberingAfterBreak="0">
+    <w:nsid w:val="78C15422"/>
+    <w:multiLevelType w:val="hybridMultilevel"/>
+    <w:tmpl w:val="06B6C40E"/>
+    <w:lvl w:ilvl="0" w:tplc="0416000F">
+      <w:start w:val="1"/>
+      <w:numFmt w:val="decimal"/>
+      <w:lvlText w:val="%1."/>
+      <w:lvlJc w:val="left"/>
+      <w:pPr>
+        <w:ind w:left="720" w:hanging="360"/>
+      </w:pPr>
+      <w:rPr>
+        <w:rFonts w:hint="default"/>
+      </w:rPr>
+    </w:lvl>
+    <w:lvl w:ilvl="1" w:tplc="04160019" w:tentative="1">
+      <w:start w:val="1"/>
+      <w:numFmt w:val="lowerLetter"/>
+      <w:lvlText w:val="%2."/>
+      <w:lvlJc w:val="left"/>
+      <w:pPr>
+        <w:ind w:left="1440" w:hanging="360"/>
+      </w:pPr>
+    </w:lvl>
+    <w:lvl w:ilvl="2" w:tplc="0416001B" w:tentative="1">
+      <w:start w:val="1"/>
+      <w:numFmt w:val="lowerRoman"/>
+      <w:lvlText w:val="%3."/>
+      <w:lvlJc w:val="right"/>
+      <w:pPr>
+        <w:ind w:left="2160" w:hanging="180"/>
+      </w:pPr>
+    </w:lvl>
+    <w:lvl w:ilvl="3" w:tplc="0416000F" w:tentative="1">
+      <w:start w:val="1"/>
+      <w:numFmt w:val="decimal"/>
+      <w:lvlText w:val="%4."/>
+      <w:lvlJc w:val="left"/>
+      <w:pPr>
+        <w:ind w:left="2880" w:hanging="360"/>
+      </w:pPr>
+    </w:lvl>
+    <w:lvl w:ilvl="4" w:tplc="04160019" w:tentative="1">
+      <w:start w:val="1"/>
+      <w:numFmt w:val="lowerLetter"/>
+      <w:lvlText w:val="%5."/>
+      <w:lvlJc w:val="left"/>
+      <w:pPr>
+        <w:ind w:left="3600" w:hanging="360"/>
+      </w:pPr>
+    </w:lvl>
+    <w:lvl w:ilvl="5" w:tplc="0416001B" w:tentative="1">
+      <w:start w:val="1"/>
+      <w:numFmt w:val="lowerRoman"/>
+      <w:lvlText w:val="%6."/>
+      <w:lvlJc w:val="right"/>
+      <w:pPr>
+        <w:ind w:left="4320" w:hanging="180"/>
+      </w:pPr>
+    </w:lvl>
+    <w:lvl w:ilvl="6" w:tplc="0416000F" w:tentative="1">
+      <w:start w:val="1"/>
+      <w:numFmt w:val="decimal"/>
+      <w:lvlText w:val="%7."/>
+      <w:lvlJc w:val="left"/>
+      <w:pPr>
+        <w:ind w:left="5040" w:hanging="360"/>
+      </w:pPr>
+    </w:lvl>
+    <w:lvl w:ilvl="7" w:tplc="04160019" w:tentative="1">
+      <w:start w:val="1"/>
+      <w:numFmt w:val="lowerLetter"/>
+      <w:lvlText w:val="%8."/>
+      <w:lvlJc w:val="left"/>
+      <w:pPr>
+        <w:ind w:left="5760" w:hanging="360"/>
+      </w:pPr>
+    </w:lvl>
+    <w:lvl w:ilvl="8" w:tplc="0416001B" w:tentative="1">
+      <w:start w:val="1"/>
+      <w:numFmt w:val="lowerRoman"/>
+      <w:lvlText w:val="%9."/>
+      <w:lvlJc w:val="right"/>
+      <w:pPr>
+        <w:ind w:left="6480" w:hanging="180"/>
+      </w:pPr>
+    </w:lvl>
+  </w:abstractNum>
   <w:num w:numId="1">
     <w:abstractNumId w:val="0"/>
+  </w:num>
+  <w:num w:numId="2">
+    <w:abstractNumId w:val="1"/>
   </w:num>
 </w:numbering>
 </file>
 
 <file path=word/styles.xml><?xml version="1.0" encoding="utf-8"?>
-<w:styles xmlns:mc="http://schemas.openxmlformats.org/markup-compatibility/2006" xmlns:r="http://schemas.openxmlformats.org/officeDocument/2006/relationships" xmlns:w="http://schemas.openxmlformats.org/wordprocessingml/2006/main" xmlns:w14="http://schemas.microsoft.com/office/word/2010/wordml" xmlns:w15="http://schemas.microsoft.com/office/word/2012/wordml" xmlns:w16se="http://schemas.microsoft.com/office/word/2015/wordml/symex" mc:Ignorable="w14 w15 w16se">
+<w:styles xmlns:mc="http://schemas.openxmlformats.org/markup-compatibility/2006" xmlns:r="http://schemas.openxmlformats.org/officeDocument/2006/relationships" xmlns:w="http://schemas.openxmlformats.org/wordprocessingml/2006/main" xmlns:w14="http://schemas.microsoft.com/office/word/2010/wordml" xmlns:w15="http://schemas.microsoft.com/office/word/2012/wordml" xmlns:w16cex="http://schemas.microsoft.com/office/word/2018/wordml/cex" xmlns:w16cid="http://schemas.microsoft.com/office/word/2016/wordml/cid" xmlns:w16="http://schemas.microsoft.com/office/word/2018/wordml" xmlns:w16sdtdh="http://schemas.microsoft.com/office/word/2020/wordml/sdtdatahash" xmlns:w16se="http://schemas.microsoft.com/office/word/2015/wordml/symex" mc:Ignorable="w14 w15 w16se w16cid w16 w16cex w16sdtdh">
   <w:docDefaults>
     <w:rPrDefault>
       <w:rPr>
@@ -2507,7 +2773,7 @@
       </w:pPr>
     </w:pPrDefault>
   </w:docDefaults>
-  <w:latentStyles w:defLockedState="0" w:defUIPriority="99" w:defSemiHidden="0" w:defUnhideWhenUsed="0" w:defQFormat="0" w:count="371">
+  <w:latentStyles w:defLockedState="0" w:defUIPriority="99" w:defSemiHidden="0" w:defUnhideWhenUsed="0" w:defQFormat="0" w:count="376">
     <w:lsdException w:name="Normal" w:uiPriority="0" w:qFormat="1"/>
     <w:lsdException w:name="heading 1" w:uiPriority="0" w:qFormat="1"/>
     <w:lsdException w:name="heading 2" w:semiHidden="1" w:uiPriority="0" w:unhideWhenUsed="1" w:qFormat="1"/>
@@ -2613,7 +2879,6 @@
     <w:lsdException w:name="HTML Sample" w:semiHidden="1" w:unhideWhenUsed="1"/>
     <w:lsdException w:name="HTML Typewriter" w:semiHidden="1" w:unhideWhenUsed="1"/>
     <w:lsdException w:name="HTML Variable" w:semiHidden="1" w:unhideWhenUsed="1"/>
-    <w:lsdException w:name="Normal Table" w:semiHidden="1" w:unhideWhenUsed="1"/>
     <w:lsdException w:name="annotation subject" w:semiHidden="1" w:unhideWhenUsed="1"/>
     <w:lsdException w:name="No List" w:semiHidden="1" w:unhideWhenUsed="1"/>
     <w:lsdException w:name="Outline List 1" w:semiHidden="1" w:unhideWhenUsed="1"/>
@@ -2656,11 +2921,8 @@
     <w:lsdException w:name="Table Contemporary" w:semiHidden="1" w:unhideWhenUsed="1"/>
     <w:lsdException w:name="Table Elegant" w:semiHidden="1" w:unhideWhenUsed="1"/>
     <w:lsdException w:name="Table Professional" w:semiHidden="1" w:unhideWhenUsed="1"/>
-    <w:lsdException w:name="Table Subtle 1" w:semiHidden="1" w:unhideWhenUsed="1"/>
     <w:lsdException w:name="Table Subtle 2" w:semiHidden="1" w:unhideWhenUsed="1"/>
     <w:lsdException w:name="Table Web 1" w:semiHidden="1" w:unhideWhenUsed="1"/>
-    <w:lsdException w:name="Table Web 2" w:semiHidden="1" w:unhideWhenUsed="1"/>
-    <w:lsdException w:name="Table Web 3" w:semiHidden="1" w:unhideWhenUsed="1"/>
     <w:lsdException w:name="Balloon Text" w:semiHidden="1" w:unhideWhenUsed="1"/>
     <w:lsdException w:name="Table Grid" w:uiPriority="59"/>
     <w:lsdException w:name="Table Theme" w:semiHidden="1" w:unhideWhenUsed="1"/>
@@ -2879,6 +3141,11 @@
     <w:lsdException w:name="List Table 5 Dark Accent 6" w:uiPriority="50"/>
     <w:lsdException w:name="List Table 6 Colorful Accent 6" w:uiPriority="51"/>
     <w:lsdException w:name="List Table 7 Colorful Accent 6" w:uiPriority="52"/>
+    <w:lsdException w:name="Mention" w:semiHidden="1" w:unhideWhenUsed="1"/>
+    <w:lsdException w:name="Smart Hyperlink" w:semiHidden="1" w:unhideWhenUsed="1"/>
+    <w:lsdException w:name="Hashtag" w:semiHidden="1" w:unhideWhenUsed="1"/>
+    <w:lsdException w:name="Unresolved Mention" w:semiHidden="1" w:unhideWhenUsed="1"/>
+    <w:lsdException w:name="Smart Link" w:semiHidden="1" w:unhideWhenUsed="1"/>
   </w:latentStyles>
   <w:style w:type="paragraph" w:default="1" w:styleId="Normal">
     <w:name w:val="Normal"/>
@@ -3192,8 +3459,8 @@
       <w:u w:val="single"/>
     </w:rPr>
   </w:style>
-  <w:style w:type="character" w:customStyle="1" w:styleId="UnresolvedMention">
-    <w:name w:val="Unresolved Mention"/>
+  <w:style w:type="character" w:customStyle="1" w:styleId="MenoPendente1">
+    <w:name w:val="Menção Pendente1"/>
     <w:basedOn w:val="Fontepargpadro"/>
     <w:uiPriority w:val="99"/>
     <w:semiHidden/>

</xml_diff>

<commit_message>
Correção de caracteres especiais desconfigurados.
</commit_message>
<xml_diff>
--- a/Relatório/Relatório Pancora.docx
+++ b/Relatório/Relatório Pancora.docx
@@ -521,23 +521,7 @@
           <w:sz w:val="20"/>
           <w:szCs w:val="20"/>
         </w:rPr>
-        <w:t xml:space="preserve"> apresentado ao Curso de Ciência da Computação, Área das Ciências Exatas, da Universidade do Oeste de Santa Catarina como requisito parcial à </w:t>
-      </w:r>
-      <w:r>
-        <w:rPr>
-          <w:rFonts w:ascii="Times New Roman" w:hAnsi="Times New Roman" w:cs="Times New Roman"/>
-          <w:sz w:val="20"/>
-          <w:szCs w:val="20"/>
-        </w:rPr>
-        <w:t>obtenção</w:t>
-      </w:r>
-      <w:r>
-        <w:rPr>
-          <w:rFonts w:ascii="Times New Roman" w:hAnsi="Times New Roman" w:cs="Times New Roman"/>
-          <w:sz w:val="20"/>
-          <w:szCs w:val="20"/>
-        </w:rPr>
-        <w:t xml:space="preserve"> de nota para trabalho final no componente de Banco de Dados I.</w:t>
+        <w:t xml:space="preserve"> apresentado ao Curso de Ciência da Computação, Área das Ciências Exatas, da Universidade do Oeste de Santa Catarina como requisito parcial à obtenção de nota para trabalho final no componente de Banco de Dados I.</w:t>
       </w:r>
     </w:p>
     <w:p>
@@ -795,15 +779,7 @@
           <w:sz w:val="24"/>
           <w:szCs w:val="24"/>
         </w:rPr>
-        <w:t>........</w:t>
-      </w:r>
-      <w:r>
-        <w:rPr>
-          <w:rFonts w:ascii="Times New Roman" w:hAnsi="Times New Roman" w:cs="Times New Roman"/>
-          <w:sz w:val="24"/>
-          <w:szCs w:val="24"/>
-        </w:rPr>
-        <w:t>...........................................................................................................5</w:t>
+        <w:t>...................................................................................................................5</w:t>
       </w:r>
     </w:p>
     <w:p>
@@ -883,7 +859,7 @@
           <w:ilvl w:val="0"/>
           <w:numId w:val="5"/>
         </w:numPr>
-        <w:spacing w:line="360" w:lineRule="auto"/>
+        <w:spacing w:after="0" w:line="360" w:lineRule="auto"/>
         <w:jc w:val="left"/>
         <w:rPr>
           <w:rFonts w:ascii="Times New Roman" w:hAnsi="Times New Roman" w:cs="Times New Roman"/>
@@ -912,13 +888,42 @@
     </w:p>
     <w:p>
       <w:pPr>
-        <w:spacing w:line="360" w:lineRule="auto"/>
+        <w:spacing w:after="0" w:line="360" w:lineRule="auto"/>
+        <w:ind w:firstLine="360"/>
         <w:jc w:val="left"/>
         <w:rPr>
           <w:rFonts w:ascii="Times New Roman" w:hAnsi="Times New Roman" w:cs="Times New Roman"/>
           <w:sz w:val="24"/>
           <w:szCs w:val="24"/>
-          <w:u w:val="single"/>
+        </w:rPr>
+      </w:pPr>
+      <w:r>
+        <w:rPr>
+          <w:rFonts w:ascii="Times New Roman" w:hAnsi="Times New Roman" w:cs="Times New Roman"/>
+          <w:b/>
+          <w:bCs/>
+          <w:sz w:val="24"/>
+          <w:szCs w:val="24"/>
+        </w:rPr>
+        <w:t>REFERÊNCIAS</w:t>
+      </w:r>
+      <w:r>
+        <w:rPr>
+          <w:rFonts w:ascii="Times New Roman" w:hAnsi="Times New Roman" w:cs="Times New Roman"/>
+          <w:sz w:val="24"/>
+          <w:szCs w:val="24"/>
+        </w:rPr>
+        <w:t>................................................................................................................12</w:t>
+      </w:r>
+    </w:p>
+    <w:p>
+      <w:pPr>
+        <w:spacing w:line="360" w:lineRule="auto"/>
+        <w:jc w:val="left"/>
+        <w:rPr>
+          <w:rFonts w:ascii="Times New Roman" w:hAnsi="Times New Roman" w:cs="Times New Roman"/>
+          <w:sz w:val="24"/>
+          <w:szCs w:val="24"/>
         </w:rPr>
       </w:pPr>
     </w:p>
@@ -1372,7 +1377,7 @@
       <w:pPr>
         <w:pStyle w:val="PargrafodaLista"/>
         <w:spacing w:line="360" w:lineRule="auto"/>
-        <w:ind w:firstLine="696"/>
+        <w:ind w:left="0" w:firstLine="696"/>
         <w:rPr>
           <w:rFonts w:ascii="Times New Roman" w:hAnsi="Times New Roman" w:cs="Times New Roman"/>
           <w:sz w:val="24"/>
@@ -1618,7 +1623,7 @@
       <w:pPr>
         <w:pStyle w:val="PargrafodaLista"/>
         <w:spacing w:line="360" w:lineRule="auto"/>
-        <w:ind w:firstLine="696"/>
+        <w:ind w:left="0" w:firstLine="696"/>
         <w:rPr>
           <w:rFonts w:ascii="Times New Roman" w:hAnsi="Times New Roman" w:cs="Times New Roman"/>
           <w:sz w:val="24"/>
@@ -1842,6 +1847,9 @@
       <w:pPr>
         <w:pStyle w:val="PargrafodaLista"/>
         <w:keepNext/>
+        <w:rPr>
+          <w:rFonts w:ascii="Times New Roman" w:hAnsi="Times New Roman" w:cs="Times New Roman"/>
+        </w:rPr>
       </w:pPr>
     </w:p>
     <w:p>
@@ -1891,36 +1899,20 @@
       <w:pPr>
         <w:pStyle w:val="PargrafodaLista"/>
         <w:spacing w:line="360" w:lineRule="auto"/>
-        <w:ind w:firstLine="696"/>
-        <w:rPr>
-          <w:rFonts w:ascii="Times New Roman" w:hAnsi="Times New Roman" w:cs="Times New Roman"/>
-          <w:sz w:val="24"/>
-          <w:szCs w:val="24"/>
-        </w:rPr>
-      </w:pPr>
-      <w:r>
-        <w:rPr>
-          <w:rFonts w:ascii="Times New Roman" w:hAnsi="Times New Roman" w:cs="Times New Roman"/>
-          <w:sz w:val="24"/>
-          <w:szCs w:val="24"/>
-        </w:rPr>
-        <w:t>O padrão</w:t>
-      </w:r>
-      <w:r>
-        <w:rPr>
-          <w:rFonts w:ascii="Times New Roman" w:hAnsi="Times New Roman" w:cs="Times New Roman"/>
-          <w:sz w:val="24"/>
-          <w:szCs w:val="24"/>
-        </w:rPr>
-        <w:t xml:space="preserve"> utilizado</w:t>
-      </w:r>
-      <w:r>
-        <w:rPr>
-          <w:rFonts w:ascii="Times New Roman" w:hAnsi="Times New Roman" w:cs="Times New Roman"/>
-          <w:sz w:val="24"/>
-          <w:szCs w:val="24"/>
-        </w:rPr>
-        <w:t xml:space="preserve"> para a</w:t>
+        <w:ind w:left="0" w:firstLine="696"/>
+        <w:rPr>
+          <w:rFonts w:ascii="Times New Roman" w:hAnsi="Times New Roman" w:cs="Times New Roman"/>
+          <w:sz w:val="24"/>
+          <w:szCs w:val="24"/>
+        </w:rPr>
+      </w:pPr>
+      <w:r>
+        <w:rPr>
+          <w:rFonts w:ascii="Times New Roman" w:hAnsi="Times New Roman" w:cs="Times New Roman"/>
+          <w:sz w:val="24"/>
+          <w:szCs w:val="24"/>
+        </w:rPr>
+        <w:t>O padrão utilizado para a</w:t>
       </w:r>
       <w:r>
         <w:rPr>
@@ -2229,6 +2221,9 @@
         <w:keepNext/>
         <w:ind w:firstLine="696"/>
         <w:jc w:val="left"/>
+        <w:rPr>
+          <w:rFonts w:ascii="Times New Roman" w:hAnsi="Times New Roman" w:cs="Times New Roman"/>
+        </w:rPr>
       </w:pPr>
     </w:p>
     <w:p>
@@ -2374,9 +2369,13 @@
       <w:pPr>
         <w:keepNext/>
         <w:jc w:val="center"/>
-      </w:pPr>
-      <w:r>
-        <w:rPr>
+        <w:rPr>
+          <w:rFonts w:ascii="Times New Roman" w:hAnsi="Times New Roman" w:cs="Times New Roman"/>
+        </w:rPr>
+      </w:pPr>
+      <w:r>
+        <w:rPr>
+          <w:rFonts w:ascii="Times New Roman" w:hAnsi="Times New Roman" w:cs="Times New Roman"/>
           <w:noProof/>
         </w:rPr>
         <w:drawing>
@@ -2451,7 +2450,13 @@
         <w:t>Fonte: Os autores.</w:t>
       </w:r>
     </w:p>
-    <w:p/>
+    <w:p>
+      <w:pPr>
+        <w:rPr>
+          <w:rFonts w:ascii="Times New Roman" w:hAnsi="Times New Roman" w:cs="Times New Roman"/>
+        </w:rPr>
+      </w:pPr>
+    </w:p>
     <w:p>
       <w:pPr>
         <w:pStyle w:val="Legenda"/>
@@ -2553,9 +2558,13 @@
       <w:pPr>
         <w:keepNext/>
         <w:jc w:val="center"/>
-      </w:pPr>
-      <w:r>
-        <w:rPr>
+        <w:rPr>
+          <w:rFonts w:ascii="Times New Roman" w:hAnsi="Times New Roman" w:cs="Times New Roman"/>
+        </w:rPr>
+      </w:pPr>
+      <w:r>
+        <w:rPr>
+          <w:rFonts w:ascii="Times New Roman" w:hAnsi="Times New Roman" w:cs="Times New Roman"/>
           <w:noProof/>
         </w:rPr>
         <w:drawing>
@@ -2773,9 +2782,13 @@
             <w:pPr>
               <w:keepNext/>
               <w:jc w:val="center"/>
+              <w:rPr>
+                <w:rFonts w:ascii="Times New Roman" w:hAnsi="Times New Roman" w:cs="Times New Roman"/>
+              </w:rPr>
             </w:pPr>
             <w:r>
               <w:rPr>
+                <w:rFonts w:ascii="Times New Roman" w:hAnsi="Times New Roman" w:cs="Times New Roman"/>
                 <w:noProof/>
               </w:rPr>
               <w:drawing>
@@ -2840,6 +2853,7 @@
               <w:keepNext/>
               <w:jc w:val="center"/>
               <w:rPr>
+                <w:rFonts w:ascii="Times New Roman" w:hAnsi="Times New Roman" w:cs="Times New Roman"/>
                 <w:noProof/>
                 <w:bdr w:val="single" w:sz="4" w:space="0" w:color="auto"/>
               </w:rPr>
@@ -2850,12 +2864,6 @@
     </w:tbl>
     <w:p>
       <w:pPr>
-        <w:keepNext/>
-        <w:jc w:val="center"/>
-      </w:pPr>
-    </w:p>
-    <w:p>
-      <w:pPr>
         <w:pStyle w:val="Legenda"/>
         <w:rPr>
           <w:rFonts w:ascii="Times New Roman" w:hAnsi="Times New Roman" w:cs="Times New Roman"/>
@@ -2875,6 +2883,13 @@
         </w:rPr>
         <w:t>Fonte: Os autores</w:t>
       </w:r>
+    </w:p>
+    <w:p>
+      <w:pPr>
+        <w:rPr>
+          <w:rFonts w:ascii="Times New Roman" w:hAnsi="Times New Roman" w:cs="Times New Roman"/>
+        </w:rPr>
+      </w:pPr>
     </w:p>
     <w:p>
       <w:pPr>
@@ -2905,7 +2920,7 @@
       <w:pPr>
         <w:pStyle w:val="PargrafodaLista"/>
         <w:spacing w:line="360" w:lineRule="auto"/>
-        <w:ind w:firstLine="696"/>
+        <w:ind w:left="0" w:firstLine="696"/>
         <w:rPr>
           <w:rFonts w:ascii="Times New Roman" w:hAnsi="Times New Roman" w:cs="Times New Roman"/>
           <w:sz w:val="24"/>
@@ -3024,7 +3039,23 @@
           <w:sz w:val="24"/>
           <w:szCs w:val="24"/>
         </w:rPr>
-        <w:t>Dbeaver</w:t>
+        <w:t>D</w:t>
+      </w:r>
+      <w:r>
+        <w:rPr>
+          <w:rFonts w:ascii="Times New Roman" w:hAnsi="Times New Roman" w:cs="Times New Roman"/>
+          <w:sz w:val="24"/>
+          <w:szCs w:val="24"/>
+        </w:rPr>
+        <w:t>B</w:t>
+      </w:r>
+      <w:r>
+        <w:rPr>
+          <w:rFonts w:ascii="Times New Roman" w:hAnsi="Times New Roman" w:cs="Times New Roman"/>
+          <w:sz w:val="24"/>
+          <w:szCs w:val="24"/>
+        </w:rPr>
+        <w:t>eaver</w:t>
       </w:r>
       <w:proofErr w:type="spellEnd"/>
       <w:r>
@@ -3088,7 +3119,7 @@
       <w:pPr>
         <w:pStyle w:val="PargrafodaLista"/>
         <w:spacing w:line="360" w:lineRule="auto"/>
-        <w:ind w:firstLine="696"/>
+        <w:ind w:left="0" w:firstLine="696"/>
         <w:rPr>
           <w:rFonts w:ascii="Times New Roman" w:hAnsi="Times New Roman" w:cs="Times New Roman"/>
           <w:sz w:val="24"/>
@@ -3325,6 +3356,7 @@
           <w:rFonts w:ascii="Times New Roman" w:hAnsi="Times New Roman" w:cs="Times New Roman"/>
           <w:sz w:val="24"/>
           <w:szCs w:val="24"/>
+          <w:u w:val="single"/>
         </w:rPr>
       </w:pPr>
       <w:r>
@@ -3855,7 +3887,7 @@
   <w:abstractNum w:abstractNumId="0" w15:restartNumberingAfterBreak="0">
     <w:nsid w:val="13670946"/>
     <w:multiLevelType w:val="hybridMultilevel"/>
-    <w:tmpl w:val="761CA166"/>
+    <w:tmpl w:val="D764D3FC"/>
     <w:lvl w:ilvl="0" w:tplc="53AA26AA">
       <w:start w:val="1"/>
       <w:numFmt w:val="decimal"/>
@@ -4120,6 +4152,94 @@
     </w:lvl>
   </w:abstractNum>
   <w:abstractNum w:abstractNumId="3" w15:restartNumberingAfterBreak="0">
+    <w:nsid w:val="423475A9"/>
+    <w:multiLevelType w:val="hybridMultilevel"/>
+    <w:tmpl w:val="534CED9A"/>
+    <w:lvl w:ilvl="0" w:tplc="E24881EA">
+      <w:numFmt w:val="decimal"/>
+      <w:lvlText w:val="%1"/>
+      <w:lvlJc w:val="left"/>
+      <w:pPr>
+        <w:ind w:left="360" w:hanging="360"/>
+      </w:pPr>
+      <w:rPr>
+        <w:rFonts w:hint="default"/>
+      </w:rPr>
+    </w:lvl>
+    <w:lvl w:ilvl="1" w:tplc="04160019" w:tentative="1">
+      <w:start w:val="1"/>
+      <w:numFmt w:val="lowerLetter"/>
+      <w:lvlText w:val="%2."/>
+      <w:lvlJc w:val="left"/>
+      <w:pPr>
+        <w:ind w:left="1440" w:hanging="360"/>
+      </w:pPr>
+    </w:lvl>
+    <w:lvl w:ilvl="2" w:tplc="0416001B" w:tentative="1">
+      <w:start w:val="1"/>
+      <w:numFmt w:val="lowerRoman"/>
+      <w:lvlText w:val="%3."/>
+      <w:lvlJc w:val="right"/>
+      <w:pPr>
+        <w:ind w:left="2160" w:hanging="180"/>
+      </w:pPr>
+    </w:lvl>
+    <w:lvl w:ilvl="3" w:tplc="0416000F" w:tentative="1">
+      <w:start w:val="1"/>
+      <w:numFmt w:val="decimal"/>
+      <w:lvlText w:val="%4."/>
+      <w:lvlJc w:val="left"/>
+      <w:pPr>
+        <w:ind w:left="2880" w:hanging="360"/>
+      </w:pPr>
+    </w:lvl>
+    <w:lvl w:ilvl="4" w:tplc="04160019" w:tentative="1">
+      <w:start w:val="1"/>
+      <w:numFmt w:val="lowerLetter"/>
+      <w:lvlText w:val="%5."/>
+      <w:lvlJc w:val="left"/>
+      <w:pPr>
+        <w:ind w:left="3600" w:hanging="360"/>
+      </w:pPr>
+    </w:lvl>
+    <w:lvl w:ilvl="5" w:tplc="0416001B" w:tentative="1">
+      <w:start w:val="1"/>
+      <w:numFmt w:val="lowerRoman"/>
+      <w:lvlText w:val="%6."/>
+      <w:lvlJc w:val="right"/>
+      <w:pPr>
+        <w:ind w:left="4320" w:hanging="180"/>
+      </w:pPr>
+    </w:lvl>
+    <w:lvl w:ilvl="6" w:tplc="0416000F" w:tentative="1">
+      <w:start w:val="1"/>
+      <w:numFmt w:val="decimal"/>
+      <w:lvlText w:val="%7."/>
+      <w:lvlJc w:val="left"/>
+      <w:pPr>
+        <w:ind w:left="5040" w:hanging="360"/>
+      </w:pPr>
+    </w:lvl>
+    <w:lvl w:ilvl="7" w:tplc="04160019" w:tentative="1">
+      <w:start w:val="1"/>
+      <w:numFmt w:val="lowerLetter"/>
+      <w:lvlText w:val="%8."/>
+      <w:lvlJc w:val="left"/>
+      <w:pPr>
+        <w:ind w:left="5760" w:hanging="360"/>
+      </w:pPr>
+    </w:lvl>
+    <w:lvl w:ilvl="8" w:tplc="0416001B" w:tentative="1">
+      <w:start w:val="1"/>
+      <w:numFmt w:val="lowerRoman"/>
+      <w:lvlText w:val="%9."/>
+      <w:lvlJc w:val="right"/>
+      <w:pPr>
+        <w:ind w:left="6480" w:hanging="180"/>
+      </w:pPr>
+    </w:lvl>
+  </w:abstractNum>
+  <w:abstractNum w:abstractNumId="4" w15:restartNumberingAfterBreak="0">
     <w:nsid w:val="526002A1"/>
     <w:multiLevelType w:val="hybridMultilevel"/>
     <w:tmpl w:val="1C0C41EC"/>
@@ -4205,7 +4325,7 @@
       </w:pPr>
     </w:lvl>
   </w:abstractNum>
-  <w:abstractNum w:abstractNumId="4" w15:restartNumberingAfterBreak="0">
+  <w:abstractNum w:abstractNumId="5" w15:restartNumberingAfterBreak="0">
     <w:nsid w:val="6C4976D9"/>
     <w:multiLevelType w:val="hybridMultilevel"/>
     <w:tmpl w:val="4CDE4BE4"/>
@@ -4291,7 +4411,7 @@
       </w:pPr>
     </w:lvl>
   </w:abstractNum>
-  <w:abstractNum w:abstractNumId="5" w15:restartNumberingAfterBreak="0">
+  <w:abstractNum w:abstractNumId="6" w15:restartNumberingAfterBreak="0">
     <w:nsid w:val="6DAF2AA9"/>
     <w:multiLevelType w:val="hybridMultilevel"/>
     <w:tmpl w:val="BD9CB0FC"/>
@@ -4377,7 +4497,7 @@
       </w:pPr>
     </w:lvl>
   </w:abstractNum>
-  <w:abstractNum w:abstractNumId="6" w15:restartNumberingAfterBreak="0">
+  <w:abstractNum w:abstractNumId="7" w15:restartNumberingAfterBreak="0">
     <w:nsid w:val="789E16CD"/>
     <w:multiLevelType w:val="hybridMultilevel"/>
     <w:tmpl w:val="9178288E"/>
@@ -4466,7 +4586,7 @@
       </w:pPr>
     </w:lvl>
   </w:abstractNum>
-  <w:abstractNum w:abstractNumId="7" w15:restartNumberingAfterBreak="0">
+  <w:abstractNum w:abstractNumId="8" w15:restartNumberingAfterBreak="0">
     <w:nsid w:val="78C15422"/>
     <w:multiLevelType w:val="hybridMultilevel"/>
     <w:tmpl w:val="06B6C40E"/>
@@ -4556,13 +4676,13 @@
     </w:lvl>
   </w:abstractNum>
   <w:num w:numId="1">
-    <w:abstractNumId w:val="5"/>
+    <w:abstractNumId w:val="6"/>
   </w:num>
   <w:num w:numId="2">
-    <w:abstractNumId w:val="7"/>
+    <w:abstractNumId w:val="8"/>
   </w:num>
   <w:num w:numId="3">
-    <w:abstractNumId w:val="6"/>
+    <w:abstractNumId w:val="7"/>
   </w:num>
   <w:num w:numId="4">
     <w:abstractNumId w:val="2"/>
@@ -4571,13 +4691,16 @@
     <w:abstractNumId w:val="0"/>
   </w:num>
   <w:num w:numId="6">
-    <w:abstractNumId w:val="3"/>
+    <w:abstractNumId w:val="4"/>
   </w:num>
   <w:num w:numId="7">
-    <w:abstractNumId w:val="4"/>
+    <w:abstractNumId w:val="5"/>
   </w:num>
   <w:num w:numId="8">
     <w:abstractNumId w:val="1"/>
+  </w:num>
+  <w:num w:numId="9">
+    <w:abstractNumId w:val="3"/>
   </w:num>
 </w:numbering>
 </file>
@@ -4706,6 +4829,7 @@
     <w:lsdException w:name="HTML Sample" w:semiHidden="1" w:unhideWhenUsed="1"/>
     <w:lsdException w:name="HTML Typewriter" w:semiHidden="1" w:unhideWhenUsed="1"/>
     <w:lsdException w:name="HTML Variable" w:semiHidden="1" w:unhideWhenUsed="1"/>
+    <w:lsdException w:name="Normal Table" w:semiHidden="1" w:unhideWhenUsed="1"/>
     <w:lsdException w:name="annotation subject" w:semiHidden="1" w:unhideWhenUsed="1"/>
     <w:lsdException w:name="No List" w:semiHidden="1" w:unhideWhenUsed="1"/>
     <w:lsdException w:name="Outline List 1" w:semiHidden="1" w:unhideWhenUsed="1"/>
@@ -4748,8 +4872,11 @@
     <w:lsdException w:name="Table Contemporary" w:semiHidden="1" w:unhideWhenUsed="1"/>
     <w:lsdException w:name="Table Elegant" w:semiHidden="1" w:unhideWhenUsed="1"/>
     <w:lsdException w:name="Table Professional" w:semiHidden="1" w:unhideWhenUsed="1"/>
+    <w:lsdException w:name="Table Subtle 1" w:semiHidden="1" w:unhideWhenUsed="1"/>
     <w:lsdException w:name="Table Subtle 2" w:semiHidden="1" w:unhideWhenUsed="1"/>
     <w:lsdException w:name="Table Web 1" w:semiHidden="1" w:unhideWhenUsed="1"/>
+    <w:lsdException w:name="Table Web 2" w:semiHidden="1" w:unhideWhenUsed="1"/>
+    <w:lsdException w:name="Table Web 3" w:semiHidden="1" w:unhideWhenUsed="1"/>
     <w:lsdException w:name="Balloon Text" w:semiHidden="1" w:unhideWhenUsed="1"/>
     <w:lsdException w:name="Table Grid" w:uiPriority="59"/>
     <w:lsdException w:name="Table Theme" w:semiHidden="1" w:unhideWhenUsed="1"/>
@@ -5178,7 +5305,6 @@
   <w:style w:type="character" w:default="1" w:styleId="Fontepargpadro">
     <w:name w:val="Default Paragraph Font"/>
     <w:uiPriority w:val="1"/>
-    <w:semiHidden/>
     <w:unhideWhenUsed/>
   </w:style>
   <w:style w:type="table" w:default="1" w:styleId="Tabelanormal">

</xml_diff>

<commit_message>
Implementação das sugestões e correção de nomenclatura de coluna na view 4.
</commit_message>
<xml_diff>
--- a/Relatório/Relatório Pancora.docx
+++ b/Relatório/Relatório Pancora.docx
@@ -181,38 +181,6 @@
           <w:szCs w:val="24"/>
         </w:rPr>
       </w:pPr>
-      <w:commentRangeStart w:id="0"/>
-      <w:r>
-        <w:rPr>
-          <w:rFonts w:ascii="Times New Roman" w:hAnsi="Times New Roman" w:cs="Times New Roman"/>
-          <w:sz w:val="24"/>
-          <w:szCs w:val="24"/>
-        </w:rPr>
-        <w:t xml:space="preserve">PANCORA: </w:t>
-      </w:r>
-      <w:r>
-        <w:rPr>
-          <w:rFonts w:ascii="Times New Roman" w:hAnsi="Times New Roman" w:cs="Times New Roman"/>
-          <w:sz w:val="24"/>
-          <w:szCs w:val="24"/>
-        </w:rPr>
-        <w:t xml:space="preserve">Sistema de Monitoramento de Casos e Estatísticas do </w:t>
-      </w:r>
-      <w:r>
-        <w:rPr>
-          <w:rFonts w:ascii="Times New Roman" w:hAnsi="Times New Roman" w:cs="Times New Roman"/>
-          <w:sz w:val="24"/>
-          <w:szCs w:val="24"/>
-        </w:rPr>
-        <w:t>Corona vírus</w:t>
-      </w:r>
-      <w:commentRangeEnd w:id="0"/>
-      <w:r>
-        <w:rPr>
-          <w:rStyle w:val="Refdecomentrio"/>
-        </w:rPr>
-        <w:commentReference w:id="0"/>
-      </w:r>
     </w:p>
     <w:p>
       <w:pPr>
@@ -224,6 +192,38 @@
           <w:szCs w:val="24"/>
         </w:rPr>
       </w:pPr>
+      <w:commentRangeStart w:id="0"/>
+      <w:r>
+        <w:rPr>
+          <w:rFonts w:ascii="Times New Roman" w:hAnsi="Times New Roman" w:cs="Times New Roman"/>
+          <w:sz w:val="24"/>
+          <w:szCs w:val="24"/>
+        </w:rPr>
+        <w:t xml:space="preserve">PANCORA: </w:t>
+      </w:r>
+      <w:r>
+        <w:rPr>
+          <w:rFonts w:ascii="Times New Roman" w:hAnsi="Times New Roman" w:cs="Times New Roman"/>
+          <w:sz w:val="24"/>
+          <w:szCs w:val="24"/>
+        </w:rPr>
+        <w:t xml:space="preserve">Sistema de Monitoramento de Casos e Estatísticas do </w:t>
+      </w:r>
+      <w:r>
+        <w:rPr>
+          <w:rFonts w:ascii="Times New Roman" w:hAnsi="Times New Roman" w:cs="Times New Roman"/>
+          <w:sz w:val="24"/>
+          <w:szCs w:val="24"/>
+        </w:rPr>
+        <w:t>Corona vírus</w:t>
+      </w:r>
+      <w:commentRangeEnd w:id="0"/>
+      <w:r>
+        <w:rPr>
+          <w:rStyle w:val="Refdecomentrio"/>
+        </w:rPr>
+        <w:commentReference w:id="0"/>
+      </w:r>
     </w:p>
     <w:p>
       <w:pPr>
@@ -620,7 +620,25 @@
           <w:sz w:val="24"/>
           <w:szCs w:val="24"/>
         </w:rPr>
-        <w:t xml:space="preserve">Orientador: Prof. Roberson </w:t>
+        <w:t xml:space="preserve">Orientador: Prof. </w:t>
+      </w:r>
+      <w:proofErr w:type="spellStart"/>
+      <w:r>
+        <w:rPr>
+          <w:rFonts w:ascii="Times New Roman" w:hAnsi="Times New Roman" w:cs="Times New Roman"/>
+          <w:sz w:val="24"/>
+          <w:szCs w:val="24"/>
+        </w:rPr>
+        <w:t>Roberson</w:t>
+      </w:r>
+      <w:proofErr w:type="spellEnd"/>
+      <w:r>
+        <w:rPr>
+          <w:rFonts w:ascii="Times New Roman" w:hAnsi="Times New Roman" w:cs="Times New Roman"/>
+          <w:sz w:val="24"/>
+          <w:szCs w:val="24"/>
+        </w:rPr>
+        <w:t xml:space="preserve"> </w:t>
       </w:r>
       <w:r>
         <w:rPr>
@@ -736,7 +754,7 @@
     <w:p>
       <w:pPr>
         <w:spacing w:line="360" w:lineRule="auto"/>
-        <w:jc w:val="center"/>
+        <w:jc w:val="left"/>
         <w:rPr>
           <w:rFonts w:ascii="Times New Roman" w:hAnsi="Times New Roman" w:cs="Times New Roman"/>
           <w:b/>
@@ -745,39 +763,6 @@
           <w:szCs w:val="24"/>
         </w:rPr>
       </w:pPr>
-    </w:p>
-    <w:p>
-      <w:pPr>
-        <w:pStyle w:val="PargrafodaLista"/>
-        <w:numPr>
-          <w:ilvl w:val="0"/>
-          <w:numId w:val="5"/>
-        </w:numPr>
-        <w:spacing w:line="360" w:lineRule="auto"/>
-        <w:rPr>
-          <w:rFonts w:ascii="Times New Roman" w:hAnsi="Times New Roman" w:cs="Times New Roman"/>
-          <w:sz w:val="24"/>
-          <w:szCs w:val="24"/>
-        </w:rPr>
-      </w:pPr>
-      <w:r>
-        <w:rPr>
-          <w:rFonts w:ascii="Times New Roman" w:hAnsi="Times New Roman" w:cs="Times New Roman"/>
-          <w:b/>
-          <w:bCs/>
-          <w:sz w:val="24"/>
-          <w:szCs w:val="24"/>
-        </w:rPr>
-        <w:t>INTRODUÇÃO</w:t>
-      </w:r>
-      <w:r>
-        <w:rPr>
-          <w:rFonts w:ascii="Times New Roman" w:hAnsi="Times New Roman" w:cs="Times New Roman"/>
-          <w:sz w:val="24"/>
-          <w:szCs w:val="24"/>
-        </w:rPr>
-        <w:t>...................................................................................................................5</w:t>
-      </w:r>
     </w:p>
     <w:p>
       <w:pPr>
@@ -790,29 +775,35 @@
         <w:jc w:val="left"/>
         <w:rPr>
           <w:rFonts w:ascii="Times New Roman" w:hAnsi="Times New Roman" w:cs="Times New Roman"/>
+          <w:sz w:val="24"/>
+          <w:szCs w:val="24"/>
+        </w:rPr>
+      </w:pPr>
+      <w:r>
+        <w:rPr>
+          <w:rFonts w:ascii="Times New Roman" w:hAnsi="Times New Roman" w:cs="Times New Roman"/>
           <w:b/>
           <w:bCs/>
           <w:sz w:val="24"/>
           <w:szCs w:val="24"/>
         </w:rPr>
-      </w:pPr>
-      <w:r>
-        <w:rPr>
-          <w:rFonts w:ascii="Times New Roman" w:hAnsi="Times New Roman" w:cs="Times New Roman"/>
-          <w:b/>
-          <w:bCs/>
-          <w:sz w:val="24"/>
-          <w:szCs w:val="24"/>
-        </w:rPr>
-        <w:t>MODELO RELACIONAL</w:t>
-      </w:r>
-      <w:r>
-        <w:rPr>
-          <w:rFonts w:ascii="Times New Roman" w:hAnsi="Times New Roman" w:cs="Times New Roman"/>
-          <w:sz w:val="24"/>
-          <w:szCs w:val="24"/>
-        </w:rPr>
-        <w:t>................................................................................................6</w:t>
+        <w:t>INTRODUÇÃO</w:t>
+      </w:r>
+      <w:r>
+        <w:rPr>
+          <w:rFonts w:ascii="Times New Roman" w:hAnsi="Times New Roman" w:cs="Times New Roman"/>
+          <w:sz w:val="24"/>
+          <w:szCs w:val="24"/>
+        </w:rPr>
+        <w:t>...................................................................................................................</w:t>
+      </w:r>
+      <w:r>
+        <w:rPr>
+          <w:rFonts w:ascii="Times New Roman" w:hAnsi="Times New Roman" w:cs="Times New Roman"/>
+          <w:sz w:val="24"/>
+          <w:szCs w:val="24"/>
+        </w:rPr>
+        <w:t>3</w:t>
       </w:r>
     </w:p>
     <w:p>
@@ -826,18 +817,63 @@
         <w:jc w:val="left"/>
         <w:rPr>
           <w:rFonts w:ascii="Times New Roman" w:hAnsi="Times New Roman" w:cs="Times New Roman"/>
-          <w:sz w:val="24"/>
-          <w:szCs w:val="24"/>
-        </w:rPr>
-      </w:pPr>
-      <w:r>
-        <w:rPr>
-          <w:rFonts w:ascii="Times New Roman" w:hAnsi="Times New Roman" w:cs="Times New Roman"/>
           <w:b/>
           <w:bCs/>
           <w:sz w:val="24"/>
           <w:szCs w:val="24"/>
         </w:rPr>
+      </w:pPr>
+      <w:r>
+        <w:rPr>
+          <w:rFonts w:ascii="Times New Roman" w:hAnsi="Times New Roman" w:cs="Times New Roman"/>
+          <w:b/>
+          <w:bCs/>
+          <w:sz w:val="24"/>
+          <w:szCs w:val="24"/>
+        </w:rPr>
+        <w:t>MODELO RELACIONAL</w:t>
+      </w:r>
+      <w:r>
+        <w:rPr>
+          <w:rFonts w:ascii="Times New Roman" w:hAnsi="Times New Roman" w:cs="Times New Roman"/>
+          <w:sz w:val="24"/>
+          <w:szCs w:val="24"/>
+        </w:rPr>
+        <w:t>................................................................................................</w:t>
+      </w:r>
+      <w:r>
+        <w:rPr>
+          <w:rFonts w:ascii="Times New Roman" w:hAnsi="Times New Roman" w:cs="Times New Roman"/>
+          <w:sz w:val="24"/>
+          <w:szCs w:val="24"/>
+        </w:rPr>
+        <w:t>4</w:t>
+      </w:r>
+    </w:p>
+    <w:p>
+      <w:pPr>
+        <w:pStyle w:val="PargrafodaLista"/>
+        <w:numPr>
+          <w:ilvl w:val="0"/>
+          <w:numId w:val="5"/>
+        </w:numPr>
+        <w:spacing w:after="0" w:line="360" w:lineRule="auto"/>
+        <w:ind w:left="357" w:hanging="357"/>
+        <w:jc w:val="left"/>
+        <w:rPr>
+          <w:rFonts w:ascii="Times New Roman" w:hAnsi="Times New Roman" w:cs="Times New Roman"/>
+          <w:sz w:val="24"/>
+          <w:szCs w:val="24"/>
+        </w:rPr>
+      </w:pPr>
+      <w:r>
+        <w:rPr>
+          <w:rFonts w:ascii="Times New Roman" w:hAnsi="Times New Roman" w:cs="Times New Roman"/>
+          <w:b/>
+          <w:bCs/>
+          <w:sz w:val="24"/>
+          <w:szCs w:val="24"/>
+        </w:rPr>
         <w:t>BANCO DE DADOS</w:t>
       </w:r>
       <w:r>
@@ -846,7 +882,82 @@
           <w:sz w:val="24"/>
           <w:szCs w:val="24"/>
         </w:rPr>
-        <w:t>.........................................................................................................10</w:t>
+        <w:t>........................................................................................................</w:t>
+      </w:r>
+      <w:r>
+        <w:rPr>
+          <w:rFonts w:ascii="Times New Roman" w:hAnsi="Times New Roman" w:cs="Times New Roman"/>
+          <w:sz w:val="24"/>
+          <w:szCs w:val="24"/>
+        </w:rPr>
+        <w:t>.</w:t>
+      </w:r>
+      <w:r>
+        <w:rPr>
+          <w:rFonts w:ascii="Times New Roman" w:hAnsi="Times New Roman" w:cs="Times New Roman"/>
+          <w:sz w:val="24"/>
+          <w:szCs w:val="24"/>
+        </w:rPr>
+        <w:t>.</w:t>
+      </w:r>
+      <w:r>
+        <w:rPr>
+          <w:rFonts w:ascii="Times New Roman" w:hAnsi="Times New Roman" w:cs="Times New Roman"/>
+          <w:sz w:val="24"/>
+          <w:szCs w:val="24"/>
+        </w:rPr>
+        <w:t>8</w:t>
+      </w:r>
+    </w:p>
+    <w:p>
+      <w:pPr>
+        <w:spacing w:after="0" w:line="360" w:lineRule="auto"/>
+        <w:jc w:val="left"/>
+        <w:rPr>
+          <w:rFonts w:ascii="Times New Roman" w:hAnsi="Times New Roman" w:cs="Times New Roman"/>
+          <w:sz w:val="24"/>
+          <w:szCs w:val="24"/>
+        </w:rPr>
+      </w:pPr>
+      <w:r>
+        <w:rPr>
+          <w:rFonts w:ascii="Times New Roman" w:hAnsi="Times New Roman" w:cs="Times New Roman"/>
+          <w:sz w:val="24"/>
+          <w:szCs w:val="24"/>
+        </w:rPr>
+        <w:t>3.1 RELATÓRIOS..............................................................................................................</w:t>
+      </w:r>
+      <w:r>
+        <w:rPr>
+          <w:rFonts w:ascii="Times New Roman" w:hAnsi="Times New Roman" w:cs="Times New Roman"/>
+          <w:sz w:val="24"/>
+          <w:szCs w:val="24"/>
+        </w:rPr>
+        <w:t>...</w:t>
+      </w:r>
+      <w:r>
+        <w:rPr>
+          <w:rFonts w:ascii="Times New Roman" w:hAnsi="Times New Roman" w:cs="Times New Roman"/>
+          <w:sz w:val="24"/>
+          <w:szCs w:val="24"/>
+        </w:rPr>
+        <w:t>.</w:t>
+      </w:r>
+      <w:r>
+        <w:rPr>
+          <w:rFonts w:ascii="Times New Roman" w:hAnsi="Times New Roman" w:cs="Times New Roman"/>
+          <w:sz w:val="24"/>
+          <w:szCs w:val="24"/>
+        </w:rPr>
+        <w:t>...</w:t>
+      </w:r>
+      <w:r>
+        <w:rPr>
+          <w:rFonts w:ascii="Times New Roman" w:hAnsi="Times New Roman" w:cs="Times New Roman"/>
+          <w:sz w:val="24"/>
+          <w:szCs w:val="24"/>
+        </w:rPr>
+        <w:t>8</w:t>
       </w:r>
     </w:p>
     <w:p>
@@ -880,7 +991,15 @@
           <w:sz w:val="24"/>
           <w:szCs w:val="24"/>
         </w:rPr>
-        <w:t>...........................................................................................11</w:t>
+        <w:t>...........................................................................................1</w:t>
+      </w:r>
+      <w:r>
+        <w:rPr>
+          <w:rFonts w:ascii="Times New Roman" w:hAnsi="Times New Roman" w:cs="Times New Roman"/>
+          <w:sz w:val="24"/>
+          <w:szCs w:val="24"/>
+        </w:rPr>
+        <w:t>0</w:t>
       </w:r>
     </w:p>
     <w:p>
@@ -910,7 +1029,15 @@
           <w:sz w:val="24"/>
           <w:szCs w:val="24"/>
         </w:rPr>
-        <w:t>................................................................................................................12</w:t>
+        <w:t>................................................................................................................1</w:t>
+      </w:r>
+      <w:r>
+        <w:rPr>
+          <w:rFonts w:ascii="Times New Roman" w:hAnsi="Times New Roman" w:cs="Times New Roman"/>
+          <w:sz w:val="24"/>
+          <w:szCs w:val="24"/>
+        </w:rPr>
+        <w:t>1</w:t>
       </w:r>
     </w:p>
     <w:p>
@@ -969,17 +1096,6 @@
           <w:sz w:val="24"/>
           <w:szCs w:val="24"/>
         </w:rPr>
-        <w:pPrChange w:id="1" w:author="Roberson Junior Fernandes Alves" w:date="2021-06-30T14:03:00Z">
-          <w:pPr>
-            <w:pStyle w:val="PargrafodaLista"/>
-            <w:numPr>
-              <w:numId w:val="3"/>
-            </w:numPr>
-            <w:spacing w:line="360" w:lineRule="auto"/>
-            <w:ind w:hanging="360"/>
-            <w:jc w:val="left"/>
-          </w:pPr>
-        </w:pPrChange>
       </w:pPr>
       <w:r>
         <w:rPr>
@@ -998,7 +1114,6 @@
         <w:spacing w:after="0" w:line="360" w:lineRule="auto"/>
         <w:ind w:firstLine="709"/>
         <w:rPr>
-          <w:ins w:id="2" w:author="Roberson Junior Fernandes Alves" w:date="2021-06-30T14:03:00Z"/>
           <w:rFonts w:ascii="Times New Roman" w:hAnsi="Times New Roman" w:cs="Times New Roman"/>
           <w:bCs/>
           <w:sz w:val="24"/>
@@ -1016,12 +1131,6 @@
           <w:sz w:val="24"/>
           <w:szCs w:val="24"/>
         </w:rPr>
-        <w:pPrChange w:id="3" w:author="Roberson Junior Fernandes Alves" w:date="2021-06-30T14:03:00Z">
-          <w:pPr>
-            <w:spacing w:line="360" w:lineRule="auto"/>
-            <w:ind w:firstLine="708"/>
-          </w:pPr>
-        </w:pPrChange>
       </w:pPr>
       <w:r>
         <w:rPr>
@@ -1048,7 +1157,25 @@
           <w:sz w:val="24"/>
           <w:szCs w:val="24"/>
         </w:rPr>
-        <w:t xml:space="preserve"> viver. A necessidade de nos manter em casa</w:t>
+        <w:t xml:space="preserve"> viver. A necessidade de </w:t>
+      </w:r>
+      <w:r>
+        <w:rPr>
+          <w:rFonts w:ascii="Times New Roman" w:hAnsi="Times New Roman" w:cs="Times New Roman"/>
+          <w:bCs/>
+          <w:sz w:val="24"/>
+          <w:szCs w:val="24"/>
+        </w:rPr>
+        <w:t>permanecer</w:t>
+      </w:r>
+      <w:r>
+        <w:rPr>
+          <w:rFonts w:ascii="Times New Roman" w:hAnsi="Times New Roman" w:cs="Times New Roman"/>
+          <w:bCs/>
+          <w:sz w:val="24"/>
+          <w:szCs w:val="24"/>
+        </w:rPr>
+        <w:t xml:space="preserve"> em casa</w:t>
       </w:r>
       <w:r>
         <w:rPr>
@@ -1160,12 +1287,6 @@
           <w:sz w:val="24"/>
           <w:szCs w:val="24"/>
         </w:rPr>
-        <w:pPrChange w:id="4" w:author="Roberson Junior Fernandes Alves" w:date="2021-06-30T14:03:00Z">
-          <w:pPr>
-            <w:spacing w:line="360" w:lineRule="auto"/>
-            <w:ind w:firstLine="708"/>
-          </w:pPr>
-        </w:pPrChange>
       </w:pPr>
       <w:r>
         <w:rPr>
@@ -1311,28 +1432,6 @@
         </w:rPr>
         <w:t xml:space="preserve"> ministradas pelo Prof</w:t>
       </w:r>
-      <w:ins w:id="5" w:author="Roberson Junior Fernandes Alves" w:date="2021-06-30T14:03:00Z">
-        <w:r>
-          <w:rPr>
-            <w:rFonts w:ascii="Times New Roman" w:hAnsi="Times New Roman" w:cs="Times New Roman"/>
-            <w:bCs/>
-            <w:sz w:val="24"/>
-            <w:szCs w:val="24"/>
-          </w:rPr>
-          <w:t>.</w:t>
-        </w:r>
-      </w:ins>
-      <w:del w:id="6" w:author="Roberson Junior Fernandes Alves" w:date="2021-06-30T14:03:00Z">
-        <w:r>
-          <w:rPr>
-            <w:rFonts w:ascii="Times New Roman" w:hAnsi="Times New Roman" w:cs="Times New Roman"/>
-            <w:bCs/>
-            <w:sz w:val="24"/>
-            <w:szCs w:val="24"/>
-          </w:rPr>
-          <w:delText>º</w:delText>
-        </w:r>
-      </w:del>
       <w:r>
         <w:rPr>
           <w:rFonts w:ascii="Times New Roman" w:hAnsi="Times New Roman" w:cs="Times New Roman"/>
@@ -1340,7 +1439,36 @@
           <w:sz w:val="24"/>
           <w:szCs w:val="24"/>
         </w:rPr>
-        <w:t xml:space="preserve"> Roberson Junior Fernandes Alves</w:t>
+        <w:t>.</w:t>
+      </w:r>
+      <w:r>
+        <w:rPr>
+          <w:rFonts w:ascii="Times New Roman" w:hAnsi="Times New Roman" w:cs="Times New Roman"/>
+          <w:bCs/>
+          <w:sz w:val="24"/>
+          <w:szCs w:val="24"/>
+        </w:rPr>
+        <w:t xml:space="preserve"> </w:t>
+      </w:r>
+      <w:proofErr w:type="spellStart"/>
+      <w:r>
+        <w:rPr>
+          <w:rFonts w:ascii="Times New Roman" w:hAnsi="Times New Roman" w:cs="Times New Roman"/>
+          <w:bCs/>
+          <w:sz w:val="24"/>
+          <w:szCs w:val="24"/>
+        </w:rPr>
+        <w:t>Roberson</w:t>
+      </w:r>
+      <w:proofErr w:type="spellEnd"/>
+      <w:r>
+        <w:rPr>
+          <w:rFonts w:ascii="Times New Roman" w:hAnsi="Times New Roman" w:cs="Times New Roman"/>
+          <w:bCs/>
+          <w:sz w:val="24"/>
+          <w:szCs w:val="24"/>
+        </w:rPr>
+        <w:t xml:space="preserve"> Junior Fernandes Alves</w:t>
       </w:r>
       <w:r>
         <w:rPr>
@@ -1376,15 +1504,6 @@
           <w:sz w:val="24"/>
           <w:szCs w:val="24"/>
         </w:rPr>
-        <w:pPrChange w:id="7" w:author="Roberson Junior Fernandes Alves" w:date="2021-06-30T14:07:00Z">
-          <w:pPr>
-            <w:pStyle w:val="PargrafodaLista"/>
-            <w:numPr>
-              <w:numId w:val="3"/>
-            </w:numPr>
-            <w:ind w:hanging="360"/>
-          </w:pPr>
-        </w:pPrChange>
       </w:pPr>
       <w:r>
         <w:rPr>
@@ -1402,39 +1521,10 @@
         <w:pStyle w:val="PargrafodaLista"/>
         <w:spacing w:after="0" w:line="360" w:lineRule="auto"/>
         <w:rPr>
-          <w:ins w:id="8" w:author="Roberson Junior Fernandes Alves" w:date="2021-06-30T14:03:00Z"/>
-          <w:rFonts w:ascii="Times New Roman" w:hAnsi="Times New Roman" w:cs="Times New Roman"/>
-          <w:sz w:val="24"/>
-          <w:szCs w:val="24"/>
-        </w:rPr>
-        <w:pPrChange w:id="9" w:author="Roberson Junior Fernandes Alves" w:date="2021-06-30T14:07:00Z">
-          <w:pPr>
-            <w:pStyle w:val="PargrafodaLista"/>
-            <w:spacing w:after="0" w:line="360" w:lineRule="auto"/>
-          </w:pPr>
-        </w:pPrChange>
-      </w:pPr>
-    </w:p>
-    <w:p>
-      <w:pPr>
-        <w:spacing w:after="0" w:line="360" w:lineRule="auto"/>
-        <w:rPr>
-          <w:del w:id="10" w:author="Roberson Junior Fernandes Alves" w:date="2021-06-30T14:07:00Z"/>
-          <w:rFonts w:ascii="Times New Roman" w:hAnsi="Times New Roman" w:cs="Times New Roman"/>
-          <w:sz w:val="24"/>
-          <w:szCs w:val="24"/>
-          <w:rPrChange w:id="11" w:author="Roberson Junior Fernandes Alves" w:date="2021-06-30T14:07:00Z">
-            <w:rPr>
-              <w:del w:id="12" w:author="Roberson Junior Fernandes Alves" w:date="2021-06-30T14:07:00Z"/>
-            </w:rPr>
-          </w:rPrChange>
-        </w:rPr>
-        <w:pPrChange w:id="13" w:author="Roberson Junior Fernandes Alves" w:date="2021-06-30T14:07:00Z">
-          <w:pPr>
-            <w:pStyle w:val="PargrafodaLista"/>
-            <w:spacing w:line="360" w:lineRule="auto"/>
-          </w:pPr>
-        </w:pPrChange>
+          <w:rFonts w:ascii="Times New Roman" w:hAnsi="Times New Roman" w:cs="Times New Roman"/>
+          <w:sz w:val="24"/>
+          <w:szCs w:val="24"/>
+        </w:rPr>
       </w:pPr>
     </w:p>
     <w:p>
@@ -1447,13 +1537,6 @@
           <w:sz w:val="24"/>
           <w:szCs w:val="24"/>
         </w:rPr>
-        <w:pPrChange w:id="14" w:author="Roberson Junior Fernandes Alves" w:date="2021-06-30T14:03:00Z">
-          <w:pPr>
-            <w:pStyle w:val="PargrafodaLista"/>
-            <w:spacing w:line="360" w:lineRule="auto"/>
-            <w:ind w:left="0" w:firstLine="696"/>
-          </w:pPr>
-        </w:pPrChange>
       </w:pPr>
       <w:r>
         <w:rPr>
@@ -1533,15 +1616,41 @@
           <w:sz w:val="24"/>
           <w:szCs w:val="24"/>
         </w:rPr>
-        <w:t xml:space="preserve"> Visual Paradigm</w:t>
-      </w:r>
-      <w:r>
-        <w:rPr>
-          <w:rFonts w:ascii="Times New Roman" w:hAnsi="Times New Roman" w:cs="Times New Roman"/>
-          <w:sz w:val="24"/>
-          <w:szCs w:val="24"/>
-        </w:rPr>
-        <w:t xml:space="preserve">. Priorizando a </w:t>
+        <w:t xml:space="preserve"> Visual </w:t>
+      </w:r>
+      <w:proofErr w:type="spellStart"/>
+      <w:r>
+        <w:rPr>
+          <w:rFonts w:ascii="Times New Roman" w:hAnsi="Times New Roman" w:cs="Times New Roman"/>
+          <w:sz w:val="24"/>
+          <w:szCs w:val="24"/>
+        </w:rPr>
+        <w:t>Paradigm</w:t>
+      </w:r>
+      <w:proofErr w:type="spellEnd"/>
+      <w:r>
+        <w:rPr>
+          <w:rFonts w:ascii="Times New Roman" w:hAnsi="Times New Roman" w:cs="Times New Roman"/>
+          <w:sz w:val="24"/>
+          <w:szCs w:val="24"/>
+        </w:rPr>
+        <w:t xml:space="preserve">. </w:t>
+      </w:r>
+      <w:r>
+        <w:rPr>
+          <w:rFonts w:ascii="Times New Roman" w:hAnsi="Times New Roman" w:cs="Times New Roman"/>
+          <w:sz w:val="24"/>
+          <w:szCs w:val="24"/>
+        </w:rPr>
+        <w:t>P</w:t>
+      </w:r>
+      <w:r>
+        <w:rPr>
+          <w:rFonts w:ascii="Times New Roman" w:hAnsi="Times New Roman" w:cs="Times New Roman"/>
+          <w:sz w:val="24"/>
+          <w:szCs w:val="24"/>
+        </w:rPr>
+        <w:t xml:space="preserve">riorizando a </w:t>
       </w:r>
       <w:r>
         <w:rPr>
@@ -1690,34 +1799,15 @@
           <w:sz w:val="24"/>
           <w:szCs w:val="24"/>
         </w:rPr>
-        <w:pPrChange w:id="15" w:author="Roberson Junior Fernandes Alves" w:date="2021-06-30T14:03:00Z">
-          <w:pPr>
-            <w:pStyle w:val="PargrafodaLista"/>
-            <w:spacing w:line="360" w:lineRule="auto"/>
-            <w:ind w:left="0" w:firstLine="696"/>
-          </w:pPr>
-        </w:pPrChange>
-      </w:pPr>
-      <w:del w:id="16" w:author="Roberson Junior Fernandes Alves" w:date="2021-06-30T14:07:00Z">
-        <w:r>
-          <w:rPr>
-            <w:rFonts w:ascii="Times New Roman" w:hAnsi="Times New Roman" w:cs="Times New Roman"/>
-            <w:sz w:val="24"/>
-            <w:szCs w:val="24"/>
-          </w:rPr>
-          <w:delText>Na imagem anexada</w:delText>
-        </w:r>
-      </w:del>
-      <w:ins w:id="17" w:author="Roberson Junior Fernandes Alves" w:date="2021-06-30T14:07:00Z">
-        <w:r>
-          <w:rPr>
-            <w:rFonts w:ascii="Times New Roman" w:hAnsi="Times New Roman" w:cs="Times New Roman"/>
-            <w:sz w:val="24"/>
-            <w:szCs w:val="24"/>
-          </w:rPr>
-          <w:t>No Diagrama 1, a seguir</w:t>
-        </w:r>
-      </w:ins>
+      </w:pPr>
+      <w:r>
+        <w:rPr>
+          <w:rFonts w:ascii="Times New Roman" w:hAnsi="Times New Roman" w:cs="Times New Roman"/>
+          <w:sz w:val="24"/>
+          <w:szCs w:val="24"/>
+        </w:rPr>
+        <w:t>No Diagrama 1, a seguir</w:t>
+      </w:r>
       <w:r>
         <w:rPr>
           <w:rFonts w:ascii="Times New Roman" w:hAnsi="Times New Roman" w:cs="Times New Roman"/>
@@ -1726,44 +1816,14 @@
         </w:rPr>
         <w:t>,</w:t>
       </w:r>
-      <w:ins w:id="18" w:author="Roberson Junior Fernandes Alves" w:date="2021-06-30T14:07:00Z">
-        <w:r>
-          <w:rPr>
-            <w:rFonts w:ascii="Times New Roman" w:hAnsi="Times New Roman" w:cs="Times New Roman"/>
-            <w:sz w:val="24"/>
-            <w:szCs w:val="24"/>
-          </w:rPr>
-          <w:t xml:space="preserve"> é apresenta</w:t>
-        </w:r>
-      </w:ins>
-      <w:ins w:id="19" w:author="Roberson Junior Fernandes Alves" w:date="2021-06-30T14:08:00Z">
-        <w:r>
-          <w:rPr>
-            <w:rFonts w:ascii="Times New Roman" w:hAnsi="Times New Roman" w:cs="Times New Roman"/>
-            <w:sz w:val="24"/>
-            <w:szCs w:val="24"/>
-          </w:rPr>
-          <w:t xml:space="preserve">do o </w:t>
-        </w:r>
-      </w:ins>
-      <w:del w:id="20" w:author="Roberson Junior Fernandes Alves" w:date="2021-06-30T14:08:00Z">
-        <w:r>
-          <w:rPr>
-            <w:rFonts w:ascii="Times New Roman" w:hAnsi="Times New Roman" w:cs="Times New Roman"/>
-            <w:sz w:val="24"/>
-            <w:szCs w:val="24"/>
-          </w:rPr>
-          <w:delText xml:space="preserve"> segue</w:delText>
-        </w:r>
-        <w:r>
-          <w:rPr>
-            <w:rFonts w:ascii="Times New Roman" w:hAnsi="Times New Roman" w:cs="Times New Roman"/>
-            <w:sz w:val="24"/>
-            <w:szCs w:val="24"/>
-          </w:rPr>
-          <w:delText xml:space="preserve"> </w:delText>
-        </w:r>
-      </w:del>
+      <w:r>
+        <w:rPr>
+          <w:rFonts w:ascii="Times New Roman" w:hAnsi="Times New Roman" w:cs="Times New Roman"/>
+          <w:sz w:val="24"/>
+          <w:szCs w:val="24"/>
+        </w:rPr>
+        <w:t xml:space="preserve"> é apresentado o </w:t>
+      </w:r>
       <w:r>
         <w:rPr>
           <w:rFonts w:ascii="Times New Roman" w:hAnsi="Times New Roman" w:cs="Times New Roman"/>
@@ -1772,26 +1832,14 @@
         </w:rPr>
         <w:t>Modelo Relacional</w:t>
       </w:r>
-      <w:ins w:id="21" w:author="Roberson Junior Fernandes Alves" w:date="2021-06-30T14:08:00Z">
-        <w:r>
-          <w:rPr>
-            <w:rFonts w:ascii="Times New Roman" w:hAnsi="Times New Roman" w:cs="Times New Roman"/>
-            <w:sz w:val="24"/>
-            <w:szCs w:val="24"/>
-          </w:rPr>
-          <w:t>.</w:t>
-        </w:r>
-      </w:ins>
-      <w:del w:id="22" w:author="Roberson Junior Fernandes Alves" w:date="2021-06-30T14:08:00Z">
-        <w:r>
-          <w:rPr>
-            <w:rFonts w:ascii="Times New Roman" w:hAnsi="Times New Roman" w:cs="Times New Roman"/>
-            <w:sz w:val="24"/>
-            <w:szCs w:val="24"/>
-          </w:rPr>
-          <w:delText>:</w:delText>
-        </w:r>
-      </w:del>
+      <w:r>
+        <w:rPr>
+          <w:rFonts w:ascii="Times New Roman" w:hAnsi="Times New Roman" w:cs="Times New Roman"/>
+          <w:sz w:val="24"/>
+          <w:szCs w:val="24"/>
+        </w:rPr>
+        <w:t>.</w:t>
+      </w:r>
     </w:p>
     <w:p>
       <w:pPr>
@@ -1810,171 +1858,16 @@
         <w:spacing w:after="0"/>
         <w:jc w:val="left"/>
         <w:rPr>
-          <w:ins w:id="23" w:author="Roberson Junior Fernandes Alves" w:date="2021-06-30T14:04:00Z"/>
           <w:rFonts w:ascii="Times New Roman" w:hAnsi="Times New Roman" w:cs="Times New Roman"/>
           <w:b w:val="0"/>
           <w:bCs w:val="0"/>
           <w:sz w:val="20"/>
           <w:szCs w:val="20"/>
         </w:rPr>
-        <w:pPrChange w:id="24" w:author="Roberson Junior Fernandes Alves" w:date="2021-06-30T14:04:00Z">
-          <w:pPr>
-            <w:pStyle w:val="Legenda"/>
-            <w:keepNext/>
-            <w:jc w:val="left"/>
-          </w:pPr>
-        </w:pPrChange>
-      </w:pPr>
-      <w:commentRangeStart w:id="25"/>
-      <w:del w:id="26" w:author="Roberson Junior Fernandes Alves" w:date="2021-06-30T14:04:00Z">
-        <w:r>
-          <w:rPr>
-            <w:rFonts w:ascii="Times New Roman" w:hAnsi="Times New Roman" w:cs="Times New Roman"/>
-            <w:b w:val="0"/>
-            <w:bCs w:val="0"/>
-            <w:noProof/>
-            <w:sz w:val="20"/>
-            <w:szCs w:val="20"/>
-          </w:rPr>
-          <w:drawing>
-            <wp:anchor distT="0" distB="0" distL="114300" distR="114300" simplePos="0" relativeHeight="251659264" behindDoc="0" locked="0" layoutInCell="1" allowOverlap="1" wp14:anchorId="7D7F486B" wp14:editId="203792F6">
-              <wp:simplePos x="0" y="0"/>
-              <wp:positionH relativeFrom="margin">
-                <wp:posOffset>-699135</wp:posOffset>
-              </wp:positionH>
-              <wp:positionV relativeFrom="paragraph">
-                <wp:posOffset>256540</wp:posOffset>
-              </wp:positionV>
-              <wp:extent cx="6766560" cy="3710940"/>
-              <wp:effectExtent l="0" t="0" r="0" b="3810"/>
-              <wp:wrapSquare wrapText="bothSides"/>
-              <wp:docPr id="1" name="Imagem 1"/>
-              <wp:cNvGraphicFramePr>
-                <a:graphicFrameLocks xmlns:a="http://schemas.openxmlformats.org/drawingml/2006/main" noChangeAspect="1"/>
-              </wp:cNvGraphicFramePr>
-              <a:graphic xmlns:a="http://schemas.openxmlformats.org/drawingml/2006/main">
-                <a:graphicData uri="http://schemas.openxmlformats.org/drawingml/2006/picture">
-                  <pic:pic xmlns:pic="http://schemas.openxmlformats.org/drawingml/2006/picture">
-                    <pic:nvPicPr>
-                      <pic:cNvPr id="1" name=""/>
-                      <pic:cNvPicPr/>
-                    </pic:nvPicPr>
-                    <pic:blipFill rotWithShape="1">
-                      <a:blip r:embed="rId12">
-                        <a:extLst>
-                          <a:ext uri="{28A0092B-C50C-407E-A947-70E740481C1C}">
-                            <a14:useLocalDpi xmlns:a14="http://schemas.microsoft.com/office/drawing/2010/main" val="0"/>
-                          </a:ext>
-                        </a:extLst>
-                      </a:blip>
-                      <a:srcRect l="1985" t="1" r="5744" b="1736"/>
-                      <a:stretch/>
-                    </pic:blipFill>
-                    <pic:spPr bwMode="auto">
-                      <a:xfrm>
-                        <a:off x="0" y="0"/>
-                        <a:ext cx="6766560" cy="3710940"/>
-                      </a:xfrm>
-                      <a:prstGeom prst="rect">
-                        <a:avLst/>
-                      </a:prstGeom>
-                      <a:ln>
-                        <a:noFill/>
-                      </a:ln>
-                      <a:extLst>
-                        <a:ext uri="{53640926-AAD7-44D8-BBD7-CCE9431645EC}">
-                          <a14:shadowObscured xmlns:a14="http://schemas.microsoft.com/office/drawing/2010/main"/>
-                        </a:ext>
-                      </a:extLst>
-                    </pic:spPr>
-                  </pic:pic>
-                </a:graphicData>
-              </a:graphic>
-              <wp14:sizeRelH relativeFrom="margin">
-                <wp14:pctWidth>0</wp14:pctWidth>
-              </wp14:sizeRelH>
-              <wp14:sizeRelV relativeFrom="margin">
-                <wp14:pctHeight>0</wp14:pctHeight>
-              </wp14:sizeRelV>
-            </wp:anchor>
-          </w:drawing>
-        </w:r>
-        <w:bookmarkStart w:id="27" w:name="_Hlk75804206"/>
-        <w:r>
-          <w:rPr>
-            <w:rFonts w:ascii="Times New Roman" w:hAnsi="Times New Roman" w:cs="Times New Roman"/>
-            <w:b w:val="0"/>
-            <w:bCs w:val="0"/>
-            <w:sz w:val="20"/>
-            <w:szCs w:val="20"/>
-          </w:rPr>
-          <w:delText>F</w:delText>
-        </w:r>
-        <w:commentRangeStart w:id="28"/>
-        <w:r>
-          <w:rPr>
-            <w:rFonts w:ascii="Times New Roman" w:hAnsi="Times New Roman" w:cs="Times New Roman"/>
-            <w:b w:val="0"/>
-            <w:bCs w:val="0"/>
-            <w:sz w:val="20"/>
-            <w:szCs w:val="20"/>
-          </w:rPr>
-          <w:delText>igura</w:delText>
-        </w:r>
-      </w:del>
-      <w:ins w:id="29" w:author="Roberson Junior Fernandes Alves" w:date="2021-06-30T14:04:00Z">
-        <w:r>
-          <w:rPr>
-            <w:rFonts w:ascii="Times New Roman" w:hAnsi="Times New Roman" w:cs="Times New Roman"/>
-            <w:b w:val="0"/>
-            <w:bCs w:val="0"/>
-            <w:noProof/>
-            <w:sz w:val="20"/>
-            <w:szCs w:val="20"/>
-          </w:rPr>
-          <w:t>Diagrama</w:t>
-        </w:r>
-      </w:ins>
-      <w:r>
-        <w:rPr>
-          <w:rFonts w:ascii="Times New Roman" w:hAnsi="Times New Roman" w:cs="Times New Roman"/>
-          <w:b w:val="0"/>
-          <w:bCs w:val="0"/>
-          <w:sz w:val="20"/>
-          <w:szCs w:val="20"/>
-        </w:rPr>
-        <w:t xml:space="preserve"> </w:t>
-      </w:r>
-      <w:r>
-        <w:rPr>
-          <w:rFonts w:ascii="Times New Roman" w:hAnsi="Times New Roman" w:cs="Times New Roman"/>
-          <w:b w:val="0"/>
-          <w:bCs w:val="0"/>
-          <w:sz w:val="20"/>
-          <w:szCs w:val="20"/>
-        </w:rPr>
-        <w:fldChar w:fldCharType="begin"/>
-      </w:r>
-      <w:r>
-        <w:rPr>
-          <w:rFonts w:ascii="Times New Roman" w:hAnsi="Times New Roman" w:cs="Times New Roman"/>
-          <w:b w:val="0"/>
-          <w:bCs w:val="0"/>
-          <w:sz w:val="20"/>
-          <w:szCs w:val="20"/>
-        </w:rPr>
-        <w:instrText xml:space="preserve"> SEQ Figura \* ARABIC </w:instrText>
-      </w:r>
-      <w:r>
-        <w:rPr>
-          <w:rFonts w:ascii="Times New Roman" w:hAnsi="Times New Roman" w:cs="Times New Roman"/>
-          <w:b w:val="0"/>
-          <w:bCs w:val="0"/>
-          <w:sz w:val="20"/>
-          <w:szCs w:val="20"/>
-        </w:rPr>
-        <w:fldChar w:fldCharType="separate"/>
-      </w:r>
+      </w:pPr>
+      <w:bookmarkStart w:id="1" w:name="_Hlk75804206"/>
+      <w:commentRangeStart w:id="2"/>
+      <w:commentRangeStart w:id="3"/>
       <w:r>
         <w:rPr>
           <w:rFonts w:ascii="Times New Roman" w:hAnsi="Times New Roman" w:cs="Times New Roman"/>
@@ -1984,7 +1877,47 @@
           <w:sz w:val="20"/>
           <w:szCs w:val="20"/>
         </w:rPr>
-        <w:t>1</w:t>
+        <w:t>Diagrama</w:t>
+      </w:r>
+      <w:r>
+        <w:rPr>
+          <w:rFonts w:ascii="Times New Roman" w:hAnsi="Times New Roman" w:cs="Times New Roman"/>
+          <w:b w:val="0"/>
+          <w:bCs w:val="0"/>
+          <w:sz w:val="20"/>
+          <w:szCs w:val="20"/>
+        </w:rPr>
+        <w:t xml:space="preserve"> </w:t>
+      </w:r>
+      <w:r>
+        <w:rPr>
+          <w:rFonts w:ascii="Times New Roman" w:hAnsi="Times New Roman" w:cs="Times New Roman"/>
+          <w:b w:val="0"/>
+          <w:bCs w:val="0"/>
+          <w:sz w:val="20"/>
+          <w:szCs w:val="20"/>
+        </w:rPr>
+        <w:fldChar w:fldCharType="begin"/>
+      </w:r>
+      <w:r>
+        <w:rPr>
+          <w:rFonts w:ascii="Times New Roman" w:hAnsi="Times New Roman" w:cs="Times New Roman"/>
+          <w:b w:val="0"/>
+          <w:bCs w:val="0"/>
+          <w:sz w:val="20"/>
+          <w:szCs w:val="20"/>
+        </w:rPr>
+        <w:instrText xml:space="preserve"> SEQ Figura \* ARABIC </w:instrText>
+      </w:r>
+      <w:r>
+        <w:rPr>
+          <w:rFonts w:ascii="Times New Roman" w:hAnsi="Times New Roman" w:cs="Times New Roman"/>
+          <w:b w:val="0"/>
+          <w:bCs w:val="0"/>
+          <w:sz w:val="20"/>
+          <w:szCs w:val="20"/>
+        </w:rPr>
+        <w:fldChar w:fldCharType="separate"/>
       </w:r>
       <w:r>
         <w:rPr>
@@ -1995,6 +1928,17 @@
           <w:sz w:val="20"/>
           <w:szCs w:val="20"/>
         </w:rPr>
+        <w:t>1</w:t>
+      </w:r>
+      <w:r>
+        <w:rPr>
+          <w:rFonts w:ascii="Times New Roman" w:hAnsi="Times New Roman" w:cs="Times New Roman"/>
+          <w:b w:val="0"/>
+          <w:bCs w:val="0"/>
+          <w:noProof/>
+          <w:sz w:val="20"/>
+          <w:szCs w:val="20"/>
+        </w:rPr>
         <w:fldChar w:fldCharType="end"/>
       </w:r>
       <w:r>
@@ -2017,24 +1961,24 @@
         </w:rPr>
         <w:t xml:space="preserve"> Modelo Relacional</w:t>
       </w:r>
-      <w:bookmarkEnd w:id="27"/>
-      <w:commentRangeEnd w:id="28"/>
+      <w:bookmarkEnd w:id="1"/>
+      <w:commentRangeEnd w:id="3"/>
       <w:r>
         <w:rPr>
           <w:rStyle w:val="Refdecomentrio"/>
           <w:b w:val="0"/>
           <w:bCs w:val="0"/>
         </w:rPr>
-        <w:commentReference w:id="28"/>
-      </w:r>
-      <w:commentRangeEnd w:id="25"/>
+        <w:commentReference w:id="3"/>
+      </w:r>
+      <w:commentRangeEnd w:id="2"/>
       <w:r>
         <w:rPr>
           <w:rStyle w:val="Refdecomentrio"/>
           <w:b w:val="0"/>
           <w:bCs w:val="0"/>
         </w:rPr>
-        <w:commentReference w:id="25"/>
+        <w:commentReference w:id="2"/>
       </w:r>
     </w:p>
     <w:tbl>
@@ -2047,133 +1991,89 @@
         <w:gridCol w:w="9061"/>
       </w:tblGrid>
       <w:tr>
-        <w:trPr>
-          <w:ins w:id="30" w:author="Roberson Junior Fernandes Alves" w:date="2021-06-30T14:04:00Z"/>
-        </w:trPr>
         <w:tc>
           <w:tcPr>
             <w:tcW w:w="9061" w:type="dxa"/>
           </w:tcPr>
           <w:p>
-            <w:pPr>
+            <w:r>
               <w:rPr>
-                <w:ins w:id="31" w:author="Roberson Junior Fernandes Alves" w:date="2021-06-30T14:04:00Z"/>
+                <w:rFonts w:ascii="Times New Roman" w:hAnsi="Times New Roman" w:cs="Times New Roman"/>
+                <w:b/>
+                <w:bCs/>
+                <w:noProof/>
+                <w:sz w:val="20"/>
+                <w:szCs w:val="20"/>
               </w:rPr>
-            </w:pPr>
-            <w:ins w:id="32" w:author="Roberson Junior Fernandes Alves" w:date="2021-06-30T14:04:00Z">
-              <w:r>
-                <w:rPr>
-                  <w:rFonts w:ascii="Times New Roman" w:hAnsi="Times New Roman" w:cs="Times New Roman"/>
-                  <w:b/>
-                  <w:bCs/>
-                  <w:noProof/>
-                  <w:sz w:val="20"/>
-                  <w:szCs w:val="20"/>
-                </w:rPr>
-                <w:drawing>
-                  <wp:anchor distT="0" distB="0" distL="114300" distR="114300" simplePos="0" relativeHeight="251661312" behindDoc="0" locked="0" layoutInCell="1" allowOverlap="1" wp14:anchorId="1C978CFD" wp14:editId="7DA475CD">
-                    <wp:simplePos x="0" y="0"/>
-                    <wp:positionH relativeFrom="margin">
-                      <wp:posOffset>81383</wp:posOffset>
-                    </wp:positionH>
-                    <wp:positionV relativeFrom="paragraph">
-                      <wp:posOffset>8950</wp:posOffset>
-                    </wp:positionV>
-                    <wp:extent cx="5592445" cy="3067050"/>
-                    <wp:effectExtent l="0" t="0" r="8255" b="0"/>
-                    <wp:wrapSquare wrapText="bothSides"/>
-                    <wp:docPr id="6" name="Imagem 6"/>
-                    <wp:cNvGraphicFramePr>
-                      <a:graphicFrameLocks xmlns:a="http://schemas.openxmlformats.org/drawingml/2006/main" noChangeAspect="1"/>
-                    </wp:cNvGraphicFramePr>
-                    <a:graphic xmlns:a="http://schemas.openxmlformats.org/drawingml/2006/main">
-                      <a:graphicData uri="http://schemas.openxmlformats.org/drawingml/2006/picture">
-                        <pic:pic xmlns:pic="http://schemas.openxmlformats.org/drawingml/2006/picture">
-                          <pic:nvPicPr>
-                            <pic:cNvPr id="1" name=""/>
-                            <pic:cNvPicPr/>
-                          </pic:nvPicPr>
-                          <pic:blipFill rotWithShape="1">
-                            <a:blip r:embed="rId12">
-                              <a:extLst>
-                                <a:ext uri="{28A0092B-C50C-407E-A947-70E740481C1C}">
-                                  <a14:useLocalDpi xmlns:a14="http://schemas.microsoft.com/office/drawing/2010/main" val="0"/>
-                                </a:ext>
-                              </a:extLst>
-                            </a:blip>
-                            <a:srcRect l="1985" t="1" r="5744" b="1736"/>
-                            <a:stretch/>
-                          </pic:blipFill>
-                          <pic:spPr bwMode="auto">
-                            <a:xfrm>
-                              <a:off x="0" y="0"/>
-                              <a:ext cx="5592445" cy="3067050"/>
-                            </a:xfrm>
-                            <a:prstGeom prst="rect">
-                              <a:avLst/>
-                            </a:prstGeom>
-                            <a:ln>
-                              <a:noFill/>
-                            </a:ln>
+              <w:drawing>
+                <wp:anchor distT="0" distB="0" distL="114300" distR="114300" simplePos="0" relativeHeight="251661312" behindDoc="0" locked="0" layoutInCell="1" allowOverlap="1" wp14:anchorId="1C978CFD" wp14:editId="7DA475CD">
+                  <wp:simplePos x="0" y="0"/>
+                  <wp:positionH relativeFrom="margin">
+                    <wp:posOffset>81383</wp:posOffset>
+                  </wp:positionH>
+                  <wp:positionV relativeFrom="paragraph">
+                    <wp:posOffset>8950</wp:posOffset>
+                  </wp:positionV>
+                  <wp:extent cx="5592445" cy="3067050"/>
+                  <wp:effectExtent l="0" t="0" r="8255" b="0"/>
+                  <wp:wrapSquare wrapText="bothSides"/>
+                  <wp:docPr id="6" name="Imagem 6"/>
+                  <wp:cNvGraphicFramePr>
+                    <a:graphicFrameLocks xmlns:a="http://schemas.openxmlformats.org/drawingml/2006/main" noChangeAspect="1"/>
+                  </wp:cNvGraphicFramePr>
+                  <a:graphic xmlns:a="http://schemas.openxmlformats.org/drawingml/2006/main">
+                    <a:graphicData uri="http://schemas.openxmlformats.org/drawingml/2006/picture">
+                      <pic:pic xmlns:pic="http://schemas.openxmlformats.org/drawingml/2006/picture">
+                        <pic:nvPicPr>
+                          <pic:cNvPr id="1" name=""/>
+                          <pic:cNvPicPr/>
+                        </pic:nvPicPr>
+                        <pic:blipFill rotWithShape="1">
+                          <a:blip r:embed="rId12">
                             <a:extLst>
-                              <a:ext uri="{53640926-AAD7-44D8-BBD7-CCE9431645EC}">
-                                <a14:shadowObscured xmlns:a14="http://schemas.microsoft.com/office/drawing/2010/main"/>
+                              <a:ext uri="{28A0092B-C50C-407E-A947-70E740481C1C}">
+                                <a14:useLocalDpi xmlns:a14="http://schemas.microsoft.com/office/drawing/2010/main" val="0"/>
                               </a:ext>
                             </a:extLst>
-                          </pic:spPr>
-                        </pic:pic>
-                      </a:graphicData>
-                    </a:graphic>
-                    <wp14:sizeRelH relativeFrom="margin">
-                      <wp14:pctWidth>0</wp14:pctWidth>
-                    </wp14:sizeRelH>
-                    <wp14:sizeRelV relativeFrom="margin">
-                      <wp14:pctHeight>0</wp14:pctHeight>
-                    </wp14:sizeRelV>
-                  </wp:anchor>
-                </w:drawing>
-              </w:r>
-            </w:ins>
+                          </a:blip>
+                          <a:srcRect l="1985" t="1" r="5744" b="1736"/>
+                          <a:stretch/>
+                        </pic:blipFill>
+                        <pic:spPr bwMode="auto">
+                          <a:xfrm>
+                            <a:off x="0" y="0"/>
+                            <a:ext cx="5592445" cy="3067050"/>
+                          </a:xfrm>
+                          <a:prstGeom prst="rect">
+                            <a:avLst/>
+                          </a:prstGeom>
+                          <a:ln>
+                            <a:noFill/>
+                          </a:ln>
+                          <a:extLst>
+                            <a:ext uri="{53640926-AAD7-44D8-BBD7-CCE9431645EC}">
+                              <a14:shadowObscured xmlns:a14="http://schemas.microsoft.com/office/drawing/2010/main"/>
+                            </a:ext>
+                          </a:extLst>
+                        </pic:spPr>
+                      </pic:pic>
+                    </a:graphicData>
+                  </a:graphic>
+                  <wp14:sizeRelH relativeFrom="margin">
+                    <wp14:pctWidth>0</wp14:pctWidth>
+                  </wp14:sizeRelH>
+                  <wp14:sizeRelV relativeFrom="margin">
+                    <wp14:pctHeight>0</wp14:pctHeight>
+                  </wp14:sizeRelV>
+                </wp:anchor>
+              </w:drawing>
+            </w:r>
           </w:p>
         </w:tc>
       </w:tr>
     </w:tbl>
     <w:p>
       <w:pPr>
-        <w:rPr>
-          <w:del w:id="33" w:author="Roberson Junior Fernandes Alves" w:date="2021-06-30T14:04:00Z"/>
-          <w:rPrChange w:id="34" w:author="Roberson Junior Fernandes Alves" w:date="2021-06-30T14:04:00Z">
-            <w:rPr>
-              <w:del w:id="35" w:author="Roberson Junior Fernandes Alves" w:date="2021-06-30T14:04:00Z"/>
-              <w:rFonts w:ascii="Times New Roman" w:hAnsi="Times New Roman" w:cs="Times New Roman"/>
-              <w:b w:val="0"/>
-              <w:bCs w:val="0"/>
-              <w:sz w:val="20"/>
-              <w:szCs w:val="20"/>
-            </w:rPr>
-          </w:rPrChange>
-        </w:rPr>
-        <w:pPrChange w:id="36" w:author="Roberson Junior Fernandes Alves" w:date="2021-06-30T14:04:00Z">
-          <w:pPr>
-            <w:pStyle w:val="Legenda"/>
-            <w:keepNext/>
-            <w:jc w:val="left"/>
-          </w:pPr>
-        </w:pPrChange>
-      </w:pPr>
-    </w:p>
-    <w:p>
-      <w:pPr>
-        <w:pStyle w:val="PargrafodaLista"/>
-        <w:keepNext/>
-        <w:rPr>
-          <w:del w:id="37" w:author="Roberson Junior Fernandes Alves" w:date="2021-06-30T14:04:00Z"/>
-          <w:rFonts w:ascii="Times New Roman" w:hAnsi="Times New Roman" w:cs="Times New Roman"/>
-        </w:rPr>
-      </w:pPr>
-    </w:p>
-    <w:p>
-      <w:pPr>
         <w:pStyle w:val="Legenda"/>
         <w:jc w:val="left"/>
         <w:rPr>
@@ -2225,13 +2125,6 @@
           <w:sz w:val="24"/>
           <w:szCs w:val="24"/>
         </w:rPr>
-        <w:pPrChange w:id="38" w:author="Roberson Junior Fernandes Alves" w:date="2021-06-30T14:05:00Z">
-          <w:pPr>
-            <w:pStyle w:val="PargrafodaLista"/>
-            <w:spacing w:line="360" w:lineRule="auto"/>
-            <w:ind w:left="0" w:firstLine="696"/>
-          </w:pPr>
-        </w:pPrChange>
       </w:pPr>
       <w:r>
         <w:rPr>
@@ -2345,26 +2238,14 @@
         </w:rPr>
         <w:t xml:space="preserve"> </w:t>
       </w:r>
-      <w:del w:id="39" w:author="Roberson Junior Fernandes Alves" w:date="2021-06-30T14:05:00Z">
-        <w:r>
-          <w:rPr>
-            <w:rFonts w:ascii="Times New Roman" w:hAnsi="Times New Roman" w:cs="Times New Roman"/>
-            <w:sz w:val="24"/>
-            <w:szCs w:val="24"/>
-          </w:rPr>
-          <w:delText>abaixo</w:delText>
-        </w:r>
-      </w:del>
-      <w:ins w:id="40" w:author="Roberson Junior Fernandes Alves" w:date="2021-06-30T14:05:00Z">
-        <w:r>
-          <w:rPr>
-            <w:rFonts w:ascii="Times New Roman" w:hAnsi="Times New Roman" w:cs="Times New Roman"/>
-            <w:sz w:val="24"/>
-            <w:szCs w:val="24"/>
-          </w:rPr>
-          <w:t>a seguir</w:t>
-        </w:r>
-      </w:ins>
+      <w:r>
+        <w:rPr>
+          <w:rFonts w:ascii="Times New Roman" w:hAnsi="Times New Roman" w:cs="Times New Roman"/>
+          <w:sz w:val="24"/>
+          <w:szCs w:val="24"/>
+        </w:rPr>
+        <w:t>a seguir</w:t>
+      </w:r>
       <w:r>
         <w:rPr>
           <w:rFonts w:ascii="Times New Roman" w:hAnsi="Times New Roman" w:cs="Times New Roman"/>
@@ -2417,7 +2298,7 @@
         </w:rPr>
         <w:lastRenderedPageBreak/>
         <w:drawing>
-          <wp:anchor distT="0" distB="0" distL="114300" distR="114300" simplePos="0" relativeHeight="251658240" behindDoc="0" locked="0" layoutInCell="1" allowOverlap="1" wp14:anchorId="62A20EAF" wp14:editId="4F23D3E8">
+          <wp:anchor distT="0" distB="0" distL="114300" distR="114300" simplePos="0" relativeHeight="251658240" behindDoc="0" locked="0" layoutInCell="1" allowOverlap="1" wp14:anchorId="62A20EAF" wp14:editId="670B2257">
             <wp:simplePos x="0" y="0"/>
             <wp:positionH relativeFrom="margin">
               <wp:posOffset>310515</wp:posOffset>
@@ -2497,7 +2378,7 @@
           <w:sz w:val="20"/>
           <w:szCs w:val="20"/>
         </w:rPr>
-        <w:fldChar w:fldCharType="begin"/>
+        <w:t>1</w:t>
       </w:r>
       <w:r>
         <w:rPr>
@@ -2507,7 +2388,7 @@
           <w:sz w:val="20"/>
           <w:szCs w:val="20"/>
         </w:rPr>
-        <w:instrText xml:space="preserve"> SEQ Figura \* ARABIC </w:instrText>
+        <w:t xml:space="preserve"> </w:t>
       </w:r>
       <w:r>
         <w:rPr>
@@ -2517,29 +2398,7 @@
           <w:sz w:val="20"/>
           <w:szCs w:val="20"/>
         </w:rPr>
-        <w:fldChar w:fldCharType="separate"/>
-      </w:r>
-      <w:r>
-        <w:rPr>
-          <w:rFonts w:ascii="Times New Roman" w:hAnsi="Times New Roman" w:cs="Times New Roman"/>
-          <w:b w:val="0"/>
-          <w:bCs w:val="0"/>
-          <w:noProof/>
-          <w:sz w:val="20"/>
-          <w:szCs w:val="20"/>
-        </w:rPr>
-        <w:t>2</w:t>
-      </w:r>
-      <w:r>
-        <w:rPr>
-          <w:rFonts w:ascii="Times New Roman" w:hAnsi="Times New Roman" w:cs="Times New Roman"/>
-          <w:b w:val="0"/>
-          <w:bCs w:val="0"/>
-          <w:noProof/>
-          <w:sz w:val="20"/>
-          <w:szCs w:val="20"/>
-        </w:rPr>
-        <w:fldChar w:fldCharType="end"/>
+        <w:t>-</w:t>
       </w:r>
       <w:r>
         <w:rPr>
@@ -2549,9 +2408,23 @@
           <w:sz w:val="20"/>
           <w:szCs w:val="20"/>
         </w:rPr>
-        <w:t xml:space="preserve"> -</w:t>
-      </w:r>
-      <w:r>
+        <w:t xml:space="preserve"> Dicionário de dados</w:t>
+      </w:r>
+    </w:p>
+    <w:p>
+      <w:pPr>
+        <w:pStyle w:val="PargrafodaLista"/>
+        <w:keepNext/>
+        <w:ind w:firstLine="696"/>
+        <w:jc w:val="left"/>
+        <w:rPr>
+          <w:rFonts w:ascii="Times New Roman" w:hAnsi="Times New Roman" w:cs="Times New Roman"/>
+        </w:rPr>
+      </w:pPr>
+    </w:p>
+    <w:p>
+      <w:pPr>
+        <w:pStyle w:val="Legenda"/>
         <w:rPr>
           <w:rFonts w:ascii="Times New Roman" w:hAnsi="Times New Roman" w:cs="Times New Roman"/>
           <w:b w:val="0"/>
@@ -2559,23 +2432,8 @@
           <w:sz w:val="20"/>
           <w:szCs w:val="20"/>
         </w:rPr>
-        <w:t xml:space="preserve"> Dicionário de dados</w:t>
-      </w:r>
-    </w:p>
-    <w:p>
-      <w:pPr>
-        <w:pStyle w:val="PargrafodaLista"/>
-        <w:keepNext/>
-        <w:ind w:firstLine="696"/>
-        <w:jc w:val="left"/>
-        <w:rPr>
-          <w:rFonts w:ascii="Times New Roman" w:hAnsi="Times New Roman" w:cs="Times New Roman"/>
-        </w:rPr>
-      </w:pPr>
-    </w:p>
-    <w:p>
-      <w:pPr>
-        <w:pStyle w:val="Legenda"/>
+      </w:pPr>
+      <w:r>
         <w:rPr>
           <w:rFonts w:ascii="Times New Roman" w:hAnsi="Times New Roman" w:cs="Times New Roman"/>
           <w:b w:val="0"/>
@@ -2583,7 +2441,8 @@
           <w:sz w:val="20"/>
           <w:szCs w:val="20"/>
         </w:rPr>
-      </w:pPr>
+        <w:t>Fonte:</w:t>
+      </w:r>
       <w:r>
         <w:rPr>
           <w:rFonts w:ascii="Times New Roman" w:hAnsi="Times New Roman" w:cs="Times New Roman"/>
@@ -2592,7 +2451,7 @@
           <w:sz w:val="20"/>
           <w:szCs w:val="20"/>
         </w:rPr>
-        <w:t>Fonte:</w:t>
+        <w:t xml:space="preserve"> </w:t>
       </w:r>
       <w:r>
         <w:rPr>
@@ -2602,9 +2461,14 @@
           <w:sz w:val="20"/>
           <w:szCs w:val="20"/>
         </w:rPr>
-        <w:t xml:space="preserve"> </w:t>
-      </w:r>
-      <w:r>
+        <w:t>Os autores.</w:t>
+      </w:r>
+    </w:p>
+    <w:p>
+      <w:pPr>
+        <w:pStyle w:val="Legenda"/>
+        <w:keepNext/>
+        <w:jc w:val="left"/>
         <w:rPr>
           <w:rFonts w:ascii="Times New Roman" w:hAnsi="Times New Roman" w:cs="Times New Roman"/>
           <w:b w:val="0"/>
@@ -2612,14 +2476,8 @@
           <w:sz w:val="20"/>
           <w:szCs w:val="20"/>
         </w:rPr>
-        <w:t>Os autores.</w:t>
-      </w:r>
-    </w:p>
-    <w:p>
-      <w:pPr>
-        <w:pStyle w:val="Legenda"/>
-        <w:keepNext/>
-        <w:jc w:val="left"/>
+      </w:pPr>
+      <w:r>
         <w:rPr>
           <w:rFonts w:ascii="Times New Roman" w:hAnsi="Times New Roman" w:cs="Times New Roman"/>
           <w:b w:val="0"/>
@@ -2627,7 +2485,9 @@
           <w:sz w:val="20"/>
           <w:szCs w:val="20"/>
         </w:rPr>
-      </w:pPr>
+        <w:lastRenderedPageBreak/>
+        <w:t xml:space="preserve">Figura </w:t>
+      </w:r>
       <w:r>
         <w:rPr>
           <w:rFonts w:ascii="Times New Roman" w:hAnsi="Times New Roman" w:cs="Times New Roman"/>
@@ -2636,8 +2496,7 @@
           <w:sz w:val="20"/>
           <w:szCs w:val="20"/>
         </w:rPr>
-        <w:lastRenderedPageBreak/>
-        <w:t xml:space="preserve">Figura </w:t>
+        <w:t>2</w:t>
       </w:r>
       <w:r>
         <w:rPr>
@@ -2647,7 +2506,7 @@
           <w:sz w:val="20"/>
           <w:szCs w:val="20"/>
         </w:rPr>
-        <w:fldChar w:fldCharType="begin"/>
+        <w:t xml:space="preserve"> </w:t>
       </w:r>
       <w:r>
         <w:rPr>
@@ -2657,49 +2516,7 @@
           <w:sz w:val="20"/>
           <w:szCs w:val="20"/>
         </w:rPr>
-        <w:instrText xml:space="preserve"> SEQ Figura \* ARABIC </w:instrText>
-      </w:r>
-      <w:r>
-        <w:rPr>
-          <w:rFonts w:ascii="Times New Roman" w:hAnsi="Times New Roman" w:cs="Times New Roman"/>
-          <w:b w:val="0"/>
-          <w:bCs w:val="0"/>
-          <w:sz w:val="20"/>
-          <w:szCs w:val="20"/>
-        </w:rPr>
-        <w:fldChar w:fldCharType="separate"/>
-      </w:r>
-      <w:r>
-        <w:rPr>
-          <w:rFonts w:ascii="Times New Roman" w:hAnsi="Times New Roman" w:cs="Times New Roman"/>
-          <w:b w:val="0"/>
-          <w:bCs w:val="0"/>
-          <w:noProof/>
-          <w:sz w:val="20"/>
-          <w:szCs w:val="20"/>
-        </w:rPr>
-        <w:t>3</w:t>
-      </w:r>
-      <w:r>
-        <w:rPr>
-          <w:rFonts w:ascii="Times New Roman" w:hAnsi="Times New Roman" w:cs="Times New Roman"/>
-          <w:b w:val="0"/>
-          <w:bCs w:val="0"/>
-          <w:noProof/>
-          <w:sz w:val="20"/>
-          <w:szCs w:val="20"/>
-        </w:rPr>
-        <w:fldChar w:fldCharType="end"/>
-      </w:r>
-      <w:r>
-        <w:rPr>
-          <w:rFonts w:ascii="Times New Roman" w:hAnsi="Times New Roman" w:cs="Times New Roman"/>
-          <w:b w:val="0"/>
-          <w:bCs w:val="0"/>
-          <w:sz w:val="20"/>
-          <w:szCs w:val="20"/>
-        </w:rPr>
-        <w:t xml:space="preserve"> -</w:t>
+        <w:t>-</w:t>
       </w:r>
       <w:r>
         <w:rPr>
@@ -2836,7 +2653,7 @@
           <w:sz w:val="20"/>
           <w:szCs w:val="20"/>
         </w:rPr>
-        <w:fldChar w:fldCharType="begin"/>
+        <w:t xml:space="preserve">3 </w:t>
       </w:r>
       <w:r>
         <w:rPr>
@@ -2846,49 +2663,7 @@
           <w:sz w:val="20"/>
           <w:szCs w:val="20"/>
         </w:rPr>
-        <w:instrText xml:space="preserve"> SEQ Figura \* ARABIC </w:instrText>
-      </w:r>
-      <w:r>
-        <w:rPr>
-          <w:rFonts w:ascii="Times New Roman" w:hAnsi="Times New Roman" w:cs="Times New Roman"/>
-          <w:b w:val="0"/>
-          <w:bCs w:val="0"/>
-          <w:sz w:val="20"/>
-          <w:szCs w:val="20"/>
-        </w:rPr>
-        <w:fldChar w:fldCharType="separate"/>
-      </w:r>
-      <w:r>
-        <w:rPr>
-          <w:rFonts w:ascii="Times New Roman" w:hAnsi="Times New Roman" w:cs="Times New Roman"/>
-          <w:b w:val="0"/>
-          <w:bCs w:val="0"/>
-          <w:noProof/>
-          <w:sz w:val="20"/>
-          <w:szCs w:val="20"/>
-        </w:rPr>
-        <w:t>4</w:t>
-      </w:r>
-      <w:r>
-        <w:rPr>
-          <w:rFonts w:ascii="Times New Roman" w:hAnsi="Times New Roman" w:cs="Times New Roman"/>
-          <w:b w:val="0"/>
-          <w:bCs w:val="0"/>
-          <w:noProof/>
-          <w:sz w:val="20"/>
-          <w:szCs w:val="20"/>
-        </w:rPr>
-        <w:fldChar w:fldCharType="end"/>
-      </w:r>
-      <w:r>
-        <w:rPr>
-          <w:rFonts w:ascii="Times New Roman" w:hAnsi="Times New Roman" w:cs="Times New Roman"/>
-          <w:b w:val="0"/>
-          <w:bCs w:val="0"/>
-          <w:sz w:val="20"/>
-          <w:szCs w:val="20"/>
-        </w:rPr>
-        <w:t xml:space="preserve"> -</w:t>
+        <w:t>-</w:t>
       </w:r>
       <w:r>
         <w:rPr>
@@ -3028,59 +2803,7 @@
           <w:sz w:val="20"/>
           <w:szCs w:val="20"/>
         </w:rPr>
-        <w:fldChar w:fldCharType="begin"/>
-      </w:r>
-      <w:r>
-        <w:rPr>
-          <w:rFonts w:ascii="Times New Roman" w:hAnsi="Times New Roman" w:cs="Times New Roman"/>
-          <w:b w:val="0"/>
-          <w:bCs w:val="0"/>
-          <w:sz w:val="20"/>
-          <w:szCs w:val="20"/>
-        </w:rPr>
-        <w:instrText xml:space="preserve"> SEQ Figura \* ARABIC </w:instrText>
-      </w:r>
-      <w:r>
-        <w:rPr>
-          <w:rFonts w:ascii="Times New Roman" w:hAnsi="Times New Roman" w:cs="Times New Roman"/>
-          <w:b w:val="0"/>
-          <w:bCs w:val="0"/>
-          <w:sz w:val="20"/>
-          <w:szCs w:val="20"/>
-        </w:rPr>
-        <w:fldChar w:fldCharType="separate"/>
-      </w:r>
-      <w:r>
-        <w:rPr>
-          <w:rFonts w:ascii="Times New Roman" w:hAnsi="Times New Roman" w:cs="Times New Roman"/>
-          <w:b w:val="0"/>
-          <w:bCs w:val="0"/>
-          <w:noProof/>
-          <w:sz w:val="20"/>
-          <w:szCs w:val="20"/>
-        </w:rPr>
-        <w:t>5</w:t>
-      </w:r>
-      <w:r>
-        <w:rPr>
-          <w:rFonts w:ascii="Times New Roman" w:hAnsi="Times New Roman" w:cs="Times New Roman"/>
-          <w:b w:val="0"/>
-          <w:bCs w:val="0"/>
-          <w:noProof/>
-          <w:sz w:val="20"/>
-          <w:szCs w:val="20"/>
-        </w:rPr>
-        <w:fldChar w:fldCharType="end"/>
-      </w:r>
-      <w:r>
-        <w:rPr>
-          <w:rFonts w:ascii="Times New Roman" w:hAnsi="Times New Roman" w:cs="Times New Roman"/>
-          <w:b w:val="0"/>
-          <w:bCs w:val="0"/>
-          <w:sz w:val="20"/>
-          <w:szCs w:val="20"/>
-        </w:rPr>
-        <w:t>:</w:t>
+        <w:t>4 -</w:t>
       </w:r>
       <w:r>
         <w:rPr>
@@ -3247,14 +2970,13 @@
         </w:numPr>
         <w:spacing w:after="0" w:line="360" w:lineRule="auto"/>
         <w:rPr>
-          <w:ins w:id="41" w:author="Roberson Junior Fernandes Alves" w:date="2021-06-30T14:05:00Z"/>
           <w:rFonts w:ascii="Times New Roman" w:hAnsi="Times New Roman" w:cs="Times New Roman"/>
           <w:b/>
           <w:sz w:val="24"/>
           <w:szCs w:val="24"/>
         </w:rPr>
       </w:pPr>
-      <w:commentRangeStart w:id="42"/>
+      <w:commentRangeStart w:id="4"/>
       <w:r>
         <w:rPr>
           <w:rFonts w:ascii="Times New Roman" w:hAnsi="Times New Roman" w:cs="Times New Roman"/>
@@ -3264,12 +2986,12 @@
         </w:rPr>
         <w:t>BANCO DE DADOS</w:t>
       </w:r>
-      <w:commentRangeEnd w:id="42"/>
+      <w:commentRangeEnd w:id="4"/>
       <w:r>
         <w:rPr>
           <w:rStyle w:val="Refdecomentrio"/>
         </w:rPr>
-        <w:commentReference w:id="42"/>
+        <w:commentReference w:id="4"/>
       </w:r>
     </w:p>
     <w:p>
@@ -3282,16 +3004,6 @@
           <w:sz w:val="24"/>
           <w:szCs w:val="24"/>
         </w:rPr>
-        <w:pPrChange w:id="43" w:author="Roberson Junior Fernandes Alves" w:date="2021-06-30T14:05:00Z">
-          <w:pPr>
-            <w:pStyle w:val="PargrafodaLista"/>
-            <w:numPr>
-              <w:numId w:val="3"/>
-            </w:numPr>
-            <w:spacing w:line="480" w:lineRule="auto"/>
-            <w:ind w:hanging="360"/>
-          </w:pPr>
-        </w:pPrChange>
       </w:pPr>
     </w:p>
     <w:p>
@@ -3305,13 +3017,6 @@
           <w:szCs w:val="24"/>
           <w:shd w:val="clear" w:color="auto" w:fill="FFFFFF"/>
         </w:rPr>
-        <w:pPrChange w:id="44" w:author="Roberson Junior Fernandes Alves" w:date="2021-06-30T14:05:00Z">
-          <w:pPr>
-            <w:pStyle w:val="PargrafodaLista"/>
-            <w:spacing w:line="360" w:lineRule="auto"/>
-            <w:ind w:left="0" w:firstLine="696"/>
-          </w:pPr>
-        </w:pPrChange>
       </w:pPr>
       <w:r>
         <w:rPr>
@@ -3415,7 +3120,16 @@
           <w:sz w:val="24"/>
           <w:szCs w:val="24"/>
         </w:rPr>
-        <w:t xml:space="preserve"> D</w:t>
+        <w:t xml:space="preserve"> </w:t>
+      </w:r>
+      <w:proofErr w:type="spellStart"/>
+      <w:r>
+        <w:rPr>
+          <w:rFonts w:ascii="Times New Roman" w:hAnsi="Times New Roman" w:cs="Times New Roman"/>
+          <w:sz w:val="24"/>
+          <w:szCs w:val="24"/>
+        </w:rPr>
+        <w:t>D</w:t>
       </w:r>
       <w:r>
         <w:rPr>
@@ -3433,6 +3147,7 @@
         </w:rPr>
         <w:t>eaver</w:t>
       </w:r>
+      <w:proofErr w:type="spellEnd"/>
       <w:r>
         <w:rPr>
           <w:rFonts w:ascii="Times New Roman" w:hAnsi="Times New Roman" w:cs="Times New Roman"/>
@@ -3449,14 +3164,45 @@
         </w:rPr>
         <w:t xml:space="preserve"> a linguagem SQL (</w:t>
       </w:r>
-      <w:r>
-        <w:rPr>
-          <w:rFonts w:ascii="Times New Roman" w:hAnsi="Times New Roman" w:cs="Times New Roman"/>
-          <w:sz w:val="24"/>
-          <w:szCs w:val="24"/>
-          <w:shd w:val="clear" w:color="auto" w:fill="FFFFFF"/>
-        </w:rPr>
-        <w:t>Structured Query Language, ou Linguagem de Consulta Estruturada) e o sistema de gerenciamento de banco de dados PostgreSQL.</w:t>
+      <w:proofErr w:type="spellStart"/>
+      <w:r>
+        <w:rPr>
+          <w:rFonts w:ascii="Times New Roman" w:hAnsi="Times New Roman" w:cs="Times New Roman"/>
+          <w:sz w:val="24"/>
+          <w:szCs w:val="24"/>
+          <w:shd w:val="clear" w:color="auto" w:fill="FFFFFF"/>
+        </w:rPr>
+        <w:t>Structured</w:t>
+      </w:r>
+      <w:proofErr w:type="spellEnd"/>
+      <w:r>
+        <w:rPr>
+          <w:rFonts w:ascii="Times New Roman" w:hAnsi="Times New Roman" w:cs="Times New Roman"/>
+          <w:sz w:val="24"/>
+          <w:szCs w:val="24"/>
+          <w:shd w:val="clear" w:color="auto" w:fill="FFFFFF"/>
+        </w:rPr>
+        <w:t xml:space="preserve"> Query </w:t>
+      </w:r>
+      <w:proofErr w:type="spellStart"/>
+      <w:r>
+        <w:rPr>
+          <w:rFonts w:ascii="Times New Roman" w:hAnsi="Times New Roman" w:cs="Times New Roman"/>
+          <w:sz w:val="24"/>
+          <w:szCs w:val="24"/>
+          <w:shd w:val="clear" w:color="auto" w:fill="FFFFFF"/>
+        </w:rPr>
+        <w:t>Language</w:t>
+      </w:r>
+      <w:proofErr w:type="spellEnd"/>
+      <w:r>
+        <w:rPr>
+          <w:rFonts w:ascii="Times New Roman" w:hAnsi="Times New Roman" w:cs="Times New Roman"/>
+          <w:sz w:val="24"/>
+          <w:szCs w:val="24"/>
+          <w:shd w:val="clear" w:color="auto" w:fill="FFFFFF"/>
+        </w:rPr>
+        <w:t>, ou Linguagem de Consulta Estruturada) e o sistema de gerenciamento de banco de dados PostgreSQL.</w:t>
       </w:r>
     </w:p>
     <w:p>
@@ -3470,13 +3216,6 @@
           <w:szCs w:val="24"/>
           <w:shd w:val="clear" w:color="auto" w:fill="FFFFFF"/>
         </w:rPr>
-        <w:pPrChange w:id="45" w:author="Roberson Junior Fernandes Alves" w:date="2021-06-30T14:05:00Z">
-          <w:pPr>
-            <w:pStyle w:val="PargrafodaLista"/>
-            <w:spacing w:line="360" w:lineRule="auto"/>
-            <w:ind w:left="0" w:firstLine="696"/>
-          </w:pPr>
-        </w:pPrChange>
       </w:pPr>
       <w:r>
         <w:rPr>
@@ -3521,7 +3260,27 @@
           <w:szCs w:val="24"/>
           <w:shd w:val="clear" w:color="auto" w:fill="FFFFFF"/>
         </w:rPr>
-        <w:t xml:space="preserve"> os selects. </w:t>
+        <w:t xml:space="preserve"> os </w:t>
+      </w:r>
+      <w:proofErr w:type="spellStart"/>
+      <w:r>
+        <w:rPr>
+          <w:rFonts w:ascii="Times New Roman" w:hAnsi="Times New Roman" w:cs="Times New Roman"/>
+          <w:sz w:val="24"/>
+          <w:szCs w:val="24"/>
+          <w:shd w:val="clear" w:color="auto" w:fill="FFFFFF"/>
+        </w:rPr>
+        <w:t>selects</w:t>
+      </w:r>
+      <w:proofErr w:type="spellEnd"/>
+      <w:r>
+        <w:rPr>
+          <w:rFonts w:ascii="Times New Roman" w:hAnsi="Times New Roman" w:cs="Times New Roman"/>
+          <w:sz w:val="24"/>
+          <w:szCs w:val="24"/>
+          <w:shd w:val="clear" w:color="auto" w:fill="FFFFFF"/>
+        </w:rPr>
+        <w:t xml:space="preserve">. </w:t>
       </w:r>
       <w:r>
         <w:rPr>
@@ -3581,15 +3340,1242 @@
     <w:p>
       <w:pPr>
         <w:pStyle w:val="PargrafodaLista"/>
+        <w:spacing w:after="0" w:line="360" w:lineRule="auto"/>
+        <w:ind w:left="0" w:firstLine="696"/>
+        <w:rPr>
+          <w:rFonts w:ascii="Times New Roman" w:hAnsi="Times New Roman" w:cs="Times New Roman"/>
+          <w:sz w:val="24"/>
+          <w:szCs w:val="24"/>
+          <w:shd w:val="clear" w:color="auto" w:fill="FFFFFF"/>
+        </w:rPr>
+      </w:pPr>
+    </w:p>
+    <w:p>
+      <w:pPr>
+        <w:pStyle w:val="Ttulo2"/>
+        <w:numPr>
+          <w:ilvl w:val="1"/>
+          <w:numId w:val="3"/>
+        </w:numPr>
+        <w:spacing w:before="0" w:line="360" w:lineRule="auto"/>
+        <w:ind w:left="714" w:hanging="357"/>
+        <w:rPr>
+          <w:rFonts w:ascii="Times New Roman" w:hAnsi="Times New Roman" w:cs="Times New Roman"/>
+          <w:b w:val="0"/>
+          <w:bCs w:val="0"/>
+          <w:sz w:val="24"/>
+          <w:szCs w:val="24"/>
+          <w:shd w:val="clear" w:color="auto" w:fill="FFFFFF"/>
+        </w:rPr>
+      </w:pPr>
+      <w:r>
+        <w:rPr>
+          <w:rFonts w:ascii="Times New Roman" w:hAnsi="Times New Roman" w:cs="Times New Roman"/>
+          <w:b w:val="0"/>
+          <w:bCs w:val="0"/>
+          <w:sz w:val="24"/>
+          <w:szCs w:val="24"/>
+          <w:shd w:val="clear" w:color="auto" w:fill="FFFFFF"/>
+        </w:rPr>
+        <w:t>R</w:t>
+      </w:r>
+      <w:r>
+        <w:rPr>
+          <w:rFonts w:ascii="Times New Roman" w:hAnsi="Times New Roman" w:cs="Times New Roman"/>
+          <w:b w:val="0"/>
+          <w:bCs w:val="0"/>
+          <w:sz w:val="24"/>
+          <w:szCs w:val="24"/>
+          <w:shd w:val="clear" w:color="auto" w:fill="FFFFFF"/>
+        </w:rPr>
+        <w:t>ELATÓRIOS</w:t>
+      </w:r>
+    </w:p>
+    <w:p>
+      <w:pPr>
+        <w:ind w:left="357"/>
+        <w:rPr>
+          <w:rFonts w:ascii="Times New Roman" w:hAnsi="Times New Roman" w:cs="Times New Roman"/>
+          <w:sz w:val="24"/>
+          <w:szCs w:val="24"/>
+        </w:rPr>
+      </w:pPr>
+    </w:p>
+    <w:p>
+      <w:pPr>
+        <w:spacing w:after="0" w:line="360" w:lineRule="auto"/>
+        <w:ind w:firstLine="697"/>
+        <w:rPr>
+          <w:rFonts w:ascii="Times New Roman" w:hAnsi="Times New Roman" w:cs="Times New Roman"/>
+          <w:sz w:val="24"/>
+          <w:szCs w:val="24"/>
+        </w:rPr>
+      </w:pPr>
+      <w:r>
+        <w:rPr>
+          <w:rFonts w:ascii="Times New Roman" w:hAnsi="Times New Roman" w:cs="Times New Roman"/>
+          <w:sz w:val="24"/>
+          <w:szCs w:val="24"/>
+        </w:rPr>
+        <w:t>Desenvolveram-se quatro</w:t>
+      </w:r>
+      <w:r>
+        <w:rPr>
+          <w:rFonts w:ascii="Times New Roman" w:hAnsi="Times New Roman" w:cs="Times New Roman"/>
+          <w:sz w:val="24"/>
+          <w:szCs w:val="24"/>
+        </w:rPr>
+        <w:t xml:space="preserve"> </w:t>
+      </w:r>
+      <w:proofErr w:type="spellStart"/>
+      <w:r>
+        <w:rPr>
+          <w:rFonts w:ascii="Times New Roman" w:hAnsi="Times New Roman" w:cs="Times New Roman"/>
+          <w:sz w:val="24"/>
+          <w:szCs w:val="24"/>
+        </w:rPr>
+        <w:t>views</w:t>
+      </w:r>
+      <w:proofErr w:type="spellEnd"/>
+      <w:r>
+        <w:rPr>
+          <w:rFonts w:ascii="Times New Roman" w:hAnsi="Times New Roman" w:cs="Times New Roman"/>
+          <w:sz w:val="24"/>
+          <w:szCs w:val="24"/>
+        </w:rPr>
+        <w:t xml:space="preserve"> para consulta, </w:t>
+      </w:r>
+      <w:r>
+        <w:rPr>
+          <w:rFonts w:ascii="Times New Roman" w:hAnsi="Times New Roman" w:cs="Times New Roman"/>
+          <w:sz w:val="24"/>
+          <w:szCs w:val="24"/>
+        </w:rPr>
+        <w:t>seguindo</w:t>
+      </w:r>
+      <w:r>
+        <w:rPr>
+          <w:rFonts w:ascii="Times New Roman" w:hAnsi="Times New Roman" w:cs="Times New Roman"/>
+          <w:sz w:val="24"/>
+          <w:szCs w:val="24"/>
+        </w:rPr>
+        <w:t xml:space="preserve"> </w:t>
+      </w:r>
+      <w:r>
+        <w:rPr>
+          <w:rFonts w:ascii="Times New Roman" w:hAnsi="Times New Roman" w:cs="Times New Roman"/>
+          <w:sz w:val="24"/>
+          <w:szCs w:val="24"/>
+        </w:rPr>
+        <w:t>a</w:t>
+      </w:r>
+      <w:r>
+        <w:rPr>
+          <w:rFonts w:ascii="Times New Roman" w:hAnsi="Times New Roman" w:cs="Times New Roman"/>
+          <w:sz w:val="24"/>
+          <w:szCs w:val="24"/>
+        </w:rPr>
+        <w:t xml:space="preserve">s seguintes </w:t>
+      </w:r>
+      <w:r>
+        <w:rPr>
+          <w:rFonts w:ascii="Times New Roman" w:hAnsi="Times New Roman" w:cs="Times New Roman"/>
+          <w:sz w:val="24"/>
+          <w:szCs w:val="24"/>
+        </w:rPr>
+        <w:t>propostas</w:t>
+      </w:r>
+      <w:r>
+        <w:rPr>
+          <w:rFonts w:ascii="Times New Roman" w:hAnsi="Times New Roman" w:cs="Times New Roman"/>
+          <w:sz w:val="24"/>
+          <w:szCs w:val="24"/>
+        </w:rPr>
+        <w:t>:</w:t>
+      </w:r>
+    </w:p>
+    <w:p>
+      <w:pPr>
+        <w:pStyle w:val="PargrafodaLista"/>
+        <w:numPr>
+          <w:ilvl w:val="0"/>
+          <w:numId w:val="10"/>
+        </w:numPr>
         <w:spacing w:line="360" w:lineRule="auto"/>
-        <w:ind w:firstLine="696"/>
-        <w:rPr>
-          <w:rFonts w:ascii="Times New Roman" w:hAnsi="Times New Roman" w:cs="Times New Roman"/>
-          <w:sz w:val="24"/>
-          <w:szCs w:val="24"/>
-          <w:shd w:val="clear" w:color="auto" w:fill="FFFFFF"/>
-        </w:rPr>
-      </w:pPr>
+        <w:rPr>
+          <w:rFonts w:ascii="Times New Roman" w:hAnsi="Times New Roman" w:cs="Times New Roman"/>
+          <w:sz w:val="24"/>
+          <w:szCs w:val="24"/>
+          <w:shd w:val="clear" w:color="auto" w:fill="FFFFFF"/>
+        </w:rPr>
+      </w:pPr>
+      <w:r>
+        <w:rPr>
+          <w:rFonts w:ascii="Times New Roman" w:hAnsi="Times New Roman" w:cs="Times New Roman"/>
+          <w:sz w:val="24"/>
+          <w:szCs w:val="24"/>
+          <w:shd w:val="clear" w:color="auto" w:fill="FFFFFF"/>
+        </w:rPr>
+        <w:t>Relacione o código e nome de</w:t>
+      </w:r>
+      <w:r>
+        <w:rPr>
+          <w:rFonts w:ascii="Times New Roman" w:hAnsi="Times New Roman" w:cs="Times New Roman"/>
+          <w:sz w:val="24"/>
+          <w:szCs w:val="24"/>
+          <w:shd w:val="clear" w:color="auto" w:fill="FFFFFF"/>
+        </w:rPr>
+        <w:t xml:space="preserve"> </w:t>
+      </w:r>
+      <w:r>
+        <w:rPr>
+          <w:rFonts w:ascii="Times New Roman" w:hAnsi="Times New Roman" w:cs="Times New Roman"/>
+          <w:sz w:val="24"/>
+          <w:szCs w:val="24"/>
+          <w:shd w:val="clear" w:color="auto" w:fill="FFFFFF"/>
+        </w:rPr>
+        <w:t>pacientes com idades entre 60 e 70</w:t>
+      </w:r>
+      <w:r>
+        <w:rPr>
+          <w:rFonts w:ascii="Times New Roman" w:hAnsi="Times New Roman" w:cs="Times New Roman"/>
+          <w:sz w:val="24"/>
+          <w:szCs w:val="24"/>
+          <w:shd w:val="clear" w:color="auto" w:fill="FFFFFF"/>
+        </w:rPr>
+        <w:t xml:space="preserve"> </w:t>
+      </w:r>
+      <w:r>
+        <w:rPr>
+          <w:rFonts w:ascii="Times New Roman" w:hAnsi="Times New Roman" w:cs="Times New Roman"/>
+          <w:sz w:val="24"/>
+          <w:szCs w:val="24"/>
+          <w:shd w:val="clear" w:color="auto" w:fill="FFFFFF"/>
+        </w:rPr>
+        <w:t>anos, que</w:t>
+      </w:r>
+      <w:r>
+        <w:rPr>
+          <w:rFonts w:ascii="Times New Roman" w:hAnsi="Times New Roman" w:cs="Times New Roman"/>
+          <w:sz w:val="24"/>
+          <w:szCs w:val="24"/>
+          <w:shd w:val="clear" w:color="auto" w:fill="FFFFFF"/>
+        </w:rPr>
+        <w:t xml:space="preserve"> </w:t>
+      </w:r>
+      <w:r>
+        <w:rPr>
+          <w:rFonts w:ascii="Times New Roman" w:hAnsi="Times New Roman" w:cs="Times New Roman"/>
+          <w:sz w:val="24"/>
+          <w:szCs w:val="24"/>
+          <w:shd w:val="clear" w:color="auto" w:fill="FFFFFF"/>
+        </w:rPr>
+        <w:t>apresentaram febre.</w:t>
+      </w:r>
+      <w:r>
+        <w:rPr>
+          <w:rFonts w:ascii="Times New Roman" w:hAnsi="Times New Roman" w:cs="Times New Roman"/>
+          <w:sz w:val="24"/>
+          <w:szCs w:val="24"/>
+          <w:shd w:val="clear" w:color="auto" w:fill="FFFFFF"/>
+        </w:rPr>
+        <w:t xml:space="preserve"> </w:t>
+      </w:r>
+      <w:r>
+        <w:rPr>
+          <w:rFonts w:ascii="Times New Roman" w:hAnsi="Times New Roman" w:cs="Times New Roman"/>
+          <w:sz w:val="24"/>
+          <w:szCs w:val="24"/>
+          <w:shd w:val="clear" w:color="auto" w:fill="FFFFFF"/>
+        </w:rPr>
+        <w:t>Relacione a consulta em ordem</w:t>
+      </w:r>
+      <w:r>
+        <w:rPr>
+          <w:rFonts w:ascii="Times New Roman" w:hAnsi="Times New Roman" w:cs="Times New Roman"/>
+          <w:sz w:val="24"/>
+          <w:szCs w:val="24"/>
+          <w:shd w:val="clear" w:color="auto" w:fill="FFFFFF"/>
+        </w:rPr>
+        <w:t xml:space="preserve"> </w:t>
+      </w:r>
+      <w:r>
+        <w:rPr>
+          <w:rFonts w:ascii="Times New Roman" w:hAnsi="Times New Roman" w:cs="Times New Roman"/>
+          <w:sz w:val="24"/>
+          <w:szCs w:val="24"/>
+          <w:shd w:val="clear" w:color="auto" w:fill="FFFFFF"/>
+        </w:rPr>
+        <w:t>ascendente de nome;</w:t>
+      </w:r>
+    </w:p>
+    <w:p>
+      <w:pPr>
+        <w:pStyle w:val="PargrafodaLista"/>
+        <w:numPr>
+          <w:ilvl w:val="0"/>
+          <w:numId w:val="10"/>
+        </w:numPr>
+        <w:spacing w:line="360" w:lineRule="auto"/>
+        <w:rPr>
+          <w:rFonts w:ascii="Times New Roman" w:hAnsi="Times New Roman" w:cs="Times New Roman"/>
+          <w:sz w:val="24"/>
+          <w:szCs w:val="24"/>
+          <w:shd w:val="clear" w:color="auto" w:fill="FFFFFF"/>
+        </w:rPr>
+      </w:pPr>
+      <w:r>
+        <w:rPr>
+          <w:rFonts w:ascii="Times New Roman" w:hAnsi="Times New Roman" w:cs="Times New Roman"/>
+          <w:sz w:val="24"/>
+          <w:szCs w:val="24"/>
+          <w:shd w:val="clear" w:color="auto" w:fill="FFFFFF"/>
+        </w:rPr>
+        <w:t>Relacione o nome do paciente,</w:t>
+      </w:r>
+      <w:r>
+        <w:rPr>
+          <w:rFonts w:ascii="Times New Roman" w:hAnsi="Times New Roman" w:cs="Times New Roman"/>
+          <w:sz w:val="24"/>
+          <w:szCs w:val="24"/>
+          <w:shd w:val="clear" w:color="auto" w:fill="FFFFFF"/>
+        </w:rPr>
+        <w:t xml:space="preserve"> </w:t>
+      </w:r>
+      <w:r>
+        <w:rPr>
+          <w:rFonts w:ascii="Times New Roman" w:hAnsi="Times New Roman" w:cs="Times New Roman"/>
+          <w:sz w:val="24"/>
+          <w:szCs w:val="24"/>
+          <w:shd w:val="clear" w:color="auto" w:fill="FFFFFF"/>
+        </w:rPr>
+        <w:t>nome da cidade de residência de</w:t>
+      </w:r>
+      <w:r>
+        <w:rPr>
+          <w:rFonts w:ascii="Times New Roman" w:hAnsi="Times New Roman" w:cs="Times New Roman"/>
+          <w:sz w:val="24"/>
+          <w:szCs w:val="24"/>
+          <w:shd w:val="clear" w:color="auto" w:fill="FFFFFF"/>
+        </w:rPr>
+        <w:t xml:space="preserve"> </w:t>
+      </w:r>
+      <w:r>
+        <w:rPr>
+          <w:rFonts w:ascii="Times New Roman" w:hAnsi="Times New Roman" w:cs="Times New Roman"/>
+          <w:sz w:val="24"/>
+          <w:szCs w:val="24"/>
+          <w:shd w:val="clear" w:color="auto" w:fill="FFFFFF"/>
+        </w:rPr>
+        <w:t>pacientes do sexo feminino, residentes</w:t>
+      </w:r>
+      <w:r>
+        <w:rPr>
+          <w:rFonts w:ascii="Times New Roman" w:hAnsi="Times New Roman" w:cs="Times New Roman"/>
+          <w:sz w:val="24"/>
+          <w:szCs w:val="24"/>
+          <w:shd w:val="clear" w:color="auto" w:fill="FFFFFF"/>
+        </w:rPr>
+        <w:t xml:space="preserve"> </w:t>
+      </w:r>
+      <w:r>
+        <w:rPr>
+          <w:rFonts w:ascii="Times New Roman" w:hAnsi="Times New Roman" w:cs="Times New Roman"/>
+          <w:sz w:val="24"/>
+          <w:szCs w:val="24"/>
+          <w:shd w:val="clear" w:color="auto" w:fill="FFFFFF"/>
+        </w:rPr>
+        <w:t>nos municípios de Maravilha,</w:t>
+      </w:r>
+      <w:r>
+        <w:rPr>
+          <w:rFonts w:ascii="Times New Roman" w:hAnsi="Times New Roman" w:cs="Times New Roman"/>
+          <w:sz w:val="24"/>
+          <w:szCs w:val="24"/>
+          <w:shd w:val="clear" w:color="auto" w:fill="FFFFFF"/>
+        </w:rPr>
+        <w:t xml:space="preserve"> </w:t>
+      </w:r>
+      <w:r>
+        <w:rPr>
+          <w:rFonts w:ascii="Times New Roman" w:hAnsi="Times New Roman" w:cs="Times New Roman"/>
+          <w:sz w:val="24"/>
+          <w:szCs w:val="24"/>
+          <w:shd w:val="clear" w:color="auto" w:fill="FFFFFF"/>
+        </w:rPr>
+        <w:t>Descanso, Pinhalzinho, Chapecó e</w:t>
+      </w:r>
+      <w:r>
+        <w:rPr>
+          <w:rFonts w:ascii="Times New Roman" w:hAnsi="Times New Roman" w:cs="Times New Roman"/>
+          <w:sz w:val="24"/>
+          <w:szCs w:val="24"/>
+          <w:shd w:val="clear" w:color="auto" w:fill="FFFFFF"/>
+        </w:rPr>
+        <w:t xml:space="preserve"> </w:t>
+      </w:r>
+      <w:proofErr w:type="spellStart"/>
+      <w:r>
+        <w:rPr>
+          <w:rFonts w:ascii="Times New Roman" w:hAnsi="Times New Roman" w:cs="Times New Roman"/>
+          <w:sz w:val="24"/>
+          <w:szCs w:val="24"/>
+          <w:shd w:val="clear" w:color="auto" w:fill="FFFFFF"/>
+        </w:rPr>
+        <w:t>Itapiranga</w:t>
+      </w:r>
+      <w:proofErr w:type="spellEnd"/>
+      <w:r>
+        <w:rPr>
+          <w:rFonts w:ascii="Times New Roman" w:hAnsi="Times New Roman" w:cs="Times New Roman"/>
+          <w:sz w:val="24"/>
+          <w:szCs w:val="24"/>
+          <w:shd w:val="clear" w:color="auto" w:fill="FFFFFF"/>
+        </w:rPr>
+        <w:t xml:space="preserve"> que apresentaram sintomas</w:t>
+      </w:r>
+      <w:r>
+        <w:rPr>
+          <w:rFonts w:ascii="Times New Roman" w:hAnsi="Times New Roman" w:cs="Times New Roman"/>
+          <w:sz w:val="24"/>
+          <w:szCs w:val="24"/>
+          <w:shd w:val="clear" w:color="auto" w:fill="FFFFFF"/>
+        </w:rPr>
+        <w:t xml:space="preserve"> </w:t>
+      </w:r>
+      <w:r>
+        <w:rPr>
+          <w:rFonts w:ascii="Times New Roman" w:hAnsi="Times New Roman" w:cs="Times New Roman"/>
+          <w:sz w:val="24"/>
+          <w:szCs w:val="24"/>
+          <w:shd w:val="clear" w:color="auto" w:fill="FFFFFF"/>
+        </w:rPr>
+        <w:t>e não foram positivados com covid.</w:t>
+      </w:r>
+      <w:r>
+        <w:rPr>
+          <w:rFonts w:ascii="Times New Roman" w:hAnsi="Times New Roman" w:cs="Times New Roman"/>
+          <w:sz w:val="24"/>
+          <w:szCs w:val="24"/>
+          <w:shd w:val="clear" w:color="auto" w:fill="FFFFFF"/>
+        </w:rPr>
+        <w:t xml:space="preserve"> </w:t>
+      </w:r>
+      <w:r>
+        <w:rPr>
+          <w:rFonts w:ascii="Times New Roman" w:hAnsi="Times New Roman" w:cs="Times New Roman"/>
+          <w:sz w:val="24"/>
+          <w:szCs w:val="24"/>
+          <w:shd w:val="clear" w:color="auto" w:fill="FFFFFF"/>
+        </w:rPr>
+        <w:t>Relacione o relatório pelo nome da</w:t>
+      </w:r>
+      <w:r>
+        <w:rPr>
+          <w:rFonts w:ascii="Times New Roman" w:hAnsi="Times New Roman" w:cs="Times New Roman"/>
+          <w:sz w:val="24"/>
+          <w:szCs w:val="24"/>
+          <w:shd w:val="clear" w:color="auto" w:fill="FFFFFF"/>
+        </w:rPr>
+        <w:t xml:space="preserve"> </w:t>
+      </w:r>
+      <w:r>
+        <w:rPr>
+          <w:rFonts w:ascii="Times New Roman" w:hAnsi="Times New Roman" w:cs="Times New Roman"/>
+          <w:sz w:val="24"/>
+          <w:szCs w:val="24"/>
+          <w:shd w:val="clear" w:color="auto" w:fill="FFFFFF"/>
+        </w:rPr>
+        <w:t>cidade ascendente e o nome do</w:t>
+      </w:r>
+      <w:r>
+        <w:rPr>
+          <w:rFonts w:ascii="Times New Roman" w:hAnsi="Times New Roman" w:cs="Times New Roman"/>
+          <w:sz w:val="24"/>
+          <w:szCs w:val="24"/>
+          <w:shd w:val="clear" w:color="auto" w:fill="FFFFFF"/>
+        </w:rPr>
+        <w:t xml:space="preserve"> </w:t>
+      </w:r>
+      <w:r>
+        <w:rPr>
+          <w:rFonts w:ascii="Times New Roman" w:hAnsi="Times New Roman" w:cs="Times New Roman"/>
+          <w:sz w:val="24"/>
+          <w:szCs w:val="24"/>
+          <w:shd w:val="clear" w:color="auto" w:fill="FFFFFF"/>
+        </w:rPr>
+        <w:t>paciente descendente;</w:t>
+      </w:r>
+    </w:p>
+    <w:p>
+      <w:pPr>
+        <w:pStyle w:val="PargrafodaLista"/>
+        <w:numPr>
+          <w:ilvl w:val="0"/>
+          <w:numId w:val="10"/>
+        </w:numPr>
+        <w:spacing w:line="360" w:lineRule="auto"/>
+        <w:rPr>
+          <w:rFonts w:ascii="Times New Roman" w:hAnsi="Times New Roman" w:cs="Times New Roman"/>
+          <w:sz w:val="24"/>
+          <w:szCs w:val="24"/>
+          <w:shd w:val="clear" w:color="auto" w:fill="FFFFFF"/>
+        </w:rPr>
+      </w:pPr>
+      <w:r>
+        <w:rPr>
+          <w:rFonts w:ascii="Times New Roman" w:hAnsi="Times New Roman" w:cs="Times New Roman"/>
+          <w:sz w:val="24"/>
+          <w:szCs w:val="24"/>
+          <w:shd w:val="clear" w:color="auto" w:fill="FFFFFF"/>
+        </w:rPr>
+        <w:t>Relacione o código da cidade,</w:t>
+      </w:r>
+      <w:r>
+        <w:rPr>
+          <w:rFonts w:ascii="Times New Roman" w:hAnsi="Times New Roman" w:cs="Times New Roman"/>
+          <w:sz w:val="24"/>
+          <w:szCs w:val="24"/>
+          <w:shd w:val="clear" w:color="auto" w:fill="FFFFFF"/>
+        </w:rPr>
+        <w:t xml:space="preserve"> </w:t>
+      </w:r>
+      <w:r>
+        <w:rPr>
+          <w:rFonts w:ascii="Times New Roman" w:hAnsi="Times New Roman" w:cs="Times New Roman"/>
+          <w:sz w:val="24"/>
+          <w:szCs w:val="24"/>
+          <w:shd w:val="clear" w:color="auto" w:fill="FFFFFF"/>
+        </w:rPr>
+        <w:t>nome da cidade, quantidade de casos</w:t>
+      </w:r>
+      <w:r>
+        <w:rPr>
+          <w:rFonts w:ascii="Times New Roman" w:hAnsi="Times New Roman" w:cs="Times New Roman"/>
+          <w:sz w:val="24"/>
+          <w:szCs w:val="24"/>
+          <w:shd w:val="clear" w:color="auto" w:fill="FFFFFF"/>
+        </w:rPr>
+        <w:t xml:space="preserve"> </w:t>
+      </w:r>
+      <w:r>
+        <w:rPr>
+          <w:rFonts w:ascii="Times New Roman" w:hAnsi="Times New Roman" w:cs="Times New Roman"/>
+          <w:sz w:val="24"/>
+          <w:szCs w:val="24"/>
+          <w:shd w:val="clear" w:color="auto" w:fill="FFFFFF"/>
+        </w:rPr>
+        <w:t>suspeitos de covid para todas as</w:t>
+      </w:r>
+      <w:r>
+        <w:rPr>
+          <w:rFonts w:ascii="Times New Roman" w:hAnsi="Times New Roman" w:cs="Times New Roman"/>
+          <w:sz w:val="24"/>
+          <w:szCs w:val="24"/>
+          <w:shd w:val="clear" w:color="auto" w:fill="FFFFFF"/>
+        </w:rPr>
+        <w:t xml:space="preserve"> </w:t>
+      </w:r>
+      <w:r>
+        <w:rPr>
+          <w:rFonts w:ascii="Times New Roman" w:hAnsi="Times New Roman" w:cs="Times New Roman"/>
+          <w:sz w:val="24"/>
+          <w:szCs w:val="24"/>
+          <w:shd w:val="clear" w:color="auto" w:fill="FFFFFF"/>
+        </w:rPr>
+        <w:t>cidades. Ordene o relatório da cidade</w:t>
+      </w:r>
+      <w:r>
+        <w:rPr>
+          <w:rFonts w:ascii="Times New Roman" w:hAnsi="Times New Roman" w:cs="Times New Roman"/>
+          <w:sz w:val="24"/>
+          <w:szCs w:val="24"/>
+          <w:shd w:val="clear" w:color="auto" w:fill="FFFFFF"/>
+        </w:rPr>
+        <w:t xml:space="preserve"> </w:t>
+      </w:r>
+      <w:r>
+        <w:rPr>
+          <w:rFonts w:ascii="Times New Roman" w:hAnsi="Times New Roman" w:cs="Times New Roman"/>
+          <w:sz w:val="24"/>
+          <w:szCs w:val="24"/>
+          <w:shd w:val="clear" w:color="auto" w:fill="FFFFFF"/>
+        </w:rPr>
+        <w:t>com mais casos suspeitos para a</w:t>
+      </w:r>
+      <w:r>
+        <w:rPr>
+          <w:rFonts w:ascii="Times New Roman" w:hAnsi="Times New Roman" w:cs="Times New Roman"/>
+          <w:sz w:val="24"/>
+          <w:szCs w:val="24"/>
+          <w:shd w:val="clear" w:color="auto" w:fill="FFFFFF"/>
+        </w:rPr>
+        <w:t xml:space="preserve"> </w:t>
+      </w:r>
+      <w:r>
+        <w:rPr>
+          <w:rFonts w:ascii="Times New Roman" w:hAnsi="Times New Roman" w:cs="Times New Roman"/>
+          <w:sz w:val="24"/>
+          <w:szCs w:val="24"/>
+          <w:shd w:val="clear" w:color="auto" w:fill="FFFFFF"/>
+        </w:rPr>
+        <w:t>cidade com menos casos suspeitos;</w:t>
+      </w:r>
+    </w:p>
+    <w:p>
+      <w:pPr>
+        <w:pStyle w:val="PargrafodaLista"/>
+        <w:numPr>
+          <w:ilvl w:val="0"/>
+          <w:numId w:val="10"/>
+        </w:numPr>
+        <w:spacing w:line="360" w:lineRule="auto"/>
+        <w:rPr>
+          <w:rFonts w:ascii="Times New Roman" w:hAnsi="Times New Roman" w:cs="Times New Roman"/>
+          <w:sz w:val="24"/>
+          <w:szCs w:val="24"/>
+          <w:shd w:val="clear" w:color="auto" w:fill="FFFFFF"/>
+        </w:rPr>
+      </w:pPr>
+      <w:r>
+        <w:rPr>
+          <w:rFonts w:ascii="Times New Roman" w:hAnsi="Times New Roman" w:cs="Times New Roman"/>
+          <w:sz w:val="24"/>
+          <w:szCs w:val="24"/>
+          <w:shd w:val="clear" w:color="auto" w:fill="FFFFFF"/>
+        </w:rPr>
+        <w:t>Relacione a idade e quantidade de</w:t>
+      </w:r>
+      <w:r>
+        <w:rPr>
+          <w:rFonts w:ascii="Times New Roman" w:hAnsi="Times New Roman" w:cs="Times New Roman"/>
+          <w:sz w:val="24"/>
+          <w:szCs w:val="24"/>
+          <w:shd w:val="clear" w:color="auto" w:fill="FFFFFF"/>
+        </w:rPr>
+        <w:t xml:space="preserve"> </w:t>
+      </w:r>
+      <w:r>
+        <w:rPr>
+          <w:rFonts w:ascii="Times New Roman" w:hAnsi="Times New Roman" w:cs="Times New Roman"/>
+          <w:sz w:val="24"/>
+          <w:szCs w:val="24"/>
+          <w:shd w:val="clear" w:color="auto" w:fill="FFFFFF"/>
+        </w:rPr>
+        <w:t>casos positivos de covid por idade,</w:t>
+      </w:r>
+      <w:r>
+        <w:rPr>
+          <w:rFonts w:ascii="Times New Roman" w:hAnsi="Times New Roman" w:cs="Times New Roman"/>
+          <w:sz w:val="24"/>
+          <w:szCs w:val="24"/>
+          <w:shd w:val="clear" w:color="auto" w:fill="FFFFFF"/>
+        </w:rPr>
+        <w:t xml:space="preserve"> </w:t>
+      </w:r>
+      <w:r>
+        <w:rPr>
+          <w:rFonts w:ascii="Times New Roman" w:hAnsi="Times New Roman" w:cs="Times New Roman"/>
+          <w:sz w:val="24"/>
+          <w:szCs w:val="24"/>
+          <w:shd w:val="clear" w:color="auto" w:fill="FFFFFF"/>
+        </w:rPr>
+        <w:t>registrados no</w:t>
+      </w:r>
+      <w:r>
+        <w:rPr>
+          <w:rFonts w:ascii="Times New Roman" w:hAnsi="Times New Roman" w:cs="Times New Roman"/>
+          <w:sz w:val="24"/>
+          <w:szCs w:val="24"/>
+          <w:shd w:val="clear" w:color="auto" w:fill="FFFFFF"/>
+        </w:rPr>
+        <w:t xml:space="preserve"> </w:t>
+      </w:r>
+      <w:r>
+        <w:rPr>
+          <w:rFonts w:ascii="Times New Roman" w:hAnsi="Times New Roman" w:cs="Times New Roman"/>
+          <w:sz w:val="24"/>
+          <w:szCs w:val="24"/>
+          <w:shd w:val="clear" w:color="auto" w:fill="FFFFFF"/>
+        </w:rPr>
+        <w:t>período agosto a</w:t>
+      </w:r>
+      <w:r>
+        <w:rPr>
+          <w:rFonts w:ascii="Times New Roman" w:hAnsi="Times New Roman" w:cs="Times New Roman"/>
+          <w:sz w:val="24"/>
+          <w:szCs w:val="24"/>
+          <w:shd w:val="clear" w:color="auto" w:fill="FFFFFF"/>
+        </w:rPr>
+        <w:t xml:space="preserve"> </w:t>
+      </w:r>
+      <w:r>
+        <w:rPr>
+          <w:rFonts w:ascii="Times New Roman" w:hAnsi="Times New Roman" w:cs="Times New Roman"/>
+          <w:sz w:val="24"/>
+          <w:szCs w:val="24"/>
+          <w:shd w:val="clear" w:color="auto" w:fill="FFFFFF"/>
+        </w:rPr>
+        <w:t>outubro de 2020. Ordene o relatório</w:t>
+      </w:r>
+      <w:r>
+        <w:rPr>
+          <w:rFonts w:ascii="Times New Roman" w:hAnsi="Times New Roman" w:cs="Times New Roman"/>
+          <w:sz w:val="24"/>
+          <w:szCs w:val="24"/>
+          <w:shd w:val="clear" w:color="auto" w:fill="FFFFFF"/>
+        </w:rPr>
+        <w:t xml:space="preserve"> </w:t>
+      </w:r>
+      <w:r>
+        <w:rPr>
+          <w:rFonts w:ascii="Times New Roman" w:hAnsi="Times New Roman" w:cs="Times New Roman"/>
+          <w:sz w:val="24"/>
+          <w:szCs w:val="24"/>
+          <w:shd w:val="clear" w:color="auto" w:fill="FFFFFF"/>
+        </w:rPr>
+        <w:t>pela idade com mais casos para a</w:t>
+      </w:r>
+      <w:r>
+        <w:rPr>
+          <w:rFonts w:ascii="Times New Roman" w:hAnsi="Times New Roman" w:cs="Times New Roman"/>
+          <w:sz w:val="24"/>
+          <w:szCs w:val="24"/>
+          <w:shd w:val="clear" w:color="auto" w:fill="FFFFFF"/>
+        </w:rPr>
+        <w:t xml:space="preserve"> </w:t>
+      </w:r>
+      <w:r>
+        <w:rPr>
+          <w:rFonts w:ascii="Times New Roman" w:hAnsi="Times New Roman" w:cs="Times New Roman"/>
+          <w:sz w:val="24"/>
+          <w:szCs w:val="24"/>
+          <w:shd w:val="clear" w:color="auto" w:fill="FFFFFF"/>
+        </w:rPr>
+        <w:t>idade com menos casos.</w:t>
+      </w:r>
+    </w:p>
+    <w:p>
+      <w:pPr>
+        <w:spacing w:line="360" w:lineRule="auto"/>
+        <w:ind w:left="708"/>
+        <w:rPr>
+          <w:rFonts w:ascii="Times New Roman" w:hAnsi="Times New Roman" w:cs="Times New Roman"/>
+          <w:sz w:val="24"/>
+          <w:szCs w:val="24"/>
+          <w:shd w:val="clear" w:color="auto" w:fill="FFFFFF"/>
+        </w:rPr>
+      </w:pPr>
+      <w:r>
+        <w:rPr>
+          <w:rFonts w:ascii="Times New Roman" w:hAnsi="Times New Roman" w:cs="Times New Roman"/>
+          <w:sz w:val="24"/>
+          <w:szCs w:val="24"/>
+          <w:shd w:val="clear" w:color="auto" w:fill="FFFFFF"/>
+        </w:rPr>
+        <w:t xml:space="preserve">Na figura </w:t>
+      </w:r>
+      <w:ins w:id="5" w:author="Ana Luiza Epping" w:date="2021-06-30T18:55:00Z">
+        <w:r>
+          <w:rPr>
+            <w:rFonts w:ascii="Times New Roman" w:hAnsi="Times New Roman" w:cs="Times New Roman"/>
+            <w:sz w:val="24"/>
+            <w:szCs w:val="24"/>
+            <w:shd w:val="clear" w:color="auto" w:fill="FFFFFF"/>
+          </w:rPr>
+          <w:t>5</w:t>
+        </w:r>
+      </w:ins>
+      <w:del w:id="6" w:author="Ana Luiza Epping" w:date="2021-06-30T18:55:00Z">
+        <w:r>
+          <w:rPr>
+            <w:rFonts w:ascii="Times New Roman" w:hAnsi="Times New Roman" w:cs="Times New Roman"/>
+            <w:sz w:val="24"/>
+            <w:szCs w:val="24"/>
+            <w:shd w:val="clear" w:color="auto" w:fill="FFFFFF"/>
+          </w:rPr>
+          <w:delText>6</w:delText>
+        </w:r>
+      </w:del>
+      <w:r>
+        <w:rPr>
+          <w:rFonts w:ascii="Times New Roman" w:hAnsi="Times New Roman" w:cs="Times New Roman"/>
+          <w:sz w:val="24"/>
+          <w:szCs w:val="24"/>
+          <w:shd w:val="clear" w:color="auto" w:fill="FFFFFF"/>
+        </w:rPr>
+        <w:t xml:space="preserve">, é possível visualizar a estrutura e construção das </w:t>
+      </w:r>
+      <w:proofErr w:type="spellStart"/>
+      <w:r>
+        <w:rPr>
+          <w:rFonts w:ascii="Times New Roman" w:hAnsi="Times New Roman" w:cs="Times New Roman"/>
+          <w:sz w:val="24"/>
+          <w:szCs w:val="24"/>
+          <w:shd w:val="clear" w:color="auto" w:fill="FFFFFF"/>
+        </w:rPr>
+        <w:t>views</w:t>
+      </w:r>
+      <w:proofErr w:type="spellEnd"/>
+      <w:r>
+        <w:rPr>
+          <w:rFonts w:ascii="Times New Roman" w:hAnsi="Times New Roman" w:cs="Times New Roman"/>
+          <w:sz w:val="24"/>
+          <w:szCs w:val="24"/>
+          <w:shd w:val="clear" w:color="auto" w:fill="FFFFFF"/>
+        </w:rPr>
+        <w:t xml:space="preserve"> de relatório.</w:t>
+      </w:r>
+    </w:p>
+    <w:p>
+      <w:pPr>
+        <w:spacing w:line="360" w:lineRule="auto"/>
+        <w:ind w:left="708"/>
+        <w:rPr>
+          <w:rFonts w:ascii="Times New Roman" w:hAnsi="Times New Roman" w:cs="Times New Roman"/>
+          <w:sz w:val="24"/>
+          <w:szCs w:val="24"/>
+          <w:shd w:val="clear" w:color="auto" w:fill="FFFFFF"/>
+        </w:rPr>
+      </w:pPr>
+    </w:p>
+    <w:p>
+      <w:pPr>
+        <w:spacing w:line="360" w:lineRule="auto"/>
+        <w:rPr>
+          <w:rFonts w:ascii="Times New Roman" w:hAnsi="Times New Roman" w:cs="Times New Roman"/>
+          <w:sz w:val="20"/>
+          <w:szCs w:val="20"/>
+          <w:shd w:val="clear" w:color="auto" w:fill="FFFFFF"/>
+        </w:rPr>
+      </w:pPr>
+      <w:r>
+        <w:rPr>
+          <w:rFonts w:ascii="Times New Roman" w:hAnsi="Times New Roman" w:cs="Times New Roman"/>
+          <w:sz w:val="20"/>
+          <w:szCs w:val="20"/>
+          <w:shd w:val="clear" w:color="auto" w:fill="FFFFFF"/>
+        </w:rPr>
+        <w:lastRenderedPageBreak/>
+        <w:t xml:space="preserve">Figura </w:t>
+      </w:r>
+      <w:r>
+        <w:rPr>
+          <w:rFonts w:ascii="Times New Roman" w:hAnsi="Times New Roman" w:cs="Times New Roman"/>
+          <w:sz w:val="20"/>
+          <w:szCs w:val="20"/>
+          <w:shd w:val="clear" w:color="auto" w:fill="FFFFFF"/>
+        </w:rPr>
+        <w:t>5</w:t>
+      </w:r>
+      <w:r>
+        <w:rPr>
+          <w:rFonts w:ascii="Times New Roman" w:hAnsi="Times New Roman" w:cs="Times New Roman"/>
+          <w:sz w:val="20"/>
+          <w:szCs w:val="20"/>
+          <w:shd w:val="clear" w:color="auto" w:fill="FFFFFF"/>
+        </w:rPr>
+        <w:t xml:space="preserve"> – </w:t>
+      </w:r>
+      <w:proofErr w:type="spellStart"/>
+      <w:r>
+        <w:rPr>
+          <w:rFonts w:ascii="Times New Roman" w:hAnsi="Times New Roman" w:cs="Times New Roman"/>
+          <w:sz w:val="20"/>
+          <w:szCs w:val="20"/>
+          <w:shd w:val="clear" w:color="auto" w:fill="FFFFFF"/>
+        </w:rPr>
+        <w:t>Views</w:t>
+      </w:r>
+      <w:proofErr w:type="spellEnd"/>
+      <w:r>
+        <w:rPr>
+          <w:rFonts w:ascii="Times New Roman" w:hAnsi="Times New Roman" w:cs="Times New Roman"/>
+          <w:sz w:val="20"/>
+          <w:szCs w:val="20"/>
+          <w:shd w:val="clear" w:color="auto" w:fill="FFFFFF"/>
+        </w:rPr>
+        <w:t xml:space="preserve"> propostas</w:t>
+      </w:r>
+    </w:p>
+    <w:p>
+      <w:pPr>
+        <w:spacing w:line="360" w:lineRule="auto"/>
+        <w:jc w:val="center"/>
+        <w:rPr>
+          <w:rFonts w:ascii="Times New Roman" w:hAnsi="Times New Roman" w:cs="Times New Roman"/>
+          <w:sz w:val="24"/>
+          <w:szCs w:val="24"/>
+          <w:shd w:val="clear" w:color="auto" w:fill="FFFFFF"/>
+        </w:rPr>
+      </w:pPr>
+      <w:r>
+        <w:rPr>
+          <w:rFonts w:ascii="Times New Roman" w:hAnsi="Times New Roman" w:cs="Times New Roman"/>
+          <w:sz w:val="24"/>
+          <w:szCs w:val="24"/>
+          <w:shd w:val="clear" w:color="auto" w:fill="FFFFFF"/>
+        </w:rPr>
+        <w:drawing>
+          <wp:inline distT="0" distB="0" distL="0" distR="0" wp14:anchorId="09E95686" wp14:editId="54050E45">
+            <wp:extent cx="5760085" cy="4833620"/>
+            <wp:effectExtent l="0" t="0" r="0" b="5080"/>
+            <wp:docPr id="8" name="Imagem 8"/>
+            <wp:cNvGraphicFramePr>
+              <a:graphicFrameLocks xmlns:a="http://schemas.openxmlformats.org/drawingml/2006/main" noChangeAspect="1"/>
+            </wp:cNvGraphicFramePr>
+            <a:graphic xmlns:a="http://schemas.openxmlformats.org/drawingml/2006/main">
+              <a:graphicData uri="http://schemas.openxmlformats.org/drawingml/2006/picture">
+                <pic:pic xmlns:pic="http://schemas.openxmlformats.org/drawingml/2006/picture">
+                  <pic:nvPicPr>
+                    <pic:cNvPr id="1" name=""/>
+                    <pic:cNvPicPr/>
+                  </pic:nvPicPr>
+                  <pic:blipFill>
+                    <a:blip r:embed="rId17"/>
+                    <a:stretch>
+                      <a:fillRect/>
+                    </a:stretch>
+                  </pic:blipFill>
+                  <pic:spPr>
+                    <a:xfrm>
+                      <a:off x="0" y="0"/>
+                      <a:ext cx="5760085" cy="4833620"/>
+                    </a:xfrm>
+                    <a:prstGeom prst="rect">
+                      <a:avLst/>
+                    </a:prstGeom>
+                  </pic:spPr>
+                </pic:pic>
+              </a:graphicData>
+            </a:graphic>
+          </wp:inline>
+        </w:drawing>
+      </w:r>
+    </w:p>
+    <w:p>
+      <w:pPr>
+        <w:spacing w:line="360" w:lineRule="auto"/>
+        <w:rPr>
+          <w:rFonts w:ascii="Times New Roman" w:hAnsi="Times New Roman" w:cs="Times New Roman"/>
+          <w:sz w:val="20"/>
+          <w:szCs w:val="20"/>
+          <w:shd w:val="clear" w:color="auto" w:fill="FFFFFF"/>
+        </w:rPr>
+      </w:pPr>
+      <w:r>
+        <w:rPr>
+          <w:rFonts w:ascii="Times New Roman" w:hAnsi="Times New Roman" w:cs="Times New Roman"/>
+          <w:sz w:val="20"/>
+          <w:szCs w:val="20"/>
+          <w:shd w:val="clear" w:color="auto" w:fill="FFFFFF"/>
+        </w:rPr>
+        <w:t>Fonte: Os autores.</w:t>
+      </w:r>
+    </w:p>
+    <w:p>
+      <w:pPr>
+        <w:spacing w:after="0" w:line="360" w:lineRule="auto"/>
+        <w:ind w:firstLine="697"/>
+        <w:rPr>
+          <w:rFonts w:ascii="Times New Roman" w:hAnsi="Times New Roman" w:cs="Times New Roman"/>
+          <w:sz w:val="24"/>
+          <w:szCs w:val="24"/>
+          <w:shd w:val="clear" w:color="auto" w:fill="FFFFFF"/>
+        </w:rPr>
+      </w:pPr>
+      <w:r>
+        <w:rPr>
+          <w:rFonts w:ascii="Times New Roman" w:hAnsi="Times New Roman" w:cs="Times New Roman"/>
+          <w:sz w:val="24"/>
+          <w:szCs w:val="24"/>
+          <w:shd w:val="clear" w:color="auto" w:fill="FFFFFF"/>
+        </w:rPr>
+        <w:t xml:space="preserve">Para </w:t>
+      </w:r>
+      <w:r>
+        <w:rPr>
+          <w:rFonts w:ascii="Times New Roman" w:hAnsi="Times New Roman" w:cs="Times New Roman"/>
+          <w:sz w:val="24"/>
+          <w:szCs w:val="24"/>
+          <w:shd w:val="clear" w:color="auto" w:fill="FFFFFF"/>
+        </w:rPr>
+        <w:t>cada</w:t>
+      </w:r>
+      <w:r>
+        <w:rPr>
+          <w:rFonts w:ascii="Times New Roman" w:hAnsi="Times New Roman" w:cs="Times New Roman"/>
+          <w:sz w:val="24"/>
+          <w:szCs w:val="24"/>
+          <w:shd w:val="clear" w:color="auto" w:fill="FFFFFF"/>
+        </w:rPr>
+        <w:t xml:space="preserve"> </w:t>
+      </w:r>
+      <w:proofErr w:type="spellStart"/>
+      <w:r>
+        <w:rPr>
+          <w:rFonts w:ascii="Times New Roman" w:hAnsi="Times New Roman" w:cs="Times New Roman"/>
+          <w:sz w:val="24"/>
+          <w:szCs w:val="24"/>
+          <w:shd w:val="clear" w:color="auto" w:fill="FFFFFF"/>
+        </w:rPr>
+        <w:t>view</w:t>
+      </w:r>
+      <w:proofErr w:type="spellEnd"/>
+      <w:r>
+        <w:rPr>
+          <w:rFonts w:ascii="Times New Roman" w:hAnsi="Times New Roman" w:cs="Times New Roman"/>
+          <w:sz w:val="24"/>
+          <w:szCs w:val="24"/>
+          <w:shd w:val="clear" w:color="auto" w:fill="FFFFFF"/>
+        </w:rPr>
+        <w:t xml:space="preserve">, fez-se uso das </w:t>
+      </w:r>
+      <w:r>
+        <w:rPr>
+          <w:rFonts w:ascii="Times New Roman" w:hAnsi="Times New Roman" w:cs="Times New Roman"/>
+          <w:sz w:val="24"/>
+          <w:szCs w:val="24"/>
+          <w:shd w:val="clear" w:color="auto" w:fill="FFFFFF"/>
+        </w:rPr>
+        <w:t>cláusulas</w:t>
+      </w:r>
+      <w:r>
+        <w:rPr>
+          <w:rFonts w:ascii="Times New Roman" w:hAnsi="Times New Roman" w:cs="Times New Roman"/>
+          <w:sz w:val="24"/>
+          <w:szCs w:val="24"/>
+          <w:shd w:val="clear" w:color="auto" w:fill="FFFFFF"/>
+        </w:rPr>
+        <w:t xml:space="preserve"> </w:t>
+      </w:r>
+      <w:proofErr w:type="spellStart"/>
+      <w:r>
+        <w:rPr>
+          <w:rFonts w:ascii="Times New Roman" w:hAnsi="Times New Roman" w:cs="Times New Roman"/>
+          <w:sz w:val="24"/>
+          <w:szCs w:val="24"/>
+          <w:shd w:val="clear" w:color="auto" w:fill="FFFFFF"/>
+        </w:rPr>
+        <w:t>inner</w:t>
+      </w:r>
+      <w:proofErr w:type="spellEnd"/>
+      <w:r>
+        <w:rPr>
+          <w:rFonts w:ascii="Times New Roman" w:hAnsi="Times New Roman" w:cs="Times New Roman"/>
+          <w:sz w:val="24"/>
+          <w:szCs w:val="24"/>
+          <w:shd w:val="clear" w:color="auto" w:fill="FFFFFF"/>
+        </w:rPr>
+        <w:t xml:space="preserve"> </w:t>
+      </w:r>
+      <w:proofErr w:type="spellStart"/>
+      <w:r>
+        <w:rPr>
+          <w:rFonts w:ascii="Times New Roman" w:hAnsi="Times New Roman" w:cs="Times New Roman"/>
+          <w:sz w:val="24"/>
+          <w:szCs w:val="24"/>
+          <w:shd w:val="clear" w:color="auto" w:fill="FFFFFF"/>
+        </w:rPr>
+        <w:t>join</w:t>
+      </w:r>
+      <w:proofErr w:type="spellEnd"/>
+      <w:r>
+        <w:rPr>
+          <w:rFonts w:ascii="Times New Roman" w:hAnsi="Times New Roman" w:cs="Times New Roman"/>
+          <w:sz w:val="24"/>
+          <w:szCs w:val="24"/>
+          <w:shd w:val="clear" w:color="auto" w:fill="FFFFFF"/>
+        </w:rPr>
+        <w:t xml:space="preserve">, </w:t>
+      </w:r>
+      <w:proofErr w:type="spellStart"/>
+      <w:r>
+        <w:rPr>
+          <w:rFonts w:ascii="Times New Roman" w:hAnsi="Times New Roman" w:cs="Times New Roman"/>
+          <w:sz w:val="24"/>
+          <w:szCs w:val="24"/>
+          <w:shd w:val="clear" w:color="auto" w:fill="FFFFFF"/>
+        </w:rPr>
+        <w:t>where</w:t>
+      </w:r>
+      <w:proofErr w:type="spellEnd"/>
+      <w:r>
+        <w:rPr>
+          <w:rFonts w:ascii="Times New Roman" w:hAnsi="Times New Roman" w:cs="Times New Roman"/>
+          <w:sz w:val="24"/>
+          <w:szCs w:val="24"/>
+          <w:shd w:val="clear" w:color="auto" w:fill="FFFFFF"/>
+        </w:rPr>
+        <w:t xml:space="preserve"> e </w:t>
+      </w:r>
+      <w:proofErr w:type="spellStart"/>
+      <w:r>
+        <w:rPr>
+          <w:rFonts w:ascii="Times New Roman" w:hAnsi="Times New Roman" w:cs="Times New Roman"/>
+          <w:sz w:val="24"/>
+          <w:szCs w:val="24"/>
+          <w:shd w:val="clear" w:color="auto" w:fill="FFFFFF"/>
+        </w:rPr>
+        <w:t>group</w:t>
+      </w:r>
+      <w:proofErr w:type="spellEnd"/>
+      <w:r>
+        <w:rPr>
+          <w:rFonts w:ascii="Times New Roman" w:hAnsi="Times New Roman" w:cs="Times New Roman"/>
+          <w:sz w:val="24"/>
+          <w:szCs w:val="24"/>
+          <w:shd w:val="clear" w:color="auto" w:fill="FFFFFF"/>
+        </w:rPr>
+        <w:t xml:space="preserve"> </w:t>
+      </w:r>
+      <w:proofErr w:type="spellStart"/>
+      <w:r>
+        <w:rPr>
+          <w:rFonts w:ascii="Times New Roman" w:hAnsi="Times New Roman" w:cs="Times New Roman"/>
+          <w:sz w:val="24"/>
+          <w:szCs w:val="24"/>
+          <w:shd w:val="clear" w:color="auto" w:fill="FFFFFF"/>
+        </w:rPr>
+        <w:t>by</w:t>
+      </w:r>
+      <w:proofErr w:type="spellEnd"/>
+      <w:r>
+        <w:rPr>
+          <w:rFonts w:ascii="Times New Roman" w:hAnsi="Times New Roman" w:cs="Times New Roman"/>
+          <w:sz w:val="24"/>
+          <w:szCs w:val="24"/>
+          <w:shd w:val="clear" w:color="auto" w:fill="FFFFFF"/>
+        </w:rPr>
+        <w:t xml:space="preserve"> para cruzamento de tabelas, filtragem e agrupamento de resultados, a fim de que o retorno apresentado contivesse apenas as </w:t>
+      </w:r>
+      <w:proofErr w:type="spellStart"/>
+      <w:r>
+        <w:rPr>
+          <w:rFonts w:ascii="Times New Roman" w:hAnsi="Times New Roman" w:cs="Times New Roman"/>
+          <w:sz w:val="24"/>
+          <w:szCs w:val="24"/>
+          <w:shd w:val="clear" w:color="auto" w:fill="FFFFFF"/>
+        </w:rPr>
+        <w:t>tuplas</w:t>
+      </w:r>
+      <w:proofErr w:type="spellEnd"/>
+      <w:r>
+        <w:rPr>
+          <w:rFonts w:ascii="Times New Roman" w:hAnsi="Times New Roman" w:cs="Times New Roman"/>
+          <w:sz w:val="24"/>
+          <w:szCs w:val="24"/>
+          <w:shd w:val="clear" w:color="auto" w:fill="FFFFFF"/>
+        </w:rPr>
+        <w:t xml:space="preserve"> correspondentes aos seus respectivos requisitos. Uma exceção a ser notada, contudo, diz respeito a </w:t>
+      </w:r>
+      <w:proofErr w:type="spellStart"/>
+      <w:r>
+        <w:rPr>
+          <w:rFonts w:ascii="Times New Roman" w:hAnsi="Times New Roman" w:cs="Times New Roman"/>
+          <w:sz w:val="24"/>
+          <w:szCs w:val="24"/>
+          <w:shd w:val="clear" w:color="auto" w:fill="FFFFFF"/>
+        </w:rPr>
+        <w:t>view</w:t>
+      </w:r>
+      <w:proofErr w:type="spellEnd"/>
+      <w:r>
+        <w:rPr>
+          <w:rFonts w:ascii="Times New Roman" w:hAnsi="Times New Roman" w:cs="Times New Roman"/>
+          <w:sz w:val="24"/>
+          <w:szCs w:val="24"/>
+          <w:shd w:val="clear" w:color="auto" w:fill="FFFFFF"/>
+        </w:rPr>
+        <w:t xml:space="preserve"> 3, onde foi necessário utilizar </w:t>
+      </w:r>
+      <w:r>
+        <w:rPr>
+          <w:rFonts w:ascii="Times New Roman" w:hAnsi="Times New Roman" w:cs="Times New Roman"/>
+          <w:sz w:val="24"/>
+          <w:szCs w:val="24"/>
+          <w:shd w:val="clear" w:color="auto" w:fill="FFFFFF"/>
+        </w:rPr>
+        <w:t>o método</w:t>
+      </w:r>
+      <w:r>
+        <w:rPr>
+          <w:rFonts w:ascii="Times New Roman" w:hAnsi="Times New Roman" w:cs="Times New Roman"/>
+          <w:sz w:val="24"/>
+          <w:szCs w:val="24"/>
+          <w:shd w:val="clear" w:color="auto" w:fill="FFFFFF"/>
+        </w:rPr>
+        <w:t xml:space="preserve"> </w:t>
+      </w:r>
+      <w:proofErr w:type="spellStart"/>
+      <w:r>
+        <w:rPr>
+          <w:rFonts w:ascii="Times New Roman" w:hAnsi="Times New Roman" w:cs="Times New Roman"/>
+          <w:sz w:val="24"/>
+          <w:szCs w:val="24"/>
+          <w:shd w:val="clear" w:color="auto" w:fill="FFFFFF"/>
+        </w:rPr>
+        <w:t>left</w:t>
+      </w:r>
+      <w:proofErr w:type="spellEnd"/>
+      <w:r>
+        <w:rPr>
+          <w:rFonts w:ascii="Times New Roman" w:hAnsi="Times New Roman" w:cs="Times New Roman"/>
+          <w:sz w:val="24"/>
+          <w:szCs w:val="24"/>
+          <w:shd w:val="clear" w:color="auto" w:fill="FFFFFF"/>
+        </w:rPr>
+        <w:t xml:space="preserve"> </w:t>
+      </w:r>
+      <w:proofErr w:type="spellStart"/>
+      <w:r>
+        <w:rPr>
+          <w:rFonts w:ascii="Times New Roman" w:hAnsi="Times New Roman" w:cs="Times New Roman"/>
+          <w:sz w:val="24"/>
+          <w:szCs w:val="24"/>
+          <w:shd w:val="clear" w:color="auto" w:fill="FFFFFF"/>
+        </w:rPr>
+        <w:t>join</w:t>
+      </w:r>
+      <w:proofErr w:type="spellEnd"/>
+      <w:r>
+        <w:rPr>
+          <w:rFonts w:ascii="Times New Roman" w:hAnsi="Times New Roman" w:cs="Times New Roman"/>
+          <w:sz w:val="24"/>
+          <w:szCs w:val="24"/>
+          <w:shd w:val="clear" w:color="auto" w:fill="FFFFFF"/>
+        </w:rPr>
+        <w:t xml:space="preserve"> para alcançar o objetivo proposto. </w:t>
+      </w:r>
+      <w:r>
+        <w:rPr>
+          <w:rFonts w:ascii="Times New Roman" w:hAnsi="Times New Roman" w:cs="Times New Roman"/>
+          <w:sz w:val="24"/>
+          <w:szCs w:val="24"/>
+          <w:shd w:val="clear" w:color="auto" w:fill="FFFFFF"/>
+        </w:rPr>
+        <w:t xml:space="preserve">Desse modo, os pacientes suspeitos de covid são agrupados por cidade, </w:t>
+      </w:r>
+      <w:proofErr w:type="spellStart"/>
+      <w:r>
+        <w:rPr>
+          <w:rFonts w:ascii="Times New Roman" w:hAnsi="Times New Roman" w:cs="Times New Roman"/>
+          <w:sz w:val="24"/>
+          <w:szCs w:val="24"/>
+          <w:shd w:val="clear" w:color="auto" w:fill="FFFFFF"/>
+        </w:rPr>
+        <w:t>enquando</w:t>
+      </w:r>
+      <w:proofErr w:type="spellEnd"/>
+      <w:r>
+        <w:rPr>
+          <w:rFonts w:ascii="Times New Roman" w:hAnsi="Times New Roman" w:cs="Times New Roman"/>
+          <w:sz w:val="24"/>
+          <w:szCs w:val="24"/>
+          <w:shd w:val="clear" w:color="auto" w:fill="FFFFFF"/>
+        </w:rPr>
+        <w:t xml:space="preserve"> as cidades com nenhum paciente suspeito têm retorno valor 0.</w:t>
+      </w:r>
     </w:p>
     <w:p>
       <w:pPr>
@@ -3660,7 +4646,6 @@
         <w:spacing w:after="0" w:line="360" w:lineRule="auto"/>
         <w:jc w:val="left"/>
         <w:rPr>
-          <w:ins w:id="46" w:author="Roberson Junior Fernandes Alves" w:date="2021-06-30T14:05:00Z"/>
           <w:rFonts w:ascii="Times New Roman" w:hAnsi="Times New Roman" w:cs="Times New Roman"/>
           <w:b/>
           <w:bCs/>
@@ -3692,17 +4677,6 @@
           <w:sz w:val="24"/>
           <w:szCs w:val="24"/>
         </w:rPr>
-        <w:pPrChange w:id="47" w:author="Roberson Junior Fernandes Alves" w:date="2021-06-30T14:05:00Z">
-          <w:pPr>
-            <w:pStyle w:val="PargrafodaLista"/>
-            <w:numPr>
-              <w:numId w:val="3"/>
-            </w:numPr>
-            <w:spacing w:line="360" w:lineRule="auto"/>
-            <w:ind w:hanging="360"/>
-            <w:jc w:val="left"/>
-          </w:pPr>
-        </w:pPrChange>
       </w:pPr>
     </w:p>
     <w:p>
@@ -3715,12 +4689,6 @@
           <w:szCs w:val="24"/>
           <w:u w:val="single"/>
         </w:rPr>
-        <w:pPrChange w:id="48" w:author="Roberson Junior Fernandes Alves" w:date="2021-06-30T14:05:00Z">
-          <w:pPr>
-            <w:spacing w:line="360" w:lineRule="auto"/>
-            <w:ind w:firstLine="708"/>
-          </w:pPr>
-        </w:pPrChange>
       </w:pPr>
       <w:r>
         <w:rPr>
@@ -3867,8 +4835,8 @@
     <w:p>
       <w:pPr>
         <w:spacing w:after="0" w:line="240" w:lineRule="auto"/>
-        <w:rPr>
-          <w:ins w:id="49" w:author="Roberson Junior Fernandes Alves" w:date="2021-06-30T14:06:00Z"/>
+        <w:jc w:val="center"/>
+        <w:rPr>
           <w:rFonts w:ascii="Times New Roman" w:hAnsi="Times New Roman" w:cs="Times New Roman"/>
           <w:b/>
           <w:bCs/>
@@ -3892,7 +4860,6 @@
       <w:pPr>
         <w:spacing w:after="0" w:line="240" w:lineRule="auto"/>
         <w:rPr>
-          <w:ins w:id="50" w:author="Roberson Junior Fernandes Alves" w:date="2021-06-30T14:06:00Z"/>
           <w:rFonts w:ascii="Times New Roman" w:hAnsi="Times New Roman" w:cs="Times New Roman"/>
           <w:b/>
           <w:bCs/>
@@ -3911,12 +4878,6 @@
           <w:sz w:val="24"/>
           <w:szCs w:val="24"/>
         </w:rPr>
-        <w:pPrChange w:id="51" w:author="Roberson Junior Fernandes Alves" w:date="2021-06-30T14:06:00Z">
-          <w:pPr>
-            <w:spacing w:line="360" w:lineRule="auto"/>
-            <w:jc w:val="center"/>
-          </w:pPr>
-        </w:pPrChange>
       </w:pPr>
     </w:p>
     <w:p>
@@ -3928,20 +4889,32 @@
           <w:sz w:val="24"/>
           <w:szCs w:val="24"/>
         </w:rPr>
-        <w:pPrChange w:id="52" w:author="Roberson Junior Fernandes Alves" w:date="2021-06-30T14:06:00Z">
-          <w:pPr>
-            <w:spacing w:line="240" w:lineRule="auto"/>
-            <w:jc w:val="left"/>
-          </w:pPr>
-        </w:pPrChange>
-      </w:pPr>
-      <w:r>
-        <w:rPr>
-          <w:rFonts w:ascii="Times New Roman" w:hAnsi="Times New Roman" w:cs="Times New Roman"/>
-          <w:sz w:val="24"/>
-          <w:szCs w:val="24"/>
-        </w:rPr>
-        <w:t xml:space="preserve">ALVES, Roberson J. F. </w:t>
+      </w:pPr>
+      <w:r>
+        <w:rPr>
+          <w:rFonts w:ascii="Times New Roman" w:hAnsi="Times New Roman" w:cs="Times New Roman"/>
+          <w:sz w:val="24"/>
+          <w:szCs w:val="24"/>
+        </w:rPr>
+        <w:t xml:space="preserve">ALVES, </w:t>
+      </w:r>
+      <w:proofErr w:type="spellStart"/>
+      <w:r>
+        <w:rPr>
+          <w:rFonts w:ascii="Times New Roman" w:hAnsi="Times New Roman" w:cs="Times New Roman"/>
+          <w:sz w:val="24"/>
+          <w:szCs w:val="24"/>
+        </w:rPr>
+        <w:t>Roberson</w:t>
+      </w:r>
+      <w:proofErr w:type="spellEnd"/>
+      <w:r>
+        <w:rPr>
+          <w:rFonts w:ascii="Times New Roman" w:hAnsi="Times New Roman" w:cs="Times New Roman"/>
+          <w:sz w:val="24"/>
+          <w:szCs w:val="24"/>
+        </w:rPr>
+        <w:t xml:space="preserve"> J. F. </w:t>
       </w:r>
       <w:r>
         <w:rPr>
@@ -3967,7 +4940,6 @@
         <w:spacing w:after="0" w:line="240" w:lineRule="auto"/>
         <w:jc w:val="left"/>
         <w:rPr>
-          <w:ins w:id="53" w:author="Roberson Junior Fernandes Alves" w:date="2021-06-30T14:06:00Z"/>
           <w:rFonts w:ascii="Times New Roman" w:hAnsi="Times New Roman" w:cs="Times New Roman"/>
           <w:color w:val="000000"/>
           <w:sz w:val="24"/>
@@ -3987,80 +4959,8 @@
           <w:szCs w:val="24"/>
           <w:shd w:val="clear" w:color="auto" w:fill="FFFFFF"/>
         </w:rPr>
-        <w:pPrChange w:id="54" w:author="Roberson Junior Fernandes Alves" w:date="2021-06-30T14:06:00Z">
-          <w:pPr>
-            <w:spacing w:line="240" w:lineRule="auto"/>
-            <w:jc w:val="left"/>
-          </w:pPr>
-        </w:pPrChange>
-      </w:pPr>
-      <w:commentRangeStart w:id="55"/>
-      <w:ins w:id="56" w:author="Roberson Junior Fernandes Alves" w:date="2021-06-30T14:06:00Z">
-        <w:r>
-          <w:rPr>
-            <w:rFonts w:ascii="Times New Roman" w:hAnsi="Times New Roman" w:cs="Times New Roman"/>
-            <w:color w:val="000000"/>
-            <w:sz w:val="24"/>
-            <w:szCs w:val="24"/>
-            <w:shd w:val="clear" w:color="auto" w:fill="FFFFFF"/>
-          </w:rPr>
-          <w:t>FOLHA</w:t>
-        </w:r>
-      </w:ins>
-      <w:del w:id="57" w:author="Roberson Junior Fernandes Alves" w:date="2021-06-30T14:06:00Z">
-        <w:r>
-          <w:rPr>
-            <w:rFonts w:ascii="Times New Roman" w:hAnsi="Times New Roman" w:cs="Times New Roman"/>
-            <w:color w:val="000000"/>
-            <w:sz w:val="24"/>
-            <w:szCs w:val="24"/>
-            <w:shd w:val="clear" w:color="auto" w:fill="FFFFFF"/>
-          </w:rPr>
-          <w:delText xml:space="preserve">AUTOR DESCONHECIDO. </w:delText>
-        </w:r>
-        <w:r>
-          <w:rPr>
-            <w:rFonts w:ascii="Times New Roman" w:hAnsi="Times New Roman" w:cs="Times New Roman"/>
-            <w:color w:val="000000"/>
-            <w:sz w:val="24"/>
-            <w:szCs w:val="24"/>
-            <w:shd w:val="clear" w:color="auto" w:fill="FFFFFF"/>
-            <w:rPrChange w:id="58" w:author="Roberson Junior Fernandes Alves" w:date="2021-06-30T14:06:00Z">
-              <w:rPr>
-                <w:rFonts w:ascii="Times New Roman" w:hAnsi="Times New Roman" w:cs="Times New Roman"/>
-                <w:b/>
-                <w:bCs/>
-                <w:color w:val="000000"/>
-                <w:sz w:val="24"/>
-                <w:szCs w:val="24"/>
-                <w:shd w:val="clear" w:color="auto" w:fill="FFFFFF"/>
-              </w:rPr>
-            </w:rPrChange>
-          </w:rPr>
-          <w:delText>F</w:delText>
-        </w:r>
-        <w:r>
-          <w:rPr>
-            <w:rFonts w:ascii="Times New Roman" w:hAnsi="Times New Roman" w:cs="Times New Roman"/>
-            <w:color w:val="000000"/>
-            <w:sz w:val="24"/>
-            <w:szCs w:val="24"/>
-            <w:shd w:val="clear" w:color="auto" w:fill="FFFFFF"/>
-            <w:rPrChange w:id="59" w:author="Roberson Junior Fernandes Alves" w:date="2021-06-30T14:06:00Z">
-              <w:rPr>
-                <w:rFonts w:ascii="Times New Roman" w:hAnsi="Times New Roman" w:cs="Times New Roman"/>
-                <w:b/>
-                <w:bCs/>
-                <w:color w:val="000000"/>
-                <w:sz w:val="24"/>
-                <w:szCs w:val="24"/>
-                <w:shd w:val="clear" w:color="auto" w:fill="FFFFFF"/>
-              </w:rPr>
-            </w:rPrChange>
-          </w:rPr>
-          <w:delText>olha</w:delText>
-        </w:r>
-      </w:del>
+      </w:pPr>
+      <w:commentRangeStart w:id="7"/>
       <w:r>
         <w:rPr>
           <w:rFonts w:ascii="Times New Roman" w:hAnsi="Times New Roman" w:cs="Times New Roman"/>
@@ -4068,17 +4968,16 @@
           <w:sz w:val="24"/>
           <w:szCs w:val="24"/>
           <w:shd w:val="clear" w:color="auto" w:fill="FFFFFF"/>
-          <w:rPrChange w:id="60" w:author="Roberson Junior Fernandes Alves" w:date="2021-06-30T14:06:00Z">
-            <w:rPr>
-              <w:rFonts w:ascii="Times New Roman" w:hAnsi="Times New Roman" w:cs="Times New Roman"/>
-              <w:b/>
-              <w:bCs/>
-              <w:color w:val="000000"/>
-              <w:sz w:val="24"/>
-              <w:szCs w:val="24"/>
-              <w:shd w:val="clear" w:color="auto" w:fill="FFFFFF"/>
-            </w:rPr>
-          </w:rPrChange>
+        </w:rPr>
+        <w:t>FOLHA</w:t>
+      </w:r>
+      <w:r>
+        <w:rPr>
+          <w:rFonts w:ascii="Times New Roman" w:hAnsi="Times New Roman" w:cs="Times New Roman"/>
+          <w:color w:val="000000"/>
+          <w:sz w:val="24"/>
+          <w:szCs w:val="24"/>
+          <w:shd w:val="clear" w:color="auto" w:fill="FFFFFF"/>
         </w:rPr>
         <w:t xml:space="preserve"> informativa sobre COVID-19.</w:t>
       </w:r>
@@ -4092,12 +4991,12 @@
         </w:rPr>
         <w:t xml:space="preserve"> </w:t>
       </w:r>
-      <w:commentRangeEnd w:id="55"/>
+      <w:commentRangeEnd w:id="7"/>
       <w:r>
         <w:rPr>
           <w:rStyle w:val="Refdecomentrio"/>
         </w:rPr>
-        <w:commentReference w:id="55"/>
+        <w:commentReference w:id="7"/>
       </w:r>
       <w:r>
         <w:rPr>
@@ -4153,11 +5052,11 @@
       </w:pPr>
     </w:p>
     <w:sectPr>
-      <w:headerReference w:type="default" r:id="rId17"/>
-      <w:footerReference w:type="default" r:id="rId18"/>
+      <w:headerReference w:type="default" r:id="rId18"/>
+      <w:footerReference w:type="default" r:id="rId19"/>
       <w:pgSz w:w="11906" w:h="16838"/>
       <w:pgMar w:top="1701" w:right="1134" w:bottom="1134" w:left="1701" w:header="1134" w:footer="0" w:gutter="0"/>
-      <w:pgNumType w:start="5"/>
+      <w:pgNumType w:start="3"/>
       <w:cols w:space="708"/>
       <w:docGrid w:linePitch="360"/>
     </w:sectPr>
@@ -4183,7 +5082,7 @@
       </w:r>
     </w:p>
   </w:comment>
-  <w:comment w:id="28" w:author="Roberson Junior Fernandes Alves" w:date="2021-06-30T14:04:00Z" w:initials="RJFA">
+  <w:comment w:id="3" w:author="Roberson Junior Fernandes Alves" w:date="2021-06-30T14:04:00Z" w:initials="RJFA">
     <w:p>
       <w:pPr>
         <w:pStyle w:val="Textodecomentrio"/>
@@ -4199,7 +5098,7 @@
       </w:r>
     </w:p>
   </w:comment>
-  <w:comment w:id="25" w:author="Roberson Junior Fernandes Alves" w:date="2021-06-30T14:04:00Z" w:initials="RJFA">
+  <w:comment w:id="2" w:author="Roberson Junior Fernandes Alves" w:date="2021-06-30T14:04:00Z" w:initials="RJFA">
     <w:p>
       <w:pPr>
         <w:pStyle w:val="Textodecomentrio"/>
@@ -4215,7 +5114,7 @@
       </w:r>
     </w:p>
   </w:comment>
-  <w:comment w:id="42" w:author="Roberson Junior Fernandes Alves" w:date="2021-06-30T14:06:00Z" w:initials="RJFA">
+  <w:comment w:id="4" w:author="Roberson Junior Fernandes Alves" w:date="2021-06-30T14:06:00Z" w:initials="RJFA">
     <w:p>
       <w:pPr>
         <w:pStyle w:val="Textodecomentrio"/>
@@ -4231,7 +5130,7 @@
       </w:r>
     </w:p>
   </w:comment>
-  <w:comment w:id="55" w:author="Roberson Junior Fernandes Alves" w:date="2021-06-30T14:06:00Z" w:initials="RJFA">
+  <w:comment w:id="7" w:author="Roberson Junior Fernandes Alves" w:date="2021-06-30T14:06:00Z" w:initials="RJFA">
     <w:p>
       <w:pPr>
         <w:pStyle w:val="Textodecomentrio"/>
@@ -4255,7 +5154,7 @@
   <w15:commentEx w15:paraId="21DB918D" w15:done="0"/>
   <w15:commentEx w15:paraId="174DB1B2" w15:done="0"/>
   <w15:commentEx w15:paraId="4E0378CB" w15:done="0"/>
-  <w15:commentEx w15:paraId="6CA6C41F" w15:done="0"/>
+  <w15:commentEx w15:paraId="6CA6C41F" w15:done="1"/>
   <w15:commentEx w15:paraId="23B69A27" w15:done="0"/>
 </w15:commentsEx>
 </file>
@@ -4406,13 +5305,12 @@
 <w:hdr xmlns:wpc="http://schemas.microsoft.com/office/word/2010/wordprocessingCanvas" xmlns:cx="http://schemas.microsoft.com/office/drawing/2014/chartex" xmlns:cx1="http://schemas.microsoft.com/office/drawing/2015/9/8/chartex" xmlns:cx2="http://schemas.microsoft.com/office/drawing/2015/10/21/chartex" xmlns:cx3="http://schemas.microsoft.com/office/drawing/2016/5/9/chartex" xmlns:cx4="http://schemas.microsoft.com/office/drawing/2016/5/10/chartex" xmlns:cx5="http://schemas.microsoft.com/office/drawing/2016/5/11/chartex" xmlns:cx6="http://schemas.microsoft.com/office/drawing/2016/5/12/chartex" xmlns:cx7="http://schemas.microsoft.com/office/drawing/2016/5/13/chartex" xmlns:cx8="http://schemas.microsoft.com/office/drawing/2016/5/14/chartex" xmlns:mc="http://schemas.openxmlformats.org/markup-compatibility/2006" xmlns:aink="http://schemas.microsoft.com/office/drawing/2016/ink" xmlns:am3d="http://schemas.microsoft.com/office/drawing/2017/model3d" xmlns:o="urn:schemas-microsoft-com:office:office" xmlns:r="http://schemas.openxmlformats.org/officeDocument/2006/relationships" xmlns:m="http://schemas.openxmlformats.org/officeDocument/2006/math" xmlns:v="urn:schemas-microsoft-com:vml" xmlns:wp14="http://schemas.microsoft.com/office/word/2010/wordprocessingDrawing" xmlns:wp="http://schemas.openxmlformats.org/drawingml/2006/wordprocessingDrawing" xmlns:w10="urn:schemas-microsoft-com:office:word" xmlns:w="http://schemas.openxmlformats.org/wordprocessingml/2006/main" xmlns:w14="http://schemas.microsoft.com/office/word/2010/wordml" xmlns:w15="http://schemas.microsoft.com/office/word/2012/wordml" xmlns:w16cex="http://schemas.microsoft.com/office/word/2018/wordml/cex" xmlns:w16cid="http://schemas.microsoft.com/office/word/2016/wordml/cid" xmlns:w16="http://schemas.microsoft.com/office/word/2018/wordml" xmlns:w16sdtdh="http://schemas.microsoft.com/office/word/2020/wordml/sdtdatahash" xmlns:w16se="http://schemas.microsoft.com/office/word/2015/wordml/symex" xmlns:wpg="http://schemas.microsoft.com/office/word/2010/wordprocessingGroup" xmlns:wpi="http://schemas.microsoft.com/office/word/2010/wordprocessingInk" xmlns:wne="http://schemas.microsoft.com/office/word/2006/wordml" xmlns:wps="http://schemas.microsoft.com/office/word/2010/wordprocessingShape" mc:Ignorable="w14 w15 w16se w16cid w16 w16cex w16sdtdh wp14">
   <w:sdt>
     <w:sdtPr>
-      <w:id w:val="-1947153238"/>
+      <w:id w:val="-482084053"/>
       <w:docPartObj>
         <w:docPartGallery w:val="Page Numbers (Top of Page)"/>
         <w:docPartUnique/>
       </w:docPartObj>
     </w:sdtPr>
-    <w:sdtEndPr/>
     <w:sdtContent>
       <w:p>
         <w:pPr>
@@ -4429,10 +5327,7 @@
           <w:fldChar w:fldCharType="separate"/>
         </w:r>
         <w:r>
-          <w:rPr>
-            <w:noProof/>
-          </w:rPr>
-          <w:t>12</w:t>
+          <w:t>2</w:t>
         </w:r>
         <w:r>
           <w:fldChar w:fldCharType="end"/>
@@ -4453,8 +5348,8 @@
   <w:abstractNum w:abstractNumId="0" w15:restartNumberingAfterBreak="0">
     <w:nsid w:val="13670946"/>
     <w:multiLevelType w:val="hybridMultilevel"/>
-    <w:tmpl w:val="D764D3FC"/>
-    <w:lvl w:ilvl="0" w:tplc="53AA26AA">
+    <w:tmpl w:val="B3368E0C"/>
+    <w:lvl w:ilvl="0" w:tplc="0DEA25DC">
       <w:start w:val="1"/>
       <w:numFmt w:val="decimal"/>
       <w:lvlText w:val="%1"/>
@@ -4464,6 +5359,8 @@
       </w:pPr>
       <w:rPr>
         <w:rFonts w:hint="default"/>
+        <w:b w:val="0"/>
+        <w:bCs w:val="0"/>
       </w:rPr>
     </w:lvl>
     <w:lvl w:ilvl="1" w:tplc="04160019" w:tentative="1">
@@ -4806,6 +5703,95 @@
     </w:lvl>
   </w:abstractNum>
   <w:abstractNum w:abstractNumId="4" w15:restartNumberingAfterBreak="0">
+    <w:nsid w:val="5195782C"/>
+    <w:multiLevelType w:val="hybridMultilevel"/>
+    <w:tmpl w:val="24B22698"/>
+    <w:lvl w:ilvl="0" w:tplc="0750E376">
+      <w:start w:val="1"/>
+      <w:numFmt w:val="decimal"/>
+      <w:lvlText w:val="%1)"/>
+      <w:lvlJc w:val="left"/>
+      <w:pPr>
+        <w:ind w:left="1068" w:hanging="360"/>
+      </w:pPr>
+      <w:rPr>
+        <w:rFonts w:hint="default"/>
+      </w:rPr>
+    </w:lvl>
+    <w:lvl w:ilvl="1" w:tplc="04160019" w:tentative="1">
+      <w:start w:val="1"/>
+      <w:numFmt w:val="lowerLetter"/>
+      <w:lvlText w:val="%2."/>
+      <w:lvlJc w:val="left"/>
+      <w:pPr>
+        <w:ind w:left="1788" w:hanging="360"/>
+      </w:pPr>
+    </w:lvl>
+    <w:lvl w:ilvl="2" w:tplc="0416001B" w:tentative="1">
+      <w:start w:val="1"/>
+      <w:numFmt w:val="lowerRoman"/>
+      <w:lvlText w:val="%3."/>
+      <w:lvlJc w:val="right"/>
+      <w:pPr>
+        <w:ind w:left="2508" w:hanging="180"/>
+      </w:pPr>
+    </w:lvl>
+    <w:lvl w:ilvl="3" w:tplc="0416000F" w:tentative="1">
+      <w:start w:val="1"/>
+      <w:numFmt w:val="decimal"/>
+      <w:lvlText w:val="%4."/>
+      <w:lvlJc w:val="left"/>
+      <w:pPr>
+        <w:ind w:left="3228" w:hanging="360"/>
+      </w:pPr>
+    </w:lvl>
+    <w:lvl w:ilvl="4" w:tplc="04160019" w:tentative="1">
+      <w:start w:val="1"/>
+      <w:numFmt w:val="lowerLetter"/>
+      <w:lvlText w:val="%5."/>
+      <w:lvlJc w:val="left"/>
+      <w:pPr>
+        <w:ind w:left="3948" w:hanging="360"/>
+      </w:pPr>
+    </w:lvl>
+    <w:lvl w:ilvl="5" w:tplc="0416001B" w:tentative="1">
+      <w:start w:val="1"/>
+      <w:numFmt w:val="lowerRoman"/>
+      <w:lvlText w:val="%6."/>
+      <w:lvlJc w:val="right"/>
+      <w:pPr>
+        <w:ind w:left="4668" w:hanging="180"/>
+      </w:pPr>
+    </w:lvl>
+    <w:lvl w:ilvl="6" w:tplc="0416000F" w:tentative="1">
+      <w:start w:val="1"/>
+      <w:numFmt w:val="decimal"/>
+      <w:lvlText w:val="%7."/>
+      <w:lvlJc w:val="left"/>
+      <w:pPr>
+        <w:ind w:left="5388" w:hanging="360"/>
+      </w:pPr>
+    </w:lvl>
+    <w:lvl w:ilvl="7" w:tplc="04160019" w:tentative="1">
+      <w:start w:val="1"/>
+      <w:numFmt w:val="lowerLetter"/>
+      <w:lvlText w:val="%8."/>
+      <w:lvlJc w:val="left"/>
+      <w:pPr>
+        <w:ind w:left="6108" w:hanging="360"/>
+      </w:pPr>
+    </w:lvl>
+    <w:lvl w:ilvl="8" w:tplc="0416001B" w:tentative="1">
+      <w:start w:val="1"/>
+      <w:numFmt w:val="lowerRoman"/>
+      <w:lvlText w:val="%9."/>
+      <w:lvlJc w:val="right"/>
+      <w:pPr>
+        <w:ind w:left="6828" w:hanging="180"/>
+      </w:pPr>
+    </w:lvl>
+  </w:abstractNum>
+  <w:abstractNum w:abstractNumId="5" w15:restartNumberingAfterBreak="0">
     <w:nsid w:val="526002A1"/>
     <w:multiLevelType w:val="hybridMultilevel"/>
     <w:tmpl w:val="1C0C41EC"/>
@@ -4891,7 +5877,7 @@
       </w:pPr>
     </w:lvl>
   </w:abstractNum>
-  <w:abstractNum w:abstractNumId="5" w15:restartNumberingAfterBreak="0">
+  <w:abstractNum w:abstractNumId="6" w15:restartNumberingAfterBreak="0">
     <w:nsid w:val="6C4976D9"/>
     <w:multiLevelType w:val="hybridMultilevel"/>
     <w:tmpl w:val="4CDE4BE4"/>
@@ -4977,7 +5963,7 @@
       </w:pPr>
     </w:lvl>
   </w:abstractNum>
-  <w:abstractNum w:abstractNumId="6" w15:restartNumberingAfterBreak="0">
+  <w:abstractNum w:abstractNumId="7" w15:restartNumberingAfterBreak="0">
     <w:nsid w:val="6DAF2AA9"/>
     <w:multiLevelType w:val="hybridMultilevel"/>
     <w:tmpl w:val="BD9CB0FC"/>
@@ -5063,11 +6049,11 @@
       </w:pPr>
     </w:lvl>
   </w:abstractNum>
-  <w:abstractNum w:abstractNumId="7" w15:restartNumberingAfterBreak="0">
+  <w:abstractNum w:abstractNumId="8" w15:restartNumberingAfterBreak="0">
     <w:nsid w:val="789E16CD"/>
-    <w:multiLevelType w:val="hybridMultilevel"/>
-    <w:tmpl w:val="9178288E"/>
-    <w:lvl w:ilvl="0" w:tplc="0416000F">
+    <w:multiLevelType w:val="multilevel"/>
+    <w:tmpl w:val="675EE754"/>
+    <w:lvl w:ilvl="0">
       <w:start w:val="1"/>
       <w:numFmt w:val="decimal"/>
       <w:lvlText w:val="%1."/>
@@ -5079,80 +6065,112 @@
         <w:rFonts w:hint="default"/>
       </w:rPr>
     </w:lvl>
-    <w:lvl w:ilvl="1" w:tplc="04160019" w:tentative="1">
-      <w:start w:val="1"/>
-      <w:numFmt w:val="lowerLetter"/>
-      <w:lvlText w:val="%2."/>
+    <w:lvl w:ilvl="1">
+      <w:start w:val="1"/>
+      <w:numFmt w:val="decimal"/>
+      <w:isLgl/>
+      <w:lvlText w:val="%1.%2"/>
       <w:lvlJc w:val="left"/>
       <w:pPr>
-        <w:ind w:left="1440" w:hanging="360"/>
-      </w:pPr>
-    </w:lvl>
-    <w:lvl w:ilvl="2" w:tplc="0416001B" w:tentative="1">
-      <w:start w:val="1"/>
-      <w:numFmt w:val="lowerRoman"/>
-      <w:lvlText w:val="%3."/>
-      <w:lvlJc w:val="right"/>
-      <w:pPr>
-        <w:ind w:left="2160" w:hanging="180"/>
-      </w:pPr>
-    </w:lvl>
-    <w:lvl w:ilvl="3" w:tplc="0416000F" w:tentative="1">
+        <w:ind w:left="1128" w:hanging="768"/>
+      </w:pPr>
+      <w:rPr>
+        <w:rFonts w:hint="default"/>
+      </w:rPr>
+    </w:lvl>
+    <w:lvl w:ilvl="2">
       <w:start w:val="1"/>
       <w:numFmt w:val="decimal"/>
-      <w:lvlText w:val="%4."/>
+      <w:isLgl/>
+      <w:lvlText w:val="%1.%2.%3"/>
       <w:lvlJc w:val="left"/>
       <w:pPr>
-        <w:ind w:left="2880" w:hanging="360"/>
-      </w:pPr>
-    </w:lvl>
-    <w:lvl w:ilvl="4" w:tplc="04160019" w:tentative="1">
-      <w:start w:val="1"/>
-      <w:numFmt w:val="lowerLetter"/>
-      <w:lvlText w:val="%5."/>
+        <w:ind w:left="1128" w:hanging="768"/>
+      </w:pPr>
+      <w:rPr>
+        <w:rFonts w:hint="default"/>
+      </w:rPr>
+    </w:lvl>
+    <w:lvl w:ilvl="3">
+      <w:start w:val="1"/>
+      <w:numFmt w:val="decimal"/>
+      <w:isLgl/>
+      <w:lvlText w:val="%1.%2.%3.%4"/>
       <w:lvlJc w:val="left"/>
       <w:pPr>
-        <w:ind w:left="3600" w:hanging="360"/>
-      </w:pPr>
-    </w:lvl>
-    <w:lvl w:ilvl="5" w:tplc="0416001B" w:tentative="1">
-      <w:start w:val="1"/>
-      <w:numFmt w:val="lowerRoman"/>
-      <w:lvlText w:val="%6."/>
-      <w:lvlJc w:val="right"/>
-      <w:pPr>
-        <w:ind w:left="4320" w:hanging="180"/>
-      </w:pPr>
-    </w:lvl>
-    <w:lvl w:ilvl="6" w:tplc="0416000F" w:tentative="1">
+        <w:ind w:left="1128" w:hanging="768"/>
+      </w:pPr>
+      <w:rPr>
+        <w:rFonts w:hint="default"/>
+      </w:rPr>
+    </w:lvl>
+    <w:lvl w:ilvl="4">
       <w:start w:val="1"/>
       <w:numFmt w:val="decimal"/>
-      <w:lvlText w:val="%7."/>
+      <w:isLgl/>
+      <w:lvlText w:val="%1.%2.%3.%4.%5"/>
       <w:lvlJc w:val="left"/>
       <w:pPr>
-        <w:ind w:left="5040" w:hanging="360"/>
-      </w:pPr>
-    </w:lvl>
-    <w:lvl w:ilvl="7" w:tplc="04160019" w:tentative="1">
-      <w:start w:val="1"/>
-      <w:numFmt w:val="lowerLetter"/>
-      <w:lvlText w:val="%8."/>
+        <w:ind w:left="1440" w:hanging="1080"/>
+      </w:pPr>
+      <w:rPr>
+        <w:rFonts w:hint="default"/>
+      </w:rPr>
+    </w:lvl>
+    <w:lvl w:ilvl="5">
+      <w:start w:val="1"/>
+      <w:numFmt w:val="decimal"/>
+      <w:isLgl/>
+      <w:lvlText w:val="%1.%2.%3.%4.%5.%6"/>
       <w:lvlJc w:val="left"/>
       <w:pPr>
-        <w:ind w:left="5760" w:hanging="360"/>
-      </w:pPr>
-    </w:lvl>
-    <w:lvl w:ilvl="8" w:tplc="0416001B" w:tentative="1">
-      <w:start w:val="1"/>
-      <w:numFmt w:val="lowerRoman"/>
-      <w:lvlText w:val="%9."/>
-      <w:lvlJc w:val="right"/>
-      <w:pPr>
-        <w:ind w:left="6480" w:hanging="180"/>
-      </w:pPr>
+        <w:ind w:left="1440" w:hanging="1080"/>
+      </w:pPr>
+      <w:rPr>
+        <w:rFonts w:hint="default"/>
+      </w:rPr>
+    </w:lvl>
+    <w:lvl w:ilvl="6">
+      <w:start w:val="1"/>
+      <w:numFmt w:val="decimal"/>
+      <w:isLgl/>
+      <w:lvlText w:val="%1.%2.%3.%4.%5.%6.%7"/>
+      <w:lvlJc w:val="left"/>
+      <w:pPr>
+        <w:ind w:left="1800" w:hanging="1440"/>
+      </w:pPr>
+      <w:rPr>
+        <w:rFonts w:hint="default"/>
+      </w:rPr>
+    </w:lvl>
+    <w:lvl w:ilvl="7">
+      <w:start w:val="1"/>
+      <w:numFmt w:val="decimal"/>
+      <w:isLgl/>
+      <w:lvlText w:val="%1.%2.%3.%4.%5.%6.%7.%8"/>
+      <w:lvlJc w:val="left"/>
+      <w:pPr>
+        <w:ind w:left="1800" w:hanging="1440"/>
+      </w:pPr>
+      <w:rPr>
+        <w:rFonts w:hint="default"/>
+      </w:rPr>
+    </w:lvl>
+    <w:lvl w:ilvl="8">
+      <w:start w:val="1"/>
+      <w:numFmt w:val="decimal"/>
+      <w:isLgl/>
+      <w:lvlText w:val="%1.%2.%3.%4.%5.%6.%7.%8.%9"/>
+      <w:lvlJc w:val="left"/>
+      <w:pPr>
+        <w:ind w:left="2160" w:hanging="1800"/>
+      </w:pPr>
+      <w:rPr>
+        <w:rFonts w:hint="default"/>
+      </w:rPr>
     </w:lvl>
   </w:abstractNum>
-  <w:abstractNum w:abstractNumId="8" w15:restartNumberingAfterBreak="0">
+  <w:abstractNum w:abstractNumId="9" w15:restartNumberingAfterBreak="0">
     <w:nsid w:val="78C15422"/>
     <w:multiLevelType w:val="hybridMultilevel"/>
     <w:tmpl w:val="06B6C40E"/>
@@ -5242,13 +6260,13 @@
     </w:lvl>
   </w:abstractNum>
   <w:num w:numId="1">
-    <w:abstractNumId w:val="6"/>
+    <w:abstractNumId w:val="7"/>
   </w:num>
   <w:num w:numId="2">
-    <w:abstractNumId w:val="8"/>
+    <w:abstractNumId w:val="9"/>
   </w:num>
   <w:num w:numId="3">
-    <w:abstractNumId w:val="7"/>
+    <w:abstractNumId w:val="8"/>
   </w:num>
   <w:num w:numId="4">
     <w:abstractNumId w:val="2"/>
@@ -5257,16 +6275,19 @@
     <w:abstractNumId w:val="0"/>
   </w:num>
   <w:num w:numId="6">
-    <w:abstractNumId w:val="4"/>
+    <w:abstractNumId w:val="5"/>
   </w:num>
   <w:num w:numId="7">
-    <w:abstractNumId w:val="5"/>
+    <w:abstractNumId w:val="6"/>
   </w:num>
   <w:num w:numId="8">
     <w:abstractNumId w:val="1"/>
   </w:num>
   <w:num w:numId="9">
     <w:abstractNumId w:val="3"/>
+  </w:num>
+  <w:num w:numId="10">
+    <w:abstractNumId w:val="4"/>
   </w:num>
 </w:numbering>
 </file>
@@ -5275,6 +6296,9 @@
 <w15:people xmlns:wpc="http://schemas.microsoft.com/office/word/2010/wordprocessingCanvas" xmlns:cx="http://schemas.microsoft.com/office/drawing/2014/chartex" xmlns:cx1="http://schemas.microsoft.com/office/drawing/2015/9/8/chartex" xmlns:cx2="http://schemas.microsoft.com/office/drawing/2015/10/21/chartex" xmlns:cx3="http://schemas.microsoft.com/office/drawing/2016/5/9/chartex" xmlns:cx4="http://schemas.microsoft.com/office/drawing/2016/5/10/chartex" xmlns:cx5="http://schemas.microsoft.com/office/drawing/2016/5/11/chartex" xmlns:cx6="http://schemas.microsoft.com/office/drawing/2016/5/12/chartex" xmlns:cx7="http://schemas.microsoft.com/office/drawing/2016/5/13/chartex" xmlns:cx8="http://schemas.microsoft.com/office/drawing/2016/5/14/chartex" xmlns:mc="http://schemas.openxmlformats.org/markup-compatibility/2006" xmlns:aink="http://schemas.microsoft.com/office/drawing/2016/ink" xmlns:am3d="http://schemas.microsoft.com/office/drawing/2017/model3d" xmlns:o="urn:schemas-microsoft-com:office:office" xmlns:r="http://schemas.openxmlformats.org/officeDocument/2006/relationships" xmlns:m="http://schemas.openxmlformats.org/officeDocument/2006/math" xmlns:v="urn:schemas-microsoft-com:vml" xmlns:wp14="http://schemas.microsoft.com/office/word/2010/wordprocessingDrawing" xmlns:wp="http://schemas.openxmlformats.org/drawingml/2006/wordprocessingDrawing" xmlns:w10="urn:schemas-microsoft-com:office:word" xmlns:w="http://schemas.openxmlformats.org/wordprocessingml/2006/main" xmlns:w14="http://schemas.microsoft.com/office/word/2010/wordml" xmlns:w15="http://schemas.microsoft.com/office/word/2012/wordml" xmlns:w16cex="http://schemas.microsoft.com/office/word/2018/wordml/cex" xmlns:w16cid="http://schemas.microsoft.com/office/word/2016/wordml/cid" xmlns:w16="http://schemas.microsoft.com/office/word/2018/wordml" xmlns:w16sdtdh="http://schemas.microsoft.com/office/word/2020/wordml/sdtdatahash" xmlns:w16se="http://schemas.microsoft.com/office/word/2015/wordml/symex" xmlns:wpg="http://schemas.microsoft.com/office/word/2010/wordprocessingGroup" xmlns:wpi="http://schemas.microsoft.com/office/word/2010/wordprocessingInk" xmlns:wne="http://schemas.microsoft.com/office/word/2006/wordml" xmlns:wps="http://schemas.microsoft.com/office/word/2010/wordprocessingShape" mc:Ignorable="w14 w15 w16se w16cid w16 w16cex w16sdtdh wp14">
   <w15:person w15:author="Roberson Junior Fernandes Alves">
     <w15:presenceInfo w15:providerId="Windows Live" w15:userId="e378c3b4dce2e978"/>
+  </w15:person>
+  <w15:person w15:author="Ana Luiza Epping">
+    <w15:presenceInfo w15:providerId="Windows Live" w15:userId="090dfd08a746d200"/>
   </w15:person>
 </w15:people>
 </file>
@@ -5879,7 +6903,6 @@
   <w:style w:type="character" w:default="1" w:styleId="Fontepargpadro">
     <w:name w:val="Default Paragraph Font"/>
     <w:uiPriority w:val="1"/>
-    <w:semiHidden/>
     <w:unhideWhenUsed/>
   </w:style>
   <w:style w:type="table" w:default="1" w:styleId="Tabelanormal">

</xml_diff>

<commit_message>
Alterações de index e adição de lista de requisitos.
</commit_message>
<xml_diff>
--- a/Relatório/Relatório Pancora.docx
+++ b/Relatório/Relatório Pancora.docx
@@ -192,7 +192,6 @@
           <w:szCs w:val="24"/>
         </w:rPr>
       </w:pPr>
-      <w:commentRangeStart w:id="0"/>
       <w:r>
         <w:rPr>
           <w:rFonts w:ascii="Times New Roman" w:hAnsi="Times New Roman" w:cs="Times New Roman"/>
@@ -216,13 +215,6 @@
           <w:szCs w:val="24"/>
         </w:rPr>
         <w:t>Corona vírus</w:t>
-      </w:r>
-      <w:commentRangeEnd w:id="0"/>
-      <w:r>
-        <w:rPr>
-          <w:rStyle w:val="Refdecomentrio"/>
-        </w:rPr>
-        <w:commentReference w:id="0"/>
       </w:r>
     </w:p>
     <w:p>
@@ -620,25 +612,7 @@
           <w:sz w:val="24"/>
           <w:szCs w:val="24"/>
         </w:rPr>
-        <w:t xml:space="preserve">Orientador: Prof. </w:t>
-      </w:r>
-      <w:proofErr w:type="spellStart"/>
-      <w:r>
-        <w:rPr>
-          <w:rFonts w:ascii="Times New Roman" w:hAnsi="Times New Roman" w:cs="Times New Roman"/>
-          <w:sz w:val="24"/>
-          <w:szCs w:val="24"/>
-        </w:rPr>
-        <w:t>Roberson</w:t>
-      </w:r>
-      <w:proofErr w:type="spellEnd"/>
-      <w:r>
-        <w:rPr>
-          <w:rFonts w:ascii="Times New Roman" w:hAnsi="Times New Roman" w:cs="Times New Roman"/>
-          <w:sz w:val="24"/>
-          <w:szCs w:val="24"/>
-        </w:rPr>
-        <w:t xml:space="preserve"> </w:t>
+        <w:t xml:space="preserve">Orientador: Prof. Roberson </w:t>
       </w:r>
       <w:r>
         <w:rPr>
@@ -1256,7 +1230,25 @@
           <w:sz w:val="24"/>
           <w:szCs w:val="24"/>
         </w:rPr>
-        <w:t xml:space="preserve"> novas formas de trabalho como home office</w:t>
+        <w:t xml:space="preserve"> novas formas de trabalho</w:t>
+      </w:r>
+      <w:r>
+        <w:rPr>
+          <w:rFonts w:ascii="Times New Roman" w:hAnsi="Times New Roman" w:cs="Times New Roman"/>
+          <w:bCs/>
+          <w:sz w:val="24"/>
+          <w:szCs w:val="24"/>
+        </w:rPr>
+        <w:t>,</w:t>
+      </w:r>
+      <w:r>
+        <w:rPr>
+          <w:rFonts w:ascii="Times New Roman" w:hAnsi="Times New Roman" w:cs="Times New Roman"/>
+          <w:bCs/>
+          <w:sz w:val="24"/>
+          <w:szCs w:val="24"/>
+        </w:rPr>
+        <w:t xml:space="preserve"> como home office</w:t>
       </w:r>
       <w:r>
         <w:rPr>
@@ -1448,27 +1440,7 @@
           <w:sz w:val="24"/>
           <w:szCs w:val="24"/>
         </w:rPr>
-        <w:t xml:space="preserve"> </w:t>
-      </w:r>
-      <w:proofErr w:type="spellStart"/>
-      <w:r>
-        <w:rPr>
-          <w:rFonts w:ascii="Times New Roman" w:hAnsi="Times New Roman" w:cs="Times New Roman"/>
-          <w:bCs/>
-          <w:sz w:val="24"/>
-          <w:szCs w:val="24"/>
-        </w:rPr>
-        <w:t>Roberson</w:t>
-      </w:r>
-      <w:proofErr w:type="spellEnd"/>
-      <w:r>
-        <w:rPr>
-          <w:rFonts w:ascii="Times New Roman" w:hAnsi="Times New Roman" w:cs="Times New Roman"/>
-          <w:bCs/>
-          <w:sz w:val="24"/>
-          <w:szCs w:val="24"/>
-        </w:rPr>
-        <w:t xml:space="preserve"> Junior Fernandes Alves</w:t>
+        <w:t xml:space="preserve"> Roberson Junior Fernandes Alves</w:t>
       </w:r>
       <w:r>
         <w:rPr>
@@ -1616,18 +1588,8 @@
           <w:sz w:val="24"/>
           <w:szCs w:val="24"/>
         </w:rPr>
-        <w:t xml:space="preserve"> Visual </w:t>
-      </w:r>
-      <w:proofErr w:type="spellStart"/>
-      <w:r>
-        <w:rPr>
-          <w:rFonts w:ascii="Times New Roman" w:hAnsi="Times New Roman" w:cs="Times New Roman"/>
-          <w:sz w:val="24"/>
-          <w:szCs w:val="24"/>
-        </w:rPr>
-        <w:t>Paradigm</w:t>
-      </w:r>
-      <w:proofErr w:type="spellEnd"/>
+        <w:t xml:space="preserve"> Visual Paradigm</w:t>
+      </w:r>
       <w:r>
         <w:rPr>
           <w:rFonts w:ascii="Times New Roman" w:hAnsi="Times New Roman" w:cs="Times New Roman"/>
@@ -1865,9 +1827,7 @@
           <w:szCs w:val="20"/>
         </w:rPr>
       </w:pPr>
-      <w:bookmarkStart w:id="1" w:name="_Hlk75804206"/>
-      <w:commentRangeStart w:id="2"/>
-      <w:commentRangeStart w:id="3"/>
+      <w:bookmarkStart w:id="0" w:name="_Hlk75804206"/>
       <w:r>
         <w:rPr>
           <w:rFonts w:ascii="Times New Roman" w:hAnsi="Times New Roman" w:cs="Times New Roman"/>
@@ -1961,25 +1921,7 @@
         </w:rPr>
         <w:t xml:space="preserve"> Modelo Relacional</w:t>
       </w:r>
-      <w:bookmarkEnd w:id="1"/>
-      <w:commentRangeEnd w:id="3"/>
-      <w:r>
-        <w:rPr>
-          <w:rStyle w:val="Refdecomentrio"/>
-          <w:b w:val="0"/>
-          <w:bCs w:val="0"/>
-        </w:rPr>
-        <w:commentReference w:id="3"/>
-      </w:r>
-      <w:commentRangeEnd w:id="2"/>
-      <w:r>
-        <w:rPr>
-          <w:rStyle w:val="Refdecomentrio"/>
-          <w:b w:val="0"/>
-          <w:bCs w:val="0"/>
-        </w:rPr>
-        <w:commentReference w:id="2"/>
-      </w:r>
+      <w:bookmarkEnd w:id="0"/>
     </w:p>
     <w:tbl>
       <w:tblPr>
@@ -2029,7 +1971,7 @@
                           <pic:cNvPicPr/>
                         </pic:nvPicPr>
                         <pic:blipFill rotWithShape="1">
-                          <a:blip r:embed="rId12">
+                          <a:blip r:embed="rId8">
                             <a:extLst>
                               <a:ext uri="{28A0092B-C50C-407E-A947-70E740481C1C}">
                                 <a14:useLocalDpi xmlns:a14="http://schemas.microsoft.com/office/drawing/2010/main" val="0"/>
@@ -2321,7 +2263,7 @@
                     <pic:cNvPicPr/>
                   </pic:nvPicPr>
                   <pic:blipFill rotWithShape="1">
-                    <a:blip r:embed="rId13">
+                    <a:blip r:embed="rId9">
                       <a:extLst>
                         <a:ext uri="{28A0092B-C50C-407E-A947-70E740481C1C}">
                           <a14:useLocalDpi xmlns:a14="http://schemas.microsoft.com/office/drawing/2010/main" val="0"/>
@@ -2558,7 +2500,7 @@
                     <pic:cNvPicPr/>
                   </pic:nvPicPr>
                   <pic:blipFill rotWithShape="1">
-                    <a:blip r:embed="rId14">
+                    <a:blip r:embed="rId10">
                       <a:extLst>
                         <a:ext uri="{28A0092B-C50C-407E-A947-70E740481C1C}">
                           <a14:useLocalDpi xmlns:a14="http://schemas.microsoft.com/office/drawing/2010/main" val="0"/>
@@ -2705,7 +2647,7 @@
                     <pic:cNvPicPr/>
                   </pic:nvPicPr>
                   <pic:blipFill rotWithShape="1">
-                    <a:blip r:embed="rId15">
+                    <a:blip r:embed="rId11">
                       <a:extLst>
                         <a:ext uri="{28A0092B-C50C-407E-A947-70E740481C1C}">
                           <a14:useLocalDpi xmlns:a14="http://schemas.microsoft.com/office/drawing/2010/main" val="0"/>
@@ -2877,7 +2819,7 @@
                           <pic:cNvPicPr/>
                         </pic:nvPicPr>
                         <pic:blipFill rotWithShape="1">
-                          <a:blip r:embed="rId16">
+                          <a:blip r:embed="rId12">
                             <a:extLst>
                               <a:ext uri="{28A0092B-C50C-407E-A947-70E740481C1C}">
                                 <a14:useLocalDpi xmlns:a14="http://schemas.microsoft.com/office/drawing/2010/main" val="0"/>
@@ -2976,7 +2918,6 @@
           <w:szCs w:val="24"/>
         </w:rPr>
       </w:pPr>
-      <w:commentRangeStart w:id="4"/>
       <w:r>
         <w:rPr>
           <w:rFonts w:ascii="Times New Roman" w:hAnsi="Times New Roman" w:cs="Times New Roman"/>
@@ -2985,13 +2926,6 @@
           <w:szCs w:val="24"/>
         </w:rPr>
         <w:t>BANCO DE DADOS</w:t>
-      </w:r>
-      <w:commentRangeEnd w:id="4"/>
-      <w:r>
-        <w:rPr>
-          <w:rStyle w:val="Refdecomentrio"/>
-        </w:rPr>
-        <w:commentReference w:id="4"/>
       </w:r>
     </w:p>
     <w:p>
@@ -3120,16 +3054,7 @@
           <w:sz w:val="24"/>
           <w:szCs w:val="24"/>
         </w:rPr>
-        <w:t xml:space="preserve"> </w:t>
-      </w:r>
-      <w:proofErr w:type="spellStart"/>
-      <w:r>
-        <w:rPr>
-          <w:rFonts w:ascii="Times New Roman" w:hAnsi="Times New Roman" w:cs="Times New Roman"/>
-          <w:sz w:val="24"/>
-          <w:szCs w:val="24"/>
-        </w:rPr>
-        <w:t>D</w:t>
+        <w:t xml:space="preserve"> D</w:t>
       </w:r>
       <w:r>
         <w:rPr>
@@ -3147,7 +3072,6 @@
         </w:rPr>
         <w:t>eaver</w:t>
       </w:r>
-      <w:proofErr w:type="spellEnd"/>
       <w:r>
         <w:rPr>
           <w:rFonts w:ascii="Times New Roman" w:hAnsi="Times New Roman" w:cs="Times New Roman"/>
@@ -3164,45 +3088,14 @@
         </w:rPr>
         <w:t xml:space="preserve"> a linguagem SQL (</w:t>
       </w:r>
-      <w:proofErr w:type="spellStart"/>
-      <w:r>
-        <w:rPr>
-          <w:rFonts w:ascii="Times New Roman" w:hAnsi="Times New Roman" w:cs="Times New Roman"/>
-          <w:sz w:val="24"/>
-          <w:szCs w:val="24"/>
-          <w:shd w:val="clear" w:color="auto" w:fill="FFFFFF"/>
-        </w:rPr>
-        <w:t>Structured</w:t>
-      </w:r>
-      <w:proofErr w:type="spellEnd"/>
-      <w:r>
-        <w:rPr>
-          <w:rFonts w:ascii="Times New Roman" w:hAnsi="Times New Roman" w:cs="Times New Roman"/>
-          <w:sz w:val="24"/>
-          <w:szCs w:val="24"/>
-          <w:shd w:val="clear" w:color="auto" w:fill="FFFFFF"/>
-        </w:rPr>
-        <w:t xml:space="preserve"> Query </w:t>
-      </w:r>
-      <w:proofErr w:type="spellStart"/>
-      <w:r>
-        <w:rPr>
-          <w:rFonts w:ascii="Times New Roman" w:hAnsi="Times New Roman" w:cs="Times New Roman"/>
-          <w:sz w:val="24"/>
-          <w:szCs w:val="24"/>
-          <w:shd w:val="clear" w:color="auto" w:fill="FFFFFF"/>
-        </w:rPr>
-        <w:t>Language</w:t>
-      </w:r>
-      <w:proofErr w:type="spellEnd"/>
-      <w:r>
-        <w:rPr>
-          <w:rFonts w:ascii="Times New Roman" w:hAnsi="Times New Roman" w:cs="Times New Roman"/>
-          <w:sz w:val="24"/>
-          <w:szCs w:val="24"/>
-          <w:shd w:val="clear" w:color="auto" w:fill="FFFFFF"/>
-        </w:rPr>
-        <w:t>, ou Linguagem de Consulta Estruturada) e o sistema de gerenciamento de banco de dados PostgreSQL.</w:t>
+      <w:r>
+        <w:rPr>
+          <w:rFonts w:ascii="Times New Roman" w:hAnsi="Times New Roman" w:cs="Times New Roman"/>
+          <w:sz w:val="24"/>
+          <w:szCs w:val="24"/>
+          <w:shd w:val="clear" w:color="auto" w:fill="FFFFFF"/>
+        </w:rPr>
+        <w:t>Structured Query Language, ou Linguagem de Consulta Estruturada) e o sistema de gerenciamento de banco de dados PostgreSQL.</w:t>
       </w:r>
     </w:p>
     <w:p>
@@ -3260,27 +3153,7 @@
           <w:szCs w:val="24"/>
           <w:shd w:val="clear" w:color="auto" w:fill="FFFFFF"/>
         </w:rPr>
-        <w:t xml:space="preserve"> os </w:t>
-      </w:r>
-      <w:proofErr w:type="spellStart"/>
-      <w:r>
-        <w:rPr>
-          <w:rFonts w:ascii="Times New Roman" w:hAnsi="Times New Roman" w:cs="Times New Roman"/>
-          <w:sz w:val="24"/>
-          <w:szCs w:val="24"/>
-          <w:shd w:val="clear" w:color="auto" w:fill="FFFFFF"/>
-        </w:rPr>
-        <w:t>selects</w:t>
-      </w:r>
-      <w:proofErr w:type="spellEnd"/>
-      <w:r>
-        <w:rPr>
-          <w:rFonts w:ascii="Times New Roman" w:hAnsi="Times New Roman" w:cs="Times New Roman"/>
-          <w:sz w:val="24"/>
-          <w:szCs w:val="24"/>
-          <w:shd w:val="clear" w:color="auto" w:fill="FFFFFF"/>
-        </w:rPr>
-        <w:t xml:space="preserve">. </w:t>
+        <w:t xml:space="preserve"> os selects. </w:t>
       </w:r>
       <w:r>
         <w:rPr>
@@ -3425,25 +3298,7 @@
           <w:sz w:val="24"/>
           <w:szCs w:val="24"/>
         </w:rPr>
-        <w:t xml:space="preserve"> </w:t>
-      </w:r>
-      <w:proofErr w:type="spellStart"/>
-      <w:r>
-        <w:rPr>
-          <w:rFonts w:ascii="Times New Roman" w:hAnsi="Times New Roman" w:cs="Times New Roman"/>
-          <w:sz w:val="24"/>
-          <w:szCs w:val="24"/>
-        </w:rPr>
-        <w:t>views</w:t>
-      </w:r>
-      <w:proofErr w:type="spellEnd"/>
-      <w:r>
-        <w:rPr>
-          <w:rFonts w:ascii="Times New Roman" w:hAnsi="Times New Roman" w:cs="Times New Roman"/>
-          <w:sz w:val="24"/>
-          <w:szCs w:val="24"/>
-        </w:rPr>
-        <w:t xml:space="preserve"> para consulta, </w:t>
+        <w:t xml:space="preserve"> views para consulta, </w:t>
       </w:r>
       <w:r>
         <w:rPr>
@@ -3516,7 +3371,7 @@
           <w:szCs w:val="24"/>
           <w:shd w:val="clear" w:color="auto" w:fill="FFFFFF"/>
         </w:rPr>
-        <w:t>Relacione o código e nome de</w:t>
+        <w:t>Relacione o código e nome de pacientes com idades entre 60 e 70 anos, que</w:t>
       </w:r>
       <w:r>
         <w:rPr>
@@ -3534,79 +3389,7 @@
           <w:szCs w:val="24"/>
           <w:shd w:val="clear" w:color="auto" w:fill="FFFFFF"/>
         </w:rPr>
-        <w:t>pacientes com idades entre 60 e 70</w:t>
-      </w:r>
-      <w:r>
-        <w:rPr>
-          <w:rFonts w:ascii="Times New Roman" w:hAnsi="Times New Roman" w:cs="Times New Roman"/>
-          <w:sz w:val="24"/>
-          <w:szCs w:val="24"/>
-          <w:shd w:val="clear" w:color="auto" w:fill="FFFFFF"/>
-        </w:rPr>
-        <w:t xml:space="preserve"> </w:t>
-      </w:r>
-      <w:r>
-        <w:rPr>
-          <w:rFonts w:ascii="Times New Roman" w:hAnsi="Times New Roman" w:cs="Times New Roman"/>
-          <w:sz w:val="24"/>
-          <w:szCs w:val="24"/>
-          <w:shd w:val="clear" w:color="auto" w:fill="FFFFFF"/>
-        </w:rPr>
-        <w:t>anos, que</w:t>
-      </w:r>
-      <w:r>
-        <w:rPr>
-          <w:rFonts w:ascii="Times New Roman" w:hAnsi="Times New Roman" w:cs="Times New Roman"/>
-          <w:sz w:val="24"/>
-          <w:szCs w:val="24"/>
-          <w:shd w:val="clear" w:color="auto" w:fill="FFFFFF"/>
-        </w:rPr>
-        <w:t xml:space="preserve"> </w:t>
-      </w:r>
-      <w:r>
-        <w:rPr>
-          <w:rFonts w:ascii="Times New Roman" w:hAnsi="Times New Roman" w:cs="Times New Roman"/>
-          <w:sz w:val="24"/>
-          <w:szCs w:val="24"/>
-          <w:shd w:val="clear" w:color="auto" w:fill="FFFFFF"/>
-        </w:rPr>
-        <w:t>apresentaram febre.</w:t>
-      </w:r>
-      <w:r>
-        <w:rPr>
-          <w:rFonts w:ascii="Times New Roman" w:hAnsi="Times New Roman" w:cs="Times New Roman"/>
-          <w:sz w:val="24"/>
-          <w:szCs w:val="24"/>
-          <w:shd w:val="clear" w:color="auto" w:fill="FFFFFF"/>
-        </w:rPr>
-        <w:t xml:space="preserve"> </w:t>
-      </w:r>
-      <w:r>
-        <w:rPr>
-          <w:rFonts w:ascii="Times New Roman" w:hAnsi="Times New Roman" w:cs="Times New Roman"/>
-          <w:sz w:val="24"/>
-          <w:szCs w:val="24"/>
-          <w:shd w:val="clear" w:color="auto" w:fill="FFFFFF"/>
-        </w:rPr>
-        <w:t>Relacione a consulta em ordem</w:t>
-      </w:r>
-      <w:r>
-        <w:rPr>
-          <w:rFonts w:ascii="Times New Roman" w:hAnsi="Times New Roman" w:cs="Times New Roman"/>
-          <w:sz w:val="24"/>
-          <w:szCs w:val="24"/>
-          <w:shd w:val="clear" w:color="auto" w:fill="FFFFFF"/>
-        </w:rPr>
-        <w:t xml:space="preserve"> </w:t>
-      </w:r>
-      <w:r>
-        <w:rPr>
-          <w:rFonts w:ascii="Times New Roman" w:hAnsi="Times New Roman" w:cs="Times New Roman"/>
-          <w:sz w:val="24"/>
-          <w:szCs w:val="24"/>
-          <w:shd w:val="clear" w:color="auto" w:fill="FFFFFF"/>
-        </w:rPr>
-        <w:t>ascendente de nome;</w:t>
+        <w:t>apresentaram febre. Relacione a consulta em ordem ascendente de nome;</w:t>
       </w:r>
     </w:p>
     <w:p>
@@ -3631,7 +3414,16 @@
           <w:szCs w:val="24"/>
           <w:shd w:val="clear" w:color="auto" w:fill="FFFFFF"/>
         </w:rPr>
-        <w:t>Relacione o nome do paciente,</w:t>
+        <w:t xml:space="preserve">Relacione o nome do paciente, </w:t>
+      </w:r>
+      <w:r>
+        <w:rPr>
+          <w:rFonts w:ascii="Times New Roman" w:hAnsi="Times New Roman" w:cs="Times New Roman"/>
+          <w:sz w:val="24"/>
+          <w:szCs w:val="24"/>
+          <w:shd w:val="clear" w:color="auto" w:fill="FFFFFF"/>
+        </w:rPr>
+        <w:t>nome da cidade de residência de</w:t>
       </w:r>
       <w:r>
         <w:rPr>
@@ -3649,7 +3441,7 @@
           <w:szCs w:val="24"/>
           <w:shd w:val="clear" w:color="auto" w:fill="FFFFFF"/>
         </w:rPr>
-        <w:t>nome da cidade de residência de</w:t>
+        <w:t>pacientes do sexo feminino, residentes</w:t>
       </w:r>
       <w:r>
         <w:rPr>
@@ -3667,7 +3459,7 @@
           <w:szCs w:val="24"/>
           <w:shd w:val="clear" w:color="auto" w:fill="FFFFFF"/>
         </w:rPr>
-        <w:t>pacientes do sexo feminino, residentes</w:t>
+        <w:t>nos municípios de Maravilha,</w:t>
       </w:r>
       <w:r>
         <w:rPr>
@@ -3685,7 +3477,7 @@
           <w:szCs w:val="24"/>
           <w:shd w:val="clear" w:color="auto" w:fill="FFFFFF"/>
         </w:rPr>
-        <w:t>nos municípios de Maravilha,</w:t>
+        <w:t>Descanso, Pinhalzinho, Chapecó e</w:t>
       </w:r>
       <w:r>
         <w:rPr>
@@ -3703,7 +3495,7 @@
           <w:szCs w:val="24"/>
           <w:shd w:val="clear" w:color="auto" w:fill="FFFFFF"/>
         </w:rPr>
-        <w:t>Descanso, Pinhalzinho, Chapecó e</w:t>
+        <w:t>Itapiranga que apresentaram sintomas e não foram positivados com covid.</w:t>
       </w:r>
       <w:r>
         <w:rPr>
@@ -3714,97 +3506,14 @@
         </w:rPr>
         <w:t xml:space="preserve"> </w:t>
       </w:r>
-      <w:proofErr w:type="spellStart"/>
-      <w:r>
-        <w:rPr>
-          <w:rFonts w:ascii="Times New Roman" w:hAnsi="Times New Roman" w:cs="Times New Roman"/>
-          <w:sz w:val="24"/>
-          <w:szCs w:val="24"/>
-          <w:shd w:val="clear" w:color="auto" w:fill="FFFFFF"/>
-        </w:rPr>
-        <w:t>Itapiranga</w:t>
-      </w:r>
-      <w:proofErr w:type="spellEnd"/>
-      <w:r>
-        <w:rPr>
-          <w:rFonts w:ascii="Times New Roman" w:hAnsi="Times New Roman" w:cs="Times New Roman"/>
-          <w:sz w:val="24"/>
-          <w:szCs w:val="24"/>
-          <w:shd w:val="clear" w:color="auto" w:fill="FFFFFF"/>
-        </w:rPr>
-        <w:t xml:space="preserve"> que apresentaram sintomas</w:t>
-      </w:r>
-      <w:r>
-        <w:rPr>
-          <w:rFonts w:ascii="Times New Roman" w:hAnsi="Times New Roman" w:cs="Times New Roman"/>
-          <w:sz w:val="24"/>
-          <w:szCs w:val="24"/>
-          <w:shd w:val="clear" w:color="auto" w:fill="FFFFFF"/>
-        </w:rPr>
-        <w:t xml:space="preserve"> </w:t>
-      </w:r>
-      <w:r>
-        <w:rPr>
-          <w:rFonts w:ascii="Times New Roman" w:hAnsi="Times New Roman" w:cs="Times New Roman"/>
-          <w:sz w:val="24"/>
-          <w:szCs w:val="24"/>
-          <w:shd w:val="clear" w:color="auto" w:fill="FFFFFF"/>
-        </w:rPr>
-        <w:t>e não foram positivados com covid.</w:t>
-      </w:r>
-      <w:r>
-        <w:rPr>
-          <w:rFonts w:ascii="Times New Roman" w:hAnsi="Times New Roman" w:cs="Times New Roman"/>
-          <w:sz w:val="24"/>
-          <w:szCs w:val="24"/>
-          <w:shd w:val="clear" w:color="auto" w:fill="FFFFFF"/>
-        </w:rPr>
-        <w:t xml:space="preserve"> </w:t>
-      </w:r>
-      <w:r>
-        <w:rPr>
-          <w:rFonts w:ascii="Times New Roman" w:hAnsi="Times New Roman" w:cs="Times New Roman"/>
-          <w:sz w:val="24"/>
-          <w:szCs w:val="24"/>
-          <w:shd w:val="clear" w:color="auto" w:fill="FFFFFF"/>
-        </w:rPr>
-        <w:t>Relacione o relatório pelo nome da</w:t>
-      </w:r>
-      <w:r>
-        <w:rPr>
-          <w:rFonts w:ascii="Times New Roman" w:hAnsi="Times New Roman" w:cs="Times New Roman"/>
-          <w:sz w:val="24"/>
-          <w:szCs w:val="24"/>
-          <w:shd w:val="clear" w:color="auto" w:fill="FFFFFF"/>
-        </w:rPr>
-        <w:t xml:space="preserve"> </w:t>
-      </w:r>
-      <w:r>
-        <w:rPr>
-          <w:rFonts w:ascii="Times New Roman" w:hAnsi="Times New Roman" w:cs="Times New Roman"/>
-          <w:sz w:val="24"/>
-          <w:szCs w:val="24"/>
-          <w:shd w:val="clear" w:color="auto" w:fill="FFFFFF"/>
-        </w:rPr>
-        <w:t>cidade ascendente e o nome do</w:t>
-      </w:r>
-      <w:r>
-        <w:rPr>
-          <w:rFonts w:ascii="Times New Roman" w:hAnsi="Times New Roman" w:cs="Times New Roman"/>
-          <w:sz w:val="24"/>
-          <w:szCs w:val="24"/>
-          <w:shd w:val="clear" w:color="auto" w:fill="FFFFFF"/>
-        </w:rPr>
-        <w:t xml:space="preserve"> </w:t>
-      </w:r>
-      <w:r>
-        <w:rPr>
-          <w:rFonts w:ascii="Times New Roman" w:hAnsi="Times New Roman" w:cs="Times New Roman"/>
-          <w:sz w:val="24"/>
-          <w:szCs w:val="24"/>
-          <w:shd w:val="clear" w:color="auto" w:fill="FFFFFF"/>
-        </w:rPr>
-        <w:t>paciente descendente;</w:t>
+      <w:r>
+        <w:rPr>
+          <w:rFonts w:ascii="Times New Roman" w:hAnsi="Times New Roman" w:cs="Times New Roman"/>
+          <w:sz w:val="24"/>
+          <w:szCs w:val="24"/>
+          <w:shd w:val="clear" w:color="auto" w:fill="FFFFFF"/>
+        </w:rPr>
+        <w:t>Relacione o relatório pelo nome da cidade ascendente e o nome do paciente descendente;</w:t>
       </w:r>
     </w:p>
     <w:p>
@@ -3944,16 +3653,7 @@
           <w:szCs w:val="24"/>
           <w:shd w:val="clear" w:color="auto" w:fill="FFFFFF"/>
         </w:rPr>
-        <w:t>Relacione a idade e quantidade de</w:t>
-      </w:r>
-      <w:r>
-        <w:rPr>
-          <w:rFonts w:ascii="Times New Roman" w:hAnsi="Times New Roman" w:cs="Times New Roman"/>
-          <w:sz w:val="24"/>
-          <w:szCs w:val="24"/>
-          <w:shd w:val="clear" w:color="auto" w:fill="FFFFFF"/>
-        </w:rPr>
-        <w:t xml:space="preserve"> </w:t>
+        <w:t xml:space="preserve">Relacione a idade e quantidade de </w:t>
       </w:r>
       <w:r>
         <w:rPr>
@@ -4075,56 +3775,23 @@
         </w:rPr>
         <w:t xml:space="preserve">Na figura </w:t>
       </w:r>
-      <w:ins w:id="5" w:author="Ana Luiza Epping" w:date="2021-06-30T18:55:00Z">
-        <w:r>
-          <w:rPr>
-            <w:rFonts w:ascii="Times New Roman" w:hAnsi="Times New Roman" w:cs="Times New Roman"/>
-            <w:sz w:val="24"/>
-            <w:szCs w:val="24"/>
-            <w:shd w:val="clear" w:color="auto" w:fill="FFFFFF"/>
-          </w:rPr>
-          <w:t>5</w:t>
-        </w:r>
-      </w:ins>
-      <w:del w:id="6" w:author="Ana Luiza Epping" w:date="2021-06-30T18:55:00Z">
-        <w:r>
-          <w:rPr>
-            <w:rFonts w:ascii="Times New Roman" w:hAnsi="Times New Roman" w:cs="Times New Roman"/>
-            <w:sz w:val="24"/>
-            <w:szCs w:val="24"/>
-            <w:shd w:val="clear" w:color="auto" w:fill="FFFFFF"/>
-          </w:rPr>
-          <w:delText>6</w:delText>
-        </w:r>
-      </w:del>
-      <w:r>
-        <w:rPr>
-          <w:rFonts w:ascii="Times New Roman" w:hAnsi="Times New Roman" w:cs="Times New Roman"/>
-          <w:sz w:val="24"/>
-          <w:szCs w:val="24"/>
-          <w:shd w:val="clear" w:color="auto" w:fill="FFFFFF"/>
-        </w:rPr>
-        <w:t xml:space="preserve">, é possível visualizar a estrutura e construção das </w:t>
-      </w:r>
-      <w:proofErr w:type="spellStart"/>
-      <w:r>
-        <w:rPr>
-          <w:rFonts w:ascii="Times New Roman" w:hAnsi="Times New Roman" w:cs="Times New Roman"/>
-          <w:sz w:val="24"/>
-          <w:szCs w:val="24"/>
-          <w:shd w:val="clear" w:color="auto" w:fill="FFFFFF"/>
-        </w:rPr>
-        <w:t>views</w:t>
-      </w:r>
-      <w:proofErr w:type="spellEnd"/>
-      <w:r>
-        <w:rPr>
-          <w:rFonts w:ascii="Times New Roman" w:hAnsi="Times New Roman" w:cs="Times New Roman"/>
-          <w:sz w:val="24"/>
-          <w:szCs w:val="24"/>
-          <w:shd w:val="clear" w:color="auto" w:fill="FFFFFF"/>
-        </w:rPr>
-        <w:t xml:space="preserve"> de relatório.</w:t>
+      <w:r>
+        <w:rPr>
+          <w:rFonts w:ascii="Times New Roman" w:hAnsi="Times New Roman" w:cs="Times New Roman"/>
+          <w:sz w:val="24"/>
+          <w:szCs w:val="24"/>
+          <w:shd w:val="clear" w:color="auto" w:fill="FFFFFF"/>
+        </w:rPr>
+        <w:t>5</w:t>
+      </w:r>
+      <w:r>
+        <w:rPr>
+          <w:rFonts w:ascii="Times New Roman" w:hAnsi="Times New Roman" w:cs="Times New Roman"/>
+          <w:sz w:val="24"/>
+          <w:szCs w:val="24"/>
+          <w:shd w:val="clear" w:color="auto" w:fill="FFFFFF"/>
+        </w:rPr>
+        <w:t>, é possível visualizar a estrutura e construção das views de relatório.</w:t>
       </w:r>
     </w:p>
     <w:p>
@@ -4175,27 +3842,7 @@
           <w:szCs w:val="20"/>
           <w:shd w:val="clear" w:color="auto" w:fill="FFFFFF"/>
         </w:rPr>
-        <w:t xml:space="preserve"> – </w:t>
-      </w:r>
-      <w:proofErr w:type="spellStart"/>
-      <w:r>
-        <w:rPr>
-          <w:rFonts w:ascii="Times New Roman" w:hAnsi="Times New Roman" w:cs="Times New Roman"/>
-          <w:sz w:val="20"/>
-          <w:szCs w:val="20"/>
-          <w:shd w:val="clear" w:color="auto" w:fill="FFFFFF"/>
-        </w:rPr>
-        <w:t>Views</w:t>
-      </w:r>
-      <w:proofErr w:type="spellEnd"/>
-      <w:r>
-        <w:rPr>
-          <w:rFonts w:ascii="Times New Roman" w:hAnsi="Times New Roman" w:cs="Times New Roman"/>
-          <w:sz w:val="20"/>
-          <w:szCs w:val="20"/>
-          <w:shd w:val="clear" w:color="auto" w:fill="FFFFFF"/>
-        </w:rPr>
-        <w:t xml:space="preserve"> propostas</w:t>
+        <w:t xml:space="preserve"> – Views propostas</w:t>
       </w:r>
     </w:p>
     <w:p>
@@ -4212,6 +3859,7 @@
       <w:r>
         <w:rPr>
           <w:rFonts w:ascii="Times New Roman" w:hAnsi="Times New Roman" w:cs="Times New Roman"/>
+          <w:noProof/>
           <w:sz w:val="24"/>
           <w:szCs w:val="24"/>
           <w:shd w:val="clear" w:color="auto" w:fill="FFFFFF"/>
@@ -4232,7 +3880,7 @@
                     <pic:cNvPicPr/>
                   </pic:nvPicPr>
                   <pic:blipFill>
-                    <a:blip r:embed="rId17"/>
+                    <a:blip r:embed="rId13"/>
                     <a:stretch>
                       <a:fillRect/>
                     </a:stretch>
@@ -4309,185 +3957,43 @@
           <w:szCs w:val="24"/>
           <w:shd w:val="clear" w:color="auto" w:fill="FFFFFF"/>
         </w:rPr>
+        <w:t xml:space="preserve"> view</w:t>
+      </w:r>
+      <w:r>
+        <w:rPr>
+          <w:rFonts w:ascii="Times New Roman" w:hAnsi="Times New Roman" w:cs="Times New Roman"/>
+          <w:sz w:val="24"/>
+          <w:szCs w:val="24"/>
+          <w:shd w:val="clear" w:color="auto" w:fill="FFFFFF"/>
+        </w:rPr>
+        <w:t xml:space="preserve">, fez-se uso das </w:t>
+      </w:r>
+      <w:r>
+        <w:rPr>
+          <w:rFonts w:ascii="Times New Roman" w:hAnsi="Times New Roman" w:cs="Times New Roman"/>
+          <w:sz w:val="24"/>
+          <w:szCs w:val="24"/>
+          <w:shd w:val="clear" w:color="auto" w:fill="FFFFFF"/>
+        </w:rPr>
+        <w:t>cláusulas</w:t>
+      </w:r>
+      <w:r>
+        <w:rPr>
+          <w:rFonts w:ascii="Times New Roman" w:hAnsi="Times New Roman" w:cs="Times New Roman"/>
+          <w:sz w:val="24"/>
+          <w:szCs w:val="24"/>
+          <w:shd w:val="clear" w:color="auto" w:fill="FFFFFF"/>
+        </w:rPr>
         <w:t xml:space="preserve"> </w:t>
       </w:r>
-      <w:proofErr w:type="spellStart"/>
-      <w:r>
-        <w:rPr>
-          <w:rFonts w:ascii="Times New Roman" w:hAnsi="Times New Roman" w:cs="Times New Roman"/>
-          <w:sz w:val="24"/>
-          <w:szCs w:val="24"/>
-          <w:shd w:val="clear" w:color="auto" w:fill="FFFFFF"/>
-        </w:rPr>
-        <w:t>view</w:t>
-      </w:r>
-      <w:proofErr w:type="spellEnd"/>
-      <w:r>
-        <w:rPr>
-          <w:rFonts w:ascii="Times New Roman" w:hAnsi="Times New Roman" w:cs="Times New Roman"/>
-          <w:sz w:val="24"/>
-          <w:szCs w:val="24"/>
-          <w:shd w:val="clear" w:color="auto" w:fill="FFFFFF"/>
-        </w:rPr>
-        <w:t xml:space="preserve">, fez-se uso das </w:t>
-      </w:r>
-      <w:r>
-        <w:rPr>
-          <w:rFonts w:ascii="Times New Roman" w:hAnsi="Times New Roman" w:cs="Times New Roman"/>
-          <w:sz w:val="24"/>
-          <w:szCs w:val="24"/>
-          <w:shd w:val="clear" w:color="auto" w:fill="FFFFFF"/>
-        </w:rPr>
-        <w:t>cláusulas</w:t>
-      </w:r>
-      <w:r>
-        <w:rPr>
-          <w:rFonts w:ascii="Times New Roman" w:hAnsi="Times New Roman" w:cs="Times New Roman"/>
-          <w:sz w:val="24"/>
-          <w:szCs w:val="24"/>
-          <w:shd w:val="clear" w:color="auto" w:fill="FFFFFF"/>
-        </w:rPr>
-        <w:t xml:space="preserve"> </w:t>
-      </w:r>
-      <w:proofErr w:type="spellStart"/>
-      <w:r>
-        <w:rPr>
-          <w:rFonts w:ascii="Times New Roman" w:hAnsi="Times New Roman" w:cs="Times New Roman"/>
-          <w:sz w:val="24"/>
-          <w:szCs w:val="24"/>
-          <w:shd w:val="clear" w:color="auto" w:fill="FFFFFF"/>
-        </w:rPr>
-        <w:t>inner</w:t>
-      </w:r>
-      <w:proofErr w:type="spellEnd"/>
-      <w:r>
-        <w:rPr>
-          <w:rFonts w:ascii="Times New Roman" w:hAnsi="Times New Roman" w:cs="Times New Roman"/>
-          <w:sz w:val="24"/>
-          <w:szCs w:val="24"/>
-          <w:shd w:val="clear" w:color="auto" w:fill="FFFFFF"/>
-        </w:rPr>
-        <w:t xml:space="preserve"> </w:t>
-      </w:r>
-      <w:proofErr w:type="spellStart"/>
-      <w:r>
-        <w:rPr>
-          <w:rFonts w:ascii="Times New Roman" w:hAnsi="Times New Roman" w:cs="Times New Roman"/>
-          <w:sz w:val="24"/>
-          <w:szCs w:val="24"/>
-          <w:shd w:val="clear" w:color="auto" w:fill="FFFFFF"/>
-        </w:rPr>
-        <w:t>join</w:t>
-      </w:r>
-      <w:proofErr w:type="spellEnd"/>
-      <w:r>
-        <w:rPr>
-          <w:rFonts w:ascii="Times New Roman" w:hAnsi="Times New Roman" w:cs="Times New Roman"/>
-          <w:sz w:val="24"/>
-          <w:szCs w:val="24"/>
-          <w:shd w:val="clear" w:color="auto" w:fill="FFFFFF"/>
-        </w:rPr>
-        <w:t xml:space="preserve">, </w:t>
-      </w:r>
-      <w:proofErr w:type="spellStart"/>
-      <w:r>
-        <w:rPr>
-          <w:rFonts w:ascii="Times New Roman" w:hAnsi="Times New Roman" w:cs="Times New Roman"/>
-          <w:sz w:val="24"/>
-          <w:szCs w:val="24"/>
-          <w:shd w:val="clear" w:color="auto" w:fill="FFFFFF"/>
-        </w:rPr>
-        <w:t>where</w:t>
-      </w:r>
-      <w:proofErr w:type="spellEnd"/>
-      <w:r>
-        <w:rPr>
-          <w:rFonts w:ascii="Times New Roman" w:hAnsi="Times New Roman" w:cs="Times New Roman"/>
-          <w:sz w:val="24"/>
-          <w:szCs w:val="24"/>
-          <w:shd w:val="clear" w:color="auto" w:fill="FFFFFF"/>
-        </w:rPr>
-        <w:t xml:space="preserve"> e </w:t>
-      </w:r>
-      <w:proofErr w:type="spellStart"/>
-      <w:r>
-        <w:rPr>
-          <w:rFonts w:ascii="Times New Roman" w:hAnsi="Times New Roman" w:cs="Times New Roman"/>
-          <w:sz w:val="24"/>
-          <w:szCs w:val="24"/>
-          <w:shd w:val="clear" w:color="auto" w:fill="FFFFFF"/>
-        </w:rPr>
-        <w:t>group</w:t>
-      </w:r>
-      <w:proofErr w:type="spellEnd"/>
-      <w:r>
-        <w:rPr>
-          <w:rFonts w:ascii="Times New Roman" w:hAnsi="Times New Roman" w:cs="Times New Roman"/>
-          <w:sz w:val="24"/>
-          <w:szCs w:val="24"/>
-          <w:shd w:val="clear" w:color="auto" w:fill="FFFFFF"/>
-        </w:rPr>
-        <w:t xml:space="preserve"> </w:t>
-      </w:r>
-      <w:proofErr w:type="spellStart"/>
-      <w:r>
-        <w:rPr>
-          <w:rFonts w:ascii="Times New Roman" w:hAnsi="Times New Roman" w:cs="Times New Roman"/>
-          <w:sz w:val="24"/>
-          <w:szCs w:val="24"/>
-          <w:shd w:val="clear" w:color="auto" w:fill="FFFFFF"/>
-        </w:rPr>
-        <w:t>by</w:t>
-      </w:r>
-      <w:proofErr w:type="spellEnd"/>
-      <w:r>
-        <w:rPr>
-          <w:rFonts w:ascii="Times New Roman" w:hAnsi="Times New Roman" w:cs="Times New Roman"/>
-          <w:sz w:val="24"/>
-          <w:szCs w:val="24"/>
-          <w:shd w:val="clear" w:color="auto" w:fill="FFFFFF"/>
-        </w:rPr>
-        <w:t xml:space="preserve"> para cruzamento de tabelas, filtragem e agrupamento de resultados, a fim de que o retorno apresentado contivesse apenas as </w:t>
-      </w:r>
-      <w:proofErr w:type="spellStart"/>
-      <w:r>
-        <w:rPr>
-          <w:rFonts w:ascii="Times New Roman" w:hAnsi="Times New Roman" w:cs="Times New Roman"/>
-          <w:sz w:val="24"/>
-          <w:szCs w:val="24"/>
-          <w:shd w:val="clear" w:color="auto" w:fill="FFFFFF"/>
-        </w:rPr>
-        <w:t>tuplas</w:t>
-      </w:r>
-      <w:proofErr w:type="spellEnd"/>
-      <w:r>
-        <w:rPr>
-          <w:rFonts w:ascii="Times New Roman" w:hAnsi="Times New Roman" w:cs="Times New Roman"/>
-          <w:sz w:val="24"/>
-          <w:szCs w:val="24"/>
-          <w:shd w:val="clear" w:color="auto" w:fill="FFFFFF"/>
-        </w:rPr>
-        <w:t xml:space="preserve"> correspondentes aos seus respectivos requisitos. Uma exceção a ser notada, contudo, diz respeito a </w:t>
-      </w:r>
-      <w:proofErr w:type="spellStart"/>
-      <w:r>
-        <w:rPr>
-          <w:rFonts w:ascii="Times New Roman" w:hAnsi="Times New Roman" w:cs="Times New Roman"/>
-          <w:sz w:val="24"/>
-          <w:szCs w:val="24"/>
-          <w:shd w:val="clear" w:color="auto" w:fill="FFFFFF"/>
-        </w:rPr>
-        <w:t>view</w:t>
-      </w:r>
-      <w:proofErr w:type="spellEnd"/>
-      <w:r>
-        <w:rPr>
-          <w:rFonts w:ascii="Times New Roman" w:hAnsi="Times New Roman" w:cs="Times New Roman"/>
-          <w:sz w:val="24"/>
-          <w:szCs w:val="24"/>
-          <w:shd w:val="clear" w:color="auto" w:fill="FFFFFF"/>
-        </w:rPr>
-        <w:t xml:space="preserve"> 3, onde foi necessário utilizar </w:t>
+      <w:r>
+        <w:rPr>
+          <w:rFonts w:ascii="Times New Roman" w:hAnsi="Times New Roman" w:cs="Times New Roman"/>
+          <w:sz w:val="24"/>
+          <w:szCs w:val="24"/>
+          <w:shd w:val="clear" w:color="auto" w:fill="FFFFFF"/>
+        </w:rPr>
+        <w:t xml:space="preserve">inner join, where e group by para cruzamento de tabelas, filtragem e agrupamento de resultados, a fim de que o retorno apresentado contivesse apenas as tuplas correspondentes aos seus respectivos requisitos. Uma exceção a ser notada, contudo, diz respeito a view 3, onde foi necessário utilizar </w:t>
       </w:r>
       <w:r>
         <w:rPr>
@@ -4505,76 +4011,34 @@
           <w:szCs w:val="24"/>
           <w:shd w:val="clear" w:color="auto" w:fill="FFFFFF"/>
         </w:rPr>
-        <w:t xml:space="preserve"> </w:t>
-      </w:r>
-      <w:proofErr w:type="spellStart"/>
-      <w:r>
-        <w:rPr>
-          <w:rFonts w:ascii="Times New Roman" w:hAnsi="Times New Roman" w:cs="Times New Roman"/>
-          <w:sz w:val="24"/>
-          <w:szCs w:val="24"/>
-          <w:shd w:val="clear" w:color="auto" w:fill="FFFFFF"/>
-        </w:rPr>
-        <w:t>left</w:t>
-      </w:r>
-      <w:proofErr w:type="spellEnd"/>
-      <w:r>
-        <w:rPr>
-          <w:rFonts w:ascii="Times New Roman" w:hAnsi="Times New Roman" w:cs="Times New Roman"/>
-          <w:sz w:val="24"/>
-          <w:szCs w:val="24"/>
-          <w:shd w:val="clear" w:color="auto" w:fill="FFFFFF"/>
-        </w:rPr>
-        <w:t xml:space="preserve"> </w:t>
-      </w:r>
-      <w:proofErr w:type="spellStart"/>
-      <w:r>
-        <w:rPr>
-          <w:rFonts w:ascii="Times New Roman" w:hAnsi="Times New Roman" w:cs="Times New Roman"/>
-          <w:sz w:val="24"/>
-          <w:szCs w:val="24"/>
-          <w:shd w:val="clear" w:color="auto" w:fill="FFFFFF"/>
-        </w:rPr>
-        <w:t>join</w:t>
-      </w:r>
-      <w:proofErr w:type="spellEnd"/>
-      <w:r>
-        <w:rPr>
-          <w:rFonts w:ascii="Times New Roman" w:hAnsi="Times New Roman" w:cs="Times New Roman"/>
-          <w:sz w:val="24"/>
-          <w:szCs w:val="24"/>
-          <w:shd w:val="clear" w:color="auto" w:fill="FFFFFF"/>
-        </w:rPr>
-        <w:t xml:space="preserve"> para alcançar o objetivo proposto. </w:t>
-      </w:r>
-      <w:r>
-        <w:rPr>
-          <w:rFonts w:ascii="Times New Roman" w:hAnsi="Times New Roman" w:cs="Times New Roman"/>
-          <w:sz w:val="24"/>
-          <w:szCs w:val="24"/>
-          <w:shd w:val="clear" w:color="auto" w:fill="FFFFFF"/>
-        </w:rPr>
-        <w:t xml:space="preserve">Desse modo, os pacientes suspeitos de covid são agrupados por cidade, </w:t>
-      </w:r>
-      <w:proofErr w:type="spellStart"/>
-      <w:r>
-        <w:rPr>
-          <w:rFonts w:ascii="Times New Roman" w:hAnsi="Times New Roman" w:cs="Times New Roman"/>
-          <w:sz w:val="24"/>
-          <w:szCs w:val="24"/>
-          <w:shd w:val="clear" w:color="auto" w:fill="FFFFFF"/>
-        </w:rPr>
-        <w:t>enquando</w:t>
-      </w:r>
-      <w:proofErr w:type="spellEnd"/>
-      <w:r>
-        <w:rPr>
-          <w:rFonts w:ascii="Times New Roman" w:hAnsi="Times New Roman" w:cs="Times New Roman"/>
-          <w:sz w:val="24"/>
-          <w:szCs w:val="24"/>
-          <w:shd w:val="clear" w:color="auto" w:fill="FFFFFF"/>
-        </w:rPr>
-        <w:t xml:space="preserve"> as cidades com nenhum paciente suspeito têm retorno valor 0.</w:t>
+        <w:t xml:space="preserve"> left join para alcançar o objetivo proposto. </w:t>
+      </w:r>
+      <w:r>
+        <w:rPr>
+          <w:rFonts w:ascii="Times New Roman" w:hAnsi="Times New Roman" w:cs="Times New Roman"/>
+          <w:sz w:val="24"/>
+          <w:szCs w:val="24"/>
+          <w:shd w:val="clear" w:color="auto" w:fill="FFFFFF"/>
+        </w:rPr>
+        <w:t>Desse modo, os pacientes suspeitos de covid são agrupados por cidade, enquan</w:t>
+      </w:r>
+      <w:r>
+        <w:rPr>
+          <w:rFonts w:ascii="Times New Roman" w:hAnsi="Times New Roman" w:cs="Times New Roman"/>
+          <w:sz w:val="24"/>
+          <w:szCs w:val="24"/>
+          <w:shd w:val="clear" w:color="auto" w:fill="FFFFFF"/>
+        </w:rPr>
+        <w:t>t</w:t>
+      </w:r>
+      <w:r>
+        <w:rPr>
+          <w:rFonts w:ascii="Times New Roman" w:hAnsi="Times New Roman" w:cs="Times New Roman"/>
+          <w:sz w:val="24"/>
+          <w:szCs w:val="24"/>
+          <w:shd w:val="clear" w:color="auto" w:fill="FFFFFF"/>
+        </w:rPr>
+        <w:t>o as cidades com nenhum paciente suspeito têm retorno valor 0.</w:t>
       </w:r>
     </w:p>
     <w:p>
@@ -4896,25 +4360,7 @@
           <w:sz w:val="24"/>
           <w:szCs w:val="24"/>
         </w:rPr>
-        <w:t xml:space="preserve">ALVES, </w:t>
-      </w:r>
-      <w:proofErr w:type="spellStart"/>
-      <w:r>
-        <w:rPr>
-          <w:rFonts w:ascii="Times New Roman" w:hAnsi="Times New Roman" w:cs="Times New Roman"/>
-          <w:sz w:val="24"/>
-          <w:szCs w:val="24"/>
-        </w:rPr>
-        <w:t>Roberson</w:t>
-      </w:r>
-      <w:proofErr w:type="spellEnd"/>
-      <w:r>
-        <w:rPr>
-          <w:rFonts w:ascii="Times New Roman" w:hAnsi="Times New Roman" w:cs="Times New Roman"/>
-          <w:sz w:val="24"/>
-          <w:szCs w:val="24"/>
-        </w:rPr>
-        <w:t xml:space="preserve"> J. F. </w:t>
+        <w:t xml:space="preserve">ALVES, Roberson J. F. </w:t>
       </w:r>
       <w:r>
         <w:rPr>
@@ -4960,7 +4406,6 @@
           <w:shd w:val="clear" w:color="auto" w:fill="FFFFFF"/>
         </w:rPr>
       </w:pPr>
-      <w:commentRangeStart w:id="7"/>
       <w:r>
         <w:rPr>
           <w:rFonts w:ascii="Times New Roman" w:hAnsi="Times New Roman" w:cs="Times New Roman"/>
@@ -4990,13 +4435,6 @@
           <w:shd w:val="clear" w:color="auto" w:fill="FFFFFF"/>
         </w:rPr>
         <w:t xml:space="preserve"> </w:t>
-      </w:r>
-      <w:commentRangeEnd w:id="7"/>
-      <w:r>
-        <w:rPr>
-          <w:rStyle w:val="Refdecomentrio"/>
-        </w:rPr>
-        <w:commentReference w:id="7"/>
       </w:r>
       <w:r>
         <w:rPr>
@@ -5052,8 +4490,8 @@
       </w:pPr>
     </w:p>
     <w:sectPr>
-      <w:headerReference w:type="default" r:id="rId18"/>
-      <w:footerReference w:type="default" r:id="rId19"/>
+      <w:headerReference w:type="default" r:id="rId14"/>
+      <w:footerReference w:type="default" r:id="rId15"/>
       <w:pgSz w:w="11906" w:h="16838"/>
       <w:pgMar w:top="1701" w:right="1134" w:bottom="1134" w:left="1701" w:header="1134" w:footer="0" w:gutter="0"/>
       <w:pgNumType w:start="3"/>
@@ -5062,121 +4500,6 @@
     </w:sectPr>
   </w:body>
 </w:document>
-</file>
-
-<file path=word/comments.xml><?xml version="1.0" encoding="utf-8"?>
-<w:comments xmlns:wpc="http://schemas.microsoft.com/office/word/2010/wordprocessingCanvas" xmlns:cx="http://schemas.microsoft.com/office/drawing/2014/chartex" xmlns:cx1="http://schemas.microsoft.com/office/drawing/2015/9/8/chartex" xmlns:cx2="http://schemas.microsoft.com/office/drawing/2015/10/21/chartex" xmlns:cx3="http://schemas.microsoft.com/office/drawing/2016/5/9/chartex" xmlns:cx4="http://schemas.microsoft.com/office/drawing/2016/5/10/chartex" xmlns:cx5="http://schemas.microsoft.com/office/drawing/2016/5/11/chartex" xmlns:cx6="http://schemas.microsoft.com/office/drawing/2016/5/12/chartex" xmlns:cx7="http://schemas.microsoft.com/office/drawing/2016/5/13/chartex" xmlns:cx8="http://schemas.microsoft.com/office/drawing/2016/5/14/chartex" xmlns:mc="http://schemas.openxmlformats.org/markup-compatibility/2006" xmlns:aink="http://schemas.microsoft.com/office/drawing/2016/ink" xmlns:am3d="http://schemas.microsoft.com/office/drawing/2017/model3d" xmlns:o="urn:schemas-microsoft-com:office:office" xmlns:r="http://schemas.openxmlformats.org/officeDocument/2006/relationships" xmlns:m="http://schemas.openxmlformats.org/officeDocument/2006/math" xmlns:v="urn:schemas-microsoft-com:vml" xmlns:wp14="http://schemas.microsoft.com/office/word/2010/wordprocessingDrawing" xmlns:wp="http://schemas.openxmlformats.org/drawingml/2006/wordprocessingDrawing" xmlns:w10="urn:schemas-microsoft-com:office:word" xmlns:w="http://schemas.openxmlformats.org/wordprocessingml/2006/main" xmlns:w14="http://schemas.microsoft.com/office/word/2010/wordml" xmlns:w15="http://schemas.microsoft.com/office/word/2012/wordml" xmlns:w16cex="http://schemas.microsoft.com/office/word/2018/wordml/cex" xmlns:w16cid="http://schemas.microsoft.com/office/word/2016/wordml/cid" xmlns:w16="http://schemas.microsoft.com/office/word/2018/wordml" xmlns:w16sdtdh="http://schemas.microsoft.com/office/word/2020/wordml/sdtdatahash" xmlns:w16se="http://schemas.microsoft.com/office/word/2015/wordml/symex" xmlns:wpg="http://schemas.microsoft.com/office/word/2010/wordprocessingGroup" xmlns:wpi="http://schemas.microsoft.com/office/word/2010/wordprocessingInk" xmlns:wne="http://schemas.microsoft.com/office/word/2006/wordml" xmlns:wps="http://schemas.microsoft.com/office/word/2010/wordprocessingShape" mc:Ignorable="w14 w15 w16se w16cid w16 w16cex w16sdtdh wp14">
-  <w:comment w:id="0" w:author="Roberson Junior Fernandes Alves" w:date="2021-06-30T14:02:00Z" w:initials="RJFA">
-    <w:p>
-      <w:pPr>
-        <w:pStyle w:val="Textodecomentrio"/>
-      </w:pPr>
-      <w:r>
-        <w:rPr>
-          <w:rStyle w:val="Refdecomentrio"/>
-        </w:rPr>
-        <w:annotationRef/>
-      </w:r>
-      <w:r>
-        <w:t>Deixar mais centralizado.</w:t>
-      </w:r>
-    </w:p>
-  </w:comment>
-  <w:comment w:id="3" w:author="Roberson Junior Fernandes Alves" w:date="2021-06-30T14:04:00Z" w:initials="RJFA">
-    <w:p>
-      <w:pPr>
-        <w:pStyle w:val="Textodecomentrio"/>
-      </w:pPr>
-      <w:r>
-        <w:rPr>
-          <w:rStyle w:val="Refdecomentrio"/>
-        </w:rPr>
-        <w:annotationRef/>
-      </w:r>
-      <w:r>
-        <w:t>Talvez o ideal neste caso seja deixar em paisagem</w:t>
-      </w:r>
-    </w:p>
-  </w:comment>
-  <w:comment w:id="2" w:author="Roberson Junior Fernandes Alves" w:date="2021-06-30T14:04:00Z" w:initials="RJFA">
-    <w:p>
-      <w:pPr>
-        <w:pStyle w:val="Textodecomentrio"/>
-      </w:pPr>
-      <w:r>
-        <w:rPr>
-          <w:rStyle w:val="Refdecomentrio"/>
-        </w:rPr>
-        <w:annotationRef/>
-      </w:r>
-      <w:r>
-        <w:t>Tratar como Diagrama.</w:t>
-      </w:r>
-    </w:p>
-  </w:comment>
-  <w:comment w:id="4" w:author="Roberson Junior Fernandes Alves" w:date="2021-06-30T14:06:00Z" w:initials="RJFA">
-    <w:p>
-      <w:pPr>
-        <w:pStyle w:val="Textodecomentrio"/>
-      </w:pPr>
-      <w:r>
-        <w:rPr>
-          <w:rStyle w:val="Refdecomentrio"/>
-        </w:rPr>
-        <w:annotationRef/>
-      </w:r>
-      <w:r>
-        <w:t>Estão faltando os relatórios(selects/views).</w:t>
-      </w:r>
-    </w:p>
-  </w:comment>
-  <w:comment w:id="7" w:author="Roberson Junior Fernandes Alves" w:date="2021-06-30T14:06:00Z" w:initials="RJFA">
-    <w:p>
-      <w:pPr>
-        <w:pStyle w:val="Textodecomentrio"/>
-      </w:pPr>
-      <w:r>
-        <w:rPr>
-          <w:rStyle w:val="Refdecomentrio"/>
-        </w:rPr>
-        <w:annotationRef/>
-      </w:r>
-      <w:r>
-        <w:t>A referência deve ser assim no texto.</w:t>
-      </w:r>
-    </w:p>
-  </w:comment>
-</w:comments>
-</file>
-
-<file path=word/commentsExtended.xml><?xml version="1.0" encoding="utf-8"?>
-<w15:commentsEx xmlns:wpc="http://schemas.microsoft.com/office/word/2010/wordprocessingCanvas" xmlns:cx="http://schemas.microsoft.com/office/drawing/2014/chartex" xmlns:cx1="http://schemas.microsoft.com/office/drawing/2015/9/8/chartex" xmlns:cx2="http://schemas.microsoft.com/office/drawing/2015/10/21/chartex" xmlns:cx3="http://schemas.microsoft.com/office/drawing/2016/5/9/chartex" xmlns:cx4="http://schemas.microsoft.com/office/drawing/2016/5/10/chartex" xmlns:cx5="http://schemas.microsoft.com/office/drawing/2016/5/11/chartex" xmlns:cx6="http://schemas.microsoft.com/office/drawing/2016/5/12/chartex" xmlns:cx7="http://schemas.microsoft.com/office/drawing/2016/5/13/chartex" xmlns:cx8="http://schemas.microsoft.com/office/drawing/2016/5/14/chartex" xmlns:mc="http://schemas.openxmlformats.org/markup-compatibility/2006" xmlns:aink="http://schemas.microsoft.com/office/drawing/2016/ink" xmlns:am3d="http://schemas.microsoft.com/office/drawing/2017/model3d" xmlns:o="urn:schemas-microsoft-com:office:office" xmlns:r="http://schemas.openxmlformats.org/officeDocument/2006/relationships" xmlns:m="http://schemas.openxmlformats.org/officeDocument/2006/math" xmlns:v="urn:schemas-microsoft-com:vml" xmlns:wp14="http://schemas.microsoft.com/office/word/2010/wordprocessingDrawing" xmlns:wp="http://schemas.openxmlformats.org/drawingml/2006/wordprocessingDrawing" xmlns:w10="urn:schemas-microsoft-com:office:word" xmlns:w="http://schemas.openxmlformats.org/wordprocessingml/2006/main" xmlns:w14="http://schemas.microsoft.com/office/word/2010/wordml" xmlns:w15="http://schemas.microsoft.com/office/word/2012/wordml" xmlns:w16cex="http://schemas.microsoft.com/office/word/2018/wordml/cex" xmlns:w16cid="http://schemas.microsoft.com/office/word/2016/wordml/cid" xmlns:w16="http://schemas.microsoft.com/office/word/2018/wordml" xmlns:w16sdtdh="http://schemas.microsoft.com/office/word/2020/wordml/sdtdatahash" xmlns:w16se="http://schemas.microsoft.com/office/word/2015/wordml/symex" xmlns:wpg="http://schemas.microsoft.com/office/word/2010/wordprocessingGroup" xmlns:wpi="http://schemas.microsoft.com/office/word/2010/wordprocessingInk" xmlns:wne="http://schemas.microsoft.com/office/word/2006/wordml" xmlns:wps="http://schemas.microsoft.com/office/word/2010/wordprocessingShape" mc:Ignorable="w14 w15 w16se w16cid w16 w16cex w16sdtdh wp14">
-  <w15:commentEx w15:paraId="21DB918D" w15:done="0"/>
-  <w15:commentEx w15:paraId="174DB1B2" w15:done="0"/>
-  <w15:commentEx w15:paraId="4E0378CB" w15:done="0"/>
-  <w15:commentEx w15:paraId="6CA6C41F" w15:done="1"/>
-  <w15:commentEx w15:paraId="23B69A27" w15:done="0"/>
-</w15:commentsEx>
-</file>
-
-<file path=word/commentsExtensible.xml><?xml version="1.0" encoding="utf-8"?>
-<w16cex:commentsExtensible xmlns:wpc="http://schemas.microsoft.com/office/word/2010/wordprocessingCanvas" xmlns:cx="http://schemas.microsoft.com/office/drawing/2014/chartex" xmlns:cx1="http://schemas.microsoft.com/office/drawing/2015/9/8/chartex" xmlns:cx2="http://schemas.microsoft.com/office/drawing/2015/10/21/chartex" xmlns:cx3="http://schemas.microsoft.com/office/drawing/2016/5/9/chartex" xmlns:cx4="http://schemas.microsoft.com/office/drawing/2016/5/10/chartex" xmlns:cx5="http://schemas.microsoft.com/office/drawing/2016/5/11/chartex" xmlns:cx6="http://schemas.microsoft.com/office/drawing/2016/5/12/chartex" xmlns:cx7="http://schemas.microsoft.com/office/drawing/2016/5/13/chartex" xmlns:cx8="http://schemas.microsoft.com/office/drawing/2016/5/14/chartex" xmlns:mc="http://schemas.openxmlformats.org/markup-compatibility/2006" xmlns:aink="http://schemas.microsoft.com/office/drawing/2016/ink" xmlns:am3d="http://schemas.microsoft.com/office/drawing/2017/model3d" xmlns:o="urn:schemas-microsoft-com:office:office" xmlns:r="http://schemas.openxmlformats.org/officeDocument/2006/relationships" xmlns:m="http://schemas.openxmlformats.org/officeDocument/2006/math" xmlns:v="urn:schemas-microsoft-com:vml" xmlns:wp14="http://schemas.microsoft.com/office/word/2010/wordprocessingDrawing" xmlns:wp="http://schemas.openxmlformats.org/drawingml/2006/wordprocessingDrawing" xmlns:w10="urn:schemas-microsoft-com:office:word" xmlns:w="http://schemas.openxmlformats.org/wordprocessingml/2006/main" xmlns:w14="http://schemas.microsoft.com/office/word/2010/wordml" xmlns:w15="http://schemas.microsoft.com/office/word/2012/wordml" xmlns:w16cex="http://schemas.microsoft.com/office/word/2018/wordml/cex" xmlns:w16cid="http://schemas.microsoft.com/office/word/2016/wordml/cid" xmlns:w16="http://schemas.microsoft.com/office/word/2018/wordml" xmlns:w16sdtdh="http://schemas.microsoft.com/office/word/2020/wordml/sdtdatahash" xmlns:w16se="http://schemas.microsoft.com/office/word/2015/wordml/symex" xmlns:wpg="http://schemas.microsoft.com/office/word/2010/wordprocessingGroup" xmlns:wpi="http://schemas.microsoft.com/office/word/2010/wordprocessingInk" xmlns:wne="http://schemas.microsoft.com/office/word/2006/wordml" xmlns:wps="http://schemas.microsoft.com/office/word/2010/wordprocessingShape" mc:Ignorable="w14 w15 w16se w16cid w16 w16cex w16sdtdh wp14">
-  <w16cex:commentExtensible w16cex:durableId="2486F808" w16cex:dateUtc="2021-06-30T17:02:00Z"/>
-  <w16cex:commentExtensible w16cex:durableId="2486F86B" w16cex:dateUtc="2021-06-30T17:04:00Z"/>
-  <w16cex:commentExtensible w16cex:durableId="2486F882" w16cex:dateUtc="2021-06-30T17:04:00Z"/>
-  <w16cex:commentExtensible w16cex:durableId="2486F8CE" w16cex:dateUtc="2021-06-30T17:06:00Z"/>
-  <w16cex:commentExtensible w16cex:durableId="2486F902" w16cex:dateUtc="2021-06-30T17:06:00Z"/>
-</w16cex:commentsExtensible>
-</file>
-
-<file path=word/commentsIds.xml><?xml version="1.0" encoding="utf-8"?>
-<w16cid:commentsIds xmlns:wpc="http://schemas.microsoft.com/office/word/2010/wordprocessingCanvas" xmlns:cx="http://schemas.microsoft.com/office/drawing/2014/chartex" xmlns:cx1="http://schemas.microsoft.com/office/drawing/2015/9/8/chartex" xmlns:cx2="http://schemas.microsoft.com/office/drawing/2015/10/21/chartex" xmlns:cx3="http://schemas.microsoft.com/office/drawing/2016/5/9/chartex" xmlns:cx4="http://schemas.microsoft.com/office/drawing/2016/5/10/chartex" xmlns:cx5="http://schemas.microsoft.com/office/drawing/2016/5/11/chartex" xmlns:cx6="http://schemas.microsoft.com/office/drawing/2016/5/12/chartex" xmlns:cx7="http://schemas.microsoft.com/office/drawing/2016/5/13/chartex" xmlns:cx8="http://schemas.microsoft.com/office/drawing/2016/5/14/chartex" xmlns:mc="http://schemas.openxmlformats.org/markup-compatibility/2006" xmlns:aink="http://schemas.microsoft.com/office/drawing/2016/ink" xmlns:am3d="http://schemas.microsoft.com/office/drawing/2017/model3d" xmlns:o="urn:schemas-microsoft-com:office:office" xmlns:r="http://schemas.openxmlformats.org/officeDocument/2006/relationships" xmlns:m="http://schemas.openxmlformats.org/officeDocument/2006/math" xmlns:v="urn:schemas-microsoft-com:vml" xmlns:wp14="http://schemas.microsoft.com/office/word/2010/wordprocessingDrawing" xmlns:wp="http://schemas.openxmlformats.org/drawingml/2006/wordprocessingDrawing" xmlns:w10="urn:schemas-microsoft-com:office:word" xmlns:w="http://schemas.openxmlformats.org/wordprocessingml/2006/main" xmlns:w14="http://schemas.microsoft.com/office/word/2010/wordml" xmlns:w15="http://schemas.microsoft.com/office/word/2012/wordml" xmlns:w16cex="http://schemas.microsoft.com/office/word/2018/wordml/cex" xmlns:w16cid="http://schemas.microsoft.com/office/word/2016/wordml/cid" xmlns:w16="http://schemas.microsoft.com/office/word/2018/wordml" xmlns:w16sdtdh="http://schemas.microsoft.com/office/word/2020/wordml/sdtdatahash" xmlns:w16se="http://schemas.microsoft.com/office/word/2015/wordml/symex" xmlns:wpg="http://schemas.microsoft.com/office/word/2010/wordprocessingGroup" xmlns:wpi="http://schemas.microsoft.com/office/word/2010/wordprocessingInk" xmlns:wne="http://schemas.microsoft.com/office/word/2006/wordml" xmlns:wps="http://schemas.microsoft.com/office/word/2010/wordprocessingShape" mc:Ignorable="w14 w15 w16se w16cid w16 w16cex w16sdtdh wp14">
-  <w16cid:commentId w16cid:paraId="21DB918D" w16cid:durableId="2486F808"/>
-  <w16cid:commentId w16cid:paraId="174DB1B2" w16cid:durableId="2486F86B"/>
-  <w16cid:commentId w16cid:paraId="4E0378CB" w16cid:durableId="2486F882"/>
-  <w16cid:commentId w16cid:paraId="6CA6C41F" w16cid:durableId="2486F8CE"/>
-  <w16cid:commentId w16cid:paraId="23B69A27" w16cid:durableId="2486F902"/>
-</w16cid:commentsIds>
 </file>
 
 <file path=word/endnotes.xml><?xml version="1.0" encoding="utf-8"?>
@@ -5311,6 +4634,7 @@
         <w:docPartUnique/>
       </w:docPartObj>
     </w:sdtPr>
+    <w:sdtEndPr/>
     <w:sdtContent>
       <w:p>
         <w:pPr>
@@ -6290,17 +5614,6 @@
     <w:abstractNumId w:val="4"/>
   </w:num>
 </w:numbering>
-</file>
-
-<file path=word/people.xml><?xml version="1.0" encoding="utf-8"?>
-<w15:people xmlns:wpc="http://schemas.microsoft.com/office/word/2010/wordprocessingCanvas" xmlns:cx="http://schemas.microsoft.com/office/drawing/2014/chartex" xmlns:cx1="http://schemas.microsoft.com/office/drawing/2015/9/8/chartex" xmlns:cx2="http://schemas.microsoft.com/office/drawing/2015/10/21/chartex" xmlns:cx3="http://schemas.microsoft.com/office/drawing/2016/5/9/chartex" xmlns:cx4="http://schemas.microsoft.com/office/drawing/2016/5/10/chartex" xmlns:cx5="http://schemas.microsoft.com/office/drawing/2016/5/11/chartex" xmlns:cx6="http://schemas.microsoft.com/office/drawing/2016/5/12/chartex" xmlns:cx7="http://schemas.microsoft.com/office/drawing/2016/5/13/chartex" xmlns:cx8="http://schemas.microsoft.com/office/drawing/2016/5/14/chartex" xmlns:mc="http://schemas.openxmlformats.org/markup-compatibility/2006" xmlns:aink="http://schemas.microsoft.com/office/drawing/2016/ink" xmlns:am3d="http://schemas.microsoft.com/office/drawing/2017/model3d" xmlns:o="urn:schemas-microsoft-com:office:office" xmlns:r="http://schemas.openxmlformats.org/officeDocument/2006/relationships" xmlns:m="http://schemas.openxmlformats.org/officeDocument/2006/math" xmlns:v="urn:schemas-microsoft-com:vml" xmlns:wp14="http://schemas.microsoft.com/office/word/2010/wordprocessingDrawing" xmlns:wp="http://schemas.openxmlformats.org/drawingml/2006/wordprocessingDrawing" xmlns:w10="urn:schemas-microsoft-com:office:word" xmlns:w="http://schemas.openxmlformats.org/wordprocessingml/2006/main" xmlns:w14="http://schemas.microsoft.com/office/word/2010/wordml" xmlns:w15="http://schemas.microsoft.com/office/word/2012/wordml" xmlns:w16cex="http://schemas.microsoft.com/office/word/2018/wordml/cex" xmlns:w16cid="http://schemas.microsoft.com/office/word/2016/wordml/cid" xmlns:w16="http://schemas.microsoft.com/office/word/2018/wordml" xmlns:w16sdtdh="http://schemas.microsoft.com/office/word/2020/wordml/sdtdatahash" xmlns:w16se="http://schemas.microsoft.com/office/word/2015/wordml/symex" xmlns:wpg="http://schemas.microsoft.com/office/word/2010/wordprocessingGroup" xmlns:wpi="http://schemas.microsoft.com/office/word/2010/wordprocessingInk" xmlns:wne="http://schemas.microsoft.com/office/word/2006/wordml" xmlns:wps="http://schemas.microsoft.com/office/word/2010/wordprocessingShape" mc:Ignorable="w14 w15 w16se w16cid w16 w16cex w16sdtdh wp14">
-  <w15:person w15:author="Roberson Junior Fernandes Alves">
-    <w15:presenceInfo w15:providerId="Windows Live" w15:userId="e378c3b4dce2e978"/>
-  </w15:person>
-  <w15:person w15:author="Ana Luiza Epping">
-    <w15:presenceInfo w15:providerId="Windows Live" w15:userId="090dfd08a746d200"/>
-  </w15:person>
-</w15:people>
 </file>
 
 <file path=word/styles.xml><?xml version="1.0" encoding="utf-8"?>
@@ -6903,6 +6216,7 @@
   <w:style w:type="character" w:default="1" w:styleId="Fontepargpadro">
     <w:name w:val="Default Paragraph Font"/>
     <w:uiPriority w:val="1"/>
+    <w:semiHidden/>
     <w:unhideWhenUsed/>
   </w:style>
   <w:style w:type="table" w:default="1" w:styleId="Tabelanormal">

</xml_diff>

<commit_message>
edição, e adição de texto no relatório
</commit_message>
<xml_diff>
--- a/Relatório/Relatório Pancora.docx
+++ b/Relatório/Relatório Pancora.docx
@@ -1,6 +1,6 @@
 
 <file path=word/document.xml><?xml version="1.0" encoding="utf-8"?>
-<w:document xmlns:wpc="http://schemas.microsoft.com/office/word/2010/wordprocessingCanvas" xmlns:cx="http://schemas.microsoft.com/office/drawing/2014/chartex" xmlns:cx1="http://schemas.microsoft.com/office/drawing/2015/9/8/chartex" xmlns:cx2="http://schemas.microsoft.com/office/drawing/2015/10/21/chartex" xmlns:cx3="http://schemas.microsoft.com/office/drawing/2016/5/9/chartex" xmlns:cx4="http://schemas.microsoft.com/office/drawing/2016/5/10/chartex" xmlns:cx5="http://schemas.microsoft.com/office/drawing/2016/5/11/chartex" xmlns:cx6="http://schemas.microsoft.com/office/drawing/2016/5/12/chartex" xmlns:cx7="http://schemas.microsoft.com/office/drawing/2016/5/13/chartex" xmlns:cx8="http://schemas.microsoft.com/office/drawing/2016/5/14/chartex" xmlns:mc="http://schemas.openxmlformats.org/markup-compatibility/2006" xmlns:aink="http://schemas.microsoft.com/office/drawing/2016/ink" xmlns:am3d="http://schemas.microsoft.com/office/drawing/2017/model3d" xmlns:o="urn:schemas-microsoft-com:office:office" xmlns:r="http://schemas.openxmlformats.org/officeDocument/2006/relationships" xmlns:m="http://schemas.openxmlformats.org/officeDocument/2006/math" xmlns:v="urn:schemas-microsoft-com:vml" xmlns:wp14="http://schemas.microsoft.com/office/word/2010/wordprocessingDrawing" xmlns:wp="http://schemas.openxmlformats.org/drawingml/2006/wordprocessingDrawing" xmlns:w10="urn:schemas-microsoft-com:office:word" xmlns:w="http://schemas.openxmlformats.org/wordprocessingml/2006/main" xmlns:w14="http://schemas.microsoft.com/office/word/2010/wordml" xmlns:w15="http://schemas.microsoft.com/office/word/2012/wordml" xmlns:w16cex="http://schemas.microsoft.com/office/word/2018/wordml/cex" xmlns:w16cid="http://schemas.microsoft.com/office/word/2016/wordml/cid" xmlns:w16="http://schemas.microsoft.com/office/word/2018/wordml" xmlns:w16sdtdh="http://schemas.microsoft.com/office/word/2020/wordml/sdtdatahash" xmlns:w16se="http://schemas.microsoft.com/office/word/2015/wordml/symex" xmlns:wpg="http://schemas.microsoft.com/office/word/2010/wordprocessingGroup" xmlns:wpi="http://schemas.microsoft.com/office/word/2010/wordprocessingInk" xmlns:wne="http://schemas.microsoft.com/office/word/2006/wordml" xmlns:wps="http://schemas.microsoft.com/office/word/2010/wordprocessingShape" mc:Ignorable="w14 w15 w16se w16cid w16 w16cex w16sdtdh wp14">
+<w:document xmlns:wpc="http://schemas.microsoft.com/office/word/2010/wordprocessingCanvas" xmlns:cx="http://schemas.microsoft.com/office/drawing/2014/chartex" xmlns:mc="http://schemas.openxmlformats.org/markup-compatibility/2006" xmlns:o="urn:schemas-microsoft-com:office:office" xmlns:r="http://schemas.openxmlformats.org/officeDocument/2006/relationships" xmlns:m="http://schemas.openxmlformats.org/officeDocument/2006/math" xmlns:v="urn:schemas-microsoft-com:vml" xmlns:wp14="http://schemas.microsoft.com/office/word/2010/wordprocessingDrawing" xmlns:wp="http://schemas.openxmlformats.org/drawingml/2006/wordprocessingDrawing" xmlns:w10="urn:schemas-microsoft-com:office:word" xmlns:w="http://schemas.openxmlformats.org/wordprocessingml/2006/main" xmlns:w14="http://schemas.microsoft.com/office/word/2010/wordml" xmlns:w15="http://schemas.microsoft.com/office/word/2012/wordml" xmlns:w16se="http://schemas.microsoft.com/office/word/2015/wordml/symex" xmlns:wpg="http://schemas.microsoft.com/office/word/2010/wordprocessingGroup" xmlns:wpi="http://schemas.microsoft.com/office/word/2010/wordprocessingInk" xmlns:wne="http://schemas.microsoft.com/office/word/2006/wordml" xmlns:wps="http://schemas.microsoft.com/office/word/2010/wordprocessingShape" mc:Ignorable="w14 w15 w16se wp14">
   <w:body>
     <w:p>
       <w:pPr>
@@ -572,7 +572,89 @@
           <w:sz w:val="20"/>
           <w:szCs w:val="20"/>
         </w:rPr>
-        <w:t xml:space="preserve"> apresentado ao Curso de Ciência da Computação, Área das Ciências Exatas, da Universidade do Oeste de Santa Catarina como requisito parcial à obtenção de nota para trabalho final no componente de Banco de Dados I.</w:t>
+        <w:t xml:space="preserve"> apresentado ao Curso de Ciência da Computação, Área das Ciências Exatas, da Universidade do Oeste de Santa Catarina como requisito parcial à obtenção de nota para trabalho final no</w:t>
+      </w:r>
+      <w:r>
+        <w:rPr>
+          <w:rFonts w:ascii="Times New Roman" w:hAnsi="Times New Roman" w:cs="Times New Roman"/>
+          <w:sz w:val="20"/>
+          <w:szCs w:val="20"/>
+        </w:rPr>
+        <w:t>s</w:t>
+      </w:r>
+      <w:r>
+        <w:rPr>
+          <w:rFonts w:ascii="Times New Roman" w:hAnsi="Times New Roman" w:cs="Times New Roman"/>
+          <w:sz w:val="20"/>
+          <w:szCs w:val="20"/>
+        </w:rPr>
+        <w:t xml:space="preserve"> </w:t>
+      </w:r>
+      <w:r>
+        <w:rPr>
+          <w:rFonts w:ascii="Times New Roman" w:hAnsi="Times New Roman" w:cs="Times New Roman"/>
+          <w:sz w:val="20"/>
+          <w:szCs w:val="20"/>
+        </w:rPr>
+        <w:t>componente</w:t>
+      </w:r>
+      <w:r>
+        <w:rPr>
+          <w:rFonts w:ascii="Times New Roman" w:hAnsi="Times New Roman" w:cs="Times New Roman"/>
+          <w:sz w:val="20"/>
+          <w:szCs w:val="20"/>
+        </w:rPr>
+        <w:t xml:space="preserve">s de </w:t>
+      </w:r>
+      <w:r>
+        <w:rPr>
+          <w:rFonts w:ascii="Times New Roman" w:hAnsi="Times New Roman" w:cs="Times New Roman"/>
+          <w:sz w:val="20"/>
+          <w:szCs w:val="20"/>
+          <w:highlight w:val="yellow"/>
+          <w:rPrChange w:id="0" w:author="Evelyn" w:date="2021-11-25T20:35:00Z">
+            <w:rPr>
+              <w:rFonts w:ascii="Times New Roman" w:hAnsi="Times New Roman" w:cs="Times New Roman"/>
+              <w:sz w:val="20"/>
+              <w:szCs w:val="20"/>
+            </w:rPr>
+          </w:rPrChange>
+        </w:rPr>
+        <w:t>Banco de dados II, Programação II e Engenharia de Software I</w:t>
+      </w:r>
+      <w:del w:id="1" w:author="Evelyn" w:date="2021-11-25T19:43:00Z">
+        <w:r>
+          <w:rPr>
+            <w:rFonts w:ascii="Times New Roman" w:hAnsi="Times New Roman" w:cs="Times New Roman"/>
+            <w:sz w:val="20"/>
+            <w:szCs w:val="20"/>
+            <w:highlight w:val="yellow"/>
+            <w:rPrChange w:id="2" w:author="Evelyn" w:date="2021-11-25T20:35:00Z">
+              <w:rPr>
+                <w:rFonts w:ascii="Times New Roman" w:hAnsi="Times New Roman" w:cs="Times New Roman"/>
+                <w:sz w:val="20"/>
+                <w:szCs w:val="20"/>
+              </w:rPr>
+            </w:rPrChange>
+          </w:rPr>
+          <w:delText xml:space="preserve"> </w:delText>
+        </w:r>
+      </w:del>
+      <w:r>
+        <w:rPr>
+          <w:rFonts w:ascii="Times New Roman" w:hAnsi="Times New Roman" w:cs="Times New Roman"/>
+          <w:sz w:val="20"/>
+          <w:szCs w:val="20"/>
+          <w:highlight w:val="yellow"/>
+          <w:rPrChange w:id="3" w:author="Evelyn" w:date="2021-11-25T20:35:00Z">
+            <w:rPr>
+              <w:rFonts w:ascii="Times New Roman" w:hAnsi="Times New Roman" w:cs="Times New Roman"/>
+              <w:sz w:val="20"/>
+              <w:szCs w:val="20"/>
+            </w:rPr>
+          </w:rPrChange>
+        </w:rPr>
+        <w:t>.</w:t>
       </w:r>
     </w:p>
     <w:p>
@@ -612,16 +694,190 @@
           <w:sz w:val="24"/>
           <w:szCs w:val="24"/>
         </w:rPr>
-        <w:t xml:space="preserve">Orientador: Prof. Roberson </w:t>
-      </w:r>
-      <w:r>
-        <w:rPr>
-          <w:rFonts w:ascii="Times New Roman" w:hAnsi="Times New Roman" w:cs="Times New Roman"/>
-          <w:sz w:val="24"/>
-          <w:szCs w:val="24"/>
-        </w:rPr>
-        <w:t>Junior Fernandes Alves</w:t>
-      </w:r>
+        <w:t xml:space="preserve">Orientador: Prof. </w:t>
+      </w:r>
+      <w:proofErr w:type="spellStart"/>
+      <w:r>
+        <w:rPr>
+          <w:rFonts w:ascii="Times New Roman" w:hAnsi="Times New Roman" w:cs="Times New Roman"/>
+          <w:sz w:val="24"/>
+          <w:szCs w:val="24"/>
+        </w:rPr>
+        <w:t>Roberson</w:t>
+      </w:r>
+      <w:proofErr w:type="spellEnd"/>
+      <w:r>
+        <w:rPr>
+          <w:rFonts w:ascii="Times New Roman" w:hAnsi="Times New Roman" w:cs="Times New Roman"/>
+          <w:sz w:val="24"/>
+          <w:szCs w:val="24"/>
+        </w:rPr>
+        <w:t xml:space="preserve"> </w:t>
+      </w:r>
+      <w:r>
+        <w:rPr>
+          <w:rFonts w:ascii="Times New Roman" w:hAnsi="Times New Roman" w:cs="Times New Roman"/>
+          <w:sz w:val="24"/>
+          <w:szCs w:val="24"/>
+        </w:rPr>
+        <w:t>J</w:t>
+      </w:r>
+      <w:ins w:id="4" w:author="Evelyn" w:date="2021-11-25T19:43:00Z">
+        <w:r>
+          <w:rPr>
+            <w:rFonts w:ascii="Times New Roman" w:hAnsi="Times New Roman" w:cs="Times New Roman"/>
+            <w:sz w:val="24"/>
+            <w:szCs w:val="24"/>
+          </w:rPr>
+          <w:t>.</w:t>
+        </w:r>
+      </w:ins>
+      <w:r>
+        <w:rPr>
+          <w:rFonts w:ascii="Times New Roman" w:hAnsi="Times New Roman" w:cs="Times New Roman"/>
+          <w:sz w:val="24"/>
+          <w:szCs w:val="24"/>
+        </w:rPr>
+        <w:t xml:space="preserve"> F</w:t>
+      </w:r>
+      <w:ins w:id="5" w:author="Evelyn" w:date="2021-11-25T19:43:00Z">
+        <w:r>
+          <w:rPr>
+            <w:rFonts w:ascii="Times New Roman" w:hAnsi="Times New Roman" w:cs="Times New Roman"/>
+            <w:sz w:val="24"/>
+            <w:szCs w:val="24"/>
+          </w:rPr>
+          <w:t>.</w:t>
+        </w:r>
+      </w:ins>
+      <w:r>
+        <w:rPr>
+          <w:rFonts w:ascii="Times New Roman" w:hAnsi="Times New Roman" w:cs="Times New Roman"/>
+          <w:sz w:val="24"/>
+          <w:szCs w:val="24"/>
+        </w:rPr>
+        <w:t xml:space="preserve"> Alves</w:t>
+      </w:r>
+      <w:r>
+        <w:rPr>
+          <w:rFonts w:ascii="Times New Roman" w:hAnsi="Times New Roman" w:cs="Times New Roman"/>
+          <w:sz w:val="24"/>
+          <w:szCs w:val="24"/>
+          <w:highlight w:val="yellow"/>
+          <w:rPrChange w:id="6" w:author="Evelyn" w:date="2021-11-25T20:35:00Z">
+            <w:rPr>
+              <w:rFonts w:ascii="Times New Roman" w:hAnsi="Times New Roman" w:cs="Times New Roman"/>
+              <w:sz w:val="24"/>
+              <w:szCs w:val="24"/>
+            </w:rPr>
+          </w:rPrChange>
+        </w:rPr>
+        <w:t xml:space="preserve">, Prof. Otília D. Barbosa e Prof. </w:t>
+      </w:r>
+      <w:proofErr w:type="spellStart"/>
+      <w:r>
+        <w:rPr>
+          <w:rFonts w:ascii="Times New Roman" w:hAnsi="Times New Roman" w:cs="Times New Roman"/>
+          <w:sz w:val="24"/>
+          <w:szCs w:val="24"/>
+          <w:highlight w:val="yellow"/>
+          <w:rPrChange w:id="7" w:author="Evelyn" w:date="2021-11-25T20:35:00Z">
+            <w:rPr>
+              <w:rFonts w:ascii="Times New Roman" w:hAnsi="Times New Roman" w:cs="Times New Roman"/>
+              <w:sz w:val="24"/>
+              <w:szCs w:val="24"/>
+            </w:rPr>
+          </w:rPrChange>
+        </w:rPr>
+        <w:t>F</w:t>
+      </w:r>
+      <w:ins w:id="8" w:author="Evelyn" w:date="2021-11-25T19:44:00Z">
+        <w:r>
+          <w:rPr>
+            <w:rFonts w:ascii="Times New Roman" w:hAnsi="Times New Roman" w:cs="Times New Roman"/>
+            <w:sz w:val="24"/>
+            <w:szCs w:val="24"/>
+            <w:highlight w:val="yellow"/>
+            <w:rPrChange w:id="9" w:author="Evelyn" w:date="2021-11-25T20:35:00Z">
+              <w:rPr>
+                <w:rFonts w:ascii="Times New Roman" w:hAnsi="Times New Roman" w:cs="Times New Roman"/>
+                <w:sz w:val="24"/>
+                <w:szCs w:val="24"/>
+              </w:rPr>
+            </w:rPrChange>
+          </w:rPr>
+          <w:t>r</w:t>
+        </w:r>
+      </w:ins>
+      <w:r>
+        <w:rPr>
+          <w:rFonts w:ascii="Times New Roman" w:hAnsi="Times New Roman" w:cs="Times New Roman"/>
+          <w:sz w:val="24"/>
+          <w:szCs w:val="24"/>
+          <w:highlight w:val="yellow"/>
+          <w:rPrChange w:id="10" w:author="Evelyn" w:date="2021-11-25T20:35:00Z">
+            <w:rPr>
+              <w:rFonts w:ascii="Times New Roman" w:hAnsi="Times New Roman" w:cs="Times New Roman"/>
+              <w:sz w:val="24"/>
+              <w:szCs w:val="24"/>
+            </w:rPr>
+          </w:rPrChange>
+        </w:rPr>
+        <w:t>ancieli</w:t>
+      </w:r>
+      <w:proofErr w:type="spellEnd"/>
+      <w:r>
+        <w:rPr>
+          <w:rFonts w:ascii="Times New Roman" w:hAnsi="Times New Roman" w:cs="Times New Roman"/>
+          <w:sz w:val="24"/>
+          <w:szCs w:val="24"/>
+          <w:highlight w:val="yellow"/>
+          <w:rPrChange w:id="11" w:author="Evelyn" w:date="2021-11-25T20:35:00Z">
+            <w:rPr>
+              <w:rFonts w:ascii="Times New Roman" w:hAnsi="Times New Roman" w:cs="Times New Roman"/>
+              <w:sz w:val="24"/>
+              <w:szCs w:val="24"/>
+            </w:rPr>
+          </w:rPrChange>
+        </w:rPr>
+        <w:t xml:space="preserve"> C. </w:t>
+      </w:r>
+      <w:proofErr w:type="spellStart"/>
+      <w:r>
+        <w:rPr>
+          <w:rFonts w:ascii="Times New Roman" w:hAnsi="Times New Roman" w:cs="Times New Roman"/>
+          <w:sz w:val="24"/>
+          <w:szCs w:val="24"/>
+          <w:highlight w:val="yellow"/>
+          <w:rPrChange w:id="12" w:author="Evelyn" w:date="2021-11-25T20:35:00Z">
+            <w:rPr>
+              <w:rFonts w:ascii="Times New Roman" w:hAnsi="Times New Roman" w:cs="Times New Roman"/>
+              <w:sz w:val="24"/>
+              <w:szCs w:val="24"/>
+            </w:rPr>
+          </w:rPrChange>
+        </w:rPr>
+        <w:t>Petry</w:t>
+      </w:r>
+      <w:proofErr w:type="spellEnd"/>
+      <w:ins w:id="13" w:author="Evelyn" w:date="2021-11-25T19:45:00Z">
+        <w:r>
+          <w:rPr>
+            <w:rFonts w:ascii="Times New Roman" w:hAnsi="Times New Roman" w:cs="Times New Roman"/>
+            <w:sz w:val="24"/>
+            <w:szCs w:val="24"/>
+            <w:highlight w:val="yellow"/>
+            <w:rPrChange w:id="14" w:author="Evelyn" w:date="2021-11-25T20:35:00Z">
+              <w:rPr>
+                <w:rFonts w:ascii="Times New Roman" w:hAnsi="Times New Roman" w:cs="Times New Roman"/>
+                <w:sz w:val="24"/>
+                <w:szCs w:val="24"/>
+              </w:rPr>
+            </w:rPrChange>
+          </w:rPr>
+          <w:t>.</w:t>
+        </w:r>
+      </w:ins>
     </w:p>
     <w:p>
       <w:pPr>
@@ -1271,9 +1527,238 @@
     </w:p>
     <w:p>
       <w:pPr>
+        <w:ind w:firstLine="708"/>
+        <w:rPr>
+          <w:ins w:id="15" w:author="Evelyn" w:date="2021-11-25T19:49:00Z"/>
+          <w:rFonts w:ascii="Times New Roman" w:hAnsi="Times New Roman" w:cs="Times New Roman"/>
+          <w:sz w:val="24"/>
+          <w:szCs w:val="24"/>
+          <w:rPrChange w:id="16" w:author="Evelyn" w:date="2021-11-25T19:49:00Z">
+            <w:rPr>
+              <w:ins w:id="17" w:author="Evelyn" w:date="2021-11-25T19:49:00Z"/>
+            </w:rPr>
+          </w:rPrChange>
+        </w:rPr>
+        <w:pPrChange w:id="18" w:author="Evelyn" w:date="2021-11-25T19:49:00Z">
+          <w:pPr>
+            <w:spacing w:line="240" w:lineRule="auto"/>
+            <w:ind w:left="3540"/>
+          </w:pPr>
+        </w:pPrChange>
+      </w:pPr>
+      <w:r>
+        <w:rPr>
+          <w:rFonts w:ascii="Times New Roman" w:hAnsi="Times New Roman" w:cs="Times New Roman"/>
+          <w:sz w:val="24"/>
+          <w:szCs w:val="24"/>
+          <w:highlight w:val="yellow"/>
+          <w:rPrChange w:id="19" w:author="Evelyn" w:date="2021-11-25T20:35:00Z">
+            <w:rPr>
+              <w:bCs/>
+              <w:sz w:val="24"/>
+              <w:szCs w:val="24"/>
+            </w:rPr>
+          </w:rPrChange>
+        </w:rPr>
+        <w:t>Em meio a esse cenário foi proposto</w:t>
+      </w:r>
+      <w:r>
+        <w:rPr>
+          <w:rFonts w:ascii="Times New Roman" w:hAnsi="Times New Roman" w:cs="Times New Roman"/>
+          <w:sz w:val="24"/>
+          <w:szCs w:val="24"/>
+          <w:highlight w:val="yellow"/>
+          <w:rPrChange w:id="20" w:author="Evelyn" w:date="2021-11-25T20:35:00Z">
+            <w:rPr>
+              <w:bCs/>
+              <w:sz w:val="24"/>
+              <w:szCs w:val="24"/>
+            </w:rPr>
+          </w:rPrChange>
+        </w:rPr>
+        <w:t>,</w:t>
+      </w:r>
+      <w:r>
+        <w:rPr>
+          <w:rFonts w:ascii="Times New Roman" w:hAnsi="Times New Roman" w:cs="Times New Roman"/>
+          <w:sz w:val="24"/>
+          <w:szCs w:val="24"/>
+          <w:highlight w:val="yellow"/>
+          <w:rPrChange w:id="21" w:author="Evelyn" w:date="2021-11-25T20:35:00Z">
+            <w:rPr>
+              <w:bCs/>
+              <w:sz w:val="24"/>
+              <w:szCs w:val="24"/>
+            </w:rPr>
+          </w:rPrChange>
+        </w:rPr>
+        <w:t xml:space="preserve"> </w:t>
+      </w:r>
+      <w:r>
+        <w:rPr>
+          <w:rFonts w:ascii="Times New Roman" w:hAnsi="Times New Roman" w:cs="Times New Roman"/>
+          <w:sz w:val="24"/>
+          <w:szCs w:val="24"/>
+          <w:highlight w:val="yellow"/>
+          <w:rPrChange w:id="22" w:author="Evelyn" w:date="2021-11-25T20:35:00Z">
+            <w:rPr>
+              <w:bCs/>
+              <w:sz w:val="24"/>
+              <w:szCs w:val="24"/>
+            </w:rPr>
+          </w:rPrChange>
+        </w:rPr>
+        <w:t>para a</w:t>
+      </w:r>
+      <w:ins w:id="23" w:author="Evelyn" w:date="2021-11-25T19:48:00Z">
+        <w:r>
+          <w:rPr>
+            <w:rFonts w:ascii="Times New Roman" w:hAnsi="Times New Roman" w:cs="Times New Roman"/>
+            <w:sz w:val="24"/>
+            <w:szCs w:val="24"/>
+            <w:highlight w:val="yellow"/>
+            <w:rPrChange w:id="24" w:author="Evelyn" w:date="2021-11-25T20:35:00Z">
+              <w:rPr>
+                <w:bCs/>
+                <w:sz w:val="24"/>
+                <w:szCs w:val="24"/>
+              </w:rPr>
+            </w:rPrChange>
+          </w:rPr>
+          <w:t>s</w:t>
+        </w:r>
+      </w:ins>
+      <w:r>
+        <w:rPr>
+          <w:rFonts w:ascii="Times New Roman" w:hAnsi="Times New Roman" w:cs="Times New Roman"/>
+          <w:sz w:val="24"/>
+          <w:szCs w:val="24"/>
+          <w:highlight w:val="yellow"/>
+          <w:rPrChange w:id="25" w:author="Evelyn" w:date="2021-11-25T20:35:00Z">
+            <w:rPr>
+              <w:bCs/>
+              <w:sz w:val="24"/>
+              <w:szCs w:val="24"/>
+            </w:rPr>
+          </w:rPrChange>
+        </w:rPr>
+        <w:t xml:space="preserve"> disciplina</w:t>
+      </w:r>
+      <w:ins w:id="26" w:author="Evelyn" w:date="2021-11-25T19:49:00Z">
+        <w:r>
+          <w:rPr>
+            <w:rFonts w:ascii="Times New Roman" w:hAnsi="Times New Roman" w:cs="Times New Roman"/>
+            <w:sz w:val="24"/>
+            <w:szCs w:val="24"/>
+            <w:highlight w:val="yellow"/>
+            <w:rPrChange w:id="27" w:author="Evelyn" w:date="2021-11-25T20:35:00Z">
+              <w:rPr>
+                <w:bCs/>
+                <w:sz w:val="24"/>
+                <w:szCs w:val="24"/>
+              </w:rPr>
+            </w:rPrChange>
+          </w:rPr>
+          <w:t xml:space="preserve">s de </w:t>
+        </w:r>
+        <w:r>
+          <w:rPr>
+            <w:rFonts w:ascii="Times New Roman" w:hAnsi="Times New Roman" w:cs="Times New Roman"/>
+            <w:sz w:val="24"/>
+            <w:szCs w:val="24"/>
+            <w:highlight w:val="yellow"/>
+            <w:rPrChange w:id="28" w:author="Evelyn" w:date="2021-11-25T20:35:00Z">
+              <w:rPr/>
+            </w:rPrChange>
+          </w:rPr>
+          <w:t>Banco de dados II, Programação II e Engenharia de Software I</w:t>
+        </w:r>
+        <w:r>
+          <w:rPr>
+            <w:rFonts w:ascii="Times New Roman" w:hAnsi="Times New Roman" w:cs="Times New Roman"/>
+            <w:sz w:val="24"/>
+            <w:szCs w:val="24"/>
+            <w:highlight w:val="yellow"/>
+            <w:rPrChange w:id="29" w:author="Evelyn" w:date="2021-11-25T20:35:00Z">
+              <w:rPr>
+                <w:rFonts w:ascii="Times New Roman" w:hAnsi="Times New Roman" w:cs="Times New Roman"/>
+                <w:sz w:val="24"/>
+                <w:szCs w:val="24"/>
+              </w:rPr>
+            </w:rPrChange>
+          </w:rPr>
+          <w:t>, a elab</w:t>
+        </w:r>
+      </w:ins>
+      <w:ins w:id="30" w:author="Evelyn" w:date="2021-11-25T19:50:00Z">
+        <w:r>
+          <w:rPr>
+            <w:rFonts w:ascii="Times New Roman" w:hAnsi="Times New Roman" w:cs="Times New Roman"/>
+            <w:sz w:val="24"/>
+            <w:szCs w:val="24"/>
+            <w:highlight w:val="yellow"/>
+            <w:rPrChange w:id="31" w:author="Evelyn" w:date="2021-11-25T20:35:00Z">
+              <w:rPr>
+                <w:rFonts w:ascii="Times New Roman" w:hAnsi="Times New Roman" w:cs="Times New Roman"/>
+                <w:sz w:val="24"/>
+                <w:szCs w:val="24"/>
+              </w:rPr>
+            </w:rPrChange>
+          </w:rPr>
+          <w:t>o</w:t>
+        </w:r>
+      </w:ins>
+      <w:ins w:id="32" w:author="Evelyn" w:date="2021-11-25T19:49:00Z">
+        <w:r>
+          <w:rPr>
+            <w:rFonts w:ascii="Times New Roman" w:hAnsi="Times New Roman" w:cs="Times New Roman"/>
+            <w:sz w:val="24"/>
+            <w:szCs w:val="24"/>
+            <w:highlight w:val="yellow"/>
+            <w:rPrChange w:id="33" w:author="Evelyn" w:date="2021-11-25T20:35:00Z">
+              <w:rPr>
+                <w:rFonts w:ascii="Times New Roman" w:hAnsi="Times New Roman" w:cs="Times New Roman"/>
+                <w:sz w:val="24"/>
+                <w:szCs w:val="24"/>
+              </w:rPr>
+            </w:rPrChange>
+          </w:rPr>
+          <w:t>ração de um sistema para o monitoramento dos casos de COVID-19</w:t>
+        </w:r>
+      </w:ins>
+      <w:ins w:id="34" w:author="Evelyn" w:date="2021-11-25T19:50:00Z">
+        <w:r>
+          <w:rPr>
+            <w:rFonts w:ascii="Times New Roman" w:hAnsi="Times New Roman" w:cs="Times New Roman"/>
+            <w:sz w:val="24"/>
+            <w:szCs w:val="24"/>
+            <w:highlight w:val="yellow"/>
+            <w:rPrChange w:id="35" w:author="Evelyn" w:date="2021-11-25T20:35:00Z">
+              <w:rPr>
+                <w:rFonts w:ascii="Times New Roman" w:hAnsi="Times New Roman" w:cs="Times New Roman"/>
+                <w:sz w:val="24"/>
+                <w:szCs w:val="24"/>
+              </w:rPr>
+            </w:rPrChange>
+          </w:rPr>
+          <w:t>.</w:t>
+        </w:r>
+        <w:r>
+          <w:rPr>
+            <w:rFonts w:ascii="Times New Roman" w:hAnsi="Times New Roman" w:cs="Times New Roman"/>
+            <w:sz w:val="24"/>
+            <w:szCs w:val="24"/>
+          </w:rPr>
+          <w:t xml:space="preserve"> </w:t>
+        </w:r>
+      </w:ins>
+    </w:p>
+    <w:p>
+      <w:pPr>
         <w:spacing w:after="0" w:line="360" w:lineRule="auto"/>
         <w:ind w:firstLine="709"/>
         <w:rPr>
+          <w:ins w:id="36" w:author="Evelyn" w:date="2021-11-25T19:48:00Z"/>
           <w:rFonts w:ascii="Times New Roman" w:hAnsi="Times New Roman" w:cs="Times New Roman"/>
           <w:bCs/>
           <w:sz w:val="24"/>
@@ -1287,170 +1772,25 @@
           <w:sz w:val="24"/>
           <w:szCs w:val="24"/>
         </w:rPr>
-        <w:t>Em meio a esse cenário foi proposto</w:t>
-      </w:r>
-      <w:r>
+        <w:t xml:space="preserve"> </w:t>
+      </w:r>
+    </w:p>
+    <w:p>
+      <w:pPr>
+        <w:spacing w:after="0" w:line="360" w:lineRule="auto"/>
         <w:rPr>
           <w:rFonts w:ascii="Times New Roman" w:hAnsi="Times New Roman" w:cs="Times New Roman"/>
           <w:bCs/>
           <w:sz w:val="24"/>
           <w:szCs w:val="24"/>
         </w:rPr>
-        <w:t>,</w:t>
-      </w:r>
-      <w:r>
-        <w:rPr>
-          <w:rFonts w:ascii="Times New Roman" w:hAnsi="Times New Roman" w:cs="Times New Roman"/>
-          <w:bCs/>
-          <w:sz w:val="24"/>
-          <w:szCs w:val="24"/>
-        </w:rPr>
-        <w:t xml:space="preserve"> </w:t>
-      </w:r>
-      <w:r>
-        <w:rPr>
-          <w:rFonts w:ascii="Times New Roman" w:hAnsi="Times New Roman" w:cs="Times New Roman"/>
-          <w:bCs/>
-          <w:sz w:val="24"/>
-          <w:szCs w:val="24"/>
-        </w:rPr>
-        <w:t>para a</w:t>
-      </w:r>
-      <w:r>
-        <w:rPr>
-          <w:rFonts w:ascii="Times New Roman" w:hAnsi="Times New Roman" w:cs="Times New Roman"/>
-          <w:bCs/>
-          <w:sz w:val="24"/>
-          <w:szCs w:val="24"/>
-        </w:rPr>
-        <w:t xml:space="preserve"> disciplina de Banco de Dados I, o desenvolvimento de</w:t>
-      </w:r>
-      <w:r>
-        <w:rPr>
-          <w:rFonts w:ascii="Times New Roman" w:hAnsi="Times New Roman" w:cs="Times New Roman"/>
-          <w:bCs/>
-          <w:sz w:val="24"/>
-          <w:szCs w:val="24"/>
-        </w:rPr>
-        <w:t xml:space="preserve"> um </w:t>
-      </w:r>
-      <w:r>
-        <w:rPr>
-          <w:rFonts w:ascii="Times New Roman" w:hAnsi="Times New Roman" w:cs="Times New Roman"/>
-          <w:bCs/>
-          <w:sz w:val="24"/>
-          <w:szCs w:val="24"/>
-        </w:rPr>
-        <w:t xml:space="preserve">modelo </w:t>
-      </w:r>
-      <w:r>
-        <w:rPr>
-          <w:rFonts w:ascii="Times New Roman" w:hAnsi="Times New Roman" w:cs="Times New Roman"/>
-          <w:bCs/>
-          <w:sz w:val="24"/>
-          <w:szCs w:val="24"/>
-        </w:rPr>
-        <w:t>relacional</w:t>
-      </w:r>
-      <w:r>
-        <w:rPr>
-          <w:rFonts w:ascii="Times New Roman" w:hAnsi="Times New Roman" w:cs="Times New Roman"/>
-          <w:bCs/>
-          <w:sz w:val="24"/>
-          <w:szCs w:val="24"/>
-        </w:rPr>
-        <w:t xml:space="preserve"> e banco de dados para o monitoramento de casos d</w:t>
-      </w:r>
-      <w:r>
-        <w:rPr>
-          <w:rFonts w:ascii="Times New Roman" w:hAnsi="Times New Roman" w:cs="Times New Roman"/>
-          <w:bCs/>
-          <w:sz w:val="24"/>
-          <w:szCs w:val="24"/>
-        </w:rPr>
-        <w:t>a</w:t>
-      </w:r>
-      <w:r>
-        <w:rPr>
-          <w:rFonts w:ascii="Times New Roman" w:hAnsi="Times New Roman" w:cs="Times New Roman"/>
-          <w:bCs/>
-          <w:sz w:val="24"/>
-          <w:szCs w:val="24"/>
-        </w:rPr>
-        <w:t xml:space="preserve"> C</w:t>
-      </w:r>
-      <w:r>
-        <w:rPr>
-          <w:rFonts w:ascii="Times New Roman" w:hAnsi="Times New Roman" w:cs="Times New Roman"/>
-          <w:bCs/>
-          <w:sz w:val="24"/>
-          <w:szCs w:val="24"/>
-        </w:rPr>
-        <w:t>OVID-19</w:t>
-      </w:r>
-      <w:r>
-        <w:rPr>
-          <w:rFonts w:ascii="Times New Roman" w:hAnsi="Times New Roman" w:cs="Times New Roman"/>
-          <w:bCs/>
-          <w:sz w:val="24"/>
-          <w:szCs w:val="24"/>
-        </w:rPr>
-        <w:t>, com o intuito de aplicar os conhecimentos adquiridos em aul</w:t>
-      </w:r>
-      <w:r>
-        <w:rPr>
-          <w:rFonts w:ascii="Times New Roman" w:hAnsi="Times New Roman" w:cs="Times New Roman"/>
-          <w:bCs/>
-          <w:sz w:val="24"/>
-          <w:szCs w:val="24"/>
-        </w:rPr>
-        <w:t>a</w:t>
-      </w:r>
-      <w:r>
-        <w:rPr>
-          <w:rFonts w:ascii="Times New Roman" w:hAnsi="Times New Roman" w:cs="Times New Roman"/>
-          <w:bCs/>
-          <w:sz w:val="24"/>
-          <w:szCs w:val="24"/>
-        </w:rPr>
-        <w:t>,</w:t>
-      </w:r>
-      <w:r>
-        <w:rPr>
-          <w:rFonts w:ascii="Times New Roman" w:hAnsi="Times New Roman" w:cs="Times New Roman"/>
-          <w:bCs/>
-          <w:sz w:val="24"/>
-          <w:szCs w:val="24"/>
-        </w:rPr>
-        <w:t xml:space="preserve"> ministradas pelo Prof</w:t>
-      </w:r>
-      <w:r>
-        <w:rPr>
-          <w:rFonts w:ascii="Times New Roman" w:hAnsi="Times New Roman" w:cs="Times New Roman"/>
-          <w:bCs/>
-          <w:sz w:val="24"/>
-          <w:szCs w:val="24"/>
-        </w:rPr>
-        <w:t>.</w:t>
-      </w:r>
-      <w:r>
-        <w:rPr>
-          <w:rFonts w:ascii="Times New Roman" w:hAnsi="Times New Roman" w:cs="Times New Roman"/>
-          <w:bCs/>
-          <w:sz w:val="24"/>
-          <w:szCs w:val="24"/>
-        </w:rPr>
-        <w:t xml:space="preserve"> Roberson Junior Fernandes Alves</w:t>
-      </w:r>
-      <w:r>
-        <w:rPr>
-          <w:rFonts w:ascii="Times New Roman" w:hAnsi="Times New Roman" w:cs="Times New Roman"/>
-          <w:bCs/>
-          <w:sz w:val="24"/>
-          <w:szCs w:val="24"/>
-        </w:rPr>
-        <w:t>.</w:t>
-      </w:r>
+        <w:pPrChange w:id="37" w:author="Evelyn" w:date="2021-11-25T19:48:00Z">
+          <w:pPr>
+            <w:spacing w:after="0" w:line="360" w:lineRule="auto"/>
+            <w:ind w:firstLine="709"/>
+          </w:pPr>
+        </w:pPrChange>
+      </w:pPr>
       <w:r>
         <w:rPr>
           <w:rFonts w:ascii="Times New Roman" w:hAnsi="Times New Roman" w:cs="Times New Roman"/>
@@ -1827,7 +2167,7 @@
           <w:szCs w:val="20"/>
         </w:rPr>
       </w:pPr>
-      <w:bookmarkStart w:id="0" w:name="_Hlk75804206"/>
+      <w:bookmarkStart w:id="38" w:name="_Hlk75804206"/>
       <w:r>
         <w:rPr>
           <w:rFonts w:ascii="Times New Roman" w:hAnsi="Times New Roman" w:cs="Times New Roman"/>
@@ -1921,7 +2261,7 @@
         </w:rPr>
         <w:t xml:space="preserve"> Modelo Relacional</w:t>
       </w:r>
-      <w:bookmarkEnd w:id="0"/>
+      <w:bookmarkEnd w:id="38"/>
     </w:p>
     <w:tbl>
       <w:tblPr>
@@ -2063,6 +2403,7 @@
         <w:spacing w:after="0" w:line="360" w:lineRule="auto"/>
         <w:ind w:left="0" w:firstLine="697"/>
         <w:rPr>
+          <w:del w:id="39" w:author="Evelyn" w:date="2021-11-25T20:17:00Z"/>
           <w:rFonts w:ascii="Times New Roman" w:hAnsi="Times New Roman" w:cs="Times New Roman"/>
           <w:sz w:val="24"/>
           <w:szCs w:val="24"/>
@@ -2208,12 +2549,14 @@
     <w:p>
       <w:pPr>
         <w:pStyle w:val="PargrafodaLista"/>
-        <w:ind w:firstLine="696"/>
-        <w:rPr>
-          <w:rFonts w:ascii="Times New Roman" w:hAnsi="Times New Roman" w:cs="Times New Roman"/>
-          <w:sz w:val="24"/>
-          <w:szCs w:val="24"/>
-        </w:rPr>
+        <w:spacing w:after="0" w:line="360" w:lineRule="auto"/>
+        <w:ind w:left="0" w:firstLine="697"/>
+        <w:pPrChange w:id="40" w:author="Evelyn" w:date="2021-11-25T20:17:00Z">
+          <w:pPr>
+            <w:pStyle w:val="PargrafodaLista"/>
+            <w:ind w:firstLine="696"/>
+          </w:pPr>
+        </w:pPrChange>
       </w:pPr>
     </w:p>
     <w:p>
@@ -2234,73 +2577,11 @@
           <w:rFonts w:ascii="Times New Roman" w:hAnsi="Times New Roman" w:cs="Times New Roman"/>
           <w:b w:val="0"/>
           <w:bCs w:val="0"/>
-          <w:noProof/>
           <w:sz w:val="20"/>
           <w:szCs w:val="20"/>
         </w:rPr>
         <w:lastRenderedPageBreak/>
-        <w:drawing>
-          <wp:anchor distT="0" distB="0" distL="114300" distR="114300" simplePos="0" relativeHeight="251658240" behindDoc="0" locked="0" layoutInCell="1" allowOverlap="1" wp14:anchorId="62A20EAF" wp14:editId="670B2257">
-            <wp:simplePos x="0" y="0"/>
-            <wp:positionH relativeFrom="margin">
-              <wp:posOffset>310515</wp:posOffset>
-            </wp:positionH>
-            <wp:positionV relativeFrom="paragraph">
-              <wp:posOffset>340995</wp:posOffset>
-            </wp:positionV>
-            <wp:extent cx="5139690" cy="7353300"/>
-            <wp:effectExtent l="0" t="0" r="3810" b="0"/>
-            <wp:wrapSquare wrapText="bothSides"/>
-            <wp:docPr id="2" name="Imagem 2"/>
-            <wp:cNvGraphicFramePr>
-              <a:graphicFrameLocks xmlns:a="http://schemas.openxmlformats.org/drawingml/2006/main" noChangeAspect="1"/>
-            </wp:cNvGraphicFramePr>
-            <a:graphic xmlns:a="http://schemas.openxmlformats.org/drawingml/2006/main">
-              <a:graphicData uri="http://schemas.openxmlformats.org/drawingml/2006/picture">
-                <pic:pic xmlns:pic="http://schemas.openxmlformats.org/drawingml/2006/picture">
-                  <pic:nvPicPr>
-                    <pic:cNvPr id="2" name="d1.jpg"/>
-                    <pic:cNvPicPr/>
-                  </pic:nvPicPr>
-                  <pic:blipFill rotWithShape="1">
-                    <a:blip r:embed="rId9">
-                      <a:extLst>
-                        <a:ext uri="{28A0092B-C50C-407E-A947-70E740481C1C}">
-                          <a14:useLocalDpi xmlns:a14="http://schemas.microsoft.com/office/drawing/2010/main" val="0"/>
-                        </a:ext>
-                      </a:extLst>
-                    </a:blip>
-                    <a:srcRect t="-207" r="18027" b="1400"/>
-                    <a:stretch/>
-                  </pic:blipFill>
-                  <pic:spPr bwMode="auto">
-                    <a:xfrm>
-                      <a:off x="0" y="0"/>
-                      <a:ext cx="5139690" cy="7353300"/>
-                    </a:xfrm>
-                    <a:prstGeom prst="rect">
-                      <a:avLst/>
-                    </a:prstGeom>
-                    <a:ln>
-                      <a:noFill/>
-                    </a:ln>
-                    <a:extLst>
-                      <a:ext uri="{53640926-AAD7-44D8-BBD7-CCE9431645EC}">
-                        <a14:shadowObscured xmlns:a14="http://schemas.microsoft.com/office/drawing/2010/main"/>
-                      </a:ext>
-                    </a:extLst>
-                  </pic:spPr>
-                </pic:pic>
-              </a:graphicData>
-            </a:graphic>
-            <wp14:sizeRelH relativeFrom="margin">
-              <wp14:pctWidth>0</wp14:pctWidth>
-            </wp14:sizeRelH>
-            <wp14:sizeRelV relativeFrom="margin">
-              <wp14:pctHeight>0</wp14:pctHeight>
-            </wp14:sizeRelV>
-          </wp:anchor>
-        </w:drawing>
+        <w:t xml:space="preserve">Figura </w:t>
       </w:r>
       <w:r>
         <w:rPr>
@@ -2310,7 +2591,7 @@
           <w:sz w:val="20"/>
           <w:szCs w:val="20"/>
         </w:rPr>
-        <w:t xml:space="preserve">Figura </w:t>
+        <w:t>1</w:t>
       </w:r>
       <w:r>
         <w:rPr>
@@ -2320,7 +2601,7 @@
           <w:sz w:val="20"/>
           <w:szCs w:val="20"/>
         </w:rPr>
-        <w:t>1</w:t>
+        <w:t xml:space="preserve"> </w:t>
       </w:r>
       <w:r>
         <w:rPr>
@@ -2330,7 +2611,7 @@
           <w:sz w:val="20"/>
           <w:szCs w:val="20"/>
         </w:rPr>
-        <w:t xml:space="preserve"> </w:t>
+        <w:t>-</w:t>
       </w:r>
       <w:r>
         <w:rPr>
@@ -2340,16 +2621,6 @@
           <w:sz w:val="20"/>
           <w:szCs w:val="20"/>
         </w:rPr>
-        <w:t>-</w:t>
-      </w:r>
-      <w:r>
-        <w:rPr>
-          <w:rFonts w:ascii="Times New Roman" w:hAnsi="Times New Roman" w:cs="Times New Roman"/>
-          <w:b w:val="0"/>
-          <w:bCs w:val="0"/>
-          <w:sz w:val="20"/>
-          <w:szCs w:val="20"/>
-        </w:rPr>
         <w:t xml:space="preserve"> Dicionário de dados</w:t>
       </w:r>
     </w:p>
@@ -2363,6 +2634,91 @@
           <w:rFonts w:ascii="Times New Roman" w:hAnsi="Times New Roman" w:cs="Times New Roman"/>
         </w:rPr>
       </w:pPr>
+      <w:del w:id="41" w:author="Evelyn" w:date="2021-11-25T20:03:00Z">
+        <w:r>
+          <w:rPr>
+            <w:rFonts w:ascii="Times New Roman" w:hAnsi="Times New Roman" w:cs="Times New Roman"/>
+            <w:b/>
+            <w:bCs/>
+            <w:noProof/>
+            <w:color w:val="000000" w:themeColor="text1"/>
+            <w:sz w:val="20"/>
+            <w:szCs w:val="20"/>
+            <w:rPrChange w:id="42" w:author="Evelyn" w:date="2021-11-25T20:04:00Z">
+              <w:rPr>
+                <w:rFonts w:ascii="Times New Roman" w:hAnsi="Times New Roman" w:cs="Times New Roman"/>
+                <w:b/>
+                <w:bCs/>
+                <w:noProof/>
+                <w:sz w:val="20"/>
+                <w:szCs w:val="20"/>
+              </w:rPr>
+            </w:rPrChange>
+          </w:rPr>
+          <w:drawing>
+            <wp:anchor distT="0" distB="0" distL="114300" distR="114300" simplePos="0" relativeHeight="251658240" behindDoc="0" locked="0" layoutInCell="1" allowOverlap="1" wp14:anchorId="62A20EAF" wp14:editId="31C38867">
+              <wp:simplePos x="0" y="0"/>
+              <wp:positionH relativeFrom="margin">
+                <wp:align>left</wp:align>
+              </wp:positionH>
+              <wp:positionV relativeFrom="paragraph">
+                <wp:posOffset>8722</wp:posOffset>
+              </wp:positionV>
+              <wp:extent cx="5139690" cy="7353300"/>
+              <wp:effectExtent l="0" t="0" r="3810" b="0"/>
+              <wp:wrapSquare wrapText="bothSides"/>
+              <wp:docPr id="2" name="Imagem 2"/>
+              <wp:cNvGraphicFramePr>
+                <a:graphicFrameLocks xmlns:a="http://schemas.openxmlformats.org/drawingml/2006/main" noChangeAspect="1"/>
+              </wp:cNvGraphicFramePr>
+              <a:graphic xmlns:a="http://schemas.openxmlformats.org/drawingml/2006/main">
+                <a:graphicData uri="http://schemas.openxmlformats.org/drawingml/2006/picture">
+                  <pic:pic xmlns:pic="http://schemas.openxmlformats.org/drawingml/2006/picture">
+                    <pic:nvPicPr>
+                      <pic:cNvPr id="2" name="d1.jpg"/>
+                      <pic:cNvPicPr/>
+                    </pic:nvPicPr>
+                    <pic:blipFill rotWithShape="1">
+                      <a:blip r:embed="rId9">
+                        <a:extLst>
+                          <a:ext uri="{28A0092B-C50C-407E-A947-70E740481C1C}">
+                            <a14:useLocalDpi xmlns:a14="http://schemas.microsoft.com/office/drawing/2010/main" val="0"/>
+                          </a:ext>
+                        </a:extLst>
+                      </a:blip>
+                      <a:srcRect t="-207" r="18027" b="1400"/>
+                      <a:stretch/>
+                    </pic:blipFill>
+                    <pic:spPr bwMode="auto">
+                      <a:xfrm>
+                        <a:off x="0" y="0"/>
+                        <a:ext cx="5139690" cy="7353300"/>
+                      </a:xfrm>
+                      <a:prstGeom prst="rect">
+                        <a:avLst/>
+                      </a:prstGeom>
+                      <a:ln>
+                        <a:noFill/>
+                      </a:ln>
+                      <a:extLst>
+                        <a:ext uri="{53640926-AAD7-44D8-BBD7-CCE9431645EC}">
+                          <a14:shadowObscured xmlns:a14="http://schemas.microsoft.com/office/drawing/2010/main"/>
+                        </a:ext>
+                      </a:extLst>
+                    </pic:spPr>
+                  </pic:pic>
+                </a:graphicData>
+              </a:graphic>
+              <wp14:sizeRelH relativeFrom="margin">
+                <wp14:pctWidth>0</wp14:pctWidth>
+              </wp14:sizeRelH>
+              <wp14:sizeRelV relativeFrom="margin">
+                <wp14:pctHeight>0</wp14:pctHeight>
+              </wp14:sizeRelV>
+            </wp:anchor>
+          </w:drawing>
+        </w:r>
+      </w:del>
     </w:p>
     <w:p>
       <w:pPr>
@@ -2878,6 +3234,7 @@
       <w:pPr>
         <w:pStyle w:val="Legenda"/>
         <w:rPr>
+          <w:ins w:id="43" w:author="Evelyn" w:date="2021-11-25T20:06:00Z"/>
           <w:rFonts w:ascii="Times New Roman" w:hAnsi="Times New Roman" w:cs="Times New Roman"/>
           <w:b w:val="0"/>
           <w:bCs w:val="0"/>
@@ -2895,6 +3252,266 @@
         </w:rPr>
         <w:t>Fonte: Os autores</w:t>
       </w:r>
+    </w:p>
+    <w:p>
+      <w:pPr>
+        <w:pStyle w:val="PargrafodaLista"/>
+        <w:numPr>
+          <w:ilvl w:val="0"/>
+          <w:numId w:val="3"/>
+        </w:numPr>
+        <w:rPr>
+          <w:rFonts w:ascii="Times New Roman" w:hAnsi="Times New Roman" w:cs="Times New Roman"/>
+          <w:b/>
+          <w:sz w:val="24"/>
+          <w:szCs w:val="24"/>
+          <w:highlight w:val="yellow"/>
+          <w:rPrChange w:id="44" w:author="Evelyn" w:date="2021-11-25T20:36:00Z">
+            <w:rPr>
+              <w:rFonts w:ascii="Times New Roman" w:hAnsi="Times New Roman" w:cs="Times New Roman"/>
+              <w:sz w:val="24"/>
+              <w:szCs w:val="24"/>
+            </w:rPr>
+          </w:rPrChange>
+        </w:rPr>
+      </w:pPr>
+      <w:r>
+        <w:rPr>
+          <w:rFonts w:ascii="Times New Roman" w:hAnsi="Times New Roman" w:cs="Times New Roman"/>
+          <w:b/>
+          <w:sz w:val="24"/>
+          <w:szCs w:val="24"/>
+          <w:highlight w:val="yellow"/>
+          <w:rPrChange w:id="45" w:author="Evelyn" w:date="2021-11-25T20:36:00Z">
+            <w:rPr>
+              <w:rFonts w:ascii="Times New Roman" w:hAnsi="Times New Roman" w:cs="Times New Roman"/>
+              <w:sz w:val="24"/>
+              <w:szCs w:val="24"/>
+            </w:rPr>
+          </w:rPrChange>
+        </w:rPr>
+        <w:t>ENGENHARIA DE SOFTWARE</w:t>
+      </w:r>
+    </w:p>
+    <w:p>
+      <w:pPr>
+        <w:pStyle w:val="PargrafodaLista"/>
+        <w:rPr>
+          <w:rFonts w:ascii="Times New Roman" w:hAnsi="Times New Roman" w:cs="Times New Roman"/>
+          <w:sz w:val="24"/>
+          <w:szCs w:val="24"/>
+          <w:highlight w:val="yellow"/>
+          <w:rPrChange w:id="46" w:author="Evelyn" w:date="2021-11-25T20:36:00Z">
+            <w:rPr>
+              <w:rFonts w:ascii="Times New Roman" w:hAnsi="Times New Roman" w:cs="Times New Roman"/>
+              <w:sz w:val="24"/>
+              <w:szCs w:val="24"/>
+            </w:rPr>
+          </w:rPrChange>
+        </w:rPr>
+      </w:pPr>
+    </w:p>
+    <w:p>
+      <w:pPr>
+        <w:spacing w:after="0" w:line="360" w:lineRule="auto"/>
+        <w:ind w:firstLine="708"/>
+        <w:rPr>
+          <w:rFonts w:ascii="Times New Roman" w:hAnsi="Times New Roman" w:cs="Times New Roman"/>
+          <w:sz w:val="24"/>
+          <w:szCs w:val="24"/>
+          <w:highlight w:val="yellow"/>
+          <w:rPrChange w:id="47" w:author="Evelyn" w:date="2021-11-25T20:36:00Z">
+            <w:rPr>
+              <w:rFonts w:ascii="Times New Roman" w:hAnsi="Times New Roman" w:cs="Times New Roman"/>
+              <w:sz w:val="24"/>
+              <w:szCs w:val="24"/>
+            </w:rPr>
+          </w:rPrChange>
+        </w:rPr>
+        <w:pPrChange w:id="48" w:author="Evelyn" w:date="2021-11-25T20:14:00Z">
+          <w:pPr>
+            <w:spacing w:after="0" w:line="360" w:lineRule="auto"/>
+          </w:pPr>
+        </w:pPrChange>
+      </w:pPr>
+      <w:r>
+        <w:rPr>
+          <w:rFonts w:ascii="Times New Roman" w:hAnsi="Times New Roman" w:cs="Times New Roman"/>
+          <w:sz w:val="24"/>
+          <w:szCs w:val="24"/>
+          <w:highlight w:val="yellow"/>
+          <w:rPrChange w:id="49" w:author="Evelyn" w:date="2021-11-25T20:36:00Z">
+            <w:rPr>
+              <w:rFonts w:ascii="Times New Roman" w:hAnsi="Times New Roman" w:cs="Times New Roman"/>
+              <w:sz w:val="24"/>
+              <w:szCs w:val="24"/>
+            </w:rPr>
+          </w:rPrChange>
+        </w:rPr>
+        <w:t>Com a existência do modelo relacional, foram levantados os requisitos do</w:t>
+      </w:r>
+      <w:r>
+        <w:rPr>
+          <w:rFonts w:ascii="Times New Roman" w:hAnsi="Times New Roman" w:cs="Times New Roman"/>
+          <w:sz w:val="24"/>
+          <w:szCs w:val="24"/>
+          <w:highlight w:val="yellow"/>
+          <w:rPrChange w:id="50" w:author="Evelyn" w:date="2021-11-25T20:36:00Z">
+            <w:rPr>
+              <w:rFonts w:ascii="Times New Roman" w:hAnsi="Times New Roman" w:cs="Times New Roman"/>
+              <w:sz w:val="24"/>
+              <w:szCs w:val="24"/>
+            </w:rPr>
+          </w:rPrChange>
+        </w:rPr>
+        <w:t xml:space="preserve"> </w:t>
+      </w:r>
+      <w:r>
+        <w:rPr>
+          <w:rFonts w:ascii="Times New Roman" w:hAnsi="Times New Roman" w:cs="Times New Roman"/>
+          <w:sz w:val="24"/>
+          <w:szCs w:val="24"/>
+          <w:highlight w:val="yellow"/>
+          <w:rPrChange w:id="51" w:author="Evelyn" w:date="2021-11-25T20:36:00Z">
+            <w:rPr>
+              <w:rFonts w:ascii="Times New Roman" w:hAnsi="Times New Roman" w:cs="Times New Roman"/>
+              <w:sz w:val="24"/>
+              <w:szCs w:val="24"/>
+            </w:rPr>
+          </w:rPrChange>
+        </w:rPr>
+        <w:t xml:space="preserve">sistema e em seguida realizada a montagem do Modelo de Caso de Uso. </w:t>
+      </w:r>
+    </w:p>
+    <w:p>
+      <w:pPr>
+        <w:spacing w:after="0" w:line="360" w:lineRule="auto"/>
+        <w:ind w:firstLine="708"/>
+        <w:rPr>
+          <w:rFonts w:ascii="Times New Roman" w:hAnsi="Times New Roman" w:cs="Times New Roman"/>
+          <w:sz w:val="24"/>
+          <w:szCs w:val="24"/>
+          <w:highlight w:val="yellow"/>
+          <w:rPrChange w:id="52" w:author="Evelyn" w:date="2021-11-25T20:36:00Z">
+            <w:rPr>
+              <w:rFonts w:ascii="Times New Roman" w:hAnsi="Times New Roman" w:cs="Times New Roman"/>
+              <w:sz w:val="24"/>
+              <w:szCs w:val="24"/>
+            </w:rPr>
+          </w:rPrChange>
+        </w:rPr>
+      </w:pPr>
+      <w:r>
+        <w:rPr>
+          <w:rFonts w:ascii="Times New Roman" w:hAnsi="Times New Roman" w:cs="Times New Roman"/>
+          <w:sz w:val="24"/>
+          <w:szCs w:val="24"/>
+          <w:highlight w:val="yellow"/>
+          <w:rPrChange w:id="53" w:author="Evelyn" w:date="2021-11-25T20:36:00Z">
+            <w:rPr>
+              <w:rFonts w:ascii="Times New Roman" w:hAnsi="Times New Roman" w:cs="Times New Roman"/>
+              <w:sz w:val="24"/>
+              <w:szCs w:val="24"/>
+            </w:rPr>
+          </w:rPrChange>
+        </w:rPr>
+        <w:t>Após</w:t>
+      </w:r>
+      <w:r>
+        <w:rPr>
+          <w:rFonts w:ascii="Times New Roman" w:hAnsi="Times New Roman" w:cs="Times New Roman"/>
+          <w:sz w:val="24"/>
+          <w:szCs w:val="24"/>
+          <w:highlight w:val="yellow"/>
+          <w:rPrChange w:id="54" w:author="Evelyn" w:date="2021-11-25T20:36:00Z">
+            <w:rPr>
+              <w:rFonts w:ascii="Times New Roman" w:hAnsi="Times New Roman" w:cs="Times New Roman"/>
+              <w:sz w:val="24"/>
+              <w:szCs w:val="24"/>
+            </w:rPr>
+          </w:rPrChange>
+        </w:rPr>
+        <w:t xml:space="preserve"> foi desenvolvido o Fluxo de Casos de Uso, e os Diagramas de Sequência, Atividade, Estado e Classes.</w:t>
+      </w:r>
+    </w:p>
+    <w:p>
+      <w:pPr>
+        <w:spacing w:after="0" w:line="360" w:lineRule="auto"/>
+        <w:rPr>
+          <w:ins w:id="55" w:author="Evelyn" w:date="2021-11-25T20:17:00Z"/>
+          <w:rFonts w:ascii="Times New Roman" w:hAnsi="Times New Roman" w:cs="Times New Roman"/>
+          <w:sz w:val="24"/>
+          <w:szCs w:val="24"/>
+        </w:rPr>
+      </w:pPr>
+      <w:r>
+        <w:rPr>
+          <w:rFonts w:ascii="Times New Roman" w:hAnsi="Times New Roman" w:cs="Times New Roman"/>
+          <w:sz w:val="24"/>
+          <w:szCs w:val="24"/>
+          <w:highlight w:val="yellow"/>
+          <w:rPrChange w:id="56" w:author="Evelyn" w:date="2021-11-25T20:36:00Z">
+            <w:rPr>
+              <w:rFonts w:ascii="Times New Roman" w:hAnsi="Times New Roman" w:cs="Times New Roman"/>
+              <w:sz w:val="24"/>
+              <w:szCs w:val="24"/>
+            </w:rPr>
+          </w:rPrChange>
+        </w:rPr>
+        <w:t xml:space="preserve">Abaixo </w:t>
+      </w:r>
+      <w:r>
+        <w:rPr>
+          <w:rFonts w:ascii="Times New Roman" w:hAnsi="Times New Roman" w:cs="Times New Roman"/>
+          <w:sz w:val="24"/>
+          <w:szCs w:val="24"/>
+          <w:highlight w:val="yellow"/>
+          <w:rPrChange w:id="57" w:author="Evelyn" w:date="2021-11-25T20:36:00Z">
+            <w:rPr>
+              <w:rFonts w:ascii="Times New Roman" w:hAnsi="Times New Roman" w:cs="Times New Roman"/>
+              <w:sz w:val="24"/>
+              <w:szCs w:val="24"/>
+            </w:rPr>
+          </w:rPrChange>
+        </w:rPr>
+        <w:t>podemos ver o Modelo e Diagramas desenvolvidos:</w:t>
+      </w:r>
+    </w:p>
+    <w:p>
+      <w:pPr>
+        <w:spacing w:after="0" w:line="360" w:lineRule="auto"/>
+        <w:rPr>
+          <w:rFonts w:ascii="Times New Roman" w:hAnsi="Times New Roman" w:cs="Times New Roman"/>
+          <w:sz w:val="24"/>
+          <w:szCs w:val="24"/>
+        </w:rPr>
+      </w:pPr>
+      <w:ins w:id="58" w:author="Evelyn" w:date="2021-11-25T20:17:00Z">
+        <w:r>
+          <w:rPr>
+            <w:rFonts w:ascii="Times New Roman" w:hAnsi="Times New Roman" w:cs="Times New Roman"/>
+            <w:sz w:val="24"/>
+            <w:szCs w:val="24"/>
+          </w:rPr>
+          <w:t xml:space="preserve"> </w:t>
+        </w:r>
+        <w:r>
+          <w:rPr>
+            <w:rFonts w:ascii="Times New Roman" w:hAnsi="Times New Roman" w:cs="Times New Roman"/>
+            <w:sz w:val="24"/>
+            <w:szCs w:val="24"/>
+            <w:highlight w:val="yellow"/>
+            <w:rPrChange w:id="59" w:author="Evelyn" w:date="2021-11-25T20:17:00Z">
+              <w:rPr>
+                <w:rFonts w:ascii="Times New Roman" w:hAnsi="Times New Roman" w:cs="Times New Roman"/>
+                <w:sz w:val="24"/>
+                <w:szCs w:val="24"/>
+              </w:rPr>
+            </w:rPrChange>
+          </w:rPr>
+          <w:t>INSERIR IMAGENS</w:t>
+        </w:r>
+      </w:ins>
     </w:p>
     <w:p>
       <w:pPr>
@@ -2966,21 +3583,79 @@
           <w:sz w:val="24"/>
           <w:szCs w:val="24"/>
         </w:rPr>
-        <w:t xml:space="preserve">ação do modelo relacional, </w:t>
-      </w:r>
-      <w:r>
-        <w:rPr>
-          <w:rFonts w:ascii="Times New Roman" w:hAnsi="Times New Roman" w:cs="Times New Roman"/>
-          <w:sz w:val="24"/>
-          <w:szCs w:val="24"/>
-        </w:rPr>
-        <w:t>se</w:t>
-      </w:r>
-      <w:r>
-        <w:rPr>
-          <w:rFonts w:ascii="Times New Roman" w:hAnsi="Times New Roman" w:cs="Times New Roman"/>
-          <w:sz w:val="24"/>
-          <w:szCs w:val="24"/>
+        <w:t>ação do modelo relacional,</w:t>
+      </w:r>
+      <w:r>
+        <w:rPr>
+          <w:rFonts w:ascii="Times New Roman" w:hAnsi="Times New Roman" w:cs="Times New Roman"/>
+          <w:sz w:val="24"/>
+          <w:szCs w:val="24"/>
+        </w:rPr>
+        <w:t xml:space="preserve"> </w:t>
+      </w:r>
+      <w:r>
+        <w:rPr>
+          <w:rFonts w:ascii="Times New Roman" w:hAnsi="Times New Roman" w:cs="Times New Roman"/>
+          <w:sz w:val="24"/>
+          <w:szCs w:val="24"/>
+          <w:highlight w:val="yellow"/>
+          <w:rPrChange w:id="60" w:author="Evelyn" w:date="2021-11-25T20:36:00Z">
+            <w:rPr>
+              <w:rFonts w:ascii="Times New Roman" w:hAnsi="Times New Roman" w:cs="Times New Roman"/>
+              <w:sz w:val="24"/>
+              <w:szCs w:val="24"/>
+            </w:rPr>
+          </w:rPrChange>
+        </w:rPr>
+        <w:t>modelo de caso de uso e diagramas para entendimento</w:t>
+      </w:r>
+      <w:ins w:id="61" w:author="Evelyn" w:date="2021-11-25T20:18:00Z">
+        <w:r>
+          <w:rPr>
+            <w:rFonts w:ascii="Times New Roman" w:hAnsi="Times New Roman" w:cs="Times New Roman"/>
+            <w:sz w:val="24"/>
+            <w:szCs w:val="24"/>
+            <w:highlight w:val="yellow"/>
+            <w:rPrChange w:id="62" w:author="Evelyn" w:date="2021-11-25T20:36:00Z">
+              <w:rPr>
+                <w:rFonts w:ascii="Times New Roman" w:hAnsi="Times New Roman" w:cs="Times New Roman"/>
+                <w:sz w:val="24"/>
+                <w:szCs w:val="24"/>
+              </w:rPr>
+            </w:rPrChange>
+          </w:rPr>
+          <w:t xml:space="preserve"> </w:t>
+        </w:r>
+      </w:ins>
+      <w:r>
+        <w:rPr>
+          <w:rFonts w:ascii="Times New Roman" w:hAnsi="Times New Roman" w:cs="Times New Roman"/>
+          <w:sz w:val="24"/>
+          <w:szCs w:val="24"/>
+          <w:highlight w:val="yellow"/>
+          <w:rPrChange w:id="63" w:author="Evelyn" w:date="2021-11-25T20:36:00Z">
+            <w:rPr>
+              <w:rFonts w:ascii="Times New Roman" w:hAnsi="Times New Roman" w:cs="Times New Roman"/>
+              <w:sz w:val="24"/>
+              <w:szCs w:val="24"/>
+            </w:rPr>
+          </w:rPrChange>
+        </w:rPr>
+        <w:t>do funcionamento do sistema,</w:t>
+      </w:r>
+      <w:r>
+        <w:rPr>
+          <w:rFonts w:ascii="Times New Roman" w:hAnsi="Times New Roman" w:cs="Times New Roman"/>
+          <w:sz w:val="24"/>
+          <w:szCs w:val="24"/>
+          <w:highlight w:val="yellow"/>
+          <w:rPrChange w:id="64" w:author="Evelyn" w:date="2021-11-25T20:36:00Z">
+            <w:rPr>
+              <w:rFonts w:ascii="Times New Roman" w:hAnsi="Times New Roman" w:cs="Times New Roman"/>
+              <w:sz w:val="24"/>
+              <w:szCs w:val="24"/>
+            </w:rPr>
+          </w:rPrChange>
         </w:rPr>
         <w:t xml:space="preserve"> in</w:t>
       </w:r>
@@ -2989,6 +3664,14 @@
           <w:rFonts w:ascii="Times New Roman" w:hAnsi="Times New Roman" w:cs="Times New Roman"/>
           <w:sz w:val="24"/>
           <w:szCs w:val="24"/>
+          <w:highlight w:val="yellow"/>
+          <w:rPrChange w:id="65" w:author="Evelyn" w:date="2021-11-25T20:36:00Z">
+            <w:rPr>
+              <w:rFonts w:ascii="Times New Roman" w:hAnsi="Times New Roman" w:cs="Times New Roman"/>
+              <w:sz w:val="24"/>
+              <w:szCs w:val="24"/>
+            </w:rPr>
+          </w:rPrChange>
         </w:rPr>
         <w:t>i</w:t>
       </w:r>
@@ -2997,6 +3680,14 @@
           <w:rFonts w:ascii="Times New Roman" w:hAnsi="Times New Roman" w:cs="Times New Roman"/>
           <w:sz w:val="24"/>
           <w:szCs w:val="24"/>
+          <w:highlight w:val="yellow"/>
+          <w:rPrChange w:id="66" w:author="Evelyn" w:date="2021-11-25T20:36:00Z">
+            <w:rPr>
+              <w:rFonts w:ascii="Times New Roman" w:hAnsi="Times New Roman" w:cs="Times New Roman"/>
+              <w:sz w:val="24"/>
+              <w:szCs w:val="24"/>
+            </w:rPr>
+          </w:rPrChange>
         </w:rPr>
         <w:t>cio</w:t>
       </w:r>
@@ -3005,6 +3696,14 @@
           <w:rFonts w:ascii="Times New Roman" w:hAnsi="Times New Roman" w:cs="Times New Roman"/>
           <w:sz w:val="24"/>
           <w:szCs w:val="24"/>
+          <w:highlight w:val="yellow"/>
+          <w:rPrChange w:id="67" w:author="Evelyn" w:date="2021-11-25T20:36:00Z">
+            <w:rPr>
+              <w:rFonts w:ascii="Times New Roman" w:hAnsi="Times New Roman" w:cs="Times New Roman"/>
+              <w:sz w:val="24"/>
+              <w:szCs w:val="24"/>
+            </w:rPr>
+          </w:rPrChange>
         </w:rPr>
         <w:t>u</w:t>
       </w:r>
@@ -3013,8 +3712,58 @@
           <w:rFonts w:ascii="Times New Roman" w:hAnsi="Times New Roman" w:cs="Times New Roman"/>
           <w:sz w:val="24"/>
           <w:szCs w:val="24"/>
-        </w:rPr>
-        <w:t xml:space="preserve"> a criação do banco de dados</w:t>
+          <w:highlight w:val="yellow"/>
+          <w:rPrChange w:id="68" w:author="Evelyn" w:date="2021-11-25T20:36:00Z">
+            <w:rPr>
+              <w:rFonts w:ascii="Times New Roman" w:hAnsi="Times New Roman" w:cs="Times New Roman"/>
+              <w:sz w:val="24"/>
+              <w:szCs w:val="24"/>
+            </w:rPr>
+          </w:rPrChange>
+        </w:rPr>
+        <w:t>-se</w:t>
+      </w:r>
+      <w:r>
+        <w:rPr>
+          <w:rFonts w:ascii="Times New Roman" w:hAnsi="Times New Roman" w:cs="Times New Roman"/>
+          <w:sz w:val="24"/>
+          <w:szCs w:val="24"/>
+          <w:highlight w:val="yellow"/>
+          <w:rPrChange w:id="69" w:author="Evelyn" w:date="2021-11-25T20:36:00Z">
+            <w:rPr>
+              <w:rFonts w:ascii="Times New Roman" w:hAnsi="Times New Roman" w:cs="Times New Roman"/>
+              <w:sz w:val="24"/>
+              <w:szCs w:val="24"/>
+            </w:rPr>
+          </w:rPrChange>
+        </w:rPr>
+        <w:t xml:space="preserve"> a</w:t>
+      </w:r>
+      <w:ins w:id="70" w:author="Evelyn" w:date="2021-11-25T20:19:00Z">
+        <w:r>
+          <w:rPr>
+            <w:rFonts w:ascii="Times New Roman" w:hAnsi="Times New Roman" w:cs="Times New Roman"/>
+            <w:sz w:val="24"/>
+            <w:szCs w:val="24"/>
+            <w:highlight w:val="yellow"/>
+            <w:rPrChange w:id="71" w:author="Evelyn" w:date="2021-11-25T20:36:00Z">
+              <w:rPr>
+                <w:rFonts w:ascii="Times New Roman" w:hAnsi="Times New Roman" w:cs="Times New Roman"/>
+                <w:sz w:val="24"/>
+                <w:szCs w:val="24"/>
+              </w:rPr>
+            </w:rPrChange>
+          </w:rPr>
+          <w:t>s alterações</w:t>
+        </w:r>
+      </w:ins>
+      <w:r>
+        <w:rPr>
+          <w:rFonts w:ascii="Times New Roman" w:hAnsi="Times New Roman" w:cs="Times New Roman"/>
+          <w:sz w:val="24"/>
+          <w:szCs w:val="24"/>
+        </w:rPr>
+        <w:t xml:space="preserve"> do banco de dados</w:t>
       </w:r>
       <w:r>
         <w:rPr>
@@ -3126,23 +3875,97 @@
           <w:szCs w:val="24"/>
           <w:shd w:val="clear" w:color="auto" w:fill="FFFFFF"/>
         </w:rPr>
-        <w:t xml:space="preserve"> foi realizada</w:t>
-      </w:r>
-      <w:r>
-        <w:rPr>
-          <w:rFonts w:ascii="Times New Roman" w:hAnsi="Times New Roman" w:cs="Times New Roman"/>
-          <w:sz w:val="24"/>
-          <w:szCs w:val="24"/>
-          <w:shd w:val="clear" w:color="auto" w:fill="FFFFFF"/>
-        </w:rPr>
-        <w:t xml:space="preserve"> a inserção dos dados e </w:t>
-      </w:r>
-      <w:r>
-        <w:rPr>
-          <w:rFonts w:ascii="Times New Roman" w:hAnsi="Times New Roman" w:cs="Times New Roman"/>
-          <w:sz w:val="24"/>
-          <w:szCs w:val="24"/>
-          <w:shd w:val="clear" w:color="auto" w:fill="FFFFFF"/>
+        <w:t xml:space="preserve"> foi </w:t>
+      </w:r>
+      <w:r>
+        <w:rPr>
+          <w:rFonts w:ascii="Times New Roman" w:hAnsi="Times New Roman" w:cs="Times New Roman"/>
+          <w:sz w:val="24"/>
+          <w:szCs w:val="24"/>
+          <w:highlight w:val="yellow"/>
+          <w:shd w:val="clear" w:color="auto" w:fill="FFFFFF"/>
+          <w:rPrChange w:id="72" w:author="Evelyn" w:date="2021-11-25T20:36:00Z">
+            <w:rPr>
+              <w:rFonts w:ascii="Times New Roman" w:hAnsi="Times New Roman" w:cs="Times New Roman"/>
+              <w:sz w:val="24"/>
+              <w:szCs w:val="24"/>
+              <w:shd w:val="clear" w:color="auto" w:fill="FFFFFF"/>
+            </w:rPr>
+          </w:rPrChange>
+        </w:rPr>
+        <w:t>realizada</w:t>
+      </w:r>
+      <w:r>
+        <w:rPr>
+          <w:rFonts w:ascii="Times New Roman" w:hAnsi="Times New Roman" w:cs="Times New Roman"/>
+          <w:sz w:val="24"/>
+          <w:szCs w:val="24"/>
+          <w:highlight w:val="yellow"/>
+          <w:shd w:val="clear" w:color="auto" w:fill="FFFFFF"/>
+          <w:rPrChange w:id="73" w:author="Evelyn" w:date="2021-11-25T20:36:00Z">
+            <w:rPr>
+              <w:rFonts w:ascii="Times New Roman" w:hAnsi="Times New Roman" w:cs="Times New Roman"/>
+              <w:sz w:val="24"/>
+              <w:szCs w:val="24"/>
+              <w:shd w:val="clear" w:color="auto" w:fill="FFFFFF"/>
+            </w:rPr>
+          </w:rPrChange>
+        </w:rPr>
+        <w:t xml:space="preserve"> a</w:t>
+      </w:r>
+      <w:ins w:id="74" w:author="Evelyn" w:date="2021-11-25T20:19:00Z">
+        <w:r>
+          <w:rPr>
+            <w:rFonts w:ascii="Times New Roman" w:hAnsi="Times New Roman" w:cs="Times New Roman"/>
+            <w:sz w:val="24"/>
+            <w:szCs w:val="24"/>
+            <w:highlight w:val="yellow"/>
+            <w:shd w:val="clear" w:color="auto" w:fill="FFFFFF"/>
+            <w:rPrChange w:id="75" w:author="Evelyn" w:date="2021-11-25T20:36:00Z">
+              <w:rPr>
+                <w:rFonts w:ascii="Times New Roman" w:hAnsi="Times New Roman" w:cs="Times New Roman"/>
+                <w:sz w:val="24"/>
+                <w:szCs w:val="24"/>
+                <w:shd w:val="clear" w:color="auto" w:fill="FFFFFF"/>
+              </w:rPr>
+            </w:rPrChange>
+          </w:rPr>
+          <w:t xml:space="preserve"> edição</w:t>
+        </w:r>
+      </w:ins>
+      <w:r>
+        <w:rPr>
+          <w:rFonts w:ascii="Times New Roman" w:hAnsi="Times New Roman" w:cs="Times New Roman"/>
+          <w:sz w:val="24"/>
+          <w:szCs w:val="24"/>
+          <w:highlight w:val="yellow"/>
+          <w:shd w:val="clear" w:color="auto" w:fill="FFFFFF"/>
+          <w:rPrChange w:id="76" w:author="Evelyn" w:date="2021-11-25T20:36:00Z">
+            <w:rPr>
+              <w:rFonts w:ascii="Times New Roman" w:hAnsi="Times New Roman" w:cs="Times New Roman"/>
+              <w:sz w:val="24"/>
+              <w:szCs w:val="24"/>
+              <w:shd w:val="clear" w:color="auto" w:fill="FFFFFF"/>
+            </w:rPr>
+          </w:rPrChange>
+        </w:rPr>
+        <w:t xml:space="preserve"> dos dados e </w:t>
+      </w:r>
+      <w:r>
+        <w:rPr>
+          <w:rFonts w:ascii="Times New Roman" w:hAnsi="Times New Roman" w:cs="Times New Roman"/>
+          <w:sz w:val="24"/>
+          <w:szCs w:val="24"/>
+          <w:highlight w:val="yellow"/>
+          <w:shd w:val="clear" w:color="auto" w:fill="FFFFFF"/>
+          <w:rPrChange w:id="77" w:author="Evelyn" w:date="2021-11-25T20:36:00Z">
+            <w:rPr>
+              <w:rFonts w:ascii="Times New Roman" w:hAnsi="Times New Roman" w:cs="Times New Roman"/>
+              <w:sz w:val="24"/>
+              <w:szCs w:val="24"/>
+              <w:shd w:val="clear" w:color="auto" w:fill="FFFFFF"/>
+            </w:rPr>
+          </w:rPrChange>
         </w:rPr>
         <w:t>elaborado</w:t>
       </w:r>
@@ -3153,7 +3976,27 @@
           <w:szCs w:val="24"/>
           <w:shd w:val="clear" w:color="auto" w:fill="FFFFFF"/>
         </w:rPr>
-        <w:t xml:space="preserve"> os selects. </w:t>
+        <w:t xml:space="preserve"> os </w:t>
+      </w:r>
+      <w:proofErr w:type="spellStart"/>
+      <w:r>
+        <w:rPr>
+          <w:rFonts w:ascii="Times New Roman" w:hAnsi="Times New Roman" w:cs="Times New Roman"/>
+          <w:sz w:val="24"/>
+          <w:szCs w:val="24"/>
+          <w:shd w:val="clear" w:color="auto" w:fill="FFFFFF"/>
+        </w:rPr>
+        <w:t>selects</w:t>
+      </w:r>
+      <w:proofErr w:type="spellEnd"/>
+      <w:r>
+        <w:rPr>
+          <w:rFonts w:ascii="Times New Roman" w:hAnsi="Times New Roman" w:cs="Times New Roman"/>
+          <w:sz w:val="24"/>
+          <w:szCs w:val="24"/>
+          <w:shd w:val="clear" w:color="auto" w:fill="FFFFFF"/>
+        </w:rPr>
+        <w:t xml:space="preserve">. </w:t>
       </w:r>
       <w:r>
         <w:rPr>
@@ -3538,6 +4381,7 @@
           <w:szCs w:val="24"/>
           <w:shd w:val="clear" w:color="auto" w:fill="FFFFFF"/>
         </w:rPr>
+        <w:lastRenderedPageBreak/>
         <w:t>Relacione o código da cidade,</w:t>
       </w:r>
       <w:r>
@@ -3823,7 +4667,6 @@
           <w:szCs w:val="20"/>
           <w:shd w:val="clear" w:color="auto" w:fill="FFFFFF"/>
         </w:rPr>
-        <w:lastRenderedPageBreak/>
         <w:t xml:space="preserve">Figura </w:t>
       </w:r>
       <w:r>
@@ -3926,6 +4769,7 @@
         <w:spacing w:after="0" w:line="360" w:lineRule="auto"/>
         <w:ind w:firstLine="697"/>
         <w:rPr>
+          <w:ins w:id="78" w:author="Evelyn" w:date="2021-11-25T20:27:00Z"/>
           <w:rFonts w:ascii="Times New Roman" w:hAnsi="Times New Roman" w:cs="Times New Roman"/>
           <w:sz w:val="24"/>
           <w:szCs w:val="24"/>
@@ -3993,7 +4837,17 @@
           <w:szCs w:val="24"/>
           <w:shd w:val="clear" w:color="auto" w:fill="FFFFFF"/>
         </w:rPr>
-        <w:t xml:space="preserve">inner join, where e group by para cruzamento de tabelas, filtragem e agrupamento de resultados, a fim de que o retorno apresentado contivesse apenas as tuplas correspondentes aos seus respectivos requisitos. Uma exceção a ser notada, contudo, diz respeito a view 3, onde foi necessário utilizar </w:t>
+        <w:t xml:space="preserve">inner join, where e group by para cruzamento de tabelas, filtragem e agrupamento de resultados, a fim de que o retorno apresentado contivesse apenas as tuplas correspondentes aos seus respectivos requisitos. Uma exceção a ser notada, </w:t>
+      </w:r>
+      <w:r>
+        <w:rPr>
+          <w:rFonts w:ascii="Times New Roman" w:hAnsi="Times New Roman" w:cs="Times New Roman"/>
+          <w:sz w:val="24"/>
+          <w:szCs w:val="24"/>
+          <w:shd w:val="clear" w:color="auto" w:fill="FFFFFF"/>
+        </w:rPr>
+        <w:lastRenderedPageBreak/>
+        <w:t xml:space="preserve">contudo, diz respeito a view 3, onde foi necessário utilizar </w:t>
       </w:r>
       <w:r>
         <w:rPr>
@@ -4040,6 +4894,317 @@
         </w:rPr>
         <w:t>o as cidades com nenhum paciente suspeito têm retorno valor 0.</w:t>
       </w:r>
+    </w:p>
+    <w:p>
+      <w:pPr>
+        <w:spacing w:after="0" w:line="360" w:lineRule="auto"/>
+        <w:ind w:firstLine="697"/>
+        <w:rPr>
+          <w:ins w:id="79" w:author="Evelyn" w:date="2021-11-25T20:20:00Z"/>
+          <w:rFonts w:ascii="Times New Roman" w:hAnsi="Times New Roman" w:cs="Times New Roman"/>
+          <w:sz w:val="24"/>
+          <w:szCs w:val="24"/>
+          <w:shd w:val="clear" w:color="auto" w:fill="FFFFFF"/>
+        </w:rPr>
+      </w:pPr>
+    </w:p>
+    <w:p>
+      <w:pPr>
+        <w:pStyle w:val="PargrafodaLista"/>
+        <w:numPr>
+          <w:ilvl w:val="0"/>
+          <w:numId w:val="3"/>
+        </w:numPr>
+        <w:spacing w:after="0" w:line="360" w:lineRule="auto"/>
+        <w:rPr>
+          <w:rFonts w:ascii="Times New Roman" w:hAnsi="Times New Roman" w:cs="Times New Roman"/>
+          <w:b/>
+          <w:sz w:val="24"/>
+          <w:szCs w:val="24"/>
+          <w:highlight w:val="yellow"/>
+          <w:shd w:val="clear" w:color="auto" w:fill="FFFFFF"/>
+          <w:rPrChange w:id="80" w:author="Evelyn" w:date="2021-11-25T20:36:00Z">
+            <w:rPr>
+              <w:rFonts w:ascii="Times New Roman" w:hAnsi="Times New Roman" w:cs="Times New Roman"/>
+              <w:b/>
+              <w:sz w:val="24"/>
+              <w:szCs w:val="24"/>
+              <w:shd w:val="clear" w:color="auto" w:fill="FFFFFF"/>
+            </w:rPr>
+          </w:rPrChange>
+        </w:rPr>
+      </w:pPr>
+      <w:r>
+        <w:rPr>
+          <w:rFonts w:ascii="Times New Roman" w:hAnsi="Times New Roman" w:cs="Times New Roman"/>
+          <w:b/>
+          <w:sz w:val="24"/>
+          <w:szCs w:val="24"/>
+          <w:highlight w:val="yellow"/>
+          <w:shd w:val="clear" w:color="auto" w:fill="FFFFFF"/>
+          <w:rPrChange w:id="81" w:author="Evelyn" w:date="2021-11-25T20:36:00Z">
+            <w:rPr>
+              <w:rFonts w:ascii="Times New Roman" w:hAnsi="Times New Roman" w:cs="Times New Roman"/>
+              <w:b/>
+              <w:sz w:val="24"/>
+              <w:szCs w:val="24"/>
+              <w:shd w:val="clear" w:color="auto" w:fill="FFFFFF"/>
+            </w:rPr>
+          </w:rPrChange>
+        </w:rPr>
+        <w:t>PROGRAMAÇÃO</w:t>
+      </w:r>
+    </w:p>
+    <w:p>
+      <w:pPr>
+        <w:pStyle w:val="PargrafodaLista"/>
+        <w:spacing w:after="0" w:line="360" w:lineRule="auto"/>
+        <w:rPr>
+          <w:rFonts w:ascii="Times New Roman" w:hAnsi="Times New Roman" w:cs="Times New Roman"/>
+          <w:b/>
+          <w:sz w:val="24"/>
+          <w:szCs w:val="24"/>
+          <w:highlight w:val="yellow"/>
+          <w:shd w:val="clear" w:color="auto" w:fill="FFFFFF"/>
+          <w:rPrChange w:id="82" w:author="Evelyn" w:date="2021-11-25T20:36:00Z">
+            <w:rPr>
+              <w:rFonts w:ascii="Times New Roman" w:hAnsi="Times New Roman" w:cs="Times New Roman"/>
+              <w:b/>
+              <w:sz w:val="24"/>
+              <w:szCs w:val="24"/>
+              <w:shd w:val="clear" w:color="auto" w:fill="FFFFFF"/>
+            </w:rPr>
+          </w:rPrChange>
+        </w:rPr>
+        <w:pPrChange w:id="83" w:author="Evelyn" w:date="2021-11-25T20:27:00Z">
+          <w:pPr>
+            <w:spacing w:after="0" w:line="360" w:lineRule="auto"/>
+            <w:ind w:firstLine="697"/>
+          </w:pPr>
+        </w:pPrChange>
+      </w:pPr>
+    </w:p>
+    <w:p>
+      <w:pPr>
+        <w:spacing w:after="0" w:line="360" w:lineRule="auto"/>
+        <w:ind w:firstLine="708"/>
+        <w:rPr>
+          <w:rFonts w:ascii="Times New Roman" w:hAnsi="Times New Roman" w:cs="Times New Roman"/>
+          <w:sz w:val="24"/>
+          <w:szCs w:val="24"/>
+          <w:shd w:val="clear" w:color="auto" w:fill="FFFFFF"/>
+        </w:rPr>
+        <w:pPrChange w:id="84" w:author="Evelyn" w:date="2021-11-25T20:29:00Z">
+          <w:pPr>
+            <w:spacing w:after="0" w:line="360" w:lineRule="auto"/>
+            <w:ind w:firstLine="697"/>
+          </w:pPr>
+        </w:pPrChange>
+      </w:pPr>
+      <w:r>
+        <w:rPr>
+          <w:rFonts w:ascii="Times New Roman" w:hAnsi="Times New Roman" w:cs="Times New Roman"/>
+          <w:sz w:val="24"/>
+          <w:szCs w:val="24"/>
+          <w:highlight w:val="yellow"/>
+          <w:shd w:val="clear" w:color="auto" w:fill="FFFFFF"/>
+          <w:rPrChange w:id="85" w:author="Evelyn" w:date="2021-11-25T20:36:00Z">
+            <w:rPr>
+              <w:rFonts w:ascii="Times New Roman" w:hAnsi="Times New Roman" w:cs="Times New Roman"/>
+              <w:b/>
+              <w:sz w:val="24"/>
+              <w:szCs w:val="24"/>
+              <w:shd w:val="clear" w:color="auto" w:fill="FFFFFF"/>
+            </w:rPr>
+          </w:rPrChange>
+        </w:rPr>
+        <w:t xml:space="preserve">Com a estrutura base do sistema </w:t>
+      </w:r>
+      <w:r>
+        <w:rPr>
+          <w:rFonts w:ascii="Times New Roman" w:hAnsi="Times New Roman" w:cs="Times New Roman"/>
+          <w:sz w:val="24"/>
+          <w:szCs w:val="24"/>
+          <w:highlight w:val="yellow"/>
+          <w:shd w:val="clear" w:color="auto" w:fill="FFFFFF"/>
+          <w:rPrChange w:id="86" w:author="Evelyn" w:date="2021-11-25T20:36:00Z">
+            <w:rPr>
+              <w:rFonts w:ascii="Times New Roman" w:hAnsi="Times New Roman" w:cs="Times New Roman"/>
+              <w:sz w:val="24"/>
+              <w:szCs w:val="24"/>
+              <w:shd w:val="clear" w:color="auto" w:fill="FFFFFF"/>
+            </w:rPr>
+          </w:rPrChange>
+        </w:rPr>
+        <w:t xml:space="preserve">montada, foi iniciado o desenvolvimento das telas e funcionalidades do sistema. Utilizando da linguagem JAVA, e o programa </w:t>
+      </w:r>
+      <w:proofErr w:type="spellStart"/>
+      <w:r>
+        <w:rPr>
+          <w:rFonts w:ascii="Times New Roman" w:hAnsi="Times New Roman" w:cs="Times New Roman"/>
+          <w:sz w:val="24"/>
+          <w:szCs w:val="24"/>
+          <w:highlight w:val="yellow"/>
+          <w:shd w:val="clear" w:color="auto" w:fill="FFFFFF"/>
+          <w:rPrChange w:id="87" w:author="Evelyn" w:date="2021-11-25T20:36:00Z">
+            <w:rPr>
+              <w:rFonts w:ascii="Times New Roman" w:hAnsi="Times New Roman" w:cs="Times New Roman"/>
+              <w:sz w:val="24"/>
+              <w:szCs w:val="24"/>
+              <w:shd w:val="clear" w:color="auto" w:fill="FFFFFF"/>
+            </w:rPr>
+          </w:rPrChange>
+        </w:rPr>
+        <w:t>IntelliJ</w:t>
+      </w:r>
+      <w:proofErr w:type="spellEnd"/>
+      <w:r>
+        <w:rPr>
+          <w:rFonts w:ascii="Times New Roman" w:hAnsi="Times New Roman" w:cs="Times New Roman"/>
+          <w:sz w:val="24"/>
+          <w:szCs w:val="24"/>
+          <w:highlight w:val="yellow"/>
+          <w:shd w:val="clear" w:color="auto" w:fill="FFFFFF"/>
+          <w:rPrChange w:id="88" w:author="Evelyn" w:date="2021-11-25T20:36:00Z">
+            <w:rPr>
+              <w:rFonts w:ascii="Times New Roman" w:hAnsi="Times New Roman" w:cs="Times New Roman"/>
+              <w:sz w:val="24"/>
+              <w:szCs w:val="24"/>
+              <w:shd w:val="clear" w:color="auto" w:fill="FFFFFF"/>
+            </w:rPr>
+          </w:rPrChange>
+        </w:rPr>
+        <w:t xml:space="preserve"> IDEA </w:t>
+      </w:r>
+      <w:proofErr w:type="spellStart"/>
+      <w:r>
+        <w:rPr>
+          <w:rFonts w:ascii="Times New Roman" w:hAnsi="Times New Roman" w:cs="Times New Roman"/>
+          <w:sz w:val="24"/>
+          <w:szCs w:val="24"/>
+          <w:highlight w:val="yellow"/>
+          <w:shd w:val="clear" w:color="auto" w:fill="FFFFFF"/>
+          <w:rPrChange w:id="89" w:author="Evelyn" w:date="2021-11-25T20:36:00Z">
+            <w:rPr>
+              <w:rFonts w:ascii="Times New Roman" w:hAnsi="Times New Roman" w:cs="Times New Roman"/>
+              <w:sz w:val="24"/>
+              <w:szCs w:val="24"/>
+              <w:shd w:val="clear" w:color="auto" w:fill="FFFFFF"/>
+            </w:rPr>
+          </w:rPrChange>
+        </w:rPr>
+        <w:t>Community</w:t>
+      </w:r>
+      <w:proofErr w:type="spellEnd"/>
+      <w:r>
+        <w:rPr>
+          <w:rFonts w:ascii="Times New Roman" w:hAnsi="Times New Roman" w:cs="Times New Roman"/>
+          <w:sz w:val="24"/>
+          <w:szCs w:val="24"/>
+          <w:highlight w:val="yellow"/>
+          <w:shd w:val="clear" w:color="auto" w:fill="FFFFFF"/>
+          <w:rPrChange w:id="90" w:author="Evelyn" w:date="2021-11-25T20:36:00Z">
+            <w:rPr>
+              <w:rFonts w:ascii="Times New Roman" w:hAnsi="Times New Roman" w:cs="Times New Roman"/>
+              <w:sz w:val="24"/>
+              <w:szCs w:val="24"/>
+              <w:shd w:val="clear" w:color="auto" w:fill="FFFFFF"/>
+            </w:rPr>
+          </w:rPrChange>
+        </w:rPr>
+        <w:t xml:space="preserve"> </w:t>
+      </w:r>
+      <w:proofErr w:type="spellStart"/>
+      <w:r>
+        <w:rPr>
+          <w:rFonts w:ascii="Times New Roman" w:hAnsi="Times New Roman" w:cs="Times New Roman"/>
+          <w:sz w:val="24"/>
+          <w:szCs w:val="24"/>
+          <w:highlight w:val="yellow"/>
+          <w:shd w:val="clear" w:color="auto" w:fill="FFFFFF"/>
+          <w:rPrChange w:id="91" w:author="Evelyn" w:date="2021-11-25T20:36:00Z">
+            <w:rPr>
+              <w:rFonts w:ascii="Times New Roman" w:hAnsi="Times New Roman" w:cs="Times New Roman"/>
+              <w:sz w:val="24"/>
+              <w:szCs w:val="24"/>
+              <w:shd w:val="clear" w:color="auto" w:fill="FFFFFF"/>
+            </w:rPr>
+          </w:rPrChange>
+        </w:rPr>
+        <w:t>Edition</w:t>
+      </w:r>
+      <w:proofErr w:type="spellEnd"/>
+      <w:r>
+        <w:rPr>
+          <w:rFonts w:ascii="Times New Roman" w:hAnsi="Times New Roman" w:cs="Times New Roman"/>
+          <w:sz w:val="24"/>
+          <w:szCs w:val="24"/>
+          <w:highlight w:val="yellow"/>
+          <w:shd w:val="clear" w:color="auto" w:fill="FFFFFF"/>
+          <w:rPrChange w:id="92" w:author="Evelyn" w:date="2021-11-25T20:36:00Z">
+            <w:rPr>
+              <w:rFonts w:ascii="Times New Roman" w:hAnsi="Times New Roman" w:cs="Times New Roman"/>
+              <w:sz w:val="24"/>
+              <w:szCs w:val="24"/>
+              <w:shd w:val="clear" w:color="auto" w:fill="FFFFFF"/>
+            </w:rPr>
+          </w:rPrChange>
+        </w:rPr>
+        <w:t xml:space="preserve"> 2021.2.3, para o desenvolvimento dos códigos, levando em conta os requisitos solicitados.</w:t>
+      </w:r>
+    </w:p>
+    <w:p>
+      <w:pPr>
+        <w:spacing w:after="0" w:line="360" w:lineRule="auto"/>
+        <w:ind w:firstLine="708"/>
+        <w:rPr>
+          <w:rFonts w:ascii="Times New Roman" w:hAnsi="Times New Roman" w:cs="Times New Roman"/>
+          <w:sz w:val="24"/>
+          <w:szCs w:val="24"/>
+          <w:shd w:val="clear" w:color="auto" w:fill="FFFFFF"/>
+          <w:rPrChange w:id="93" w:author="Evelyn" w:date="2021-11-25T20:21:00Z">
+            <w:rPr>
+              <w:shd w:val="clear" w:color="auto" w:fill="FFFFFF"/>
+            </w:rPr>
+          </w:rPrChange>
+        </w:rPr>
+        <w:pPrChange w:id="94" w:author="Evelyn" w:date="2021-11-25T20:29:00Z">
+          <w:pPr>
+            <w:spacing w:after="0" w:line="360" w:lineRule="auto"/>
+            <w:ind w:firstLine="697"/>
+          </w:pPr>
+        </w:pPrChange>
+      </w:pPr>
+      <w:r>
+        <w:rPr>
+          <w:rFonts w:ascii="Times New Roman" w:hAnsi="Times New Roman" w:cs="Times New Roman"/>
+          <w:sz w:val="24"/>
+          <w:szCs w:val="24"/>
+          <w:highlight w:val="yellow"/>
+          <w:shd w:val="clear" w:color="auto" w:fill="FFFFFF"/>
+          <w:rPrChange w:id="95" w:author="Evelyn" w:date="2021-11-25T20:33:00Z">
+            <w:rPr>
+              <w:rFonts w:ascii="Times New Roman" w:hAnsi="Times New Roman" w:cs="Times New Roman"/>
+              <w:sz w:val="24"/>
+              <w:szCs w:val="24"/>
+              <w:shd w:val="clear" w:color="auto" w:fill="FFFFFF"/>
+            </w:rPr>
+          </w:rPrChange>
+        </w:rPr>
+        <w:t>Abaixo podemos ver parte do código desenvolvido:</w:t>
+      </w:r>
+    </w:p>
+    <w:p>
+      <w:pPr>
+        <w:spacing w:after="0" w:line="360" w:lineRule="auto"/>
+        <w:ind w:firstLine="697"/>
+        <w:rPr>
+          <w:rFonts w:ascii="Times New Roman" w:hAnsi="Times New Roman" w:cs="Times New Roman"/>
+          <w:sz w:val="24"/>
+          <w:szCs w:val="24"/>
+          <w:shd w:val="clear" w:color="auto" w:fill="FFFFFF"/>
+        </w:rPr>
+      </w:pPr>
     </w:p>
     <w:p>
       <w:pPr>
@@ -4248,13 +5413,61 @@
           <w:sz w:val="24"/>
           <w:szCs w:val="24"/>
         </w:rPr>
-        <w:t xml:space="preserve">, </w:t>
-      </w:r>
-      <w:r>
-        <w:rPr>
-          <w:rFonts w:ascii="Times New Roman" w:hAnsi="Times New Roman" w:cs="Times New Roman"/>
-          <w:sz w:val="24"/>
-          <w:szCs w:val="24"/>
+        <w:t>,</w:t>
+      </w:r>
+      <w:r>
+        <w:rPr>
+          <w:rFonts w:ascii="Times New Roman" w:hAnsi="Times New Roman" w:cs="Times New Roman"/>
+          <w:sz w:val="24"/>
+          <w:szCs w:val="24"/>
+        </w:rPr>
+        <w:t xml:space="preserve"> </w:t>
+      </w:r>
+      <w:r>
+        <w:rPr>
+          <w:rFonts w:ascii="Times New Roman" w:hAnsi="Times New Roman" w:cs="Times New Roman"/>
+          <w:sz w:val="24"/>
+          <w:szCs w:val="24"/>
+          <w:highlight w:val="yellow"/>
+          <w:rPrChange w:id="96" w:author="Evelyn" w:date="2021-11-25T20:36:00Z">
+            <w:rPr>
+              <w:rFonts w:ascii="Times New Roman" w:hAnsi="Times New Roman" w:cs="Times New Roman"/>
+              <w:sz w:val="24"/>
+              <w:szCs w:val="24"/>
+            </w:rPr>
+          </w:rPrChange>
+        </w:rPr>
+        <w:t>bem como a programação de um sistema,</w:t>
+      </w:r>
+      <w:r>
+        <w:rPr>
+          <w:rFonts w:ascii="Times New Roman" w:hAnsi="Times New Roman" w:cs="Times New Roman"/>
+          <w:sz w:val="24"/>
+          <w:szCs w:val="24"/>
+          <w:highlight w:val="yellow"/>
+          <w:rPrChange w:id="97" w:author="Evelyn" w:date="2021-11-25T20:36:00Z">
+            <w:rPr>
+              <w:rFonts w:ascii="Times New Roman" w:hAnsi="Times New Roman" w:cs="Times New Roman"/>
+              <w:sz w:val="24"/>
+              <w:szCs w:val="24"/>
+            </w:rPr>
+          </w:rPrChange>
+        </w:rPr>
+        <w:t xml:space="preserve"> </w:t>
+      </w:r>
+      <w:r>
+        <w:rPr>
+          <w:rFonts w:ascii="Times New Roman" w:hAnsi="Times New Roman" w:cs="Times New Roman"/>
+          <w:sz w:val="24"/>
+          <w:szCs w:val="24"/>
+          <w:highlight w:val="yellow"/>
+          <w:rPrChange w:id="98" w:author="Evelyn" w:date="2021-11-25T20:36:00Z">
+            <w:rPr>
+              <w:rFonts w:ascii="Times New Roman" w:hAnsi="Times New Roman" w:cs="Times New Roman"/>
+              <w:sz w:val="24"/>
+              <w:szCs w:val="24"/>
+            </w:rPr>
+          </w:rPrChange>
         </w:rPr>
         <w:t>tendo em vista a facilidade de</w:t>
       </w:r>
@@ -4263,8 +5476,32 @@
           <w:rFonts w:ascii="Times New Roman" w:hAnsi="Times New Roman" w:cs="Times New Roman"/>
           <w:sz w:val="24"/>
           <w:szCs w:val="24"/>
-        </w:rPr>
-        <w:t xml:space="preserve"> gerar redundâncias.</w:t>
+          <w:highlight w:val="yellow"/>
+          <w:rPrChange w:id="99" w:author="Evelyn" w:date="2021-11-25T20:36:00Z">
+            <w:rPr>
+              <w:rFonts w:ascii="Times New Roman" w:hAnsi="Times New Roman" w:cs="Times New Roman"/>
+              <w:sz w:val="24"/>
+              <w:szCs w:val="24"/>
+            </w:rPr>
+          </w:rPrChange>
+        </w:rPr>
+        <w:t xml:space="preserve"> gerar redundâncias</w:t>
+      </w:r>
+      <w:r>
+        <w:rPr>
+          <w:rFonts w:ascii="Times New Roman" w:hAnsi="Times New Roman" w:cs="Times New Roman"/>
+          <w:sz w:val="24"/>
+          <w:szCs w:val="24"/>
+          <w:highlight w:val="yellow"/>
+          <w:rPrChange w:id="100" w:author="Evelyn" w:date="2021-11-25T20:36:00Z">
+            <w:rPr>
+              <w:rFonts w:ascii="Times New Roman" w:hAnsi="Times New Roman" w:cs="Times New Roman"/>
+              <w:sz w:val="24"/>
+              <w:szCs w:val="24"/>
+            </w:rPr>
+          </w:rPrChange>
+        </w:rPr>
+        <w:t xml:space="preserve"> e erros que podem acarretar na segurança e bom funcionamento do mesmo.</w:t>
       </w:r>
     </w:p>
     <w:p>
@@ -4295,6 +5532,8 @@
         </w:rPr>
         <w:br w:type="page"/>
       </w:r>
+      <w:bookmarkStart w:id="101" w:name="_GoBack"/>
+      <w:bookmarkEnd w:id="101"/>
     </w:p>
     <w:p>
       <w:pPr>
@@ -4503,7 +5742,7 @@
 </file>
 
 <file path=word/endnotes.xml><?xml version="1.0" encoding="utf-8"?>
-<w:endnotes xmlns:wpc="http://schemas.microsoft.com/office/word/2010/wordprocessingCanvas" xmlns:cx="http://schemas.microsoft.com/office/drawing/2014/chartex" xmlns:cx1="http://schemas.microsoft.com/office/drawing/2015/9/8/chartex" xmlns:cx2="http://schemas.microsoft.com/office/drawing/2015/10/21/chartex" xmlns:cx3="http://schemas.microsoft.com/office/drawing/2016/5/9/chartex" xmlns:cx4="http://schemas.microsoft.com/office/drawing/2016/5/10/chartex" xmlns:cx5="http://schemas.microsoft.com/office/drawing/2016/5/11/chartex" xmlns:cx6="http://schemas.microsoft.com/office/drawing/2016/5/12/chartex" xmlns:cx7="http://schemas.microsoft.com/office/drawing/2016/5/13/chartex" xmlns:cx8="http://schemas.microsoft.com/office/drawing/2016/5/14/chartex" xmlns:mc="http://schemas.openxmlformats.org/markup-compatibility/2006" xmlns:aink="http://schemas.microsoft.com/office/drawing/2016/ink" xmlns:am3d="http://schemas.microsoft.com/office/drawing/2017/model3d" xmlns:o="urn:schemas-microsoft-com:office:office" xmlns:r="http://schemas.openxmlformats.org/officeDocument/2006/relationships" xmlns:m="http://schemas.openxmlformats.org/officeDocument/2006/math" xmlns:v="urn:schemas-microsoft-com:vml" xmlns:wp14="http://schemas.microsoft.com/office/word/2010/wordprocessingDrawing" xmlns:wp="http://schemas.openxmlformats.org/drawingml/2006/wordprocessingDrawing" xmlns:w10="urn:schemas-microsoft-com:office:word" xmlns:w="http://schemas.openxmlformats.org/wordprocessingml/2006/main" xmlns:w14="http://schemas.microsoft.com/office/word/2010/wordml" xmlns:w15="http://schemas.microsoft.com/office/word/2012/wordml" xmlns:w16cex="http://schemas.microsoft.com/office/word/2018/wordml/cex" xmlns:w16cid="http://schemas.microsoft.com/office/word/2016/wordml/cid" xmlns:w16="http://schemas.microsoft.com/office/word/2018/wordml" xmlns:w16sdtdh="http://schemas.microsoft.com/office/word/2020/wordml/sdtdatahash" xmlns:w16se="http://schemas.microsoft.com/office/word/2015/wordml/symex" xmlns:wpg="http://schemas.microsoft.com/office/word/2010/wordprocessingGroup" xmlns:wpi="http://schemas.microsoft.com/office/word/2010/wordprocessingInk" xmlns:wne="http://schemas.microsoft.com/office/word/2006/wordml" xmlns:wps="http://schemas.microsoft.com/office/word/2010/wordprocessingShape" mc:Ignorable="w14 w15 w16se w16cid w16 w16cex w16sdtdh wp14">
+<w:endnotes xmlns:wpc="http://schemas.microsoft.com/office/word/2010/wordprocessingCanvas" xmlns:cx="http://schemas.microsoft.com/office/drawing/2014/chartex" xmlns:mc="http://schemas.openxmlformats.org/markup-compatibility/2006" xmlns:o="urn:schemas-microsoft-com:office:office" xmlns:r="http://schemas.openxmlformats.org/officeDocument/2006/relationships" xmlns:m="http://schemas.openxmlformats.org/officeDocument/2006/math" xmlns:v="urn:schemas-microsoft-com:vml" xmlns:wp14="http://schemas.microsoft.com/office/word/2010/wordprocessingDrawing" xmlns:wp="http://schemas.openxmlformats.org/drawingml/2006/wordprocessingDrawing" xmlns:w10="urn:schemas-microsoft-com:office:word" xmlns:w="http://schemas.openxmlformats.org/wordprocessingml/2006/main" xmlns:w14="http://schemas.microsoft.com/office/word/2010/wordml" xmlns:w15="http://schemas.microsoft.com/office/word/2012/wordml" xmlns:w16se="http://schemas.microsoft.com/office/word/2015/wordml/symex" xmlns:wpg="http://schemas.microsoft.com/office/word/2010/wordprocessingGroup" xmlns:wpi="http://schemas.microsoft.com/office/word/2010/wordprocessingInk" xmlns:wne="http://schemas.microsoft.com/office/word/2006/wordml" xmlns:wps="http://schemas.microsoft.com/office/word/2010/wordprocessingShape" mc:Ignorable="w14 w15 w16se wp14">
   <w:endnote w:type="separator" w:id="-1">
     <w:p>
       <w:pPr>
@@ -4535,7 +5774,7 @@
 </file>
 
 <file path=word/footer1.xml><?xml version="1.0" encoding="utf-8"?>
-<w:ftr xmlns:wpc="http://schemas.microsoft.com/office/word/2010/wordprocessingCanvas" xmlns:cx="http://schemas.microsoft.com/office/drawing/2014/chartex" xmlns:cx1="http://schemas.microsoft.com/office/drawing/2015/9/8/chartex" xmlns:cx2="http://schemas.microsoft.com/office/drawing/2015/10/21/chartex" xmlns:cx3="http://schemas.microsoft.com/office/drawing/2016/5/9/chartex" xmlns:cx4="http://schemas.microsoft.com/office/drawing/2016/5/10/chartex" xmlns:cx5="http://schemas.microsoft.com/office/drawing/2016/5/11/chartex" xmlns:cx6="http://schemas.microsoft.com/office/drawing/2016/5/12/chartex" xmlns:cx7="http://schemas.microsoft.com/office/drawing/2016/5/13/chartex" xmlns:cx8="http://schemas.microsoft.com/office/drawing/2016/5/14/chartex" xmlns:mc="http://schemas.openxmlformats.org/markup-compatibility/2006" xmlns:aink="http://schemas.microsoft.com/office/drawing/2016/ink" xmlns:am3d="http://schemas.microsoft.com/office/drawing/2017/model3d" xmlns:o="urn:schemas-microsoft-com:office:office" xmlns:r="http://schemas.openxmlformats.org/officeDocument/2006/relationships" xmlns:m="http://schemas.openxmlformats.org/officeDocument/2006/math" xmlns:v="urn:schemas-microsoft-com:vml" xmlns:wp14="http://schemas.microsoft.com/office/word/2010/wordprocessingDrawing" xmlns:wp="http://schemas.openxmlformats.org/drawingml/2006/wordprocessingDrawing" xmlns:w10="urn:schemas-microsoft-com:office:word" xmlns:w="http://schemas.openxmlformats.org/wordprocessingml/2006/main" xmlns:w14="http://schemas.microsoft.com/office/word/2010/wordml" xmlns:w15="http://schemas.microsoft.com/office/word/2012/wordml" xmlns:w16cex="http://schemas.microsoft.com/office/word/2018/wordml/cex" xmlns:w16cid="http://schemas.microsoft.com/office/word/2016/wordml/cid" xmlns:w16="http://schemas.microsoft.com/office/word/2018/wordml" xmlns:w16sdtdh="http://schemas.microsoft.com/office/word/2020/wordml/sdtdatahash" xmlns:w16se="http://schemas.microsoft.com/office/word/2015/wordml/symex" xmlns:wpg="http://schemas.microsoft.com/office/word/2010/wordprocessingGroup" xmlns:wpi="http://schemas.microsoft.com/office/word/2010/wordprocessingInk" xmlns:wne="http://schemas.microsoft.com/office/word/2006/wordml" xmlns:wps="http://schemas.microsoft.com/office/word/2010/wordprocessingShape" mc:Ignorable="w14 w15 w16se w16cid w16 w16cex w16sdtdh wp14">
+<w:ftr xmlns:wpc="http://schemas.microsoft.com/office/word/2010/wordprocessingCanvas" xmlns:cx="http://schemas.microsoft.com/office/drawing/2014/chartex" xmlns:mc="http://schemas.openxmlformats.org/markup-compatibility/2006" xmlns:o="urn:schemas-microsoft-com:office:office" xmlns:r="http://schemas.openxmlformats.org/officeDocument/2006/relationships" xmlns:m="http://schemas.openxmlformats.org/officeDocument/2006/math" xmlns:v="urn:schemas-microsoft-com:vml" xmlns:wp14="http://schemas.microsoft.com/office/word/2010/wordprocessingDrawing" xmlns:wp="http://schemas.openxmlformats.org/drawingml/2006/wordprocessingDrawing" xmlns:w10="urn:schemas-microsoft-com:office:word" xmlns:w="http://schemas.openxmlformats.org/wordprocessingml/2006/main" xmlns:w14="http://schemas.microsoft.com/office/word/2010/wordml" xmlns:w15="http://schemas.microsoft.com/office/word/2012/wordml" xmlns:w16se="http://schemas.microsoft.com/office/word/2015/wordml/symex" xmlns:wpg="http://schemas.microsoft.com/office/word/2010/wordprocessingGroup" xmlns:wpi="http://schemas.microsoft.com/office/word/2010/wordprocessingInk" xmlns:wne="http://schemas.microsoft.com/office/word/2006/wordml" xmlns:wps="http://schemas.microsoft.com/office/word/2010/wordprocessingShape" mc:Ignorable="w14 w15 w16se wp14">
   <w:tbl>
     <w:tblPr>
       <w:tblW w:w="0" w:type="auto"/>
@@ -4593,7 +5832,7 @@
 </file>
 
 <file path=word/footnotes.xml><?xml version="1.0" encoding="utf-8"?>
-<w:footnotes xmlns:wpc="http://schemas.microsoft.com/office/word/2010/wordprocessingCanvas" xmlns:cx="http://schemas.microsoft.com/office/drawing/2014/chartex" xmlns:cx1="http://schemas.microsoft.com/office/drawing/2015/9/8/chartex" xmlns:cx2="http://schemas.microsoft.com/office/drawing/2015/10/21/chartex" xmlns:cx3="http://schemas.microsoft.com/office/drawing/2016/5/9/chartex" xmlns:cx4="http://schemas.microsoft.com/office/drawing/2016/5/10/chartex" xmlns:cx5="http://schemas.microsoft.com/office/drawing/2016/5/11/chartex" xmlns:cx6="http://schemas.microsoft.com/office/drawing/2016/5/12/chartex" xmlns:cx7="http://schemas.microsoft.com/office/drawing/2016/5/13/chartex" xmlns:cx8="http://schemas.microsoft.com/office/drawing/2016/5/14/chartex" xmlns:mc="http://schemas.openxmlformats.org/markup-compatibility/2006" xmlns:aink="http://schemas.microsoft.com/office/drawing/2016/ink" xmlns:am3d="http://schemas.microsoft.com/office/drawing/2017/model3d" xmlns:o="urn:schemas-microsoft-com:office:office" xmlns:r="http://schemas.openxmlformats.org/officeDocument/2006/relationships" xmlns:m="http://schemas.openxmlformats.org/officeDocument/2006/math" xmlns:v="urn:schemas-microsoft-com:vml" xmlns:wp14="http://schemas.microsoft.com/office/word/2010/wordprocessingDrawing" xmlns:wp="http://schemas.openxmlformats.org/drawingml/2006/wordprocessingDrawing" xmlns:w10="urn:schemas-microsoft-com:office:word" xmlns:w="http://schemas.openxmlformats.org/wordprocessingml/2006/main" xmlns:w14="http://schemas.microsoft.com/office/word/2010/wordml" xmlns:w15="http://schemas.microsoft.com/office/word/2012/wordml" xmlns:w16cex="http://schemas.microsoft.com/office/word/2018/wordml/cex" xmlns:w16cid="http://schemas.microsoft.com/office/word/2016/wordml/cid" xmlns:w16="http://schemas.microsoft.com/office/word/2018/wordml" xmlns:w16sdtdh="http://schemas.microsoft.com/office/word/2020/wordml/sdtdatahash" xmlns:w16se="http://schemas.microsoft.com/office/word/2015/wordml/symex" xmlns:wpg="http://schemas.microsoft.com/office/word/2010/wordprocessingGroup" xmlns:wpi="http://schemas.microsoft.com/office/word/2010/wordprocessingInk" xmlns:wne="http://schemas.microsoft.com/office/word/2006/wordml" xmlns:wps="http://schemas.microsoft.com/office/word/2010/wordprocessingShape" mc:Ignorable="w14 w15 w16se w16cid w16 w16cex w16sdtdh wp14">
+<w:footnotes xmlns:wpc="http://schemas.microsoft.com/office/word/2010/wordprocessingCanvas" xmlns:cx="http://schemas.microsoft.com/office/drawing/2014/chartex" xmlns:mc="http://schemas.openxmlformats.org/markup-compatibility/2006" xmlns:o="urn:schemas-microsoft-com:office:office" xmlns:r="http://schemas.openxmlformats.org/officeDocument/2006/relationships" xmlns:m="http://schemas.openxmlformats.org/officeDocument/2006/math" xmlns:v="urn:schemas-microsoft-com:vml" xmlns:wp14="http://schemas.microsoft.com/office/word/2010/wordprocessingDrawing" xmlns:wp="http://schemas.openxmlformats.org/drawingml/2006/wordprocessingDrawing" xmlns:w10="urn:schemas-microsoft-com:office:word" xmlns:w="http://schemas.openxmlformats.org/wordprocessingml/2006/main" xmlns:w14="http://schemas.microsoft.com/office/word/2010/wordml" xmlns:w15="http://schemas.microsoft.com/office/word/2012/wordml" xmlns:w16se="http://schemas.microsoft.com/office/word/2015/wordml/symex" xmlns:wpg="http://schemas.microsoft.com/office/word/2010/wordprocessingGroup" xmlns:wpi="http://schemas.microsoft.com/office/word/2010/wordprocessingInk" xmlns:wne="http://schemas.microsoft.com/office/word/2006/wordml" xmlns:wps="http://schemas.microsoft.com/office/word/2010/wordprocessingShape" mc:Ignorable="w14 w15 w16se wp14">
   <w:footnote w:type="separator" w:id="-1">
     <w:p>
       <w:pPr>
@@ -4625,7 +5864,7 @@
 </file>
 
 <file path=word/header1.xml><?xml version="1.0" encoding="utf-8"?>
-<w:hdr xmlns:wpc="http://schemas.microsoft.com/office/word/2010/wordprocessingCanvas" xmlns:cx="http://schemas.microsoft.com/office/drawing/2014/chartex" xmlns:cx1="http://schemas.microsoft.com/office/drawing/2015/9/8/chartex" xmlns:cx2="http://schemas.microsoft.com/office/drawing/2015/10/21/chartex" xmlns:cx3="http://schemas.microsoft.com/office/drawing/2016/5/9/chartex" xmlns:cx4="http://schemas.microsoft.com/office/drawing/2016/5/10/chartex" xmlns:cx5="http://schemas.microsoft.com/office/drawing/2016/5/11/chartex" xmlns:cx6="http://schemas.microsoft.com/office/drawing/2016/5/12/chartex" xmlns:cx7="http://schemas.microsoft.com/office/drawing/2016/5/13/chartex" xmlns:cx8="http://schemas.microsoft.com/office/drawing/2016/5/14/chartex" xmlns:mc="http://schemas.openxmlformats.org/markup-compatibility/2006" xmlns:aink="http://schemas.microsoft.com/office/drawing/2016/ink" xmlns:am3d="http://schemas.microsoft.com/office/drawing/2017/model3d" xmlns:o="urn:schemas-microsoft-com:office:office" xmlns:r="http://schemas.openxmlformats.org/officeDocument/2006/relationships" xmlns:m="http://schemas.openxmlformats.org/officeDocument/2006/math" xmlns:v="urn:schemas-microsoft-com:vml" xmlns:wp14="http://schemas.microsoft.com/office/word/2010/wordprocessingDrawing" xmlns:wp="http://schemas.openxmlformats.org/drawingml/2006/wordprocessingDrawing" xmlns:w10="urn:schemas-microsoft-com:office:word" xmlns:w="http://schemas.openxmlformats.org/wordprocessingml/2006/main" xmlns:w14="http://schemas.microsoft.com/office/word/2010/wordml" xmlns:w15="http://schemas.microsoft.com/office/word/2012/wordml" xmlns:w16cex="http://schemas.microsoft.com/office/word/2018/wordml/cex" xmlns:w16cid="http://schemas.microsoft.com/office/word/2016/wordml/cid" xmlns:w16="http://schemas.microsoft.com/office/word/2018/wordml" xmlns:w16sdtdh="http://schemas.microsoft.com/office/word/2020/wordml/sdtdatahash" xmlns:w16se="http://schemas.microsoft.com/office/word/2015/wordml/symex" xmlns:wpg="http://schemas.microsoft.com/office/word/2010/wordprocessingGroup" xmlns:wpi="http://schemas.microsoft.com/office/word/2010/wordprocessingInk" xmlns:wne="http://schemas.microsoft.com/office/word/2006/wordml" xmlns:wps="http://schemas.microsoft.com/office/word/2010/wordprocessingShape" mc:Ignorable="w14 w15 w16se w16cid w16 w16cex w16sdtdh wp14">
+<w:hdr xmlns:wpc="http://schemas.microsoft.com/office/word/2010/wordprocessingCanvas" xmlns:cx="http://schemas.microsoft.com/office/drawing/2014/chartex" xmlns:mc="http://schemas.openxmlformats.org/markup-compatibility/2006" xmlns:o="urn:schemas-microsoft-com:office:office" xmlns:r="http://schemas.openxmlformats.org/officeDocument/2006/relationships" xmlns:m="http://schemas.openxmlformats.org/officeDocument/2006/math" xmlns:v="urn:schemas-microsoft-com:vml" xmlns:wp14="http://schemas.microsoft.com/office/word/2010/wordprocessingDrawing" xmlns:wp="http://schemas.openxmlformats.org/drawingml/2006/wordprocessingDrawing" xmlns:w10="urn:schemas-microsoft-com:office:word" xmlns:w="http://schemas.openxmlformats.org/wordprocessingml/2006/main" xmlns:w14="http://schemas.microsoft.com/office/word/2010/wordml" xmlns:w15="http://schemas.microsoft.com/office/word/2012/wordml" xmlns:w16se="http://schemas.microsoft.com/office/word/2015/wordml/symex" xmlns:wpg="http://schemas.microsoft.com/office/word/2010/wordprocessingGroup" xmlns:wpi="http://schemas.microsoft.com/office/word/2010/wordprocessingInk" xmlns:wne="http://schemas.microsoft.com/office/word/2006/wordml" xmlns:wps="http://schemas.microsoft.com/office/word/2010/wordprocessingShape" mc:Ignorable="w14 w15 w16se wp14">
   <w:sdt>
     <w:sdtPr>
       <w:id w:val="-482084053"/>
@@ -4651,7 +5890,10 @@
           <w:fldChar w:fldCharType="separate"/>
         </w:r>
         <w:r>
-          <w:t>2</w:t>
+          <w:rPr>
+            <w:noProof/>
+          </w:rPr>
+          <w:t>11</w:t>
         </w:r>
         <w:r>
           <w:fldChar w:fldCharType="end"/>
@@ -4668,7 +5910,7 @@
 </file>
 
 <file path=word/numbering.xml><?xml version="1.0" encoding="utf-8"?>
-<w:numbering xmlns:wpc="http://schemas.microsoft.com/office/word/2010/wordprocessingCanvas" xmlns:cx="http://schemas.microsoft.com/office/drawing/2014/chartex" xmlns:cx1="http://schemas.microsoft.com/office/drawing/2015/9/8/chartex" xmlns:cx2="http://schemas.microsoft.com/office/drawing/2015/10/21/chartex" xmlns:cx3="http://schemas.microsoft.com/office/drawing/2016/5/9/chartex" xmlns:cx4="http://schemas.microsoft.com/office/drawing/2016/5/10/chartex" xmlns:cx5="http://schemas.microsoft.com/office/drawing/2016/5/11/chartex" xmlns:cx6="http://schemas.microsoft.com/office/drawing/2016/5/12/chartex" xmlns:cx7="http://schemas.microsoft.com/office/drawing/2016/5/13/chartex" xmlns:cx8="http://schemas.microsoft.com/office/drawing/2016/5/14/chartex" xmlns:mc="http://schemas.openxmlformats.org/markup-compatibility/2006" xmlns:aink="http://schemas.microsoft.com/office/drawing/2016/ink" xmlns:am3d="http://schemas.microsoft.com/office/drawing/2017/model3d" xmlns:o="urn:schemas-microsoft-com:office:office" xmlns:r="http://schemas.openxmlformats.org/officeDocument/2006/relationships" xmlns:m="http://schemas.openxmlformats.org/officeDocument/2006/math" xmlns:v="urn:schemas-microsoft-com:vml" xmlns:wp14="http://schemas.microsoft.com/office/word/2010/wordprocessingDrawing" xmlns:wp="http://schemas.openxmlformats.org/drawingml/2006/wordprocessingDrawing" xmlns:w10="urn:schemas-microsoft-com:office:word" xmlns:w="http://schemas.openxmlformats.org/wordprocessingml/2006/main" xmlns:w14="http://schemas.microsoft.com/office/word/2010/wordml" xmlns:w15="http://schemas.microsoft.com/office/word/2012/wordml" xmlns:w16cex="http://schemas.microsoft.com/office/word/2018/wordml/cex" xmlns:w16cid="http://schemas.microsoft.com/office/word/2016/wordml/cid" xmlns:w16="http://schemas.microsoft.com/office/word/2018/wordml" xmlns:w16sdtdh="http://schemas.microsoft.com/office/word/2020/wordml/sdtdatahash" xmlns:w16se="http://schemas.microsoft.com/office/word/2015/wordml/symex" xmlns:wpg="http://schemas.microsoft.com/office/word/2010/wordprocessingGroup" xmlns:wpi="http://schemas.microsoft.com/office/word/2010/wordprocessingInk" xmlns:wne="http://schemas.microsoft.com/office/word/2006/wordml" xmlns:wps="http://schemas.microsoft.com/office/word/2010/wordprocessingShape" mc:Ignorable="w14 w15 w16se w16cid w16 w16cex w16sdtdh wp14">
+<w:numbering xmlns:wpc="http://schemas.microsoft.com/office/word/2010/wordprocessingCanvas" xmlns:cx="http://schemas.microsoft.com/office/drawing/2014/chartex" xmlns:mc="http://schemas.openxmlformats.org/markup-compatibility/2006" xmlns:o="urn:schemas-microsoft-com:office:office" xmlns:r="http://schemas.openxmlformats.org/officeDocument/2006/relationships" xmlns:m="http://schemas.openxmlformats.org/officeDocument/2006/math" xmlns:v="urn:schemas-microsoft-com:vml" xmlns:wp14="http://schemas.microsoft.com/office/word/2010/wordprocessingDrawing" xmlns:wp="http://schemas.openxmlformats.org/drawingml/2006/wordprocessingDrawing" xmlns:w10="urn:schemas-microsoft-com:office:word" xmlns:w="http://schemas.openxmlformats.org/wordprocessingml/2006/main" xmlns:w14="http://schemas.microsoft.com/office/word/2010/wordml" xmlns:w15="http://schemas.microsoft.com/office/word/2012/wordml" xmlns:w16se="http://schemas.microsoft.com/office/word/2015/wordml/symex" xmlns:wpg="http://schemas.microsoft.com/office/word/2010/wordprocessingGroup" xmlns:wpi="http://schemas.microsoft.com/office/word/2010/wordprocessingInk" xmlns:wne="http://schemas.microsoft.com/office/word/2006/wordml" xmlns:wps="http://schemas.microsoft.com/office/word/2010/wordprocessingShape" mc:Ignorable="w14 w15 w16se wp14">
   <w:abstractNum w:abstractNumId="0" w15:restartNumberingAfterBreak="0">
     <w:nsid w:val="13670946"/>
     <w:multiLevelType w:val="hybridMultilevel"/>
@@ -5616,8 +6858,16 @@
 </w:numbering>
 </file>
 
+<file path=word/people.xml><?xml version="1.0" encoding="utf-8"?>
+<w15:people xmlns:wpc="http://schemas.microsoft.com/office/word/2010/wordprocessingCanvas" xmlns:cx="http://schemas.microsoft.com/office/drawing/2014/chartex" xmlns:mc="http://schemas.openxmlformats.org/markup-compatibility/2006" xmlns:o="urn:schemas-microsoft-com:office:office" xmlns:r="http://schemas.openxmlformats.org/officeDocument/2006/relationships" xmlns:m="http://schemas.openxmlformats.org/officeDocument/2006/math" xmlns:v="urn:schemas-microsoft-com:vml" xmlns:wp14="http://schemas.microsoft.com/office/word/2010/wordprocessingDrawing" xmlns:wp="http://schemas.openxmlformats.org/drawingml/2006/wordprocessingDrawing" xmlns:w10="urn:schemas-microsoft-com:office:word" xmlns:w="http://schemas.openxmlformats.org/wordprocessingml/2006/main" xmlns:w14="http://schemas.microsoft.com/office/word/2010/wordml" xmlns:w15="http://schemas.microsoft.com/office/word/2012/wordml" xmlns:w16se="http://schemas.microsoft.com/office/word/2015/wordml/symex" xmlns:wpg="http://schemas.microsoft.com/office/word/2010/wordprocessingGroup" xmlns:wpi="http://schemas.microsoft.com/office/word/2010/wordprocessingInk" xmlns:wne="http://schemas.microsoft.com/office/word/2006/wordml" xmlns:wps="http://schemas.microsoft.com/office/word/2010/wordprocessingShape" mc:Ignorable="w14 w15 w16se wp14">
+  <w15:person w15:author="Evelyn">
+    <w15:presenceInfo w15:providerId="None" w15:userId="Evelyn"/>
+  </w15:person>
+</w15:people>
+</file>
+
 <file path=word/styles.xml><?xml version="1.0" encoding="utf-8"?>
-<w:styles xmlns:mc="http://schemas.openxmlformats.org/markup-compatibility/2006" xmlns:r="http://schemas.openxmlformats.org/officeDocument/2006/relationships" xmlns:w="http://schemas.openxmlformats.org/wordprocessingml/2006/main" xmlns:w14="http://schemas.microsoft.com/office/word/2010/wordml" xmlns:w15="http://schemas.microsoft.com/office/word/2012/wordml" xmlns:w16cex="http://schemas.microsoft.com/office/word/2018/wordml/cex" xmlns:w16cid="http://schemas.microsoft.com/office/word/2016/wordml/cid" xmlns:w16="http://schemas.microsoft.com/office/word/2018/wordml" xmlns:w16sdtdh="http://schemas.microsoft.com/office/word/2020/wordml/sdtdatahash" xmlns:w16se="http://schemas.microsoft.com/office/word/2015/wordml/symex" mc:Ignorable="w14 w15 w16se w16cid w16 w16cex w16sdtdh">
+<w:styles xmlns:mc="http://schemas.openxmlformats.org/markup-compatibility/2006" xmlns:r="http://schemas.openxmlformats.org/officeDocument/2006/relationships" xmlns:w="http://schemas.openxmlformats.org/wordprocessingml/2006/main" xmlns:w14="http://schemas.microsoft.com/office/word/2010/wordml" xmlns:w15="http://schemas.microsoft.com/office/word/2012/wordml" xmlns:w16se="http://schemas.microsoft.com/office/word/2015/wordml/symex" mc:Ignorable="w14 w15 w16se">
   <w:docDefaults>
     <w:rPrDefault>
       <w:rPr>
@@ -5634,7 +6884,7 @@
       </w:pPr>
     </w:pPrDefault>
   </w:docDefaults>
-  <w:latentStyles w:defLockedState="0" w:defUIPriority="99" w:defSemiHidden="0" w:defUnhideWhenUsed="0" w:defQFormat="0" w:count="376">
+  <w:latentStyles w:defLockedState="0" w:defUIPriority="99" w:defSemiHidden="0" w:defUnhideWhenUsed="0" w:defQFormat="0" w:count="371">
     <w:lsdException w:name="Normal" w:uiPriority="0" w:qFormat="1"/>
     <w:lsdException w:name="heading 1" w:uiPriority="9" w:qFormat="1"/>
     <w:lsdException w:name="heading 2" w:semiHidden="1" w:uiPriority="9" w:unhideWhenUsed="1" w:qFormat="1"/>
@@ -6006,11 +7256,6 @@
     <w:lsdException w:name="List Table 5 Dark Accent 6" w:uiPriority="50"/>
     <w:lsdException w:name="List Table 6 Colorful Accent 6" w:uiPriority="51"/>
     <w:lsdException w:name="List Table 7 Colorful Accent 6" w:uiPriority="52"/>
-    <w:lsdException w:name="Mention" w:semiHidden="1" w:unhideWhenUsed="1"/>
-    <w:lsdException w:name="Smart Hyperlink" w:semiHidden="1" w:unhideWhenUsed="1"/>
-    <w:lsdException w:name="Hashtag" w:semiHidden="1" w:unhideWhenUsed="1"/>
-    <w:lsdException w:name="Unresolved Mention" w:semiHidden="1" w:unhideWhenUsed="1"/>
-    <w:lsdException w:name="Smart Link" w:semiHidden="1" w:unhideWhenUsed="1"/>
   </w:latentStyles>
   <w:style w:type="paragraph" w:default="1" w:styleId="Normal">
     <w:name w:val="Normal"/>
@@ -6839,6 +8084,36 @@
       <w:szCs w:val="20"/>
     </w:rPr>
   </w:style>
+  <w:style w:type="paragraph" w:styleId="Textodebalo">
+    <w:name w:val="Balloon Text"/>
+    <w:basedOn w:val="Normal"/>
+    <w:link w:val="TextodebaloChar"/>
+    <w:uiPriority w:val="99"/>
+    <w:semiHidden/>
+    <w:unhideWhenUsed/>
+    <w:rsid w:val="00B66AEA"/>
+    <w:pPr>
+      <w:spacing w:after="0" w:line="240" w:lineRule="auto"/>
+    </w:pPr>
+    <w:rPr>
+      <w:rFonts w:ascii="Segoe UI" w:hAnsi="Segoe UI" w:cs="Segoe UI"/>
+      <w:sz w:val="18"/>
+      <w:szCs w:val="18"/>
+    </w:rPr>
+  </w:style>
+  <w:style w:type="character" w:customStyle="1" w:styleId="TextodebaloChar">
+    <w:name w:val="Texto de balão Char"/>
+    <w:basedOn w:val="Fontepargpadro"/>
+    <w:link w:val="Textodebalo"/>
+    <w:uiPriority w:val="99"/>
+    <w:semiHidden/>
+    <w:rsid w:val="00B66AEA"/>
+    <w:rPr>
+      <w:rFonts w:ascii="Segoe UI" w:hAnsi="Segoe UI" w:cs="Segoe UI"/>
+      <w:sz w:val="18"/>
+      <w:szCs w:val="18"/>
+    </w:rPr>
+  </w:style>
 </w:styles>
 </file>
 
@@ -7142,7 +8417,7 @@
 </file>
 
 <file path=customXml/itemProps1.xml><?xml version="1.0" encoding="utf-8"?>
-<ds:datastoreItem xmlns:ds="http://schemas.openxmlformats.org/officeDocument/2006/customXml" ds:itemID="{29979FF3-77F0-45B8-BA41-E9DF6C235338}">
+<ds:datastoreItem xmlns:ds="http://schemas.openxmlformats.org/officeDocument/2006/customXml" ds:itemID="{075E4044-9625-4AA8-BB9A-3E7ACE1F073B}">
   <ds:schemaRefs>
     <ds:schemaRef ds:uri="http://schemas.openxmlformats.org/officeDocument/2006/bibliography"/>
   </ds:schemaRefs>

</xml_diff>